<commit_message>
feat: write abstract & introduction sections
</commit_message>
<xml_diff>
--- a/Research Paper.docx
+++ b/Research Paper.docx
@@ -21,16 +21,45 @@
         </w:rPr>
         <w:t>Crime Analysis &amp; Prediction</w:t>
       </w:r>
-    </w:p>
-    <w:p>
-      <w:pPr>
-        <w:jc w:val="center"/>
+      <w:r>
         <w:rPr>
           <w:rFonts w:ascii="Times New Roman" w:hAnsi="Times New Roman" w:cs="Times New Roman"/>
           <w:sz w:val="52"/>
           <w:szCs w:val="52"/>
           <w:lang w:val="en-US"/>
         </w:rPr>
+        <w:t xml:space="preserve"> </w:t>
+      </w:r>
+    </w:p>
+    <w:p>
+      <w:pPr>
+        <w:jc w:val="center"/>
+        <w:rPr>
+          <w:rFonts w:ascii="Times New Roman" w:hAnsi="Times New Roman" w:cs="Times New Roman"/>
+          <w:sz w:val="52"/>
+          <w:szCs w:val="52"/>
+          <w:lang w:val="en-US"/>
+        </w:rPr>
+      </w:pPr>
+      <w:r>
+        <w:rPr>
+          <w:rFonts w:ascii="Times New Roman" w:hAnsi="Times New Roman" w:cs="Times New Roman"/>
+          <w:sz w:val="52"/>
+          <w:szCs w:val="52"/>
+          <w:lang w:val="en-US"/>
+        </w:rPr>
+        <w:t>Using Data Mining</w:t>
+      </w:r>
+    </w:p>
+    <w:p>
+      <w:pPr>
+        <w:jc w:val="center"/>
+        <w:rPr>
+          <w:rFonts w:ascii="Times New Roman" w:hAnsi="Times New Roman" w:cs="Times New Roman"/>
+          <w:sz w:val="52"/>
+          <w:szCs w:val="52"/>
+          <w:lang w:val="en-US"/>
+        </w:rPr>
       </w:pPr>
     </w:p>
     <w:p>
@@ -65,11 +94,20 @@
       <w:pPr>
         <w:rPr>
           <w:rFonts w:ascii="Times New Roman" w:hAnsi="Times New Roman" w:cs="Times New Roman"/>
-          <w:sz w:val="32"/>
-          <w:szCs w:val="32"/>
-          <w:lang w:val="en-US"/>
-        </w:rPr>
-      </w:pPr>
+          <w:sz w:val="24"/>
+          <w:szCs w:val="24"/>
+          <w:lang w:val="en-US"/>
+        </w:rPr>
+      </w:pPr>
+      <w:r>
+        <w:rPr>
+          <w:rFonts w:ascii="Times New Roman" w:hAnsi="Times New Roman" w:cs="Times New Roman"/>
+          <w:sz w:val="24"/>
+          <w:szCs w:val="24"/>
+          <w:lang w:val="en-US"/>
+        </w:rPr>
+        <w:t>The governing authority or the state, to maintain social order and stability of the society may impose an organized or formalized system. This system consists of rules &amp; regulations which are created after lots of discussions and debates. The administering agencies then codify these rules into laws, assign police citizens to ensure that the citizens comply with those laws. The violation against these laws or the system is considered as a crime. The rate of crime in India is increasing drastically over the last few years. That is why there is a need for more advanced preventive measures that are to be implemented, for that proper analysis and prediction on the previous year's data can help develop the laws required. This paper essentially concentrates on two main things, which are Data Visualization and Data Prediction. The study has been done on a raw data set, first to deep dive into the problem by analyzing it using various data visualization techniques. Afterward, implementing powerful machine learning and data mining algorithms to extract the information out and to further find out the hidden relationships and unique crime patterns among the data.</w:t>
+      </w:r>
     </w:p>
     <w:p>
       <w:pPr>
@@ -103,8 +141,55 @@
       <w:pPr>
         <w:rPr>
           <w:rFonts w:ascii="Times New Roman" w:hAnsi="Times New Roman" w:cs="Times New Roman"/>
-          <w:sz w:val="32"/>
-          <w:szCs w:val="32"/>
+          <w:sz w:val="24"/>
+          <w:szCs w:val="24"/>
+          <w:lang w:val="en-US"/>
+        </w:rPr>
+      </w:pPr>
+      <w:r>
+        <w:rPr>
+          <w:rFonts w:ascii="Times New Roman" w:hAnsi="Times New Roman" w:cs="Times New Roman"/>
+          <w:sz w:val="24"/>
+          <w:szCs w:val="24"/>
+          <w:lang w:val="en-US"/>
+        </w:rPr>
+        <w:t>Crime is an intentional action violating the criminal code imposed by the governing or administering authority, for which an individual or a group of individuals can get punished. Therefore, every crime violates the law, but not every violation of the law is considered a crime. Like breaches of contract and other civil law will not lie among the category of crime, it will lie under the category of “offenses” or in “infractions”. In India, the crimes are so rampant that in about an hour, a total of 187 cognizable IPC (Indian Penal Code) crimes and 443 SLL (Special and Local Laws) crimes get committed. There’s an annual increase of 1.6% in the registration of cases (50,74,635 cases) and the increase in crime rate per 100,000 population has increased from 383.5 in 2018 to 385.5 in 2019 [5]. More than one-fifth of all registered crime cases (10,50,945) were classified as violent crimes (e.g. – murder, kidnapping, assault, death by negligence, etc.) [5]. These figures can be reduced if preventive measures are introduced after proper analysis and prediction of crime data. The conventional process of analysis includes the study of crime reports and then discovering unique patterns, series, trends, and inclinations.</w:t>
+      </w:r>
+    </w:p>
+    <w:p>
+      <w:pPr>
+        <w:rPr>
+          <w:rFonts w:ascii="Times New Roman" w:hAnsi="Times New Roman" w:cs="Times New Roman"/>
+          <w:sz w:val="24"/>
+          <w:szCs w:val="24"/>
+          <w:lang w:val="en-US"/>
+        </w:rPr>
+      </w:pPr>
+      <w:r>
+        <w:rPr>
+          <w:rFonts w:ascii="Times New Roman" w:hAnsi="Times New Roman" w:cs="Times New Roman"/>
+          <w:sz w:val="24"/>
+          <w:szCs w:val="24"/>
+          <w:lang w:val="en-US"/>
+        </w:rPr>
+        <w:t>In this paper, the raw crime data sets used are confirmed and verified by the NCRB (National Crime Records Bureau), which proves its authenticity and assurance [7][8][9]. The data sets used are from a period of 2001 – 2019 with various kinds of parameters like based on place of occurrence, State/UT – wise, type of crime, etc.</w:t>
+      </w:r>
+      <w:r>
+        <w:rPr>
+          <w:rFonts w:ascii="Times New Roman" w:hAnsi="Times New Roman" w:cs="Times New Roman"/>
+          <w:sz w:val="24"/>
+          <w:szCs w:val="24"/>
+          <w:lang w:val="en-US"/>
+        </w:rPr>
+        <w:t xml:space="preserve"> For the Data Visualization part of the paper, Tableau has been used as the visualization tool and for the Data Prediction part, Python programming language is used along with some libraries or modules like Sci-Kit [10][11]. </w:t>
+      </w:r>
+    </w:p>
+    <w:p>
+      <w:pPr>
+        <w:rPr>
+          <w:rFonts w:ascii="Times New Roman" w:hAnsi="Times New Roman" w:cs="Times New Roman"/>
+          <w:sz w:val="24"/>
+          <w:szCs w:val="24"/>
           <w:lang w:val="en-US"/>
         </w:rPr>
       </w:pPr>
@@ -177,13 +262,76 @@
     </w:p>
     <w:p>
       <w:pPr>
-        <w:rPr>
-          <w:rFonts w:ascii="Times New Roman" w:hAnsi="Times New Roman" w:cs="Times New Roman"/>
-          <w:sz w:val="32"/>
-          <w:szCs w:val="32"/>
-          <w:lang w:val="en-US"/>
-        </w:rPr>
-      </w:pPr>
+        <w:pStyle w:val="ListParagraph"/>
+        <w:numPr>
+          <w:ilvl w:val="0"/>
+          <w:numId w:val="5"/>
+        </w:numPr>
+        <w:rPr>
+          <w:rFonts w:ascii="Times New Roman" w:hAnsi="Times New Roman" w:cs="Times New Roman"/>
+          <w:sz w:val="32"/>
+          <w:szCs w:val="32"/>
+          <w:lang w:val="en-US"/>
+        </w:rPr>
+      </w:pPr>
+      <w:r>
+        <w:rPr>
+          <w:rFonts w:ascii="Times New Roman" w:hAnsi="Times New Roman" w:cs="Times New Roman"/>
+          <w:sz w:val="32"/>
+          <w:szCs w:val="32"/>
+          <w:lang w:val="en-US"/>
+        </w:rPr>
+        <w:lastRenderedPageBreak/>
+        <w:t>Data Collection</w:t>
+      </w:r>
+    </w:p>
+    <w:p>
+      <w:pPr>
+        <w:pStyle w:val="ListParagraph"/>
+        <w:numPr>
+          <w:ilvl w:val="0"/>
+          <w:numId w:val="5"/>
+        </w:numPr>
+        <w:rPr>
+          <w:rFonts w:ascii="Times New Roman" w:hAnsi="Times New Roman" w:cs="Times New Roman"/>
+          <w:sz w:val="32"/>
+          <w:szCs w:val="32"/>
+          <w:lang w:val="en-US"/>
+        </w:rPr>
+      </w:pPr>
+      <w:r>
+        <w:rPr>
+          <w:rFonts w:ascii="Times New Roman" w:hAnsi="Times New Roman" w:cs="Times New Roman"/>
+          <w:sz w:val="32"/>
+          <w:szCs w:val="32"/>
+          <w:lang w:val="en-US"/>
+        </w:rPr>
+        <w:t>Data Visualization</w:t>
+      </w:r>
+    </w:p>
+    <w:p>
+      <w:pPr>
+        <w:pStyle w:val="ListParagraph"/>
+        <w:numPr>
+          <w:ilvl w:val="0"/>
+          <w:numId w:val="5"/>
+        </w:numPr>
+        <w:rPr>
+          <w:rFonts w:ascii="Times New Roman" w:hAnsi="Times New Roman" w:cs="Times New Roman"/>
+          <w:sz w:val="32"/>
+          <w:szCs w:val="32"/>
+          <w:lang w:val="en-US"/>
+        </w:rPr>
+      </w:pPr>
+      <w:r>
+        <w:rPr>
+          <w:rFonts w:ascii="Times New Roman" w:hAnsi="Times New Roman" w:cs="Times New Roman"/>
+          <w:sz w:val="32"/>
+          <w:szCs w:val="32"/>
+          <w:lang w:val="en-US"/>
+        </w:rPr>
+        <w:t>Data Prediction</w:t>
+      </w:r>
     </w:p>
     <w:p>
       <w:pPr>
@@ -307,7 +455,7 @@
         </w:rPr>
         <w:tab/>
       </w:r>
-      <w:hyperlink r:id="rId6" w:history="1">
+      <w:hyperlink r:id="rId7" w:history="1">
         <w:r>
           <w:rPr>
             <w:rStyle w:val="Hyperlink"/>
@@ -316,27 +464,7 @@
             <w:szCs w:val="20"/>
             <w:lang w:val="en-US"/>
           </w:rPr>
-          <w:t>https://ieeexplore.ie</w:t>
-        </w:r>
-        <w:r>
-          <w:rPr>
-            <w:rStyle w:val="Hyperlink"/>
-            <w:rFonts w:ascii="Times New Roman" w:hAnsi="Times New Roman" w:cs="Times New Roman"/>
-            <w:sz w:val="20"/>
-            <w:szCs w:val="20"/>
-            <w:lang w:val="en-US"/>
-          </w:rPr>
-          <w:t>e</w:t>
-        </w:r>
-        <w:r>
-          <w:rPr>
-            <w:rStyle w:val="Hyperlink"/>
-            <w:rFonts w:ascii="Times New Roman" w:hAnsi="Times New Roman" w:cs="Times New Roman"/>
-            <w:sz w:val="20"/>
-            <w:szCs w:val="20"/>
-            <w:lang w:val="en-US"/>
-          </w:rPr>
-          <w:t>e.org/abstract/document/4053200/</w:t>
+          <w:t>https://ieeexplore.ieee.org/abstract/document/4053200/</w:t>
         </w:r>
       </w:hyperlink>
       <w:r>
@@ -394,7 +522,7 @@
         </w:rPr>
         <w:tab/>
       </w:r>
-      <w:hyperlink r:id="rId7" w:history="1">
+      <w:hyperlink r:id="rId8" w:history="1">
         <w:r>
           <w:rPr>
             <w:rStyle w:val="Hyperlink"/>
@@ -461,7 +589,7 @@
         </w:rPr>
         <w:tab/>
       </w:r>
-      <w:hyperlink r:id="rId8" w:history="1">
+      <w:hyperlink r:id="rId9" w:history="1">
         <w:r>
           <w:rPr>
             <w:rStyle w:val="Hyperlink"/>
@@ -528,7 +656,7 @@
         </w:rPr>
         <w:tab/>
       </w:r>
-      <w:hyperlink r:id="rId9" w:history="1">
+      <w:hyperlink r:id="rId10" w:history="1">
         <w:r>
           <w:rPr>
             <w:rStyle w:val="Hyperlink"/>
@@ -577,7 +705,65 @@
         </w:rPr>
         <w:tab/>
       </w:r>
-      <w:hyperlink r:id="rId10" w:history="1">
+      <w:hyperlink r:id="rId11" w:history="1">
+        <w:r>
+          <w:rPr>
+            <w:rStyle w:val="Hyperlink"/>
+            <w:rFonts w:ascii="Times New Roman" w:hAnsi="Times New Roman" w:cs="Times New Roman"/>
+            <w:sz w:val="20"/>
+            <w:szCs w:val="20"/>
+            <w:lang w:val="en-US"/>
+          </w:rPr>
+          <w:t>https://en.wikipedia.org/wiki/Crime_in_India</w:t>
+        </w:r>
+      </w:hyperlink>
+    </w:p>
+    <w:p>
+      <w:pPr>
+        <w:rPr>
+          <w:rFonts w:ascii="Times New Roman" w:hAnsi="Times New Roman" w:cs="Times New Roman"/>
+          <w:sz w:val="20"/>
+          <w:szCs w:val="20"/>
+          <w:lang w:val="en-US"/>
+        </w:rPr>
+      </w:pPr>
+      <w:r>
+        <w:rPr>
+          <w:rFonts w:ascii="Times New Roman" w:hAnsi="Times New Roman" w:cs="Times New Roman"/>
+          <w:sz w:val="20"/>
+          <w:szCs w:val="20"/>
+          <w:lang w:val="en-US"/>
+        </w:rPr>
+        <w:t>[</w:t>
+      </w:r>
+      <w:r>
+        <w:rPr>
+          <w:rFonts w:ascii="Times New Roman" w:hAnsi="Times New Roman" w:cs="Times New Roman"/>
+          <w:sz w:val="20"/>
+          <w:szCs w:val="20"/>
+          <w:lang w:val="en-US"/>
+        </w:rPr>
+        <w:t>6</w:t>
+      </w:r>
+      <w:r>
+        <w:rPr>
+          <w:rFonts w:ascii="Times New Roman" w:hAnsi="Times New Roman" w:cs="Times New Roman"/>
+          <w:sz w:val="20"/>
+          <w:szCs w:val="20"/>
+          <w:lang w:val="en-US"/>
+        </w:rPr>
+        <w:t>]</w:t>
+      </w:r>
+      <w:r>
+        <w:rPr>
+          <w:rFonts w:ascii="Times New Roman" w:hAnsi="Times New Roman" w:cs="Times New Roman"/>
+          <w:sz w:val="20"/>
+          <w:szCs w:val="20"/>
+          <w:lang w:val="en-US"/>
+        </w:rPr>
+        <w:tab/>
+      </w:r>
+      <w:hyperlink r:id="rId12" w:history="1">
         <w:r>
           <w:rPr>
             <w:rStyle w:val="Hyperlink"/>
@@ -615,7 +801,7 @@
           <w:szCs w:val="20"/>
           <w:lang w:val="en-US"/>
         </w:rPr>
-        <w:t>6</w:t>
+        <w:t>7</w:t>
       </w:r>
       <w:r>
         <w:rPr>
@@ -635,7 +821,7 @@
         </w:rPr>
         <w:tab/>
       </w:r>
-      <w:hyperlink r:id="rId11" w:history="1">
+      <w:hyperlink r:id="rId13" w:history="1">
         <w:r>
           <w:rPr>
             <w:rStyle w:val="Hyperlink"/>
@@ -673,7 +859,7 @@
           <w:szCs w:val="20"/>
           <w:lang w:val="en-US"/>
         </w:rPr>
-        <w:t>7</w:t>
+        <w:t>8</w:t>
       </w:r>
       <w:r>
         <w:rPr>
@@ -693,7 +879,7 @@
         </w:rPr>
         <w:tab/>
       </w:r>
-      <w:hyperlink r:id="rId12" w:history="1">
+      <w:hyperlink r:id="rId14" w:history="1">
         <w:r>
           <w:rPr>
             <w:rStyle w:val="Hyperlink"/>
@@ -731,7 +917,7 @@
           <w:szCs w:val="20"/>
           <w:lang w:val="en-US"/>
         </w:rPr>
-        <w:t>8</w:t>
+        <w:t>9</w:t>
       </w:r>
       <w:r>
         <w:rPr>
@@ -751,7 +937,7 @@
         </w:rPr>
         <w:tab/>
       </w:r>
-      <w:hyperlink r:id="rId13" w:history="1">
+      <w:hyperlink r:id="rId15" w:history="1">
         <w:r>
           <w:rPr>
             <w:rStyle w:val="Hyperlink"/>
@@ -761,6 +947,104 @@
             <w:lang w:val="en-US"/>
           </w:rPr>
           <w:t>https://data.world/rajanand/crime-in-india</w:t>
+        </w:r>
+      </w:hyperlink>
+    </w:p>
+    <w:p>
+      <w:pPr>
+        <w:rPr>
+          <w:rFonts w:ascii="Times New Roman" w:hAnsi="Times New Roman" w:cs="Times New Roman"/>
+          <w:sz w:val="16"/>
+          <w:szCs w:val="16"/>
+          <w:lang w:val="en-US"/>
+        </w:rPr>
+      </w:pPr>
+      <w:r>
+        <w:rPr>
+          <w:rFonts w:ascii="Times New Roman" w:hAnsi="Times New Roman" w:cs="Times New Roman"/>
+          <w:sz w:val="20"/>
+          <w:szCs w:val="20"/>
+          <w:lang w:val="en-US"/>
+        </w:rPr>
+        <w:t>[</w:t>
+      </w:r>
+      <w:r>
+        <w:rPr>
+          <w:rFonts w:ascii="Times New Roman" w:hAnsi="Times New Roman" w:cs="Times New Roman"/>
+          <w:sz w:val="20"/>
+          <w:szCs w:val="20"/>
+          <w:lang w:val="en-US"/>
+        </w:rPr>
+        <w:t>10</w:t>
+      </w:r>
+      <w:r>
+        <w:rPr>
+          <w:rFonts w:ascii="Times New Roman" w:hAnsi="Times New Roman" w:cs="Times New Roman"/>
+          <w:sz w:val="20"/>
+          <w:szCs w:val="20"/>
+          <w:lang w:val="en-US"/>
+        </w:rPr>
+        <w:t>]</w:t>
+      </w:r>
+      <w:r>
+        <w:rPr>
+          <w:rFonts w:ascii="Times New Roman" w:hAnsi="Times New Roman" w:cs="Times New Roman"/>
+          <w:sz w:val="18"/>
+          <w:szCs w:val="18"/>
+          <w:lang w:val="en-US"/>
+        </w:rPr>
+        <w:tab/>
+      </w:r>
+      <w:hyperlink r:id="rId16" w:history="1">
+        <w:r>
+          <w:rPr>
+            <w:rStyle w:val="Hyperlink"/>
+            <w:rFonts w:ascii="Times New Roman" w:hAnsi="Times New Roman" w:cs="Times New Roman"/>
+            <w:sz w:val="18"/>
+            <w:szCs w:val="18"/>
+            <w:lang w:val="en-US"/>
+          </w:rPr>
+          <w:t>https://www.tableau.com/</w:t>
+        </w:r>
+      </w:hyperlink>
+    </w:p>
+    <w:p>
+      <w:pPr>
+        <w:rPr>
+          <w:rFonts w:ascii="Times New Roman" w:hAnsi="Times New Roman" w:cs="Times New Roman"/>
+          <w:sz w:val="20"/>
+          <w:szCs w:val="20"/>
+          <w:lang w:val="en-US"/>
+        </w:rPr>
+      </w:pPr>
+      <w:r>
+        <w:rPr>
+          <w:rFonts w:ascii="Times New Roman" w:hAnsi="Times New Roman" w:cs="Times New Roman"/>
+          <w:sz w:val="20"/>
+          <w:szCs w:val="20"/>
+          <w:lang w:val="en-US"/>
+        </w:rPr>
+        <w:t>[11]</w:t>
+      </w:r>
+      <w:r>
+        <w:rPr>
+          <w:rFonts w:ascii="Times New Roman" w:hAnsi="Times New Roman" w:cs="Times New Roman"/>
+          <w:sz w:val="20"/>
+          <w:szCs w:val="20"/>
+          <w:lang w:val="en-US"/>
+        </w:rPr>
+        <w:tab/>
+      </w:r>
+      <w:hyperlink r:id="rId17" w:history="1">
+        <w:r>
+          <w:rPr>
+            <w:rStyle w:val="Hyperlink"/>
+            <w:rFonts w:ascii="Times New Roman" w:hAnsi="Times New Roman" w:cs="Times New Roman"/>
+            <w:sz w:val="20"/>
+            <w:szCs w:val="20"/>
+            <w:lang w:val="en-US"/>
+          </w:rPr>
+          <w:t>https://scikit-learn.org/stable/</w:t>
         </w:r>
       </w:hyperlink>
     </w:p>
@@ -822,6 +1106,495 @@
     </w:p>
   </w:footnote>
 </w:footnotes>
+</file>
+
+<file path=word/numbering.xml><?xml version="1.0" encoding="utf-8"?>
+<w:numbering xmlns:wpc="http://schemas.microsoft.com/office/word/2010/wordprocessingCanvas" xmlns:cx="http://schemas.microsoft.com/office/drawing/2014/chartex" xmlns:cx1="http://schemas.microsoft.com/office/drawing/2015/9/8/chartex" xmlns:cx2="http://schemas.microsoft.com/office/drawing/2015/10/21/chartex" xmlns:cx3="http://schemas.microsoft.com/office/drawing/2016/5/9/chartex" xmlns:cx4="http://schemas.microsoft.com/office/drawing/2016/5/10/chartex" xmlns:cx5="http://schemas.microsoft.com/office/drawing/2016/5/11/chartex" xmlns:cx6="http://schemas.microsoft.com/office/drawing/2016/5/12/chartex" xmlns:cx7="http://schemas.microsoft.com/office/drawing/2016/5/13/chartex" xmlns:cx8="http://schemas.microsoft.com/office/drawing/2016/5/14/chartex" xmlns:mc="http://schemas.openxmlformats.org/markup-compatibility/2006" xmlns:aink="http://schemas.microsoft.com/office/drawing/2016/ink" xmlns:am3d="http://schemas.microsoft.com/office/drawing/2017/model3d" xmlns:o="urn:schemas-microsoft-com:office:office" xmlns:r="http://schemas.openxmlformats.org/officeDocument/2006/relationships" xmlns:m="http://schemas.openxmlformats.org/officeDocument/2006/math" xmlns:v="urn:schemas-microsoft-com:vml" xmlns:wp14="http://schemas.microsoft.com/office/word/2010/wordprocessingDrawing" xmlns:wp="http://schemas.openxmlformats.org/drawingml/2006/wordprocessingDrawing" xmlns:w10="urn:schemas-microsoft-com:office:word" xmlns:w="http://schemas.openxmlformats.org/wordprocessingml/2006/main" xmlns:w14="http://schemas.microsoft.com/office/word/2010/wordml" xmlns:w15="http://schemas.microsoft.com/office/word/2012/wordml" xmlns:w16cex="http://schemas.microsoft.com/office/word/2018/wordml/cex" xmlns:w16cid="http://schemas.microsoft.com/office/word/2016/wordml/cid" xmlns:w16="http://schemas.microsoft.com/office/word/2018/wordml" xmlns:w16se="http://schemas.microsoft.com/office/word/2015/wordml/symex" xmlns:wpg="http://schemas.microsoft.com/office/word/2010/wordprocessingGroup" xmlns:wpi="http://schemas.microsoft.com/office/word/2010/wordprocessingInk" xmlns:wne="http://schemas.microsoft.com/office/word/2006/wordml" xmlns:wps="http://schemas.microsoft.com/office/word/2010/wordprocessingShape" mc:Ignorable="w14 w15 w16se w16cid w16 w16cex wp14">
+  <w:abstractNum w:abstractNumId="0" w15:restartNumberingAfterBreak="0">
+    <w:nsid w:val="17606AF9"/>
+    <w:multiLevelType w:val="hybridMultilevel"/>
+    <w:tmpl w:val="A0509A9A"/>
+    <w:lvl w:ilvl="0" w:tplc="EAB84AC4">
+      <w:start w:val="1"/>
+      <w:numFmt w:val="bullet"/>
+      <w:lvlText w:val="-"/>
+      <w:lvlJc w:val="left"/>
+      <w:pPr>
+        <w:ind w:left="720" w:hanging="360"/>
+      </w:pPr>
+      <w:rPr>
+        <w:rFonts w:ascii="Times New Roman" w:eastAsiaTheme="minorHAnsi" w:hAnsi="Times New Roman" w:cs="Times New Roman" w:hint="default"/>
+      </w:rPr>
+    </w:lvl>
+    <w:lvl w:ilvl="1" w:tplc="40090003" w:tentative="1">
+      <w:start w:val="1"/>
+      <w:numFmt w:val="bullet"/>
+      <w:lvlText w:val="o"/>
+      <w:lvlJc w:val="left"/>
+      <w:pPr>
+        <w:ind w:left="1440" w:hanging="360"/>
+      </w:pPr>
+      <w:rPr>
+        <w:rFonts w:ascii="Courier New" w:hAnsi="Courier New" w:cs="Courier New" w:hint="default"/>
+      </w:rPr>
+    </w:lvl>
+    <w:lvl w:ilvl="2" w:tplc="40090005" w:tentative="1">
+      <w:start w:val="1"/>
+      <w:numFmt w:val="bullet"/>
+      <w:lvlText w:val=""/>
+      <w:lvlJc w:val="left"/>
+      <w:pPr>
+        <w:ind w:left="2160" w:hanging="360"/>
+      </w:pPr>
+      <w:rPr>
+        <w:rFonts w:ascii="Wingdings" w:hAnsi="Wingdings" w:hint="default"/>
+      </w:rPr>
+    </w:lvl>
+    <w:lvl w:ilvl="3" w:tplc="40090001" w:tentative="1">
+      <w:start w:val="1"/>
+      <w:numFmt w:val="bullet"/>
+      <w:lvlText w:val=""/>
+      <w:lvlJc w:val="left"/>
+      <w:pPr>
+        <w:ind w:left="2880" w:hanging="360"/>
+      </w:pPr>
+      <w:rPr>
+        <w:rFonts w:ascii="Symbol" w:hAnsi="Symbol" w:hint="default"/>
+      </w:rPr>
+    </w:lvl>
+    <w:lvl w:ilvl="4" w:tplc="40090003" w:tentative="1">
+      <w:start w:val="1"/>
+      <w:numFmt w:val="bullet"/>
+      <w:lvlText w:val="o"/>
+      <w:lvlJc w:val="left"/>
+      <w:pPr>
+        <w:ind w:left="3600" w:hanging="360"/>
+      </w:pPr>
+      <w:rPr>
+        <w:rFonts w:ascii="Courier New" w:hAnsi="Courier New" w:cs="Courier New" w:hint="default"/>
+      </w:rPr>
+    </w:lvl>
+    <w:lvl w:ilvl="5" w:tplc="40090005" w:tentative="1">
+      <w:start w:val="1"/>
+      <w:numFmt w:val="bullet"/>
+      <w:lvlText w:val=""/>
+      <w:lvlJc w:val="left"/>
+      <w:pPr>
+        <w:ind w:left="4320" w:hanging="360"/>
+      </w:pPr>
+      <w:rPr>
+        <w:rFonts w:ascii="Wingdings" w:hAnsi="Wingdings" w:hint="default"/>
+      </w:rPr>
+    </w:lvl>
+    <w:lvl w:ilvl="6" w:tplc="40090001" w:tentative="1">
+      <w:start w:val="1"/>
+      <w:numFmt w:val="bullet"/>
+      <w:lvlText w:val=""/>
+      <w:lvlJc w:val="left"/>
+      <w:pPr>
+        <w:ind w:left="5040" w:hanging="360"/>
+      </w:pPr>
+      <w:rPr>
+        <w:rFonts w:ascii="Symbol" w:hAnsi="Symbol" w:hint="default"/>
+      </w:rPr>
+    </w:lvl>
+    <w:lvl w:ilvl="7" w:tplc="40090003" w:tentative="1">
+      <w:start w:val="1"/>
+      <w:numFmt w:val="bullet"/>
+      <w:lvlText w:val="o"/>
+      <w:lvlJc w:val="left"/>
+      <w:pPr>
+        <w:ind w:left="5760" w:hanging="360"/>
+      </w:pPr>
+      <w:rPr>
+        <w:rFonts w:ascii="Courier New" w:hAnsi="Courier New" w:cs="Courier New" w:hint="default"/>
+      </w:rPr>
+    </w:lvl>
+    <w:lvl w:ilvl="8" w:tplc="40090005" w:tentative="1">
+      <w:start w:val="1"/>
+      <w:numFmt w:val="bullet"/>
+      <w:lvlText w:val=""/>
+      <w:lvlJc w:val="left"/>
+      <w:pPr>
+        <w:ind w:left="6480" w:hanging="360"/>
+      </w:pPr>
+      <w:rPr>
+        <w:rFonts w:ascii="Wingdings" w:hAnsi="Wingdings" w:hint="default"/>
+      </w:rPr>
+    </w:lvl>
+  </w:abstractNum>
+  <w:abstractNum w:abstractNumId="1" w15:restartNumberingAfterBreak="0">
+    <w:nsid w:val="540045A7"/>
+    <w:multiLevelType w:val="hybridMultilevel"/>
+    <w:tmpl w:val="927C293C"/>
+    <w:lvl w:ilvl="0" w:tplc="4009000F">
+      <w:start w:val="1"/>
+      <w:numFmt w:val="decimal"/>
+      <w:lvlText w:val="%1."/>
+      <w:lvlJc w:val="left"/>
+      <w:pPr>
+        <w:ind w:left="720" w:hanging="360"/>
+      </w:pPr>
+      <w:rPr>
+        <w:rFonts w:hint="default"/>
+      </w:rPr>
+    </w:lvl>
+    <w:lvl w:ilvl="1" w:tplc="40090019" w:tentative="1">
+      <w:start w:val="1"/>
+      <w:numFmt w:val="lowerLetter"/>
+      <w:lvlText w:val="%2."/>
+      <w:lvlJc w:val="left"/>
+      <w:pPr>
+        <w:ind w:left="1440" w:hanging="360"/>
+      </w:pPr>
+    </w:lvl>
+    <w:lvl w:ilvl="2" w:tplc="4009001B" w:tentative="1">
+      <w:start w:val="1"/>
+      <w:numFmt w:val="lowerRoman"/>
+      <w:lvlText w:val="%3."/>
+      <w:lvlJc w:val="right"/>
+      <w:pPr>
+        <w:ind w:left="2160" w:hanging="180"/>
+      </w:pPr>
+    </w:lvl>
+    <w:lvl w:ilvl="3" w:tplc="4009000F" w:tentative="1">
+      <w:start w:val="1"/>
+      <w:numFmt w:val="decimal"/>
+      <w:lvlText w:val="%4."/>
+      <w:lvlJc w:val="left"/>
+      <w:pPr>
+        <w:ind w:left="2880" w:hanging="360"/>
+      </w:pPr>
+    </w:lvl>
+    <w:lvl w:ilvl="4" w:tplc="40090019" w:tentative="1">
+      <w:start w:val="1"/>
+      <w:numFmt w:val="lowerLetter"/>
+      <w:lvlText w:val="%5."/>
+      <w:lvlJc w:val="left"/>
+      <w:pPr>
+        <w:ind w:left="3600" w:hanging="360"/>
+      </w:pPr>
+    </w:lvl>
+    <w:lvl w:ilvl="5" w:tplc="4009001B" w:tentative="1">
+      <w:start w:val="1"/>
+      <w:numFmt w:val="lowerRoman"/>
+      <w:lvlText w:val="%6."/>
+      <w:lvlJc w:val="right"/>
+      <w:pPr>
+        <w:ind w:left="4320" w:hanging="180"/>
+      </w:pPr>
+    </w:lvl>
+    <w:lvl w:ilvl="6" w:tplc="4009000F" w:tentative="1">
+      <w:start w:val="1"/>
+      <w:numFmt w:val="decimal"/>
+      <w:lvlText w:val="%7."/>
+      <w:lvlJc w:val="left"/>
+      <w:pPr>
+        <w:ind w:left="5040" w:hanging="360"/>
+      </w:pPr>
+    </w:lvl>
+    <w:lvl w:ilvl="7" w:tplc="40090019" w:tentative="1">
+      <w:start w:val="1"/>
+      <w:numFmt w:val="lowerLetter"/>
+      <w:lvlText w:val="%8."/>
+      <w:lvlJc w:val="left"/>
+      <w:pPr>
+        <w:ind w:left="5760" w:hanging="360"/>
+      </w:pPr>
+    </w:lvl>
+    <w:lvl w:ilvl="8" w:tplc="4009001B" w:tentative="1">
+      <w:start w:val="1"/>
+      <w:numFmt w:val="lowerRoman"/>
+      <w:lvlText w:val="%9."/>
+      <w:lvlJc w:val="right"/>
+      <w:pPr>
+        <w:ind w:left="6480" w:hanging="180"/>
+      </w:pPr>
+    </w:lvl>
+  </w:abstractNum>
+  <w:abstractNum w:abstractNumId="2" w15:restartNumberingAfterBreak="0">
+    <w:nsid w:val="593F083D"/>
+    <w:multiLevelType w:val="hybridMultilevel"/>
+    <w:tmpl w:val="BDCA9F70"/>
+    <w:lvl w:ilvl="0" w:tplc="4009000F">
+      <w:start w:val="1"/>
+      <w:numFmt w:val="decimal"/>
+      <w:lvlText w:val="%1."/>
+      <w:lvlJc w:val="left"/>
+      <w:pPr>
+        <w:ind w:left="720" w:hanging="360"/>
+      </w:pPr>
+      <w:rPr>
+        <w:rFonts w:hint="default"/>
+      </w:rPr>
+    </w:lvl>
+    <w:lvl w:ilvl="1" w:tplc="40090019" w:tentative="1">
+      <w:start w:val="1"/>
+      <w:numFmt w:val="lowerLetter"/>
+      <w:lvlText w:val="%2."/>
+      <w:lvlJc w:val="left"/>
+      <w:pPr>
+        <w:ind w:left="1440" w:hanging="360"/>
+      </w:pPr>
+    </w:lvl>
+    <w:lvl w:ilvl="2" w:tplc="4009001B" w:tentative="1">
+      <w:start w:val="1"/>
+      <w:numFmt w:val="lowerRoman"/>
+      <w:lvlText w:val="%3."/>
+      <w:lvlJc w:val="right"/>
+      <w:pPr>
+        <w:ind w:left="2160" w:hanging="180"/>
+      </w:pPr>
+    </w:lvl>
+    <w:lvl w:ilvl="3" w:tplc="4009000F" w:tentative="1">
+      <w:start w:val="1"/>
+      <w:numFmt w:val="decimal"/>
+      <w:lvlText w:val="%4."/>
+      <w:lvlJc w:val="left"/>
+      <w:pPr>
+        <w:ind w:left="2880" w:hanging="360"/>
+      </w:pPr>
+    </w:lvl>
+    <w:lvl w:ilvl="4" w:tplc="40090019" w:tentative="1">
+      <w:start w:val="1"/>
+      <w:numFmt w:val="lowerLetter"/>
+      <w:lvlText w:val="%5."/>
+      <w:lvlJc w:val="left"/>
+      <w:pPr>
+        <w:ind w:left="3600" w:hanging="360"/>
+      </w:pPr>
+    </w:lvl>
+    <w:lvl w:ilvl="5" w:tplc="4009001B" w:tentative="1">
+      <w:start w:val="1"/>
+      <w:numFmt w:val="lowerRoman"/>
+      <w:lvlText w:val="%6."/>
+      <w:lvlJc w:val="right"/>
+      <w:pPr>
+        <w:ind w:left="4320" w:hanging="180"/>
+      </w:pPr>
+    </w:lvl>
+    <w:lvl w:ilvl="6" w:tplc="4009000F" w:tentative="1">
+      <w:start w:val="1"/>
+      <w:numFmt w:val="decimal"/>
+      <w:lvlText w:val="%7."/>
+      <w:lvlJc w:val="left"/>
+      <w:pPr>
+        <w:ind w:left="5040" w:hanging="360"/>
+      </w:pPr>
+    </w:lvl>
+    <w:lvl w:ilvl="7" w:tplc="40090019" w:tentative="1">
+      <w:start w:val="1"/>
+      <w:numFmt w:val="lowerLetter"/>
+      <w:lvlText w:val="%8."/>
+      <w:lvlJc w:val="left"/>
+      <w:pPr>
+        <w:ind w:left="5760" w:hanging="360"/>
+      </w:pPr>
+    </w:lvl>
+    <w:lvl w:ilvl="8" w:tplc="4009001B" w:tentative="1">
+      <w:start w:val="1"/>
+      <w:numFmt w:val="lowerRoman"/>
+      <w:lvlText w:val="%9."/>
+      <w:lvlJc w:val="right"/>
+      <w:pPr>
+        <w:ind w:left="6480" w:hanging="180"/>
+      </w:pPr>
+    </w:lvl>
+  </w:abstractNum>
+  <w:abstractNum w:abstractNumId="3" w15:restartNumberingAfterBreak="0">
+    <w:nsid w:val="712732CB"/>
+    <w:multiLevelType w:val="hybridMultilevel"/>
+    <w:tmpl w:val="BA18C806"/>
+    <w:lvl w:ilvl="0" w:tplc="4009000F">
+      <w:start w:val="1"/>
+      <w:numFmt w:val="decimal"/>
+      <w:lvlText w:val="%1."/>
+      <w:lvlJc w:val="left"/>
+      <w:pPr>
+        <w:ind w:left="720" w:hanging="360"/>
+      </w:pPr>
+      <w:rPr>
+        <w:rFonts w:hint="default"/>
+      </w:rPr>
+    </w:lvl>
+    <w:lvl w:ilvl="1" w:tplc="40090019" w:tentative="1">
+      <w:start w:val="1"/>
+      <w:numFmt w:val="lowerLetter"/>
+      <w:lvlText w:val="%2."/>
+      <w:lvlJc w:val="left"/>
+      <w:pPr>
+        <w:ind w:left="1440" w:hanging="360"/>
+      </w:pPr>
+    </w:lvl>
+    <w:lvl w:ilvl="2" w:tplc="4009001B" w:tentative="1">
+      <w:start w:val="1"/>
+      <w:numFmt w:val="lowerRoman"/>
+      <w:lvlText w:val="%3."/>
+      <w:lvlJc w:val="right"/>
+      <w:pPr>
+        <w:ind w:left="2160" w:hanging="180"/>
+      </w:pPr>
+    </w:lvl>
+    <w:lvl w:ilvl="3" w:tplc="4009000F" w:tentative="1">
+      <w:start w:val="1"/>
+      <w:numFmt w:val="decimal"/>
+      <w:lvlText w:val="%4."/>
+      <w:lvlJc w:val="left"/>
+      <w:pPr>
+        <w:ind w:left="2880" w:hanging="360"/>
+      </w:pPr>
+    </w:lvl>
+    <w:lvl w:ilvl="4" w:tplc="40090019" w:tentative="1">
+      <w:start w:val="1"/>
+      <w:numFmt w:val="lowerLetter"/>
+      <w:lvlText w:val="%5."/>
+      <w:lvlJc w:val="left"/>
+      <w:pPr>
+        <w:ind w:left="3600" w:hanging="360"/>
+      </w:pPr>
+    </w:lvl>
+    <w:lvl w:ilvl="5" w:tplc="4009001B" w:tentative="1">
+      <w:start w:val="1"/>
+      <w:numFmt w:val="lowerRoman"/>
+      <w:lvlText w:val="%6."/>
+      <w:lvlJc w:val="right"/>
+      <w:pPr>
+        <w:ind w:left="4320" w:hanging="180"/>
+      </w:pPr>
+    </w:lvl>
+    <w:lvl w:ilvl="6" w:tplc="4009000F" w:tentative="1">
+      <w:start w:val="1"/>
+      <w:numFmt w:val="decimal"/>
+      <w:lvlText w:val="%7."/>
+      <w:lvlJc w:val="left"/>
+      <w:pPr>
+        <w:ind w:left="5040" w:hanging="360"/>
+      </w:pPr>
+    </w:lvl>
+    <w:lvl w:ilvl="7" w:tplc="40090019" w:tentative="1">
+      <w:start w:val="1"/>
+      <w:numFmt w:val="lowerLetter"/>
+      <w:lvlText w:val="%8."/>
+      <w:lvlJc w:val="left"/>
+      <w:pPr>
+        <w:ind w:left="5760" w:hanging="360"/>
+      </w:pPr>
+    </w:lvl>
+    <w:lvl w:ilvl="8" w:tplc="4009001B" w:tentative="1">
+      <w:start w:val="1"/>
+      <w:numFmt w:val="lowerRoman"/>
+      <w:lvlText w:val="%9."/>
+      <w:lvlJc w:val="right"/>
+      <w:pPr>
+        <w:ind w:left="6480" w:hanging="180"/>
+      </w:pPr>
+    </w:lvl>
+  </w:abstractNum>
+  <w:abstractNum w:abstractNumId="4" w15:restartNumberingAfterBreak="0">
+    <w:nsid w:val="7DEF1BA0"/>
+    <w:multiLevelType w:val="hybridMultilevel"/>
+    <w:tmpl w:val="08EC8B98"/>
+    <w:lvl w:ilvl="0" w:tplc="4009000F">
+      <w:start w:val="1"/>
+      <w:numFmt w:val="decimal"/>
+      <w:lvlText w:val="%1."/>
+      <w:lvlJc w:val="left"/>
+      <w:pPr>
+        <w:ind w:left="720" w:hanging="360"/>
+      </w:pPr>
+      <w:rPr>
+        <w:rFonts w:hint="default"/>
+      </w:rPr>
+    </w:lvl>
+    <w:lvl w:ilvl="1" w:tplc="40090019" w:tentative="1">
+      <w:start w:val="1"/>
+      <w:numFmt w:val="lowerLetter"/>
+      <w:lvlText w:val="%2."/>
+      <w:lvlJc w:val="left"/>
+      <w:pPr>
+        <w:ind w:left="1440" w:hanging="360"/>
+      </w:pPr>
+    </w:lvl>
+    <w:lvl w:ilvl="2" w:tplc="4009001B" w:tentative="1">
+      <w:start w:val="1"/>
+      <w:numFmt w:val="lowerRoman"/>
+      <w:lvlText w:val="%3."/>
+      <w:lvlJc w:val="right"/>
+      <w:pPr>
+        <w:ind w:left="2160" w:hanging="180"/>
+      </w:pPr>
+    </w:lvl>
+    <w:lvl w:ilvl="3" w:tplc="4009000F" w:tentative="1">
+      <w:start w:val="1"/>
+      <w:numFmt w:val="decimal"/>
+      <w:lvlText w:val="%4."/>
+      <w:lvlJc w:val="left"/>
+      <w:pPr>
+        <w:ind w:left="2880" w:hanging="360"/>
+      </w:pPr>
+    </w:lvl>
+    <w:lvl w:ilvl="4" w:tplc="40090019" w:tentative="1">
+      <w:start w:val="1"/>
+      <w:numFmt w:val="lowerLetter"/>
+      <w:lvlText w:val="%5."/>
+      <w:lvlJc w:val="left"/>
+      <w:pPr>
+        <w:ind w:left="3600" w:hanging="360"/>
+      </w:pPr>
+    </w:lvl>
+    <w:lvl w:ilvl="5" w:tplc="4009001B" w:tentative="1">
+      <w:start w:val="1"/>
+      <w:numFmt w:val="lowerRoman"/>
+      <w:lvlText w:val="%6."/>
+      <w:lvlJc w:val="right"/>
+      <w:pPr>
+        <w:ind w:left="4320" w:hanging="180"/>
+      </w:pPr>
+    </w:lvl>
+    <w:lvl w:ilvl="6" w:tplc="4009000F" w:tentative="1">
+      <w:start w:val="1"/>
+      <w:numFmt w:val="decimal"/>
+      <w:lvlText w:val="%7."/>
+      <w:lvlJc w:val="left"/>
+      <w:pPr>
+        <w:ind w:left="5040" w:hanging="360"/>
+      </w:pPr>
+    </w:lvl>
+    <w:lvl w:ilvl="7" w:tplc="40090019" w:tentative="1">
+      <w:start w:val="1"/>
+      <w:numFmt w:val="lowerLetter"/>
+      <w:lvlText w:val="%8."/>
+      <w:lvlJc w:val="left"/>
+      <w:pPr>
+        <w:ind w:left="5760" w:hanging="360"/>
+      </w:pPr>
+    </w:lvl>
+    <w:lvl w:ilvl="8" w:tplc="4009001B" w:tentative="1">
+      <w:start w:val="1"/>
+      <w:numFmt w:val="lowerRoman"/>
+      <w:lvlText w:val="%9."/>
+      <w:lvlJc w:val="right"/>
+      <w:pPr>
+        <w:ind w:left="6480" w:hanging="180"/>
+      </w:pPr>
+    </w:lvl>
+  </w:abstractNum>
+  <w:num w:numId="1">
+    <w:abstractNumId w:val="1"/>
+  </w:num>
+  <w:num w:numId="2">
+    <w:abstractNumId w:val="2"/>
+  </w:num>
+  <w:num w:numId="3">
+    <w:abstractNumId w:val="4"/>
+  </w:num>
+  <w:num w:numId="4">
+    <w:abstractNumId w:val="3"/>
+  </w:num>
+  <w:num w:numId="5">
+    <w:abstractNumId w:val="0"/>
+  </w:num>
+</w:numbering>
 </file>
 
 <file path=word/styles.xml><?xml version="1.0" encoding="utf-8"?>
@@ -947,6 +1720,7 @@
     <w:lsdException w:name="HTML Sample" w:semiHidden="1" w:unhideWhenUsed="1"/>
     <w:lsdException w:name="HTML Typewriter" w:semiHidden="1" w:unhideWhenUsed="1"/>
     <w:lsdException w:name="HTML Variable" w:semiHidden="1" w:unhideWhenUsed="1"/>
+    <w:lsdException w:name="Normal Table" w:semiHidden="1" w:unhideWhenUsed="1"/>
     <w:lsdException w:name="annotation subject" w:semiHidden="1" w:unhideWhenUsed="1"/>
     <w:lsdException w:name="No List" w:semiHidden="1" w:unhideWhenUsed="1"/>
     <w:lsdException w:name="Outline List 1" w:semiHidden="1" w:unhideWhenUsed="1"/>
@@ -993,8 +1767,10 @@
     <w:lsdException w:name="Table Subtle 2" w:semiHidden="1" w:unhideWhenUsed="1"/>
     <w:lsdException w:name="Table Web 1" w:semiHidden="1" w:unhideWhenUsed="1"/>
     <w:lsdException w:name="Table Web 2" w:semiHidden="1" w:unhideWhenUsed="1"/>
+    <w:lsdException w:name="Table Web 3" w:semiHidden="1" w:unhideWhenUsed="1"/>
     <w:lsdException w:name="Balloon Text" w:semiHidden="1" w:unhideWhenUsed="1"/>
     <w:lsdException w:name="Table Grid" w:uiPriority="39"/>
+    <w:lsdException w:name="Table Theme" w:semiHidden="1" w:unhideWhenUsed="1"/>
     <w:lsdException w:name="Placeholder Text" w:semiHidden="1"/>
     <w:lsdException w:name="No Spacing" w:uiPriority="1" w:qFormat="1"/>
     <w:lsdException w:name="Light Shading" w:uiPriority="60"/>
@@ -1326,6 +2102,17 @@
       <w:u w:val="single"/>
     </w:rPr>
   </w:style>
+  <w:style w:type="paragraph" w:styleId="ListParagraph">
+    <w:name w:val="List Paragraph"/>
+    <w:basedOn w:val="Normal"/>
+    <w:uiPriority w:val="34"/>
+    <w:qFormat/>
+    <w:rsid w:val="00826C10"/>
+    <w:pPr>
+      <w:ind w:left="720"/>
+      <w:contextualSpacing/>
+    </w:pPr>
+  </w:style>
 </w:styles>
 </file>
 

</xml_diff>

<commit_message>
refactor: write methodology of the paper
</commit_message>
<xml_diff>
--- a/Research Paper.docx
+++ b/Research Paper.docx
@@ -241,6 +241,26 @@
           <w:lang w:val="en-US"/>
         </w:rPr>
       </w:pPr>
+    </w:p>
+    <w:p>
+      <w:pPr>
+        <w:rPr>
+          <w:rFonts w:ascii="Times New Roman" w:hAnsi="Times New Roman" w:cs="Times New Roman"/>
+          <w:sz w:val="32"/>
+          <w:szCs w:val="32"/>
+          <w:lang w:val="en-US"/>
+        </w:rPr>
+      </w:pPr>
+      <w:r>
+        <w:rPr>
+          <w:rFonts w:ascii="Times New Roman" w:hAnsi="Times New Roman" w:cs="Times New Roman"/>
+          <w:sz w:val="32"/>
+          <w:szCs w:val="32"/>
+          <w:lang w:val="en-US"/>
+        </w:rPr>
+        <w:lastRenderedPageBreak/>
+        <w:t xml:space="preserve">3. </w:t>
+      </w:r>
       <w:r>
         <w:rPr>
           <w:rFonts w:ascii="Times New Roman" w:hAnsi="Times New Roman" w:cs="Times New Roman"/>
@@ -258,6 +278,126 @@
           <w:lang w:val="en-US"/>
         </w:rPr>
         <w:t>:</w:t>
+      </w:r>
+    </w:p>
+    <w:p>
+      <w:pPr>
+        <w:rPr>
+          <w:rFonts w:ascii="Times New Roman" w:hAnsi="Times New Roman" w:cs="Times New Roman"/>
+          <w:sz w:val="32"/>
+          <w:szCs w:val="32"/>
+          <w:lang w:val="en-US"/>
+        </w:rPr>
+      </w:pPr>
+      <w:r>
+        <w:rPr>
+          <w:rFonts w:ascii="Times New Roman" w:hAnsi="Times New Roman" w:cs="Times New Roman"/>
+          <w:sz w:val="24"/>
+          <w:szCs w:val="24"/>
+          <w:lang w:val="en-US"/>
+        </w:rPr>
+        <w:t>For optimum and organized analysis of crime in India, various visualization techniques and machine learning algorithms have been implemented. Classification of the analysis has been done below in three sub-parts.</w:t>
+      </w:r>
+    </w:p>
+    <w:p>
+      <w:pPr>
+        <w:pStyle w:val="ListParagraph"/>
+        <w:numPr>
+          <w:ilvl w:val="1"/>
+          <w:numId w:val="6"/>
+        </w:numPr>
+        <w:rPr>
+          <w:rFonts w:ascii="Times New Roman" w:hAnsi="Times New Roman" w:cs="Times New Roman"/>
+          <w:sz w:val="32"/>
+          <w:szCs w:val="32"/>
+          <w:lang w:val="en-US"/>
+        </w:rPr>
+      </w:pPr>
+      <w:r>
+        <w:rPr>
+          <w:rFonts w:ascii="Times New Roman" w:hAnsi="Times New Roman" w:cs="Times New Roman"/>
+          <w:sz w:val="32"/>
+          <w:szCs w:val="32"/>
+          <w:lang w:val="en-US"/>
+        </w:rPr>
+        <w:t>Data Collection</w:t>
+      </w:r>
+      <w:r>
+        <w:rPr>
+          <w:rFonts w:ascii="Times New Roman" w:hAnsi="Times New Roman" w:cs="Times New Roman"/>
+          <w:sz w:val="32"/>
+          <w:szCs w:val="32"/>
+          <w:lang w:val="en-US"/>
+        </w:rPr>
+        <w:t xml:space="preserve"> &amp; Preprocessing</w:t>
+      </w:r>
+    </w:p>
+    <w:p>
+      <w:pPr>
+        <w:ind w:left="360"/>
+        <w:rPr>
+          <w:rFonts w:ascii="Times New Roman" w:hAnsi="Times New Roman" w:cs="Times New Roman"/>
+          <w:sz w:val="32"/>
+          <w:szCs w:val="32"/>
+          <w:lang w:val="en-US"/>
+        </w:rPr>
+      </w:pPr>
+      <w:r>
+        <w:rPr>
+          <w:rFonts w:ascii="Times New Roman" w:hAnsi="Times New Roman" w:cs="Times New Roman"/>
+          <w:sz w:val="24"/>
+          <w:szCs w:val="24"/>
+          <w:lang w:val="en-US"/>
+        </w:rPr>
+        <w:t>Multiple data sets have been utilized for Data Mining, and the data sets used are reliable, real, and verified by the NCRB (National Crime Records Bureau of India) [12][13]. The data sets are acquired by the official website of the Indian Government [7][8][9]. The study has been done on various parameters like based on the type of crimes, the place of occurrence of crime, and state-wise as well. In this phase, the history of crimes from the year 2001 – 2019 has been considered. In the preprocessing phase, removal of inconsistent data (such as missing values, redundant information, etc.), joining two or more data sets constructively, and transformation of data as required for the visualization and prediction of crime has been done.</w:t>
+      </w:r>
+    </w:p>
+    <w:p>
+      <w:pPr>
+        <w:pStyle w:val="ListParagraph"/>
+        <w:numPr>
+          <w:ilvl w:val="1"/>
+          <w:numId w:val="6"/>
+        </w:numPr>
+        <w:rPr>
+          <w:rFonts w:ascii="Times New Roman" w:hAnsi="Times New Roman" w:cs="Times New Roman"/>
+          <w:sz w:val="32"/>
+          <w:szCs w:val="32"/>
+          <w:lang w:val="en-US"/>
+        </w:rPr>
+      </w:pPr>
+      <w:r>
+        <w:rPr>
+          <w:rFonts w:ascii="Times New Roman" w:hAnsi="Times New Roman" w:cs="Times New Roman"/>
+          <w:sz w:val="32"/>
+          <w:szCs w:val="32"/>
+          <w:lang w:val="en-US"/>
+        </w:rPr>
+        <w:t>Data Visualization</w:t>
+      </w:r>
+    </w:p>
+    <w:p>
+      <w:pPr>
+        <w:pStyle w:val="ListParagraph"/>
+        <w:numPr>
+          <w:ilvl w:val="2"/>
+          <w:numId w:val="6"/>
+        </w:numPr>
+        <w:rPr>
+          <w:rFonts w:ascii="Times New Roman" w:hAnsi="Times New Roman" w:cs="Times New Roman"/>
+          <w:sz w:val="28"/>
+          <w:szCs w:val="28"/>
+          <w:lang w:val="en-US"/>
+        </w:rPr>
+      </w:pPr>
+      <w:r>
+        <w:rPr>
+          <w:rFonts w:ascii="Times New Roman" w:hAnsi="Times New Roman" w:cs="Times New Roman"/>
+          <w:sz w:val="28"/>
+          <w:szCs w:val="28"/>
+          <w:lang w:val="en-US"/>
+        </w:rPr>
+        <w:t>Module 1: Heat Map representation of different types of crime</w:t>
       </w:r>
     </w:p>
     <w:p>
@@ -265,24 +405,23 @@
         <w:pStyle w:val="ListParagraph"/>
         <w:numPr>
           <w:ilvl w:val="0"/>
-          <w:numId w:val="5"/>
+          <w:numId w:val="9"/>
         </w:numPr>
         <w:rPr>
           <w:rFonts w:ascii="Times New Roman" w:hAnsi="Times New Roman" w:cs="Times New Roman"/>
-          <w:sz w:val="32"/>
-          <w:szCs w:val="32"/>
-          <w:lang w:val="en-US"/>
-        </w:rPr>
-      </w:pPr>
-      <w:r>
-        <w:rPr>
-          <w:rFonts w:ascii="Times New Roman" w:hAnsi="Times New Roman" w:cs="Times New Roman"/>
-          <w:sz w:val="32"/>
-          <w:szCs w:val="32"/>
-          <w:lang w:val="en-US"/>
-        </w:rPr>
-        <w:lastRenderedPageBreak/>
-        <w:t>Data Collection</w:t>
+          <w:sz w:val="28"/>
+          <w:szCs w:val="28"/>
+          <w:lang w:val="en-US"/>
+        </w:rPr>
+      </w:pPr>
+      <w:r>
+        <w:rPr>
+          <w:rFonts w:ascii="Times New Roman" w:hAnsi="Times New Roman" w:cs="Times New Roman"/>
+          <w:sz w:val="28"/>
+          <w:szCs w:val="28"/>
+          <w:lang w:val="en-US"/>
+        </w:rPr>
+        <w:t>Personal Crimes</w:t>
       </w:r>
     </w:p>
     <w:p>
@@ -290,23 +429,23 @@
         <w:pStyle w:val="ListParagraph"/>
         <w:numPr>
           <w:ilvl w:val="0"/>
-          <w:numId w:val="5"/>
+          <w:numId w:val="9"/>
         </w:numPr>
         <w:rPr>
           <w:rFonts w:ascii="Times New Roman" w:hAnsi="Times New Roman" w:cs="Times New Roman"/>
-          <w:sz w:val="32"/>
-          <w:szCs w:val="32"/>
-          <w:lang w:val="en-US"/>
-        </w:rPr>
-      </w:pPr>
-      <w:r>
-        <w:rPr>
-          <w:rFonts w:ascii="Times New Roman" w:hAnsi="Times New Roman" w:cs="Times New Roman"/>
-          <w:sz w:val="32"/>
-          <w:szCs w:val="32"/>
-          <w:lang w:val="en-US"/>
-        </w:rPr>
-        <w:t>Data Visualization</w:t>
+          <w:sz w:val="28"/>
+          <w:szCs w:val="28"/>
+          <w:lang w:val="en-US"/>
+        </w:rPr>
+      </w:pPr>
+      <w:r>
+        <w:rPr>
+          <w:rFonts w:ascii="Times New Roman" w:hAnsi="Times New Roman" w:cs="Times New Roman"/>
+          <w:sz w:val="28"/>
+          <w:szCs w:val="28"/>
+          <w:lang w:val="en-US"/>
+        </w:rPr>
+        <w:t>Property Crimes</w:t>
       </w:r>
     </w:p>
     <w:p>
@@ -314,23 +453,253 @@
         <w:pStyle w:val="ListParagraph"/>
         <w:numPr>
           <w:ilvl w:val="0"/>
-          <w:numId w:val="5"/>
+          <w:numId w:val="9"/>
         </w:numPr>
         <w:rPr>
           <w:rFonts w:ascii="Times New Roman" w:hAnsi="Times New Roman" w:cs="Times New Roman"/>
-          <w:sz w:val="32"/>
-          <w:szCs w:val="32"/>
-          <w:lang w:val="en-US"/>
-        </w:rPr>
-      </w:pPr>
-      <w:r>
-        <w:rPr>
-          <w:rFonts w:ascii="Times New Roman" w:hAnsi="Times New Roman" w:cs="Times New Roman"/>
-          <w:sz w:val="32"/>
-          <w:szCs w:val="32"/>
-          <w:lang w:val="en-US"/>
-        </w:rPr>
-        <w:t>Data Prediction</w:t>
+          <w:sz w:val="28"/>
+          <w:szCs w:val="28"/>
+          <w:lang w:val="en-US"/>
+        </w:rPr>
+      </w:pPr>
+      <w:r>
+        <w:rPr>
+          <w:rFonts w:ascii="Times New Roman" w:hAnsi="Times New Roman" w:cs="Times New Roman"/>
+          <w:sz w:val="28"/>
+          <w:szCs w:val="28"/>
+          <w:lang w:val="en-US"/>
+        </w:rPr>
+        <w:t>Statutory Crimes</w:t>
+      </w:r>
+    </w:p>
+    <w:p>
+      <w:pPr>
+        <w:pStyle w:val="ListParagraph"/>
+        <w:numPr>
+          <w:ilvl w:val="0"/>
+          <w:numId w:val="9"/>
+        </w:numPr>
+        <w:rPr>
+          <w:rFonts w:ascii="Times New Roman" w:hAnsi="Times New Roman" w:cs="Times New Roman"/>
+          <w:sz w:val="28"/>
+          <w:szCs w:val="28"/>
+          <w:lang w:val="en-US"/>
+        </w:rPr>
+      </w:pPr>
+      <w:r>
+        <w:rPr>
+          <w:rFonts w:ascii="Times New Roman" w:hAnsi="Times New Roman" w:cs="Times New Roman"/>
+          <w:sz w:val="28"/>
+          <w:szCs w:val="28"/>
+          <w:lang w:val="en-US"/>
+        </w:rPr>
+        <w:t>Inchoate Crimes</w:t>
+      </w:r>
+    </w:p>
+    <w:p>
+      <w:pPr>
+        <w:pStyle w:val="ListParagraph"/>
+        <w:numPr>
+          <w:ilvl w:val="2"/>
+          <w:numId w:val="6"/>
+        </w:numPr>
+        <w:rPr>
+          <w:rFonts w:ascii="Times New Roman" w:hAnsi="Times New Roman" w:cs="Times New Roman"/>
+          <w:sz w:val="28"/>
+          <w:szCs w:val="28"/>
+          <w:lang w:val="en-US"/>
+        </w:rPr>
+      </w:pPr>
+      <w:r>
+        <w:rPr>
+          <w:rFonts w:ascii="Times New Roman" w:hAnsi="Times New Roman" w:cs="Times New Roman"/>
+          <w:sz w:val="28"/>
+          <w:szCs w:val="28"/>
+          <w:lang w:val="en-US"/>
+        </w:rPr>
+        <w:t xml:space="preserve">Module </w:t>
+      </w:r>
+      <w:r>
+        <w:rPr>
+          <w:rFonts w:ascii="Times New Roman" w:hAnsi="Times New Roman" w:cs="Times New Roman"/>
+          <w:sz w:val="28"/>
+          <w:szCs w:val="28"/>
+          <w:lang w:val="en-US"/>
+        </w:rPr>
+        <w:t>2</w:t>
+      </w:r>
+      <w:r>
+        <w:rPr>
+          <w:rFonts w:ascii="Times New Roman" w:hAnsi="Times New Roman" w:cs="Times New Roman"/>
+          <w:sz w:val="28"/>
+          <w:szCs w:val="28"/>
+          <w:lang w:val="en-US"/>
+        </w:rPr>
+        <w:t xml:space="preserve">: Visualization of </w:t>
+      </w:r>
+      <w:r>
+        <w:rPr>
+          <w:rFonts w:ascii="Times New Roman" w:hAnsi="Times New Roman" w:cs="Times New Roman"/>
+          <w:sz w:val="28"/>
+          <w:szCs w:val="28"/>
+          <w:lang w:val="en-US"/>
+        </w:rPr>
+        <w:t>Crime State-Wise from 2001 - 2019</w:t>
+      </w:r>
+    </w:p>
+    <w:p>
+      <w:pPr>
+        <w:pStyle w:val="ListParagraph"/>
+        <w:numPr>
+          <w:ilvl w:val="2"/>
+          <w:numId w:val="6"/>
+        </w:numPr>
+        <w:rPr>
+          <w:rFonts w:ascii="Times New Roman" w:hAnsi="Times New Roman" w:cs="Times New Roman"/>
+          <w:sz w:val="28"/>
+          <w:szCs w:val="28"/>
+          <w:lang w:val="en-US"/>
+        </w:rPr>
+      </w:pPr>
+      <w:r>
+        <w:rPr>
+          <w:rFonts w:ascii="Times New Roman" w:hAnsi="Times New Roman" w:cs="Times New Roman"/>
+          <w:sz w:val="28"/>
+          <w:szCs w:val="28"/>
+          <w:lang w:val="en-US"/>
+        </w:rPr>
+        <w:t xml:space="preserve">Module </w:t>
+      </w:r>
+      <w:r>
+        <w:rPr>
+          <w:rFonts w:ascii="Times New Roman" w:hAnsi="Times New Roman" w:cs="Times New Roman"/>
+          <w:sz w:val="28"/>
+          <w:szCs w:val="28"/>
+          <w:lang w:val="en-US"/>
+        </w:rPr>
+        <w:t>3</w:t>
+      </w:r>
+      <w:r>
+        <w:rPr>
+          <w:rFonts w:ascii="Times New Roman" w:hAnsi="Times New Roman" w:cs="Times New Roman"/>
+          <w:sz w:val="28"/>
+          <w:szCs w:val="28"/>
+          <w:lang w:val="en-US"/>
+        </w:rPr>
+        <w:t>: Visualization</w:t>
+      </w:r>
+      <w:r>
+        <w:rPr>
+          <w:rFonts w:ascii="Times New Roman" w:hAnsi="Times New Roman" w:cs="Times New Roman"/>
+          <w:sz w:val="28"/>
+          <w:szCs w:val="28"/>
+          <w:lang w:val="en-US"/>
+        </w:rPr>
+        <w:t xml:space="preserve"> of Crime</w:t>
+      </w:r>
+      <w:r>
+        <w:rPr>
+          <w:rFonts w:ascii="Times New Roman" w:hAnsi="Times New Roman" w:cs="Times New Roman"/>
+          <w:sz w:val="28"/>
+          <w:szCs w:val="28"/>
+          <w:lang w:val="en-US"/>
+        </w:rPr>
+        <w:t xml:space="preserve"> </w:t>
+      </w:r>
+      <w:r>
+        <w:rPr>
+          <w:rFonts w:ascii="Times New Roman" w:hAnsi="Times New Roman" w:cs="Times New Roman"/>
+          <w:sz w:val="28"/>
+          <w:szCs w:val="28"/>
+          <w:lang w:val="en-US"/>
+        </w:rPr>
+        <w:t>based on the place of occurrence</w:t>
+      </w:r>
+    </w:p>
+    <w:p>
+      <w:pPr>
+        <w:pStyle w:val="ListParagraph"/>
+        <w:numPr>
+          <w:ilvl w:val="2"/>
+          <w:numId w:val="6"/>
+        </w:numPr>
+        <w:rPr>
+          <w:rFonts w:ascii="Times New Roman" w:hAnsi="Times New Roman" w:cs="Times New Roman"/>
+          <w:sz w:val="28"/>
+          <w:szCs w:val="28"/>
+          <w:lang w:val="en-US"/>
+        </w:rPr>
+      </w:pPr>
+      <w:r>
+        <w:rPr>
+          <w:rFonts w:ascii="Times New Roman" w:hAnsi="Times New Roman" w:cs="Times New Roman"/>
+          <w:sz w:val="28"/>
+          <w:szCs w:val="28"/>
+          <w:lang w:val="en-US"/>
+        </w:rPr>
+        <w:t xml:space="preserve">Module </w:t>
+      </w:r>
+      <w:r>
+        <w:rPr>
+          <w:rFonts w:ascii="Times New Roman" w:hAnsi="Times New Roman" w:cs="Times New Roman"/>
+          <w:sz w:val="28"/>
+          <w:szCs w:val="28"/>
+          <w:lang w:val="en-US"/>
+        </w:rPr>
+        <w:t>4</w:t>
+      </w:r>
+      <w:r>
+        <w:rPr>
+          <w:rFonts w:ascii="Times New Roman" w:hAnsi="Times New Roman" w:cs="Times New Roman"/>
+          <w:sz w:val="28"/>
+          <w:szCs w:val="28"/>
+          <w:lang w:val="en-US"/>
+        </w:rPr>
+        <w:t xml:space="preserve">: </w:t>
+      </w:r>
+      <w:r>
+        <w:rPr>
+          <w:rFonts w:ascii="Times New Roman" w:hAnsi="Times New Roman" w:cs="Times New Roman"/>
+          <w:sz w:val="28"/>
+          <w:szCs w:val="28"/>
+          <w:lang w:val="en-US"/>
+        </w:rPr>
+        <w:t>Crime against different kinds of people</w:t>
+      </w:r>
+    </w:p>
+    <w:p>
+      <w:pPr>
+        <w:ind w:left="720"/>
+        <w:rPr>
+          <w:rFonts w:ascii="Times New Roman" w:hAnsi="Times New Roman" w:cs="Times New Roman"/>
+          <w:sz w:val="24"/>
+          <w:szCs w:val="24"/>
+          <w:lang w:val="en-US"/>
+        </w:rPr>
+      </w:pPr>
+    </w:p>
+    <w:p>
+      <w:pPr>
+        <w:pStyle w:val="ListParagraph"/>
+        <w:numPr>
+          <w:ilvl w:val="1"/>
+          <w:numId w:val="6"/>
+        </w:numPr>
+        <w:rPr>
+          <w:rFonts w:ascii="Times New Roman" w:hAnsi="Times New Roman" w:cs="Times New Roman"/>
+          <w:sz w:val="32"/>
+          <w:szCs w:val="32"/>
+          <w:lang w:val="en-US"/>
+        </w:rPr>
+      </w:pPr>
+      <w:r>
+        <w:rPr>
+          <w:rFonts w:ascii="Times New Roman" w:hAnsi="Times New Roman" w:cs="Times New Roman"/>
+          <w:sz w:val="32"/>
+          <w:szCs w:val="32"/>
+          <w:lang w:val="en-US"/>
+        </w:rPr>
+        <w:t>Crime Prediction</w:t>
       </w:r>
     </w:p>
     <w:p>
@@ -966,6 +1335,7 @@
           <w:szCs w:val="20"/>
           <w:lang w:val="en-US"/>
         </w:rPr>
+        <w:lastRenderedPageBreak/>
         <w:t>[</w:t>
       </w:r>
       <w:r>
@@ -1047,6 +1417,120 @@
           <w:t>https://scikit-learn.org/stable/</w:t>
         </w:r>
       </w:hyperlink>
+    </w:p>
+    <w:p>
+      <w:pPr>
+        <w:rPr>
+          <w:rFonts w:ascii="Times New Roman" w:hAnsi="Times New Roman" w:cs="Times New Roman"/>
+          <w:sz w:val="20"/>
+          <w:szCs w:val="20"/>
+          <w:lang w:val="en-US"/>
+        </w:rPr>
+      </w:pPr>
+      <w:r>
+        <w:rPr>
+          <w:rFonts w:ascii="Times New Roman" w:hAnsi="Times New Roman" w:cs="Times New Roman"/>
+          <w:sz w:val="20"/>
+          <w:szCs w:val="20"/>
+          <w:lang w:val="en-US"/>
+        </w:rPr>
+        <w:t>[12]</w:t>
+      </w:r>
+      <w:r>
+        <w:rPr>
+          <w:rFonts w:ascii="Times New Roman" w:hAnsi="Times New Roman" w:cs="Times New Roman"/>
+          <w:sz w:val="20"/>
+          <w:szCs w:val="20"/>
+          <w:lang w:val="en-US"/>
+        </w:rPr>
+        <w:tab/>
+      </w:r>
+      <w:r>
+        <w:rPr>
+          <w:rFonts w:ascii="Times New Roman" w:hAnsi="Times New Roman" w:cs="Times New Roman"/>
+          <w:sz w:val="20"/>
+          <w:szCs w:val="20"/>
+          <w:lang w:val="en-US"/>
+        </w:rPr>
+        <w:t>https://en.wikipedia.org/wiki/National_Crime_Records_Bureau</w:t>
+      </w:r>
+    </w:p>
+    <w:p>
+      <w:pPr>
+        <w:rPr>
+          <w:rFonts w:ascii="Times New Roman" w:hAnsi="Times New Roman" w:cs="Times New Roman"/>
+          <w:sz w:val="20"/>
+          <w:szCs w:val="20"/>
+          <w:lang w:val="en-US"/>
+        </w:rPr>
+      </w:pPr>
+      <w:r>
+        <w:rPr>
+          <w:rFonts w:ascii="Times New Roman" w:hAnsi="Times New Roman" w:cs="Times New Roman"/>
+          <w:sz w:val="20"/>
+          <w:szCs w:val="20"/>
+          <w:lang w:val="en-US"/>
+        </w:rPr>
+        <w:t>[13]</w:t>
+      </w:r>
+      <w:r>
+        <w:rPr>
+          <w:rFonts w:ascii="Times New Roman" w:hAnsi="Times New Roman" w:cs="Times New Roman"/>
+          <w:sz w:val="20"/>
+          <w:szCs w:val="20"/>
+          <w:lang w:val="en-US"/>
+        </w:rPr>
+        <w:tab/>
+      </w:r>
+      <w:r>
+        <w:rPr>
+          <w:rFonts w:ascii="Times New Roman" w:hAnsi="Times New Roman" w:cs="Times New Roman"/>
+          <w:sz w:val="20"/>
+          <w:szCs w:val="20"/>
+          <w:lang w:val="en-US"/>
+        </w:rPr>
+        <w:t>https://ncrb.gov.in/</w:t>
+      </w:r>
+    </w:p>
+    <w:p>
+      <w:pPr>
+        <w:rPr>
+          <w:rFonts w:ascii="Times New Roman" w:hAnsi="Times New Roman" w:cs="Times New Roman"/>
+          <w:sz w:val="20"/>
+          <w:szCs w:val="20"/>
+          <w:lang w:val="en-US"/>
+        </w:rPr>
+      </w:pPr>
+    </w:p>
+    <w:p>
+      <w:pPr>
+        <w:rPr>
+          <w:rFonts w:ascii="Times New Roman" w:hAnsi="Times New Roman" w:cs="Times New Roman"/>
+          <w:sz w:val="20"/>
+          <w:szCs w:val="20"/>
+          <w:lang w:val="en-US"/>
+        </w:rPr>
+      </w:pPr>
+    </w:p>
+    <w:p>
+      <w:pPr>
+        <w:rPr>
+          <w:rFonts w:ascii="Times New Roman" w:hAnsi="Times New Roman" w:cs="Times New Roman"/>
+          <w:sz w:val="20"/>
+          <w:szCs w:val="20"/>
+          <w:lang w:val="en-US"/>
+        </w:rPr>
+      </w:pPr>
+    </w:p>
+    <w:p>
+      <w:pPr>
+        <w:rPr>
+          <w:rFonts w:ascii="Times New Roman" w:hAnsi="Times New Roman" w:cs="Times New Roman"/>
+          <w:sz w:val="20"/>
+          <w:szCs w:val="20"/>
+          <w:lang w:val="en-US"/>
+        </w:rPr>
+      </w:pPr>
     </w:p>
     <w:sectPr>
       <w:pgSz w:w="11906" w:h="16838"/>
@@ -1111,6 +1595,181 @@
 <file path=word/numbering.xml><?xml version="1.0" encoding="utf-8"?>
 <w:numbering xmlns:wpc="http://schemas.microsoft.com/office/word/2010/wordprocessingCanvas" xmlns:cx="http://schemas.microsoft.com/office/drawing/2014/chartex" xmlns:cx1="http://schemas.microsoft.com/office/drawing/2015/9/8/chartex" xmlns:cx2="http://schemas.microsoft.com/office/drawing/2015/10/21/chartex" xmlns:cx3="http://schemas.microsoft.com/office/drawing/2016/5/9/chartex" xmlns:cx4="http://schemas.microsoft.com/office/drawing/2016/5/10/chartex" xmlns:cx5="http://schemas.microsoft.com/office/drawing/2016/5/11/chartex" xmlns:cx6="http://schemas.microsoft.com/office/drawing/2016/5/12/chartex" xmlns:cx7="http://schemas.microsoft.com/office/drawing/2016/5/13/chartex" xmlns:cx8="http://schemas.microsoft.com/office/drawing/2016/5/14/chartex" xmlns:mc="http://schemas.openxmlformats.org/markup-compatibility/2006" xmlns:aink="http://schemas.microsoft.com/office/drawing/2016/ink" xmlns:am3d="http://schemas.microsoft.com/office/drawing/2017/model3d" xmlns:o="urn:schemas-microsoft-com:office:office" xmlns:r="http://schemas.openxmlformats.org/officeDocument/2006/relationships" xmlns:m="http://schemas.openxmlformats.org/officeDocument/2006/math" xmlns:v="urn:schemas-microsoft-com:vml" xmlns:wp14="http://schemas.microsoft.com/office/word/2010/wordprocessingDrawing" xmlns:wp="http://schemas.openxmlformats.org/drawingml/2006/wordprocessingDrawing" xmlns:w10="urn:schemas-microsoft-com:office:word" xmlns:w="http://schemas.openxmlformats.org/wordprocessingml/2006/main" xmlns:w14="http://schemas.microsoft.com/office/word/2010/wordml" xmlns:w15="http://schemas.microsoft.com/office/word/2012/wordml" xmlns:w16cex="http://schemas.microsoft.com/office/word/2018/wordml/cex" xmlns:w16cid="http://schemas.microsoft.com/office/word/2016/wordml/cid" xmlns:w16="http://schemas.microsoft.com/office/word/2018/wordml" xmlns:w16se="http://schemas.microsoft.com/office/word/2015/wordml/symex" xmlns:wpg="http://schemas.microsoft.com/office/word/2010/wordprocessingGroup" xmlns:wpi="http://schemas.microsoft.com/office/word/2010/wordprocessingInk" xmlns:wne="http://schemas.microsoft.com/office/word/2006/wordml" xmlns:wps="http://schemas.microsoft.com/office/word/2010/wordprocessingShape" mc:Ignorable="w14 w15 w16se w16cid w16 w16cex wp14">
   <w:abstractNum w:abstractNumId="0" w15:restartNumberingAfterBreak="0">
+    <w:nsid w:val="11D96D2D"/>
+    <w:multiLevelType w:val="hybridMultilevel"/>
+    <w:tmpl w:val="6B40E600"/>
+    <w:lvl w:ilvl="0" w:tplc="0B261F12">
+      <w:start w:val="1"/>
+      <w:numFmt w:val="lowerLetter"/>
+      <w:lvlText w:val="(%1)"/>
+      <w:lvlJc w:val="left"/>
+      <w:pPr>
+        <w:ind w:left="1080" w:hanging="360"/>
+      </w:pPr>
+      <w:rPr>
+        <w:rFonts w:hint="default"/>
+      </w:rPr>
+    </w:lvl>
+    <w:lvl w:ilvl="1" w:tplc="40090019" w:tentative="1">
+      <w:start w:val="1"/>
+      <w:numFmt w:val="lowerLetter"/>
+      <w:lvlText w:val="%2."/>
+      <w:lvlJc w:val="left"/>
+      <w:pPr>
+        <w:ind w:left="1800" w:hanging="360"/>
+      </w:pPr>
+    </w:lvl>
+    <w:lvl w:ilvl="2" w:tplc="4009001B" w:tentative="1">
+      <w:start w:val="1"/>
+      <w:numFmt w:val="lowerRoman"/>
+      <w:lvlText w:val="%3."/>
+      <w:lvlJc w:val="right"/>
+      <w:pPr>
+        <w:ind w:left="2520" w:hanging="180"/>
+      </w:pPr>
+    </w:lvl>
+    <w:lvl w:ilvl="3" w:tplc="4009000F" w:tentative="1">
+      <w:start w:val="1"/>
+      <w:numFmt w:val="decimal"/>
+      <w:lvlText w:val="%4."/>
+      <w:lvlJc w:val="left"/>
+      <w:pPr>
+        <w:ind w:left="3240" w:hanging="360"/>
+      </w:pPr>
+    </w:lvl>
+    <w:lvl w:ilvl="4" w:tplc="40090019" w:tentative="1">
+      <w:start w:val="1"/>
+      <w:numFmt w:val="lowerLetter"/>
+      <w:lvlText w:val="%5."/>
+      <w:lvlJc w:val="left"/>
+      <w:pPr>
+        <w:ind w:left="3960" w:hanging="360"/>
+      </w:pPr>
+    </w:lvl>
+    <w:lvl w:ilvl="5" w:tplc="4009001B" w:tentative="1">
+      <w:start w:val="1"/>
+      <w:numFmt w:val="lowerRoman"/>
+      <w:lvlText w:val="%6."/>
+      <w:lvlJc w:val="right"/>
+      <w:pPr>
+        <w:ind w:left="4680" w:hanging="180"/>
+      </w:pPr>
+    </w:lvl>
+    <w:lvl w:ilvl="6" w:tplc="4009000F" w:tentative="1">
+      <w:start w:val="1"/>
+      <w:numFmt w:val="decimal"/>
+      <w:lvlText w:val="%7."/>
+      <w:lvlJc w:val="left"/>
+      <w:pPr>
+        <w:ind w:left="5400" w:hanging="360"/>
+      </w:pPr>
+    </w:lvl>
+    <w:lvl w:ilvl="7" w:tplc="40090019" w:tentative="1">
+      <w:start w:val="1"/>
+      <w:numFmt w:val="lowerLetter"/>
+      <w:lvlText w:val="%8."/>
+      <w:lvlJc w:val="left"/>
+      <w:pPr>
+        <w:ind w:left="6120" w:hanging="360"/>
+      </w:pPr>
+    </w:lvl>
+    <w:lvl w:ilvl="8" w:tplc="4009001B" w:tentative="1">
+      <w:start w:val="1"/>
+      <w:numFmt w:val="lowerRoman"/>
+      <w:lvlText w:val="%9."/>
+      <w:lvlJc w:val="right"/>
+      <w:pPr>
+        <w:ind w:left="6840" w:hanging="180"/>
+      </w:pPr>
+    </w:lvl>
+  </w:abstractNum>
+  <w:abstractNum w:abstractNumId="1" w15:restartNumberingAfterBreak="0">
+    <w:nsid w:val="15603D95"/>
+    <w:multiLevelType w:val="hybridMultilevel"/>
+    <w:tmpl w:val="92E6EA46"/>
+    <w:lvl w:ilvl="0" w:tplc="40090017">
+      <w:start w:val="1"/>
+      <w:numFmt w:val="lowerLetter"/>
+      <w:lvlText w:val="%1)"/>
+      <w:lvlJc w:val="left"/>
+      <w:pPr>
+        <w:ind w:left="1440" w:hanging="360"/>
+      </w:pPr>
+    </w:lvl>
+    <w:lvl w:ilvl="1" w:tplc="40090019">
+      <w:start w:val="1"/>
+      <w:numFmt w:val="lowerLetter"/>
+      <w:lvlText w:val="%2."/>
+      <w:lvlJc w:val="left"/>
+      <w:pPr>
+        <w:ind w:left="2160" w:hanging="360"/>
+      </w:pPr>
+    </w:lvl>
+    <w:lvl w:ilvl="2" w:tplc="4009001B" w:tentative="1">
+      <w:start w:val="1"/>
+      <w:numFmt w:val="lowerRoman"/>
+      <w:lvlText w:val="%3."/>
+      <w:lvlJc w:val="right"/>
+      <w:pPr>
+        <w:ind w:left="2880" w:hanging="180"/>
+      </w:pPr>
+    </w:lvl>
+    <w:lvl w:ilvl="3" w:tplc="4009000F" w:tentative="1">
+      <w:start w:val="1"/>
+      <w:numFmt w:val="decimal"/>
+      <w:lvlText w:val="%4."/>
+      <w:lvlJc w:val="left"/>
+      <w:pPr>
+        <w:ind w:left="3600" w:hanging="360"/>
+      </w:pPr>
+    </w:lvl>
+    <w:lvl w:ilvl="4" w:tplc="40090019" w:tentative="1">
+      <w:start w:val="1"/>
+      <w:numFmt w:val="lowerLetter"/>
+      <w:lvlText w:val="%5."/>
+      <w:lvlJc w:val="left"/>
+      <w:pPr>
+        <w:ind w:left="4320" w:hanging="360"/>
+      </w:pPr>
+    </w:lvl>
+    <w:lvl w:ilvl="5" w:tplc="4009001B" w:tentative="1">
+      <w:start w:val="1"/>
+      <w:numFmt w:val="lowerRoman"/>
+      <w:lvlText w:val="%6."/>
+      <w:lvlJc w:val="right"/>
+      <w:pPr>
+        <w:ind w:left="5040" w:hanging="180"/>
+      </w:pPr>
+    </w:lvl>
+    <w:lvl w:ilvl="6" w:tplc="4009000F" w:tentative="1">
+      <w:start w:val="1"/>
+      <w:numFmt w:val="decimal"/>
+      <w:lvlText w:val="%7."/>
+      <w:lvlJc w:val="left"/>
+      <w:pPr>
+        <w:ind w:left="5760" w:hanging="360"/>
+      </w:pPr>
+    </w:lvl>
+    <w:lvl w:ilvl="7" w:tplc="40090019" w:tentative="1">
+      <w:start w:val="1"/>
+      <w:numFmt w:val="lowerLetter"/>
+      <w:lvlText w:val="%8."/>
+      <w:lvlJc w:val="left"/>
+      <w:pPr>
+        <w:ind w:left="6480" w:hanging="360"/>
+      </w:pPr>
+    </w:lvl>
+    <w:lvl w:ilvl="8" w:tplc="4009001B" w:tentative="1">
+      <w:start w:val="1"/>
+      <w:numFmt w:val="lowerRoman"/>
+      <w:lvlText w:val="%9."/>
+      <w:lvlJc w:val="right"/>
+      <w:pPr>
+        <w:ind w:left="7200" w:hanging="180"/>
+      </w:pPr>
+    </w:lvl>
+  </w:abstractNum>
+  <w:abstractNum w:abstractNumId="2" w15:restartNumberingAfterBreak="0">
     <w:nsid w:val="17606AF9"/>
     <w:multiLevelType w:val="hybridMultilevel"/>
     <w:tmpl w:val="A0509A9A"/>
@@ -1223,7 +1882,7 @@
       </w:rPr>
     </w:lvl>
   </w:abstractNum>
-  <w:abstractNum w:abstractNumId="1" w15:restartNumberingAfterBreak="0">
+  <w:abstractNum w:abstractNumId="3" w15:restartNumberingAfterBreak="0">
     <w:nsid w:val="540045A7"/>
     <w:multiLevelType w:val="hybridMultilevel"/>
     <w:tmpl w:val="927C293C"/>
@@ -1312,7 +1971,7 @@
       </w:pPr>
     </w:lvl>
   </w:abstractNum>
-  <w:abstractNum w:abstractNumId="2" w15:restartNumberingAfterBreak="0">
+  <w:abstractNum w:abstractNumId="4" w15:restartNumberingAfterBreak="0">
     <w:nsid w:val="593F083D"/>
     <w:multiLevelType w:val="hybridMultilevel"/>
     <w:tmpl w:val="BDCA9F70"/>
@@ -1401,7 +2060,96 @@
       </w:pPr>
     </w:lvl>
   </w:abstractNum>
-  <w:abstractNum w:abstractNumId="3" w15:restartNumberingAfterBreak="0">
+  <w:abstractNum w:abstractNumId="5" w15:restartNumberingAfterBreak="0">
+    <w:nsid w:val="5A581E3B"/>
+    <w:multiLevelType w:val="hybridMultilevel"/>
+    <w:tmpl w:val="A1500868"/>
+    <w:lvl w:ilvl="0" w:tplc="CB32B906">
+      <w:start w:val="1"/>
+      <w:numFmt w:val="lowerLetter"/>
+      <w:lvlText w:val="%1."/>
+      <w:lvlJc w:val="left"/>
+      <w:pPr>
+        <w:ind w:left="1080" w:hanging="360"/>
+      </w:pPr>
+      <w:rPr>
+        <w:rFonts w:hint="default"/>
+      </w:rPr>
+    </w:lvl>
+    <w:lvl w:ilvl="1" w:tplc="40090019" w:tentative="1">
+      <w:start w:val="1"/>
+      <w:numFmt w:val="lowerLetter"/>
+      <w:lvlText w:val="%2."/>
+      <w:lvlJc w:val="left"/>
+      <w:pPr>
+        <w:ind w:left="1800" w:hanging="360"/>
+      </w:pPr>
+    </w:lvl>
+    <w:lvl w:ilvl="2" w:tplc="4009001B" w:tentative="1">
+      <w:start w:val="1"/>
+      <w:numFmt w:val="lowerRoman"/>
+      <w:lvlText w:val="%3."/>
+      <w:lvlJc w:val="right"/>
+      <w:pPr>
+        <w:ind w:left="2520" w:hanging="180"/>
+      </w:pPr>
+    </w:lvl>
+    <w:lvl w:ilvl="3" w:tplc="4009000F" w:tentative="1">
+      <w:start w:val="1"/>
+      <w:numFmt w:val="decimal"/>
+      <w:lvlText w:val="%4."/>
+      <w:lvlJc w:val="left"/>
+      <w:pPr>
+        <w:ind w:left="3240" w:hanging="360"/>
+      </w:pPr>
+    </w:lvl>
+    <w:lvl w:ilvl="4" w:tplc="40090019" w:tentative="1">
+      <w:start w:val="1"/>
+      <w:numFmt w:val="lowerLetter"/>
+      <w:lvlText w:val="%5."/>
+      <w:lvlJc w:val="left"/>
+      <w:pPr>
+        <w:ind w:left="3960" w:hanging="360"/>
+      </w:pPr>
+    </w:lvl>
+    <w:lvl w:ilvl="5" w:tplc="4009001B" w:tentative="1">
+      <w:start w:val="1"/>
+      <w:numFmt w:val="lowerRoman"/>
+      <w:lvlText w:val="%6."/>
+      <w:lvlJc w:val="right"/>
+      <w:pPr>
+        <w:ind w:left="4680" w:hanging="180"/>
+      </w:pPr>
+    </w:lvl>
+    <w:lvl w:ilvl="6" w:tplc="4009000F" w:tentative="1">
+      <w:start w:val="1"/>
+      <w:numFmt w:val="decimal"/>
+      <w:lvlText w:val="%7."/>
+      <w:lvlJc w:val="left"/>
+      <w:pPr>
+        <w:ind w:left="5400" w:hanging="360"/>
+      </w:pPr>
+    </w:lvl>
+    <w:lvl w:ilvl="7" w:tplc="40090019" w:tentative="1">
+      <w:start w:val="1"/>
+      <w:numFmt w:val="lowerLetter"/>
+      <w:lvlText w:val="%8."/>
+      <w:lvlJc w:val="left"/>
+      <w:pPr>
+        <w:ind w:left="6120" w:hanging="360"/>
+      </w:pPr>
+    </w:lvl>
+    <w:lvl w:ilvl="8" w:tplc="4009001B" w:tentative="1">
+      <w:start w:val="1"/>
+      <w:numFmt w:val="lowerRoman"/>
+      <w:lvlText w:val="%9."/>
+      <w:lvlJc w:val="right"/>
+      <w:pPr>
+        <w:ind w:left="6840" w:hanging="180"/>
+      </w:pPr>
+    </w:lvl>
+  </w:abstractNum>
+  <w:abstractNum w:abstractNumId="6" w15:restartNumberingAfterBreak="0">
     <w:nsid w:val="712732CB"/>
     <w:multiLevelType w:val="hybridMultilevel"/>
     <w:tmpl w:val="BA18C806"/>
@@ -1490,7 +2238,120 @@
       </w:pPr>
     </w:lvl>
   </w:abstractNum>
-  <w:abstractNum w:abstractNumId="4" w15:restartNumberingAfterBreak="0">
+  <w:abstractNum w:abstractNumId="7" w15:restartNumberingAfterBreak="0">
+    <w:nsid w:val="76AF587F"/>
+    <w:multiLevelType w:val="multilevel"/>
+    <w:tmpl w:val="74B231D4"/>
+    <w:lvl w:ilvl="0">
+      <w:start w:val="3"/>
+      <w:numFmt w:val="decimal"/>
+      <w:lvlText w:val="%1."/>
+      <w:lvlJc w:val="left"/>
+      <w:pPr>
+        <w:ind w:left="504" w:hanging="504"/>
+      </w:pPr>
+      <w:rPr>
+        <w:rFonts w:hint="default"/>
+      </w:rPr>
+    </w:lvl>
+    <w:lvl w:ilvl="1">
+      <w:start w:val="1"/>
+      <w:numFmt w:val="decimal"/>
+      <w:lvlText w:val="%1.%2."/>
+      <w:lvlJc w:val="left"/>
+      <w:pPr>
+        <w:ind w:left="1080" w:hanging="720"/>
+      </w:pPr>
+      <w:rPr>
+        <w:rFonts w:hint="default"/>
+      </w:rPr>
+    </w:lvl>
+    <w:lvl w:ilvl="2">
+      <w:start w:val="1"/>
+      <w:numFmt w:val="decimal"/>
+      <w:lvlText w:val="%1.%2.%3."/>
+      <w:lvlJc w:val="left"/>
+      <w:pPr>
+        <w:ind w:left="1440" w:hanging="720"/>
+      </w:pPr>
+      <w:rPr>
+        <w:rFonts w:hint="default"/>
+      </w:rPr>
+    </w:lvl>
+    <w:lvl w:ilvl="3">
+      <w:start w:val="1"/>
+      <w:numFmt w:val="decimal"/>
+      <w:lvlText w:val="%1.%2.%3.%4."/>
+      <w:lvlJc w:val="left"/>
+      <w:pPr>
+        <w:ind w:left="2160" w:hanging="1080"/>
+      </w:pPr>
+      <w:rPr>
+        <w:rFonts w:hint="default"/>
+      </w:rPr>
+    </w:lvl>
+    <w:lvl w:ilvl="4">
+      <w:start w:val="1"/>
+      <w:numFmt w:val="decimal"/>
+      <w:lvlText w:val="%1.%2.%3.%4.%5."/>
+      <w:lvlJc w:val="left"/>
+      <w:pPr>
+        <w:ind w:left="2880" w:hanging="1440"/>
+      </w:pPr>
+      <w:rPr>
+        <w:rFonts w:hint="default"/>
+      </w:rPr>
+    </w:lvl>
+    <w:lvl w:ilvl="5">
+      <w:start w:val="1"/>
+      <w:numFmt w:val="decimal"/>
+      <w:lvlText w:val="%1.%2.%3.%4.%5.%6."/>
+      <w:lvlJc w:val="left"/>
+      <w:pPr>
+        <w:ind w:left="3240" w:hanging="1440"/>
+      </w:pPr>
+      <w:rPr>
+        <w:rFonts w:hint="default"/>
+      </w:rPr>
+    </w:lvl>
+    <w:lvl w:ilvl="6">
+      <w:start w:val="1"/>
+      <w:numFmt w:val="decimal"/>
+      <w:lvlText w:val="%1.%2.%3.%4.%5.%6.%7."/>
+      <w:lvlJc w:val="left"/>
+      <w:pPr>
+        <w:ind w:left="3960" w:hanging="1800"/>
+      </w:pPr>
+      <w:rPr>
+        <w:rFonts w:hint="default"/>
+      </w:rPr>
+    </w:lvl>
+    <w:lvl w:ilvl="7">
+      <w:start w:val="1"/>
+      <w:numFmt w:val="decimal"/>
+      <w:lvlText w:val="%1.%2.%3.%4.%5.%6.%7.%8."/>
+      <w:lvlJc w:val="left"/>
+      <w:pPr>
+        <w:ind w:left="4680" w:hanging="2160"/>
+      </w:pPr>
+      <w:rPr>
+        <w:rFonts w:hint="default"/>
+      </w:rPr>
+    </w:lvl>
+    <w:lvl w:ilvl="8">
+      <w:start w:val="1"/>
+      <w:numFmt w:val="decimal"/>
+      <w:lvlText w:val="%1.%2.%3.%4.%5.%6.%7.%8.%9."/>
+      <w:lvlJc w:val="left"/>
+      <w:pPr>
+        <w:ind w:left="5040" w:hanging="2160"/>
+      </w:pPr>
+      <w:rPr>
+        <w:rFonts w:hint="default"/>
+      </w:rPr>
+    </w:lvl>
+  </w:abstractNum>
+  <w:abstractNum w:abstractNumId="8" w15:restartNumberingAfterBreak="0">
     <w:nsid w:val="7DEF1BA0"/>
     <w:multiLevelType w:val="hybridMultilevel"/>
     <w:tmpl w:val="08EC8B98"/>
@@ -1580,19 +2441,31 @@
     </w:lvl>
   </w:abstractNum>
   <w:num w:numId="1">
-    <w:abstractNumId w:val="1"/>
+    <w:abstractNumId w:val="3"/>
   </w:num>
   <w:num w:numId="2">
+    <w:abstractNumId w:val="4"/>
+  </w:num>
+  <w:num w:numId="3">
+    <w:abstractNumId w:val="8"/>
+  </w:num>
+  <w:num w:numId="4">
+    <w:abstractNumId w:val="6"/>
+  </w:num>
+  <w:num w:numId="5">
     <w:abstractNumId w:val="2"/>
   </w:num>
-  <w:num w:numId="3">
-    <w:abstractNumId w:val="4"/>
+  <w:num w:numId="6">
+    <w:abstractNumId w:val="7"/>
   </w:num>
-  <w:num w:numId="4">
-    <w:abstractNumId w:val="3"/>
+  <w:num w:numId="7">
+    <w:abstractNumId w:val="0"/>
   </w:num>
-  <w:num w:numId="5">
-    <w:abstractNumId w:val="0"/>
+  <w:num w:numId="8">
+    <w:abstractNumId w:val="5"/>
+  </w:num>
+  <w:num w:numId="9">
+    <w:abstractNumId w:val="1"/>
   </w:num>
 </w:numbering>
 </file>

</xml_diff>

<commit_message>
feat: per capita data set
</commit_message>
<xml_diff>
--- a/Research Paper.docx
+++ b/Research Paper.docx
@@ -513,7 +513,25 @@
           <w:szCs w:val="24"/>
           <w:lang w:val="en-US"/>
         </w:rPr>
-        <w:t>This module uses a district-wise crime data set of the year 2014 and a shapefile for all the districts of India. Visualization is done on this data set based on crime types represented through a heat-map of India. The classification of crime is in four parts, as shown below. The main thing about the analysis done in this section is that the scale taken for analysis is the same for all four crime types, which is from 0 to 4000 cases.</w:t>
+        <w:t>This module uses a district-wise crime data set of the year 2014 and a shapefile for all the districts of India. Visualization is done on this data set based on crime types represented through a heat-map of India. The classification of crime is in four parts, as shown below. The main thing about the analysis done in this section is that the scale taken for analysis is the same for all four crime types, which is from 0 to 4</w:t>
+      </w:r>
+      <w:r>
+        <w:rPr>
+          <w:rFonts w:ascii="Times New Roman" w:hAnsi="Times New Roman" w:cs="Times New Roman"/>
+          <w:sz w:val="24"/>
+          <w:szCs w:val="24"/>
+          <w:lang w:val="en-US"/>
+        </w:rPr>
+        <w:t>,</w:t>
+      </w:r>
+      <w:r>
+        <w:rPr>
+          <w:rFonts w:ascii="Times New Roman" w:hAnsi="Times New Roman" w:cs="Times New Roman"/>
+          <w:sz w:val="24"/>
+          <w:szCs w:val="24"/>
+          <w:lang w:val="en-US"/>
+        </w:rPr>
+        <w:t>000 cases.</w:t>
       </w:r>
     </w:p>
     <w:p>
@@ -542,7 +560,6 @@
     </w:p>
     <w:p>
       <w:pPr>
-        <w:ind w:left="720"/>
         <w:rPr>
           <w:rFonts w:ascii="Times New Roman" w:hAnsi="Times New Roman" w:cs="Times New Roman"/>
           <w:sz w:val="24"/>
@@ -692,8 +709,308 @@
           <w:szCs w:val="24"/>
           <w:lang w:val="en-US"/>
         </w:rPr>
-        <w:t>, which is approximately more than 4000 cases.</w:t>
-      </w:r>
+        <w:t>, which is approximately more than 4</w:t>
+      </w:r>
+      <w:r>
+        <w:rPr>
+          <w:rFonts w:ascii="Times New Roman" w:hAnsi="Times New Roman" w:cs="Times New Roman"/>
+          <w:sz w:val="24"/>
+          <w:szCs w:val="24"/>
+          <w:lang w:val="en-US"/>
+        </w:rPr>
+        <w:t>,</w:t>
+      </w:r>
+      <w:r>
+        <w:rPr>
+          <w:rFonts w:ascii="Times New Roman" w:hAnsi="Times New Roman" w:cs="Times New Roman"/>
+          <w:sz w:val="24"/>
+          <w:szCs w:val="24"/>
+          <w:lang w:val="en-US"/>
+        </w:rPr>
+        <w:t>000 cases.</w:t>
+      </w:r>
+      <w:r>
+        <w:rPr>
+          <w:rFonts w:ascii="Times New Roman" w:hAnsi="Times New Roman" w:cs="Times New Roman"/>
+          <w:sz w:val="24"/>
+          <w:szCs w:val="24"/>
+          <w:lang w:val="en-US"/>
+        </w:rPr>
+        <w:t xml:space="preserve"> </w:t>
+      </w:r>
+      <w:r>
+        <w:rPr>
+          <w:rFonts w:ascii="Times New Roman" w:hAnsi="Times New Roman" w:cs="Times New Roman"/>
+          <w:sz w:val="24"/>
+          <w:szCs w:val="24"/>
+          <w:lang w:val="en-US"/>
+        </w:rPr>
+        <w:t>Some of the cities with the highest cases are Delhi (27,359</w:t>
+      </w:r>
+      <w:r>
+        <w:rPr>
+          <w:rFonts w:ascii="Times New Roman" w:hAnsi="Times New Roman" w:cs="Times New Roman"/>
+          <w:sz w:val="24"/>
+          <w:szCs w:val="24"/>
+          <w:lang w:val="en-US"/>
+        </w:rPr>
+        <w:t xml:space="preserve"> </w:t>
+      </w:r>
+      <w:r>
+        <w:rPr>
+          <w:rFonts w:ascii="Times New Roman" w:hAnsi="Times New Roman" w:cs="Times New Roman"/>
+          <w:sz w:val="24"/>
+          <w:szCs w:val="24"/>
+          <w:lang w:val="en-US"/>
+        </w:rPr>
+        <w:t>cases), Murshidabad (13,394 cases), Greater Bombay</w:t>
+      </w:r>
+      <w:r>
+        <w:rPr>
+          <w:rFonts w:ascii="Times New Roman" w:hAnsi="Times New Roman" w:cs="Times New Roman"/>
+          <w:sz w:val="24"/>
+          <w:szCs w:val="24"/>
+          <w:lang w:val="en-US"/>
+        </w:rPr>
+        <w:t xml:space="preserve"> </w:t>
+      </w:r>
+      <w:r>
+        <w:rPr>
+          <w:rFonts w:ascii="Times New Roman" w:hAnsi="Times New Roman" w:cs="Times New Roman"/>
+          <w:sz w:val="24"/>
+          <w:szCs w:val="24"/>
+          <w:lang w:val="en-US"/>
+        </w:rPr>
+        <w:t>(12,873 cases), Patna</w:t>
+      </w:r>
+      <w:r>
+        <w:rPr>
+          <w:rFonts w:ascii="Times New Roman" w:hAnsi="Times New Roman" w:cs="Times New Roman"/>
+          <w:sz w:val="24"/>
+          <w:szCs w:val="24"/>
+          <w:lang w:val="en-US"/>
+        </w:rPr>
+        <w:t xml:space="preserve"> </w:t>
+      </w:r>
+      <w:r>
+        <w:rPr>
+          <w:rFonts w:ascii="Times New Roman" w:hAnsi="Times New Roman" w:cs="Times New Roman"/>
+          <w:sz w:val="24"/>
+          <w:szCs w:val="24"/>
+          <w:lang w:val="en-US"/>
+        </w:rPr>
+        <w:t>(12,750 cases), South 24 Parganas</w:t>
+      </w:r>
+      <w:r>
+        <w:rPr>
+          <w:rFonts w:ascii="Times New Roman" w:hAnsi="Times New Roman" w:cs="Times New Roman"/>
+          <w:sz w:val="24"/>
+          <w:szCs w:val="24"/>
+          <w:lang w:val="en-US"/>
+        </w:rPr>
+        <w:t xml:space="preserve"> </w:t>
+      </w:r>
+      <w:r>
+        <w:rPr>
+          <w:rFonts w:ascii="Times New Roman" w:hAnsi="Times New Roman" w:cs="Times New Roman"/>
+          <w:sz w:val="24"/>
+          <w:szCs w:val="24"/>
+          <w:lang w:val="en-US"/>
+        </w:rPr>
+        <w:t>(11,937 cases)</w:t>
+      </w:r>
+      <w:r>
+        <w:rPr>
+          <w:rFonts w:ascii="Times New Roman" w:hAnsi="Times New Roman" w:cs="Times New Roman"/>
+          <w:sz w:val="24"/>
+          <w:szCs w:val="24"/>
+          <w:lang w:val="en-US"/>
+        </w:rPr>
+        <w:t xml:space="preserve">, </w:t>
+      </w:r>
+      <w:r>
+        <w:rPr>
+          <w:rFonts w:ascii="Times New Roman" w:hAnsi="Times New Roman" w:cs="Times New Roman"/>
+          <w:sz w:val="24"/>
+          <w:szCs w:val="24"/>
+          <w:lang w:val="en-US"/>
+        </w:rPr>
+        <w:t>Kolkata</w:t>
+      </w:r>
+      <w:r>
+        <w:rPr>
+          <w:rFonts w:ascii="Times New Roman" w:hAnsi="Times New Roman" w:cs="Times New Roman"/>
+          <w:sz w:val="24"/>
+          <w:szCs w:val="24"/>
+          <w:lang w:val="en-US"/>
+        </w:rPr>
+        <w:t xml:space="preserve"> (</w:t>
+      </w:r>
+      <w:r>
+        <w:rPr>
+          <w:rFonts w:ascii="Times New Roman" w:hAnsi="Times New Roman" w:cs="Times New Roman"/>
+          <w:sz w:val="24"/>
+          <w:szCs w:val="24"/>
+          <w:lang w:val="en-US"/>
+        </w:rPr>
+        <w:t>11,578</w:t>
+      </w:r>
+      <w:r>
+        <w:rPr>
+          <w:rFonts w:ascii="Times New Roman" w:hAnsi="Times New Roman" w:cs="Times New Roman"/>
+          <w:sz w:val="24"/>
+          <w:szCs w:val="24"/>
+          <w:lang w:val="en-US"/>
+        </w:rPr>
+        <w:t xml:space="preserve"> cases), </w:t>
+      </w:r>
+      <w:r>
+        <w:rPr>
+          <w:rFonts w:ascii="Times New Roman" w:hAnsi="Times New Roman" w:cs="Times New Roman"/>
+          <w:sz w:val="24"/>
+          <w:szCs w:val="24"/>
+          <w:lang w:val="en-US"/>
+        </w:rPr>
+        <w:t>North 24 Parganas</w:t>
+      </w:r>
+      <w:r>
+        <w:rPr>
+          <w:rFonts w:ascii="Times New Roman" w:hAnsi="Times New Roman" w:cs="Times New Roman"/>
+          <w:sz w:val="24"/>
+          <w:szCs w:val="24"/>
+          <w:lang w:val="en-US"/>
+        </w:rPr>
+        <w:t xml:space="preserve"> (</w:t>
+      </w:r>
+      <w:r>
+        <w:rPr>
+          <w:rFonts w:ascii="Times New Roman" w:hAnsi="Times New Roman" w:cs="Times New Roman"/>
+          <w:sz w:val="24"/>
+          <w:szCs w:val="24"/>
+          <w:lang w:val="en-US"/>
+        </w:rPr>
+        <w:t>9,045</w:t>
+      </w:r>
+      <w:r>
+        <w:rPr>
+          <w:rFonts w:ascii="Times New Roman" w:hAnsi="Times New Roman" w:cs="Times New Roman"/>
+          <w:sz w:val="24"/>
+          <w:szCs w:val="24"/>
+          <w:lang w:val="en-US"/>
+        </w:rPr>
+        <w:t xml:space="preserve"> cases), </w:t>
+      </w:r>
+      <w:r>
+        <w:rPr>
+          <w:rFonts w:ascii="Times New Roman" w:hAnsi="Times New Roman" w:cs="Times New Roman"/>
+          <w:sz w:val="24"/>
+          <w:szCs w:val="24"/>
+          <w:lang w:val="en-US"/>
+        </w:rPr>
+        <w:t>Muzaffarpur</w:t>
+      </w:r>
+      <w:r>
+        <w:rPr>
+          <w:rFonts w:ascii="Times New Roman" w:hAnsi="Times New Roman" w:cs="Times New Roman"/>
+          <w:sz w:val="24"/>
+          <w:szCs w:val="24"/>
+          <w:lang w:val="en-US"/>
+        </w:rPr>
+        <w:t xml:space="preserve"> (</w:t>
+      </w:r>
+      <w:r>
+        <w:rPr>
+          <w:rFonts w:ascii="Times New Roman" w:hAnsi="Times New Roman" w:cs="Times New Roman"/>
+          <w:sz w:val="24"/>
+          <w:szCs w:val="24"/>
+          <w:lang w:val="en-US"/>
+        </w:rPr>
+        <w:t>8,648</w:t>
+      </w:r>
+      <w:r>
+        <w:rPr>
+          <w:rFonts w:ascii="Times New Roman" w:hAnsi="Times New Roman" w:cs="Times New Roman"/>
+          <w:sz w:val="24"/>
+          <w:szCs w:val="24"/>
+          <w:lang w:val="en-US"/>
+        </w:rPr>
+        <w:t xml:space="preserve"> cases), and </w:t>
+      </w:r>
+      <w:r>
+        <w:rPr>
+          <w:rFonts w:ascii="Times New Roman" w:hAnsi="Times New Roman" w:cs="Times New Roman"/>
+          <w:sz w:val="24"/>
+          <w:szCs w:val="24"/>
+          <w:lang w:val="en-US"/>
+        </w:rPr>
+        <w:t>Pune</w:t>
+      </w:r>
+      <w:r>
+        <w:rPr>
+          <w:rFonts w:ascii="Times New Roman" w:hAnsi="Times New Roman" w:cs="Times New Roman"/>
+          <w:sz w:val="24"/>
+          <w:szCs w:val="24"/>
+          <w:lang w:val="en-US"/>
+        </w:rPr>
+        <w:t xml:space="preserve"> (</w:t>
+      </w:r>
+      <w:r>
+        <w:rPr>
+          <w:rFonts w:ascii="Times New Roman" w:hAnsi="Times New Roman" w:cs="Times New Roman"/>
+          <w:sz w:val="24"/>
+          <w:szCs w:val="24"/>
+          <w:lang w:val="en-US"/>
+        </w:rPr>
+        <w:t>8,301</w:t>
+      </w:r>
+      <w:r>
+        <w:rPr>
+          <w:rFonts w:ascii="Times New Roman" w:hAnsi="Times New Roman" w:cs="Times New Roman"/>
+          <w:sz w:val="24"/>
+          <w:szCs w:val="24"/>
+          <w:lang w:val="en-US"/>
+        </w:rPr>
+        <w:t xml:space="preserve"> cases)</w:t>
+      </w:r>
+      <w:r>
+        <w:rPr>
+          <w:rFonts w:ascii="Times New Roman" w:hAnsi="Times New Roman" w:cs="Times New Roman"/>
+          <w:sz w:val="24"/>
+          <w:szCs w:val="24"/>
+          <w:lang w:val="en-US"/>
+        </w:rPr>
+        <w:t>.</w:t>
+      </w:r>
+    </w:p>
+    <w:p>
+      <w:pPr>
+        <w:rPr>
+          <w:rFonts w:ascii="Times New Roman" w:hAnsi="Times New Roman" w:cs="Times New Roman"/>
+          <w:sz w:val="24"/>
+          <w:szCs w:val="24"/>
+          <w:lang w:val="en-US"/>
+        </w:rPr>
+      </w:pPr>
+    </w:p>
+    <w:p>
+      <w:pPr>
+        <w:rPr>
+          <w:rFonts w:ascii="Times New Roman" w:hAnsi="Times New Roman" w:cs="Times New Roman"/>
+          <w:sz w:val="24"/>
+          <w:szCs w:val="24"/>
+          <w:lang w:val="en-US"/>
+        </w:rPr>
+      </w:pPr>
+    </w:p>
+    <w:p>
+      <w:pPr>
+        <w:rPr>
+          <w:rFonts w:ascii="Times New Roman" w:hAnsi="Times New Roman" w:cs="Times New Roman"/>
+          <w:sz w:val="24"/>
+          <w:szCs w:val="24"/>
+          <w:lang w:val="en-US"/>
+        </w:rPr>
+      </w:pPr>
     </w:p>
     <w:p>
       <w:pPr>
@@ -708,7 +1025,6 @@
         <w:rPr>
           <w:noProof/>
         </w:rPr>
-        <w:lastRenderedPageBreak/>
         <w:drawing>
           <wp:inline distT="0" distB="0" distL="0" distR="0" wp14:anchorId="5BF9461F" wp14:editId="72EB6637">
             <wp:extent cx="6479540" cy="3909695"/>
@@ -897,26 +1213,297 @@
     </w:p>
     <w:p>
       <w:pPr>
-        <w:ind w:left="720"/>
-        <w:rPr>
-          <w:rFonts w:ascii="Times New Roman" w:hAnsi="Times New Roman" w:cs="Times New Roman"/>
-          <w:sz w:val="24"/>
-          <w:szCs w:val="24"/>
-          <w:lang w:val="en-US"/>
-        </w:rPr>
-      </w:pPr>
-      <w:r>
-        <w:rPr>
-          <w:rFonts w:ascii="Times New Roman" w:hAnsi="Times New Roman" w:cs="Times New Roman"/>
-          <w:sz w:val="24"/>
-          <w:szCs w:val="24"/>
-          <w:lang w:val="en-US"/>
-        </w:rPr>
-        <w:t>Property crimes mean involvement or interference with the property of another without any consent of that individual. The main purpose usually is to obtain money, property, or some other benefit. It might involve force, or threat of force if we take robbery or extortion as examples. Many property crimes are theft crimes, which include arson, burglary, dacoity, larceny, auto theft, and trespassing [15]. Heat-map visualization of property crimes throughout India is shown in Fig.2. From this, we can analyze that criminal cases are very high in areas close to Rajasthan, Haryana, Delhi, Uttar Pradesh, Bihar, Maharashtra, Andhra Pradesh, and Bangalore (Karnataka), which is approximately more than 4000 cases. It also depicts that criminal activity is slightly on the higher side in North-West India.</w:t>
-      </w:r>
-    </w:p>
-    <w:p>
-      <w:pPr>
+        <w:rPr>
+          <w:rFonts w:ascii="Times New Roman" w:hAnsi="Times New Roman" w:cs="Times New Roman"/>
+          <w:sz w:val="24"/>
+          <w:szCs w:val="24"/>
+          <w:lang w:val="en-US"/>
+        </w:rPr>
+      </w:pPr>
+      <w:r>
+        <w:rPr>
+          <w:rFonts w:ascii="Times New Roman" w:hAnsi="Times New Roman" w:cs="Times New Roman"/>
+          <w:sz w:val="24"/>
+          <w:szCs w:val="24"/>
+          <w:lang w:val="en-US"/>
+        </w:rPr>
+        <w:t>Property crimes mean involvement or interference with the property of another without any consent of that individual. The main purpose usually is to obtain money, property, or some other benefit. It might involve force, or threat of force if we take robbery or extortion as examples. Many property crimes are theft crimes, which include arson, burglary, dacoity, larceny, auto theft, and trespassing [15]. Heat-map visualization of property crimes throughout India is shown in Fig.2. From this, we can analyze that criminal cases are very high in areas close to Rajasthan, Haryana, Delhi, Uttar Pradesh, Bihar, Maharashtra, Andhra Pradesh, and Bangalore (Karnataka), which is approximately more than 4</w:t>
+      </w:r>
+      <w:r>
+        <w:rPr>
+          <w:rFonts w:ascii="Times New Roman" w:hAnsi="Times New Roman" w:cs="Times New Roman"/>
+          <w:sz w:val="24"/>
+          <w:szCs w:val="24"/>
+          <w:lang w:val="en-US"/>
+        </w:rPr>
+        <w:t>,</w:t>
+      </w:r>
+      <w:r>
+        <w:rPr>
+          <w:rFonts w:ascii="Times New Roman" w:hAnsi="Times New Roman" w:cs="Times New Roman"/>
+          <w:sz w:val="24"/>
+          <w:szCs w:val="24"/>
+          <w:lang w:val="en-US"/>
+        </w:rPr>
+        <w:t>000 cases. It also depicts that criminal activity is slightly on the higher side in North-West India.</w:t>
+      </w:r>
+      <w:r>
+        <w:rPr>
+          <w:rFonts w:ascii="Times New Roman" w:hAnsi="Times New Roman" w:cs="Times New Roman"/>
+          <w:sz w:val="24"/>
+          <w:szCs w:val="24"/>
+          <w:lang w:val="en-US"/>
+        </w:rPr>
+        <w:t xml:space="preserve"> </w:t>
+      </w:r>
+      <w:r>
+        <w:rPr>
+          <w:rFonts w:ascii="Times New Roman" w:hAnsi="Times New Roman" w:cs="Times New Roman"/>
+          <w:sz w:val="24"/>
+          <w:szCs w:val="24"/>
+          <w:lang w:val="en-US"/>
+        </w:rPr>
+        <w:t>Some of the cities with the highest cases are Delhi (102,520</w:t>
+      </w:r>
+      <w:r>
+        <w:rPr>
+          <w:rFonts w:ascii="Times New Roman" w:hAnsi="Times New Roman" w:cs="Times New Roman"/>
+          <w:sz w:val="24"/>
+          <w:szCs w:val="24"/>
+          <w:lang w:val="en-US"/>
+        </w:rPr>
+        <w:t xml:space="preserve"> </w:t>
+      </w:r>
+      <w:r>
+        <w:rPr>
+          <w:rFonts w:ascii="Times New Roman" w:hAnsi="Times New Roman" w:cs="Times New Roman"/>
+          <w:sz w:val="24"/>
+          <w:szCs w:val="24"/>
+          <w:lang w:val="en-US"/>
+        </w:rPr>
+        <w:t>cases), Greater Bombay (25,693 cases), Bangalore Urban</w:t>
+      </w:r>
+      <w:r>
+        <w:rPr>
+          <w:rFonts w:ascii="Times New Roman" w:hAnsi="Times New Roman" w:cs="Times New Roman"/>
+          <w:sz w:val="24"/>
+          <w:szCs w:val="24"/>
+          <w:lang w:val="en-US"/>
+        </w:rPr>
+        <w:t xml:space="preserve"> </w:t>
+      </w:r>
+      <w:r>
+        <w:rPr>
+          <w:rFonts w:ascii="Times New Roman" w:hAnsi="Times New Roman" w:cs="Times New Roman"/>
+          <w:sz w:val="24"/>
+          <w:szCs w:val="24"/>
+          <w:lang w:val="en-US"/>
+        </w:rPr>
+        <w:t>(17,633 cases), Jaipur (15,353 cases)</w:t>
+      </w:r>
+      <w:r>
+        <w:rPr>
+          <w:rFonts w:ascii="Times New Roman" w:hAnsi="Times New Roman" w:cs="Times New Roman"/>
+          <w:sz w:val="24"/>
+          <w:szCs w:val="24"/>
+          <w:lang w:val="en-US"/>
+        </w:rPr>
+        <w:t xml:space="preserve">, </w:t>
+      </w:r>
+      <w:r>
+        <w:rPr>
+          <w:rFonts w:ascii="Times New Roman" w:hAnsi="Times New Roman" w:cs="Times New Roman"/>
+          <w:sz w:val="24"/>
+          <w:szCs w:val="24"/>
+          <w:lang w:val="en-US"/>
+        </w:rPr>
+        <w:t>Pune</w:t>
+      </w:r>
+      <w:r>
+        <w:rPr>
+          <w:rFonts w:ascii="Times New Roman" w:hAnsi="Times New Roman" w:cs="Times New Roman"/>
+          <w:sz w:val="24"/>
+          <w:szCs w:val="24"/>
+          <w:lang w:val="en-US"/>
+        </w:rPr>
+        <w:t xml:space="preserve"> </w:t>
+      </w:r>
+      <w:r>
+        <w:rPr>
+          <w:rFonts w:ascii="Times New Roman" w:hAnsi="Times New Roman" w:cs="Times New Roman"/>
+          <w:sz w:val="24"/>
+          <w:szCs w:val="24"/>
+          <w:lang w:val="en-US"/>
+        </w:rPr>
+        <w:t>(</w:t>
+      </w:r>
+      <w:r>
+        <w:rPr>
+          <w:rFonts w:ascii="Times New Roman" w:hAnsi="Times New Roman" w:cs="Times New Roman"/>
+          <w:sz w:val="24"/>
+          <w:szCs w:val="24"/>
+          <w:lang w:val="en-US"/>
+        </w:rPr>
+        <w:t>13,105</w:t>
+      </w:r>
+      <w:r>
+        <w:rPr>
+          <w:rFonts w:ascii="Times New Roman" w:hAnsi="Times New Roman" w:cs="Times New Roman"/>
+          <w:sz w:val="24"/>
+          <w:szCs w:val="24"/>
+          <w:lang w:val="en-US"/>
+        </w:rPr>
+        <w:t xml:space="preserve"> cases), </w:t>
+      </w:r>
+      <w:r>
+        <w:rPr>
+          <w:rFonts w:ascii="Times New Roman" w:hAnsi="Times New Roman" w:cs="Times New Roman"/>
+          <w:sz w:val="24"/>
+          <w:szCs w:val="24"/>
+          <w:lang w:val="en-US"/>
+        </w:rPr>
+        <w:t>Kolkata</w:t>
+      </w:r>
+      <w:r>
+        <w:rPr>
+          <w:rFonts w:ascii="Times New Roman" w:hAnsi="Times New Roman" w:cs="Times New Roman"/>
+          <w:sz w:val="24"/>
+          <w:szCs w:val="24"/>
+          <w:lang w:val="en-US"/>
+        </w:rPr>
+        <w:t xml:space="preserve"> (</w:t>
+      </w:r>
+      <w:r>
+        <w:rPr>
+          <w:rFonts w:ascii="Times New Roman" w:hAnsi="Times New Roman" w:cs="Times New Roman"/>
+          <w:sz w:val="24"/>
+          <w:szCs w:val="24"/>
+          <w:lang w:val="en-US"/>
+        </w:rPr>
+        <w:t>10,061</w:t>
+      </w:r>
+      <w:r>
+        <w:rPr>
+          <w:rFonts w:ascii="Times New Roman" w:hAnsi="Times New Roman" w:cs="Times New Roman"/>
+          <w:sz w:val="24"/>
+          <w:szCs w:val="24"/>
+          <w:lang w:val="en-US"/>
+        </w:rPr>
+        <w:t xml:space="preserve"> cases), </w:t>
+      </w:r>
+      <w:r>
+        <w:rPr>
+          <w:rFonts w:ascii="Times New Roman" w:hAnsi="Times New Roman" w:cs="Times New Roman"/>
+          <w:sz w:val="24"/>
+          <w:szCs w:val="24"/>
+          <w:lang w:val="en-US"/>
+        </w:rPr>
+        <w:t>Indore</w:t>
+      </w:r>
+      <w:r>
+        <w:rPr>
+          <w:rFonts w:ascii="Times New Roman" w:hAnsi="Times New Roman" w:cs="Times New Roman"/>
+          <w:sz w:val="24"/>
+          <w:szCs w:val="24"/>
+          <w:lang w:val="en-US"/>
+        </w:rPr>
+        <w:t xml:space="preserve"> </w:t>
+      </w:r>
+      <w:r>
+        <w:rPr>
+          <w:rFonts w:ascii="Times New Roman" w:hAnsi="Times New Roman" w:cs="Times New Roman"/>
+          <w:sz w:val="24"/>
+          <w:szCs w:val="24"/>
+          <w:lang w:val="en-US"/>
+        </w:rPr>
+        <w:t>(</w:t>
+      </w:r>
+      <w:r>
+        <w:rPr>
+          <w:rFonts w:ascii="Times New Roman" w:hAnsi="Times New Roman" w:cs="Times New Roman"/>
+          <w:sz w:val="24"/>
+          <w:szCs w:val="24"/>
+          <w:lang w:val="en-US"/>
+        </w:rPr>
+        <w:t>9,209</w:t>
+      </w:r>
+      <w:r>
+        <w:rPr>
+          <w:rFonts w:ascii="Times New Roman" w:hAnsi="Times New Roman" w:cs="Times New Roman"/>
+          <w:sz w:val="24"/>
+          <w:szCs w:val="24"/>
+          <w:lang w:val="en-US"/>
+        </w:rPr>
+        <w:t xml:space="preserve"> cases), and </w:t>
+      </w:r>
+      <w:r>
+        <w:rPr>
+          <w:rFonts w:ascii="Times New Roman" w:hAnsi="Times New Roman" w:cs="Times New Roman"/>
+          <w:sz w:val="24"/>
+          <w:szCs w:val="24"/>
+          <w:lang w:val="en-US"/>
+        </w:rPr>
+        <w:t>Thane</w:t>
+      </w:r>
+      <w:r>
+        <w:rPr>
+          <w:rFonts w:ascii="Times New Roman" w:hAnsi="Times New Roman" w:cs="Times New Roman"/>
+          <w:sz w:val="24"/>
+          <w:szCs w:val="24"/>
+          <w:lang w:val="en-US"/>
+        </w:rPr>
+        <w:t xml:space="preserve"> </w:t>
+      </w:r>
+      <w:r>
+        <w:rPr>
+          <w:rFonts w:ascii="Times New Roman" w:hAnsi="Times New Roman" w:cs="Times New Roman"/>
+          <w:sz w:val="24"/>
+          <w:szCs w:val="24"/>
+          <w:lang w:val="en-US"/>
+        </w:rPr>
+        <w:t>(</w:t>
+      </w:r>
+      <w:r>
+        <w:rPr>
+          <w:rFonts w:ascii="Times New Roman" w:hAnsi="Times New Roman" w:cs="Times New Roman"/>
+          <w:sz w:val="24"/>
+          <w:szCs w:val="24"/>
+          <w:lang w:val="en-US"/>
+        </w:rPr>
+        <w:t>9,023</w:t>
+      </w:r>
+      <w:r>
+        <w:rPr>
+          <w:rFonts w:ascii="Times New Roman" w:hAnsi="Times New Roman" w:cs="Times New Roman"/>
+          <w:sz w:val="24"/>
+          <w:szCs w:val="24"/>
+          <w:lang w:val="en-US"/>
+        </w:rPr>
+        <w:t xml:space="preserve"> cases)</w:t>
+      </w:r>
+      <w:r>
+        <w:rPr>
+          <w:rFonts w:ascii="Times New Roman" w:hAnsi="Times New Roman" w:cs="Times New Roman"/>
+          <w:sz w:val="24"/>
+          <w:szCs w:val="24"/>
+          <w:lang w:val="en-US"/>
+        </w:rPr>
+        <w:t>.</w:t>
+      </w:r>
+    </w:p>
+    <w:p>
+      <w:pPr>
+        <w:rPr>
+          <w:rFonts w:ascii="Times New Roman" w:hAnsi="Times New Roman" w:cs="Times New Roman"/>
+          <w:sz w:val="24"/>
+          <w:szCs w:val="24"/>
+          <w:lang w:val="en-US"/>
+        </w:rPr>
+      </w:pPr>
+    </w:p>
+    <w:p>
+      <w:pPr>
+        <w:jc w:val="center"/>
         <w:rPr>
           <w:rFonts w:ascii="Times New Roman" w:hAnsi="Times New Roman" w:cs="Times New Roman"/>
           <w:sz w:val="24"/>
@@ -930,9 +1517,9 @@
         </w:rPr>
         <w:lastRenderedPageBreak/>
         <w:drawing>
-          <wp:inline distT="0" distB="0" distL="0" distR="0" wp14:anchorId="14DA8B43" wp14:editId="305DABEF">
-            <wp:extent cx="6479540" cy="3932555"/>
-            <wp:effectExtent l="0" t="0" r="0" b="0"/>
+          <wp:inline distT="0" distB="0" distL="0" distR="0" wp14:anchorId="14DA8B43" wp14:editId="2087CF3E">
+            <wp:extent cx="4975860" cy="3019942"/>
+            <wp:effectExtent l="0" t="0" r="0" b="9525"/>
             <wp:docPr id="2" name="Picture 2"/>
             <wp:cNvGraphicFramePr>
               <a:graphicFrameLocks xmlns:a="http://schemas.openxmlformats.org/drawingml/2006/main" noChangeAspect="1"/>
@@ -947,7 +1534,7 @@
                     </pic:cNvPicPr>
                   </pic:nvPicPr>
                   <pic:blipFill>
-                    <a:blip r:embed="rId8">
+                    <a:blip r:embed="rId8" cstate="print">
                       <a:extLst>
                         <a:ext uri="{28A0092B-C50C-407E-A947-70E740481C1C}">
                           <a14:useLocalDpi xmlns:a14="http://schemas.microsoft.com/office/drawing/2010/main" val="0"/>
@@ -962,7 +1549,7 @@
                   <pic:spPr bwMode="auto">
                     <a:xfrm>
                       <a:off x="0" y="0"/>
-                      <a:ext cx="6479540" cy="3932555"/>
+                      <a:ext cx="5084290" cy="3085750"/>
                     </a:xfrm>
                     <a:prstGeom prst="rect">
                       <a:avLst/>
@@ -1041,16 +1628,7 @@
           <w:szCs w:val="20"/>
           <w:lang w:val="en-US"/>
         </w:rPr>
-        <w:t>Property</w:t>
-      </w:r>
-      <w:r>
-        <w:rPr>
-          <w:rFonts w:ascii="Times New Roman" w:hAnsi="Times New Roman" w:cs="Times New Roman"/>
-          <w:sz w:val="20"/>
-          <w:szCs w:val="20"/>
-          <w:lang w:val="en-US"/>
-        </w:rPr>
-        <w:t xml:space="preserve"> </w:t>
+        <w:t xml:space="preserve">Property </w:t>
       </w:r>
       <w:r>
         <w:rPr>
@@ -1106,16 +1684,6 @@
         </w:rPr>
         <w:t>.</w:t>
       </w:r>
-    </w:p>
-    <w:p>
-      <w:pPr>
-        <w:rPr>
-          <w:rFonts w:ascii="Times New Roman" w:hAnsi="Times New Roman" w:cs="Times New Roman"/>
-          <w:sz w:val="20"/>
-          <w:szCs w:val="20"/>
-          <w:lang w:val="en-US"/>
-        </w:rPr>
-      </w:pPr>
     </w:p>
     <w:p>
       <w:pPr>
@@ -1157,7 +1725,16 @@
           <w:szCs w:val="24"/>
           <w:lang w:val="en-US"/>
         </w:rPr>
-        <w:t>Statutory Crimes include those crimes which are made illegal by-laws passed by a governing body, like the legislature. Three significant types of statutory crimes are alcohol-related crimes, drug crimes, traffic offenses, and financial or white-collar crimes. Statutory crimes are violations of a specific state or federal statutes. These crimes are specifically prohibited by statute because society hopes to deter individuals from engaging in them. Some examples of statutory crimes are minor in possession of alcohol, underage driving, selling alcohol to minors, and public intoxication.</w:t>
+        <w:t>Statutory Crimes include those crimes which are made illegal by-laws passed by a governing body, like the legislature. Three significant types of statutory crimes are alcohol-related crimes, drug crimes, traffic offenses, and financial or white-collar crimes. Statutory crimes are violations of a specific state or federal statutes. These crimes are prohibited by statute because society hopes to deter individuals from engaging in them. Some examples of statutory crimes are minor in possession of alcohol, underage driving, selling alcohol to minors, and public intoxication. Heat-map visualization of statutory crimes throughout India is shown in Fig.3. From this, we can analyze that the statutory crime hotspots are around Delhi, Gujarat, Maharashtra, Karnataka, Andhra Pradesh, Tamil Nadu, and Kerala, which is approximately more than 3,000 cases. The map-scale in Fig.3 is up to 4,000 which is the same as in Fig.1, Fig.2, and Fig.4 as well, which is done intentionally for better comparison among them. It further depicts that criminal activities are slightly higher towards the South and South-west of India</w:t>
+      </w:r>
+      <w:r>
+        <w:rPr>
+          <w:rFonts w:ascii="Times New Roman" w:hAnsi="Times New Roman" w:cs="Times New Roman"/>
+          <w:sz w:val="24"/>
+          <w:szCs w:val="24"/>
+          <w:lang w:val="en-US"/>
+        </w:rPr>
+        <w:t>.</w:t>
       </w:r>
       <w:r>
         <w:rPr>
@@ -1175,34 +1752,412 @@
           <w:szCs w:val="24"/>
           <w:lang w:val="en-US"/>
         </w:rPr>
-        <w:t xml:space="preserve">Heat-map visualization of </w:t>
-      </w:r>
-      <w:r>
-        <w:rPr>
-          <w:rFonts w:ascii="Times New Roman" w:hAnsi="Times New Roman" w:cs="Times New Roman"/>
-          <w:sz w:val="24"/>
-          <w:szCs w:val="24"/>
-          <w:lang w:val="en-US"/>
-        </w:rPr>
-        <w:t>statutory</w:t>
-      </w:r>
-      <w:r>
-        <w:rPr>
-          <w:rFonts w:ascii="Times New Roman" w:hAnsi="Times New Roman" w:cs="Times New Roman"/>
-          <w:sz w:val="24"/>
-          <w:szCs w:val="24"/>
-          <w:lang w:val="en-US"/>
-        </w:rPr>
-        <w:t xml:space="preserve"> crimes throughout India is shown in Fig.</w:t>
-      </w:r>
-      <w:r>
-        <w:rPr>
-          <w:rFonts w:ascii="Times New Roman" w:hAnsi="Times New Roman" w:cs="Times New Roman"/>
-          <w:sz w:val="24"/>
-          <w:szCs w:val="24"/>
-          <w:lang w:val="en-US"/>
-        </w:rPr>
-        <w:t>3</w:t>
+        <w:t xml:space="preserve">Some of the cities with the highest cases are </w:t>
+      </w:r>
+      <w:r>
+        <w:rPr>
+          <w:rFonts w:ascii="Times New Roman" w:hAnsi="Times New Roman" w:cs="Times New Roman"/>
+          <w:sz w:val="24"/>
+          <w:szCs w:val="24"/>
+          <w:lang w:val="en-US"/>
+        </w:rPr>
+        <w:t>Ernakulam</w:t>
+      </w:r>
+      <w:r>
+        <w:rPr>
+          <w:rFonts w:ascii="Times New Roman" w:hAnsi="Times New Roman" w:cs="Times New Roman"/>
+          <w:sz w:val="24"/>
+          <w:szCs w:val="24"/>
+          <w:lang w:val="en-US"/>
+        </w:rPr>
+        <w:t xml:space="preserve"> </w:t>
+      </w:r>
+      <w:r>
+        <w:rPr>
+          <w:rFonts w:ascii="Times New Roman" w:hAnsi="Times New Roman" w:cs="Times New Roman"/>
+          <w:sz w:val="24"/>
+          <w:szCs w:val="24"/>
+          <w:lang w:val="en-US"/>
+        </w:rPr>
+        <w:t>(</w:t>
+      </w:r>
+      <w:r>
+        <w:rPr>
+          <w:rFonts w:ascii="Times New Roman" w:hAnsi="Times New Roman" w:cs="Times New Roman"/>
+          <w:sz w:val="24"/>
+          <w:szCs w:val="24"/>
+          <w:lang w:val="en-US"/>
+        </w:rPr>
+        <w:t>28,360</w:t>
+      </w:r>
+      <w:r>
+        <w:rPr>
+          <w:rFonts w:ascii="Times New Roman" w:hAnsi="Times New Roman" w:cs="Times New Roman"/>
+          <w:sz w:val="24"/>
+          <w:szCs w:val="24"/>
+          <w:lang w:val="en-US"/>
+        </w:rPr>
+        <w:t xml:space="preserve"> </w:t>
+      </w:r>
+      <w:r>
+        <w:rPr>
+          <w:rFonts w:ascii="Times New Roman" w:hAnsi="Times New Roman" w:cs="Times New Roman"/>
+          <w:sz w:val="24"/>
+          <w:szCs w:val="24"/>
+          <w:lang w:val="en-US"/>
+        </w:rPr>
+        <w:t xml:space="preserve">cases), </w:t>
+      </w:r>
+      <w:r>
+        <w:rPr>
+          <w:rFonts w:ascii="Times New Roman" w:hAnsi="Times New Roman" w:cs="Times New Roman"/>
+          <w:sz w:val="24"/>
+          <w:szCs w:val="24"/>
+          <w:lang w:val="en-US"/>
+        </w:rPr>
+        <w:t>Thrissur</w:t>
+      </w:r>
+      <w:r>
+        <w:rPr>
+          <w:rFonts w:ascii="Times New Roman" w:hAnsi="Times New Roman" w:cs="Times New Roman"/>
+          <w:sz w:val="24"/>
+          <w:szCs w:val="24"/>
+          <w:lang w:val="en-US"/>
+        </w:rPr>
+        <w:t xml:space="preserve"> (</w:t>
+      </w:r>
+      <w:r>
+        <w:rPr>
+          <w:rFonts w:ascii="Times New Roman" w:hAnsi="Times New Roman" w:cs="Times New Roman"/>
+          <w:sz w:val="24"/>
+          <w:szCs w:val="24"/>
+          <w:lang w:val="en-US"/>
+        </w:rPr>
+        <w:t>18,568</w:t>
+      </w:r>
+      <w:r>
+        <w:rPr>
+          <w:rFonts w:ascii="Times New Roman" w:hAnsi="Times New Roman" w:cs="Times New Roman"/>
+          <w:sz w:val="24"/>
+          <w:szCs w:val="24"/>
+          <w:lang w:val="en-US"/>
+        </w:rPr>
+        <w:t xml:space="preserve"> cases), </w:t>
+      </w:r>
+      <w:r>
+        <w:rPr>
+          <w:rFonts w:ascii="Times New Roman" w:hAnsi="Times New Roman" w:cs="Times New Roman"/>
+          <w:sz w:val="24"/>
+          <w:szCs w:val="24"/>
+          <w:lang w:val="en-US"/>
+        </w:rPr>
+        <w:t>Thiruvananthapuram</w:t>
+      </w:r>
+      <w:r>
+        <w:rPr>
+          <w:rFonts w:ascii="Times New Roman" w:hAnsi="Times New Roman" w:cs="Times New Roman"/>
+          <w:sz w:val="24"/>
+          <w:szCs w:val="24"/>
+          <w:lang w:val="en-US"/>
+        </w:rPr>
+        <w:t xml:space="preserve"> (</w:t>
+      </w:r>
+      <w:r>
+        <w:rPr>
+          <w:rFonts w:ascii="Times New Roman" w:hAnsi="Times New Roman" w:cs="Times New Roman"/>
+          <w:sz w:val="24"/>
+          <w:szCs w:val="24"/>
+          <w:lang w:val="en-US"/>
+        </w:rPr>
+        <w:t>14,555</w:t>
+      </w:r>
+      <w:r>
+        <w:rPr>
+          <w:rFonts w:ascii="Times New Roman" w:hAnsi="Times New Roman" w:cs="Times New Roman"/>
+          <w:sz w:val="24"/>
+          <w:szCs w:val="24"/>
+          <w:lang w:val="en-US"/>
+        </w:rPr>
+        <w:t xml:space="preserve"> cases), </w:t>
+      </w:r>
+      <w:r>
+        <w:rPr>
+          <w:rFonts w:ascii="Times New Roman" w:hAnsi="Times New Roman" w:cs="Times New Roman"/>
+          <w:sz w:val="24"/>
+          <w:szCs w:val="24"/>
+          <w:lang w:val="en-US"/>
+        </w:rPr>
+        <w:t>Malappuram</w:t>
+      </w:r>
+      <w:r>
+        <w:rPr>
+          <w:rFonts w:ascii="Times New Roman" w:hAnsi="Times New Roman" w:cs="Times New Roman"/>
+          <w:sz w:val="24"/>
+          <w:szCs w:val="24"/>
+          <w:lang w:val="en-US"/>
+        </w:rPr>
+        <w:t xml:space="preserve"> </w:t>
+      </w:r>
+      <w:r>
+        <w:rPr>
+          <w:rFonts w:ascii="Times New Roman" w:hAnsi="Times New Roman" w:cs="Times New Roman"/>
+          <w:sz w:val="24"/>
+          <w:szCs w:val="24"/>
+          <w:lang w:val="en-US"/>
+        </w:rPr>
+        <w:t>(</w:t>
+      </w:r>
+      <w:r>
+        <w:rPr>
+          <w:rFonts w:ascii="Times New Roman" w:hAnsi="Times New Roman" w:cs="Times New Roman"/>
+          <w:sz w:val="24"/>
+          <w:szCs w:val="24"/>
+          <w:lang w:val="en-US"/>
+        </w:rPr>
+        <w:t>12,793</w:t>
+      </w:r>
+      <w:r>
+        <w:rPr>
+          <w:rFonts w:ascii="Times New Roman" w:hAnsi="Times New Roman" w:cs="Times New Roman"/>
+          <w:sz w:val="24"/>
+          <w:szCs w:val="24"/>
+          <w:lang w:val="en-US"/>
+        </w:rPr>
+        <w:t xml:space="preserve"> cases)</w:t>
+      </w:r>
+      <w:r>
+        <w:rPr>
+          <w:rFonts w:ascii="Times New Roman" w:hAnsi="Times New Roman" w:cs="Times New Roman"/>
+          <w:sz w:val="24"/>
+          <w:szCs w:val="24"/>
+          <w:lang w:val="en-US"/>
+        </w:rPr>
+        <w:t xml:space="preserve">, </w:t>
+      </w:r>
+      <w:r>
+        <w:rPr>
+          <w:rFonts w:ascii="Times New Roman" w:hAnsi="Times New Roman" w:cs="Times New Roman"/>
+          <w:sz w:val="24"/>
+          <w:szCs w:val="24"/>
+          <w:lang w:val="en-US"/>
+        </w:rPr>
+        <w:t>Kottayam</w:t>
+      </w:r>
+      <w:r>
+        <w:rPr>
+          <w:rFonts w:ascii="Times New Roman" w:hAnsi="Times New Roman" w:cs="Times New Roman"/>
+          <w:sz w:val="24"/>
+          <w:szCs w:val="24"/>
+          <w:lang w:val="en-US"/>
+        </w:rPr>
+        <w:t xml:space="preserve"> </w:t>
+      </w:r>
+      <w:r>
+        <w:rPr>
+          <w:rFonts w:ascii="Times New Roman" w:hAnsi="Times New Roman" w:cs="Times New Roman"/>
+          <w:sz w:val="24"/>
+          <w:szCs w:val="24"/>
+          <w:lang w:val="en-US"/>
+        </w:rPr>
+        <w:t>(</w:t>
+      </w:r>
+      <w:r>
+        <w:rPr>
+          <w:rFonts w:ascii="Times New Roman" w:hAnsi="Times New Roman" w:cs="Times New Roman"/>
+          <w:sz w:val="24"/>
+          <w:szCs w:val="24"/>
+          <w:lang w:val="en-US"/>
+        </w:rPr>
+        <w:t>12,542</w:t>
+      </w:r>
+      <w:r>
+        <w:rPr>
+          <w:rFonts w:ascii="Times New Roman" w:hAnsi="Times New Roman" w:cs="Times New Roman"/>
+          <w:sz w:val="24"/>
+          <w:szCs w:val="24"/>
+          <w:lang w:val="en-US"/>
+        </w:rPr>
+        <w:t xml:space="preserve"> cases), </w:t>
+      </w:r>
+      <w:r>
+        <w:rPr>
+          <w:rFonts w:ascii="Times New Roman" w:hAnsi="Times New Roman" w:cs="Times New Roman"/>
+          <w:sz w:val="24"/>
+          <w:szCs w:val="24"/>
+          <w:lang w:val="en-US"/>
+        </w:rPr>
+        <w:t>Delhi</w:t>
+      </w:r>
+      <w:r>
+        <w:rPr>
+          <w:rFonts w:ascii="Times New Roman" w:hAnsi="Times New Roman" w:cs="Times New Roman"/>
+          <w:sz w:val="24"/>
+          <w:szCs w:val="24"/>
+          <w:lang w:val="en-US"/>
+        </w:rPr>
+        <w:t xml:space="preserve"> </w:t>
+      </w:r>
+      <w:r>
+        <w:rPr>
+          <w:rFonts w:ascii="Times New Roman" w:hAnsi="Times New Roman" w:cs="Times New Roman"/>
+          <w:sz w:val="24"/>
+          <w:szCs w:val="24"/>
+          <w:lang w:val="en-US"/>
+        </w:rPr>
+        <w:t>(</w:t>
+      </w:r>
+      <w:r>
+        <w:rPr>
+          <w:rFonts w:ascii="Times New Roman" w:hAnsi="Times New Roman" w:cs="Times New Roman"/>
+          <w:sz w:val="24"/>
+          <w:szCs w:val="24"/>
+          <w:lang w:val="en-US"/>
+        </w:rPr>
+        <w:t>11,307</w:t>
+      </w:r>
+      <w:r>
+        <w:rPr>
+          <w:rFonts w:ascii="Times New Roman" w:hAnsi="Times New Roman" w:cs="Times New Roman"/>
+          <w:sz w:val="24"/>
+          <w:szCs w:val="24"/>
+          <w:lang w:val="en-US"/>
+        </w:rPr>
+        <w:t xml:space="preserve"> cases), </w:t>
+      </w:r>
+      <w:r>
+        <w:rPr>
+          <w:rFonts w:ascii="Times New Roman" w:hAnsi="Times New Roman" w:cs="Times New Roman"/>
+          <w:sz w:val="24"/>
+          <w:szCs w:val="24"/>
+          <w:lang w:val="en-US"/>
+        </w:rPr>
+        <w:t>Chennai</w:t>
+      </w:r>
+      <w:r>
+        <w:rPr>
+          <w:rFonts w:ascii="Times New Roman" w:hAnsi="Times New Roman" w:cs="Times New Roman"/>
+          <w:sz w:val="24"/>
+          <w:szCs w:val="24"/>
+          <w:lang w:val="en-US"/>
+        </w:rPr>
+        <w:t xml:space="preserve"> </w:t>
+      </w:r>
+      <w:r>
+        <w:rPr>
+          <w:rFonts w:ascii="Times New Roman" w:hAnsi="Times New Roman" w:cs="Times New Roman"/>
+          <w:sz w:val="24"/>
+          <w:szCs w:val="24"/>
+          <w:lang w:val="en-US"/>
+        </w:rPr>
+        <w:t>(</w:t>
+      </w:r>
+      <w:r>
+        <w:rPr>
+          <w:rFonts w:ascii="Times New Roman" w:hAnsi="Times New Roman" w:cs="Times New Roman"/>
+          <w:sz w:val="24"/>
+          <w:szCs w:val="24"/>
+          <w:lang w:val="en-US"/>
+        </w:rPr>
+        <w:t>9,779</w:t>
+      </w:r>
+      <w:r>
+        <w:rPr>
+          <w:rFonts w:ascii="Times New Roman" w:hAnsi="Times New Roman" w:cs="Times New Roman"/>
+          <w:sz w:val="24"/>
+          <w:szCs w:val="24"/>
+          <w:lang w:val="en-US"/>
+        </w:rPr>
+        <w:t xml:space="preserve"> cases), </w:t>
+      </w:r>
+      <w:r>
+        <w:rPr>
+          <w:rFonts w:ascii="Times New Roman" w:hAnsi="Times New Roman" w:cs="Times New Roman"/>
+          <w:sz w:val="24"/>
+          <w:szCs w:val="24"/>
+          <w:lang w:val="en-US"/>
+        </w:rPr>
+        <w:t>Kolkata</w:t>
+      </w:r>
+      <w:r>
+        <w:rPr>
+          <w:rFonts w:ascii="Times New Roman" w:hAnsi="Times New Roman" w:cs="Times New Roman"/>
+          <w:sz w:val="24"/>
+          <w:szCs w:val="24"/>
+          <w:lang w:val="en-US"/>
+        </w:rPr>
+        <w:t xml:space="preserve"> </w:t>
+      </w:r>
+      <w:r>
+        <w:rPr>
+          <w:rFonts w:ascii="Times New Roman" w:hAnsi="Times New Roman" w:cs="Times New Roman"/>
+          <w:sz w:val="24"/>
+          <w:szCs w:val="24"/>
+          <w:lang w:val="en-US"/>
+        </w:rPr>
+        <w:t>(</w:t>
+      </w:r>
+      <w:r>
+        <w:rPr>
+          <w:rFonts w:ascii="Times New Roman" w:hAnsi="Times New Roman" w:cs="Times New Roman"/>
+          <w:sz w:val="24"/>
+          <w:szCs w:val="24"/>
+          <w:lang w:val="en-US"/>
+        </w:rPr>
+        <w:t>6,412</w:t>
+      </w:r>
+      <w:r>
+        <w:rPr>
+          <w:rFonts w:ascii="Times New Roman" w:hAnsi="Times New Roman" w:cs="Times New Roman"/>
+          <w:sz w:val="24"/>
+          <w:szCs w:val="24"/>
+          <w:lang w:val="en-US"/>
+        </w:rPr>
+        <w:t xml:space="preserve"> cases)</w:t>
+      </w:r>
+      <w:r>
+        <w:rPr>
+          <w:rFonts w:ascii="Times New Roman" w:hAnsi="Times New Roman" w:cs="Times New Roman"/>
+          <w:sz w:val="24"/>
+          <w:szCs w:val="24"/>
+          <w:lang w:val="en-US"/>
+        </w:rPr>
+        <w:t xml:space="preserve">, and </w:t>
+      </w:r>
+      <w:r>
+        <w:rPr>
+          <w:rFonts w:ascii="Times New Roman" w:hAnsi="Times New Roman" w:cs="Times New Roman"/>
+          <w:sz w:val="24"/>
+          <w:szCs w:val="24"/>
+          <w:lang w:val="en-US"/>
+        </w:rPr>
+        <w:t>Greater Bombay</w:t>
+      </w:r>
+      <w:r>
+        <w:rPr>
+          <w:rFonts w:ascii="Times New Roman" w:hAnsi="Times New Roman" w:cs="Times New Roman"/>
+          <w:sz w:val="24"/>
+          <w:szCs w:val="24"/>
+          <w:lang w:val="en-US"/>
+        </w:rPr>
+        <w:t xml:space="preserve"> (</w:t>
+      </w:r>
+      <w:r>
+        <w:rPr>
+          <w:rFonts w:ascii="Times New Roman" w:hAnsi="Times New Roman" w:cs="Times New Roman"/>
+          <w:sz w:val="24"/>
+          <w:szCs w:val="24"/>
+          <w:lang w:val="en-US"/>
+        </w:rPr>
+        <w:t>6,402</w:t>
+      </w:r>
+      <w:r>
+        <w:rPr>
+          <w:rFonts w:ascii="Times New Roman" w:hAnsi="Times New Roman" w:cs="Times New Roman"/>
+          <w:sz w:val="24"/>
+          <w:szCs w:val="24"/>
+          <w:lang w:val="en-US"/>
+        </w:rPr>
+        <w:t xml:space="preserve"> cases)</w:t>
       </w:r>
       <w:r>
         <w:rPr>
@@ -1216,16 +2171,7 @@
     </w:p>
     <w:p>
       <w:pPr>
-        <w:rPr>
-          <w:rFonts w:ascii="Times New Roman" w:hAnsi="Times New Roman" w:cs="Times New Roman"/>
-          <w:sz w:val="24"/>
-          <w:szCs w:val="24"/>
-          <w:lang w:val="en-US"/>
-        </w:rPr>
-      </w:pPr>
-    </w:p>
-    <w:p>
-      <w:pPr>
+        <w:jc w:val="center"/>
         <w:rPr>
           <w:rFonts w:ascii="Times New Roman" w:hAnsi="Times New Roman" w:cs="Times New Roman"/>
           <w:sz w:val="24"/>
@@ -1237,10 +2183,9 @@
         <w:rPr>
           <w:noProof/>
         </w:rPr>
-        <w:lastRenderedPageBreak/>
         <w:drawing>
-          <wp:inline distT="0" distB="0" distL="0" distR="0" wp14:anchorId="0A6A0E90" wp14:editId="1978E7AC">
-            <wp:extent cx="6479540" cy="3924935"/>
+          <wp:inline distT="0" distB="0" distL="0" distR="0" wp14:anchorId="0A6A0E90" wp14:editId="79BE395B">
+            <wp:extent cx="5295900" cy="3207954"/>
             <wp:effectExtent l="0" t="0" r="0" b="0"/>
             <wp:docPr id="3" name="Picture 3"/>
             <wp:cNvGraphicFramePr>
@@ -1256,7 +2201,7 @@
                     </pic:cNvPicPr>
                   </pic:nvPicPr>
                   <pic:blipFill>
-                    <a:blip r:embed="rId9">
+                    <a:blip r:embed="rId9" cstate="print">
                       <a:extLst>
                         <a:ext uri="{28A0092B-C50C-407E-A947-70E740481C1C}">
                           <a14:useLocalDpi xmlns:a14="http://schemas.microsoft.com/office/drawing/2010/main" val="0"/>
@@ -1271,7 +2216,7 @@
                   <pic:spPr bwMode="auto">
                     <a:xfrm>
                       <a:off x="0" y="0"/>
-                      <a:ext cx="6479540" cy="3924935"/>
+                      <a:ext cx="5305366" cy="3213688"/>
                     </a:xfrm>
                     <a:prstGeom prst="rect">
                       <a:avLst/>
@@ -1305,6 +2250,7 @@
           <w:szCs w:val="20"/>
           <w:lang w:val="en-US"/>
         </w:rPr>
+        <w:lastRenderedPageBreak/>
         <w:t>Fig.</w:t>
       </w:r>
       <w:r>
@@ -1350,16 +2296,7 @@
           <w:szCs w:val="20"/>
           <w:lang w:val="en-US"/>
         </w:rPr>
-        <w:t>Statutory</w:t>
-      </w:r>
-      <w:r>
-        <w:rPr>
-          <w:rFonts w:ascii="Times New Roman" w:hAnsi="Times New Roman" w:cs="Times New Roman"/>
-          <w:sz w:val="20"/>
-          <w:szCs w:val="20"/>
-          <w:lang w:val="en-US"/>
-        </w:rPr>
-        <w:t xml:space="preserve"> </w:t>
+        <w:t xml:space="preserve">Statutory </w:t>
       </w:r>
       <w:r>
         <w:rPr>
@@ -1469,6 +2406,15 @@
           <w:lang w:val="en-US"/>
         </w:rPr>
       </w:pPr>
+      <w:r>
+        <w:rPr>
+          <w:rFonts w:ascii="Times New Roman" w:hAnsi="Times New Roman" w:cs="Times New Roman"/>
+          <w:sz w:val="24"/>
+          <w:szCs w:val="24"/>
+          <w:lang w:val="en-US"/>
+        </w:rPr>
+        <w:t>Inchoate crimes, preliminary crimes, or incomplete crimes refer to those crimes that were initiated but not completed and act as an assist to another crime [15]. The most common inchoate offenses are an attempt, solicitation, aiding and abetting, and conspiracy. It's an inchoate crime if the individual takes a “substantial step” towards the completion of the crime, to be found as guilty. Like if a person is simply intending to or hoping to commit an offense, then it’s not considered as inchoate. Punishment for an inchoate crime varies a lot sometimes as it can be of the same degree as that of the underlying crime, or it can be a lot less severe too. Heat-map visualization of inchoate crimes throughout India is shown in Fig.4. The scale used for the following visualization is the same as other heat-map visuals, which is 0 to 4,000 cases. This is done for better reasoning and comparison among other maps. From this visualization, we can analyze that inchoate criminal activities are very high in areas close to Delhi (capital of India), Rajasthan, Maharashtra, Andhra Pradesh, and West Bengal, which is approximately more than 1,000 cases. Some of the cities with the highest cases are Delhi (14,169 cases), Greater Bombay (4,470 cases), Pune (2,819 cases), Murshidabad (2,687 cases), and Jaipur (2,496 cases).</w:t>
+      </w:r>
     </w:p>
     <w:p>
       <w:pPr>
@@ -1595,16 +2541,7 @@
           <w:szCs w:val="20"/>
           <w:lang w:val="en-US"/>
         </w:rPr>
-        <w:t>Inchoate</w:t>
-      </w:r>
-      <w:r>
-        <w:rPr>
-          <w:rFonts w:ascii="Times New Roman" w:hAnsi="Times New Roman" w:cs="Times New Roman"/>
-          <w:sz w:val="20"/>
-          <w:szCs w:val="20"/>
-          <w:lang w:val="en-US"/>
-        </w:rPr>
-        <w:t xml:space="preserve"> </w:t>
+        <w:t xml:space="preserve">Inchoate </w:t>
       </w:r>
       <w:r>
         <w:rPr>

</xml_diff>

<commit_message>
feat: visualization part complete for the paper
</commit_message>
<xml_diff>
--- a/Research Paper.docx
+++ b/Research Paper.docx
@@ -536,6 +536,17 @@
     </w:p>
     <w:p>
       <w:pPr>
+        <w:ind w:left="720"/>
+        <w:rPr>
+          <w:rFonts w:ascii="Times New Roman" w:hAnsi="Times New Roman" w:cs="Times New Roman"/>
+          <w:sz w:val="24"/>
+          <w:szCs w:val="24"/>
+          <w:lang w:val="en-US"/>
+        </w:rPr>
+      </w:pPr>
+    </w:p>
+    <w:p>
+      <w:pPr>
         <w:pStyle w:val="ListParagraph"/>
         <w:numPr>
           <w:ilvl w:val="0"/>
@@ -763,61 +774,17 @@
           <w:szCs w:val="24"/>
           <w:lang w:val="en-US"/>
         </w:rPr>
-        <w:t>cases), Murshidabad (13,394 cases), Greater Bombay</w:t>
-      </w:r>
-      <w:r>
-        <w:rPr>
-          <w:rFonts w:ascii="Times New Roman" w:hAnsi="Times New Roman" w:cs="Times New Roman"/>
-          <w:sz w:val="24"/>
-          <w:szCs w:val="24"/>
-          <w:lang w:val="en-US"/>
-        </w:rPr>
-        <w:t xml:space="preserve"> </w:t>
-      </w:r>
-      <w:r>
-        <w:rPr>
-          <w:rFonts w:ascii="Times New Roman" w:hAnsi="Times New Roman" w:cs="Times New Roman"/>
-          <w:sz w:val="24"/>
-          <w:szCs w:val="24"/>
-          <w:lang w:val="en-US"/>
-        </w:rPr>
-        <w:t>(12,873 cases), Patna</w:t>
-      </w:r>
-      <w:r>
-        <w:rPr>
-          <w:rFonts w:ascii="Times New Roman" w:hAnsi="Times New Roman" w:cs="Times New Roman"/>
-          <w:sz w:val="24"/>
-          <w:szCs w:val="24"/>
-          <w:lang w:val="en-US"/>
-        </w:rPr>
-        <w:t xml:space="preserve"> </w:t>
-      </w:r>
-      <w:r>
-        <w:rPr>
-          <w:rFonts w:ascii="Times New Roman" w:hAnsi="Times New Roman" w:cs="Times New Roman"/>
-          <w:sz w:val="24"/>
-          <w:szCs w:val="24"/>
-          <w:lang w:val="en-US"/>
-        </w:rPr>
-        <w:t>(12,750 cases), South 24 Parganas</w:t>
-      </w:r>
-      <w:r>
-        <w:rPr>
-          <w:rFonts w:ascii="Times New Roman" w:hAnsi="Times New Roman" w:cs="Times New Roman"/>
-          <w:sz w:val="24"/>
-          <w:szCs w:val="24"/>
-          <w:lang w:val="en-US"/>
-        </w:rPr>
-        <w:t xml:space="preserve"> </w:t>
-      </w:r>
-      <w:r>
-        <w:rPr>
-          <w:rFonts w:ascii="Times New Roman" w:hAnsi="Times New Roman" w:cs="Times New Roman"/>
-          <w:sz w:val="24"/>
-          <w:szCs w:val="24"/>
-          <w:lang w:val="en-US"/>
-        </w:rPr>
-        <w:t>(11,937 cases)</w:t>
+        <w:t xml:space="preserve">cases), Murshidabad (13,394 cases), Greater Bombay </w:t>
+      </w:r>
+      <w:r>
+        <w:rPr>
+          <w:rFonts w:ascii="Times New Roman" w:hAnsi="Times New Roman" w:cs="Times New Roman"/>
+          <w:sz w:val="24"/>
+          <w:szCs w:val="24"/>
+          <w:lang w:val="en-US"/>
+        </w:rPr>
+        <w:lastRenderedPageBreak/>
+        <w:t>(12,873 cases), Patna (12,750 cases), South 24 Parganas (11,937 cases)</w:t>
       </w:r>
       <w:r>
         <w:rPr>
@@ -981,26 +948,6 @@
         </w:rPr>
         <w:t>.</w:t>
       </w:r>
-    </w:p>
-    <w:p>
-      <w:pPr>
-        <w:rPr>
-          <w:rFonts w:ascii="Times New Roman" w:hAnsi="Times New Roman" w:cs="Times New Roman"/>
-          <w:sz w:val="24"/>
-          <w:szCs w:val="24"/>
-          <w:lang w:val="en-US"/>
-        </w:rPr>
-      </w:pPr>
-    </w:p>
-    <w:p>
-      <w:pPr>
-        <w:rPr>
-          <w:rFonts w:ascii="Times New Roman" w:hAnsi="Times New Roman" w:cs="Times New Roman"/>
-          <w:sz w:val="24"/>
-          <w:szCs w:val="24"/>
-          <w:lang w:val="en-US"/>
-        </w:rPr>
-      </w:pPr>
     </w:p>
     <w:p>
       <w:pPr>
@@ -1092,7 +1039,25 @@
           <w:szCs w:val="20"/>
           <w:lang w:val="en-US"/>
         </w:rPr>
-        <w:t>Fig.1.Visu</w:t>
+        <w:t>Fig.1.</w:t>
+      </w:r>
+      <w:r>
+        <w:rPr>
+          <w:rFonts w:ascii="Times New Roman" w:hAnsi="Times New Roman" w:cs="Times New Roman"/>
+          <w:sz w:val="20"/>
+          <w:szCs w:val="20"/>
+          <w:lang w:val="en-US"/>
+        </w:rPr>
+        <w:t xml:space="preserve"> - </w:t>
+      </w:r>
+      <w:r>
+        <w:rPr>
+          <w:rFonts w:ascii="Times New Roman" w:hAnsi="Times New Roman" w:cs="Times New Roman"/>
+          <w:sz w:val="20"/>
+          <w:szCs w:val="20"/>
+          <w:lang w:val="en-US"/>
+        </w:rPr>
+        <w:t>Visu</w:t>
       </w:r>
       <w:r>
         <w:rPr>
@@ -1281,25 +1246,7 @@
           <w:szCs w:val="24"/>
           <w:lang w:val="en-US"/>
         </w:rPr>
-        <w:t>cases), Greater Bombay (25,693 cases), Bangalore Urban</w:t>
-      </w:r>
-      <w:r>
-        <w:rPr>
-          <w:rFonts w:ascii="Times New Roman" w:hAnsi="Times New Roman" w:cs="Times New Roman"/>
-          <w:sz w:val="24"/>
-          <w:szCs w:val="24"/>
-          <w:lang w:val="en-US"/>
-        </w:rPr>
-        <w:t xml:space="preserve"> </w:t>
-      </w:r>
-      <w:r>
-        <w:rPr>
-          <w:rFonts w:ascii="Times New Roman" w:hAnsi="Times New Roman" w:cs="Times New Roman"/>
-          <w:sz w:val="24"/>
-          <w:szCs w:val="24"/>
-          <w:lang w:val="en-US"/>
-        </w:rPr>
-        <w:t>(17,633 cases), Jaipur (15,353 cases)</w:t>
+        <w:t>cases), Greater Bombay (25,693 cases), Bangalore Urban (17,633 cases), Jaipur (15,353 cases)</w:t>
       </w:r>
       <w:r>
         <w:rPr>
@@ -1317,16 +1264,7 @@
           <w:szCs w:val="24"/>
           <w:lang w:val="en-US"/>
         </w:rPr>
-        <w:t>Pune</w:t>
-      </w:r>
-      <w:r>
-        <w:rPr>
-          <w:rFonts w:ascii="Times New Roman" w:hAnsi="Times New Roman" w:cs="Times New Roman"/>
-          <w:sz w:val="24"/>
-          <w:szCs w:val="24"/>
-          <w:lang w:val="en-US"/>
-        </w:rPr>
-        <w:t xml:space="preserve"> </w:t>
+        <w:t xml:space="preserve">Pune </w:t>
       </w:r>
       <w:r>
         <w:rPr>
@@ -1398,16 +1336,7 @@
           <w:szCs w:val="24"/>
           <w:lang w:val="en-US"/>
         </w:rPr>
-        <w:t>Indore</w:t>
-      </w:r>
-      <w:r>
-        <w:rPr>
-          <w:rFonts w:ascii="Times New Roman" w:hAnsi="Times New Roman" w:cs="Times New Roman"/>
-          <w:sz w:val="24"/>
-          <w:szCs w:val="24"/>
-          <w:lang w:val="en-US"/>
-        </w:rPr>
-        <w:t xml:space="preserve"> </w:t>
+        <w:t xml:space="preserve">Indore </w:t>
       </w:r>
       <w:r>
         <w:rPr>
@@ -1443,16 +1372,7 @@
           <w:szCs w:val="24"/>
           <w:lang w:val="en-US"/>
         </w:rPr>
-        <w:t>Thane</w:t>
-      </w:r>
-      <w:r>
-        <w:rPr>
-          <w:rFonts w:ascii="Times New Roman" w:hAnsi="Times New Roman" w:cs="Times New Roman"/>
-          <w:sz w:val="24"/>
-          <w:szCs w:val="24"/>
-          <w:lang w:val="en-US"/>
-        </w:rPr>
-        <w:t xml:space="preserve"> </w:t>
+        <w:t xml:space="preserve">Thane </w:t>
       </w:r>
       <w:r>
         <w:rPr>
@@ -1601,7 +1521,25 @@
           <w:szCs w:val="20"/>
           <w:lang w:val="en-US"/>
         </w:rPr>
-        <w:t>.Visu</w:t>
+        <w:t>.</w:t>
+      </w:r>
+      <w:r>
+        <w:rPr>
+          <w:rFonts w:ascii="Times New Roman" w:hAnsi="Times New Roman" w:cs="Times New Roman"/>
+          <w:sz w:val="20"/>
+          <w:szCs w:val="20"/>
+          <w:lang w:val="en-US"/>
+        </w:rPr>
+        <w:t xml:space="preserve"> - </w:t>
+      </w:r>
+      <w:r>
+        <w:rPr>
+          <w:rFonts w:ascii="Times New Roman" w:hAnsi="Times New Roman" w:cs="Times New Roman"/>
+          <w:sz w:val="20"/>
+          <w:szCs w:val="20"/>
+          <w:lang w:val="en-US"/>
+        </w:rPr>
+        <w:t>Visu</w:t>
       </w:r>
       <w:r>
         <w:rPr>
@@ -1761,7 +1699,25 @@
           <w:szCs w:val="24"/>
           <w:lang w:val="en-US"/>
         </w:rPr>
-        <w:t>Ernakulam</w:t>
+        <w:t xml:space="preserve">Ernakulam </w:t>
+      </w:r>
+      <w:r>
+        <w:rPr>
+          <w:rFonts w:ascii="Times New Roman" w:hAnsi="Times New Roman" w:cs="Times New Roman"/>
+          <w:sz w:val="24"/>
+          <w:szCs w:val="24"/>
+          <w:lang w:val="en-US"/>
+        </w:rPr>
+        <w:t>(</w:t>
+      </w:r>
+      <w:r>
+        <w:rPr>
+          <w:rFonts w:ascii="Times New Roman" w:hAnsi="Times New Roman" w:cs="Times New Roman"/>
+          <w:sz w:val="24"/>
+          <w:szCs w:val="24"/>
+          <w:lang w:val="en-US"/>
+        </w:rPr>
+        <w:t>28,360</w:t>
       </w:r>
       <w:r>
         <w:rPr>
@@ -1779,6 +1735,96 @@
           <w:szCs w:val="24"/>
           <w:lang w:val="en-US"/>
         </w:rPr>
+        <w:t xml:space="preserve">cases), </w:t>
+      </w:r>
+      <w:r>
+        <w:rPr>
+          <w:rFonts w:ascii="Times New Roman" w:hAnsi="Times New Roman" w:cs="Times New Roman"/>
+          <w:sz w:val="24"/>
+          <w:szCs w:val="24"/>
+          <w:lang w:val="en-US"/>
+        </w:rPr>
+        <w:t>Thrissur</w:t>
+      </w:r>
+      <w:r>
+        <w:rPr>
+          <w:rFonts w:ascii="Times New Roman" w:hAnsi="Times New Roman" w:cs="Times New Roman"/>
+          <w:sz w:val="24"/>
+          <w:szCs w:val="24"/>
+          <w:lang w:val="en-US"/>
+        </w:rPr>
+        <w:t xml:space="preserve"> (</w:t>
+      </w:r>
+      <w:r>
+        <w:rPr>
+          <w:rFonts w:ascii="Times New Roman" w:hAnsi="Times New Roman" w:cs="Times New Roman"/>
+          <w:sz w:val="24"/>
+          <w:szCs w:val="24"/>
+          <w:lang w:val="en-US"/>
+        </w:rPr>
+        <w:t>18,568</w:t>
+      </w:r>
+      <w:r>
+        <w:rPr>
+          <w:rFonts w:ascii="Times New Roman" w:hAnsi="Times New Roman" w:cs="Times New Roman"/>
+          <w:sz w:val="24"/>
+          <w:szCs w:val="24"/>
+          <w:lang w:val="en-US"/>
+        </w:rPr>
+        <w:t xml:space="preserve"> cases), </w:t>
+      </w:r>
+      <w:r>
+        <w:rPr>
+          <w:rFonts w:ascii="Times New Roman" w:hAnsi="Times New Roman" w:cs="Times New Roman"/>
+          <w:sz w:val="24"/>
+          <w:szCs w:val="24"/>
+          <w:lang w:val="en-US"/>
+        </w:rPr>
+        <w:t>Thiruvananthapuram</w:t>
+      </w:r>
+      <w:r>
+        <w:rPr>
+          <w:rFonts w:ascii="Times New Roman" w:hAnsi="Times New Roman" w:cs="Times New Roman"/>
+          <w:sz w:val="24"/>
+          <w:szCs w:val="24"/>
+          <w:lang w:val="en-US"/>
+        </w:rPr>
+        <w:t xml:space="preserve"> (</w:t>
+      </w:r>
+      <w:r>
+        <w:rPr>
+          <w:rFonts w:ascii="Times New Roman" w:hAnsi="Times New Roman" w:cs="Times New Roman"/>
+          <w:sz w:val="24"/>
+          <w:szCs w:val="24"/>
+          <w:lang w:val="en-US"/>
+        </w:rPr>
+        <w:t>14,555</w:t>
+      </w:r>
+      <w:r>
+        <w:rPr>
+          <w:rFonts w:ascii="Times New Roman" w:hAnsi="Times New Roman" w:cs="Times New Roman"/>
+          <w:sz w:val="24"/>
+          <w:szCs w:val="24"/>
+          <w:lang w:val="en-US"/>
+        </w:rPr>
+        <w:t xml:space="preserve"> cases), </w:t>
+      </w:r>
+      <w:r>
+        <w:rPr>
+          <w:rFonts w:ascii="Times New Roman" w:hAnsi="Times New Roman" w:cs="Times New Roman"/>
+          <w:sz w:val="24"/>
+          <w:szCs w:val="24"/>
+          <w:lang w:val="en-US"/>
+        </w:rPr>
+        <w:t xml:space="preserve">Malappuram </w:t>
+      </w:r>
+      <w:r>
+        <w:rPr>
+          <w:rFonts w:ascii="Times New Roman" w:hAnsi="Times New Roman" w:cs="Times New Roman"/>
+          <w:sz w:val="24"/>
+          <w:szCs w:val="24"/>
+          <w:lang w:val="en-US"/>
+        </w:rPr>
         <w:t>(</w:t>
       </w:r>
       <w:r>
@@ -1788,52 +1834,52 @@
           <w:szCs w:val="24"/>
           <w:lang w:val="en-US"/>
         </w:rPr>
-        <w:t>28,360</w:t>
-      </w:r>
-      <w:r>
-        <w:rPr>
-          <w:rFonts w:ascii="Times New Roman" w:hAnsi="Times New Roman" w:cs="Times New Roman"/>
-          <w:sz w:val="24"/>
-          <w:szCs w:val="24"/>
-          <w:lang w:val="en-US"/>
-        </w:rPr>
-        <w:t xml:space="preserve"> </w:t>
-      </w:r>
-      <w:r>
-        <w:rPr>
-          <w:rFonts w:ascii="Times New Roman" w:hAnsi="Times New Roman" w:cs="Times New Roman"/>
-          <w:sz w:val="24"/>
-          <w:szCs w:val="24"/>
-          <w:lang w:val="en-US"/>
-        </w:rPr>
-        <w:t xml:space="preserve">cases), </w:t>
-      </w:r>
-      <w:r>
-        <w:rPr>
-          <w:rFonts w:ascii="Times New Roman" w:hAnsi="Times New Roman" w:cs="Times New Roman"/>
-          <w:sz w:val="24"/>
-          <w:szCs w:val="24"/>
-          <w:lang w:val="en-US"/>
-        </w:rPr>
-        <w:t>Thrissur</w:t>
-      </w:r>
-      <w:r>
-        <w:rPr>
-          <w:rFonts w:ascii="Times New Roman" w:hAnsi="Times New Roman" w:cs="Times New Roman"/>
-          <w:sz w:val="24"/>
-          <w:szCs w:val="24"/>
-          <w:lang w:val="en-US"/>
-        </w:rPr>
-        <w:t xml:space="preserve"> (</w:t>
-      </w:r>
-      <w:r>
-        <w:rPr>
-          <w:rFonts w:ascii="Times New Roman" w:hAnsi="Times New Roman" w:cs="Times New Roman"/>
-          <w:sz w:val="24"/>
-          <w:szCs w:val="24"/>
-          <w:lang w:val="en-US"/>
-        </w:rPr>
-        <w:t>18,568</w:t>
+        <w:t>12,793</w:t>
+      </w:r>
+      <w:r>
+        <w:rPr>
+          <w:rFonts w:ascii="Times New Roman" w:hAnsi="Times New Roman" w:cs="Times New Roman"/>
+          <w:sz w:val="24"/>
+          <w:szCs w:val="24"/>
+          <w:lang w:val="en-US"/>
+        </w:rPr>
+        <w:t xml:space="preserve"> cases)</w:t>
+      </w:r>
+      <w:r>
+        <w:rPr>
+          <w:rFonts w:ascii="Times New Roman" w:hAnsi="Times New Roman" w:cs="Times New Roman"/>
+          <w:sz w:val="24"/>
+          <w:szCs w:val="24"/>
+          <w:lang w:val="en-US"/>
+        </w:rPr>
+        <w:t xml:space="preserve">, </w:t>
+      </w:r>
+      <w:r>
+        <w:rPr>
+          <w:rFonts w:ascii="Times New Roman" w:hAnsi="Times New Roman" w:cs="Times New Roman"/>
+          <w:sz w:val="24"/>
+          <w:szCs w:val="24"/>
+          <w:lang w:val="en-US"/>
+        </w:rPr>
+        <w:t xml:space="preserve">Kottayam </w:t>
+      </w:r>
+      <w:r>
+        <w:rPr>
+          <w:rFonts w:ascii="Times New Roman" w:hAnsi="Times New Roman" w:cs="Times New Roman"/>
+          <w:sz w:val="24"/>
+          <w:szCs w:val="24"/>
+          <w:lang w:val="en-US"/>
+        </w:rPr>
+        <w:t>(</w:t>
+      </w:r>
+      <w:r>
+        <w:rPr>
+          <w:rFonts w:ascii="Times New Roman" w:hAnsi="Times New Roman" w:cs="Times New Roman"/>
+          <w:sz w:val="24"/>
+          <w:szCs w:val="24"/>
+          <w:lang w:val="en-US"/>
+        </w:rPr>
+        <w:t>12,542</w:t>
       </w:r>
       <w:r>
         <w:rPr>
@@ -1851,25 +1897,25 @@
           <w:szCs w:val="24"/>
           <w:lang w:val="en-US"/>
         </w:rPr>
-        <w:t>Thiruvananthapuram</w:t>
-      </w:r>
-      <w:r>
-        <w:rPr>
-          <w:rFonts w:ascii="Times New Roman" w:hAnsi="Times New Roman" w:cs="Times New Roman"/>
-          <w:sz w:val="24"/>
-          <w:szCs w:val="24"/>
-          <w:lang w:val="en-US"/>
-        </w:rPr>
-        <w:t xml:space="preserve"> (</w:t>
-      </w:r>
-      <w:r>
-        <w:rPr>
-          <w:rFonts w:ascii="Times New Roman" w:hAnsi="Times New Roman" w:cs="Times New Roman"/>
-          <w:sz w:val="24"/>
-          <w:szCs w:val="24"/>
-          <w:lang w:val="en-US"/>
-        </w:rPr>
-        <w:t>14,555</w:t>
+        <w:t xml:space="preserve">Delhi </w:t>
+      </w:r>
+      <w:r>
+        <w:rPr>
+          <w:rFonts w:ascii="Times New Roman" w:hAnsi="Times New Roman" w:cs="Times New Roman"/>
+          <w:sz w:val="24"/>
+          <w:szCs w:val="24"/>
+          <w:lang w:val="en-US"/>
+        </w:rPr>
+        <w:t>(</w:t>
+      </w:r>
+      <w:r>
+        <w:rPr>
+          <w:rFonts w:ascii="Times New Roman" w:hAnsi="Times New Roman" w:cs="Times New Roman"/>
+          <w:sz w:val="24"/>
+          <w:szCs w:val="24"/>
+          <w:lang w:val="en-US"/>
+        </w:rPr>
+        <w:t>11,307</w:t>
       </w:r>
       <w:r>
         <w:rPr>
@@ -1887,16 +1933,7 @@
           <w:szCs w:val="24"/>
           <w:lang w:val="en-US"/>
         </w:rPr>
-        <w:t>Malappuram</w:t>
-      </w:r>
-      <w:r>
-        <w:rPr>
-          <w:rFonts w:ascii="Times New Roman" w:hAnsi="Times New Roman" w:cs="Times New Roman"/>
-          <w:sz w:val="24"/>
-          <w:szCs w:val="24"/>
-          <w:lang w:val="en-US"/>
-        </w:rPr>
-        <w:t xml:space="preserve"> </w:t>
+        <w:t xml:space="preserve">Chennai </w:t>
       </w:r>
       <w:r>
         <w:rPr>
@@ -1914,43 +1951,25 @@
           <w:szCs w:val="24"/>
           <w:lang w:val="en-US"/>
         </w:rPr>
-        <w:t>12,793</w:t>
-      </w:r>
-      <w:r>
-        <w:rPr>
-          <w:rFonts w:ascii="Times New Roman" w:hAnsi="Times New Roman" w:cs="Times New Roman"/>
-          <w:sz w:val="24"/>
-          <w:szCs w:val="24"/>
-          <w:lang w:val="en-US"/>
-        </w:rPr>
-        <w:t xml:space="preserve"> cases)</w:t>
-      </w:r>
-      <w:r>
-        <w:rPr>
-          <w:rFonts w:ascii="Times New Roman" w:hAnsi="Times New Roman" w:cs="Times New Roman"/>
-          <w:sz w:val="24"/>
-          <w:szCs w:val="24"/>
-          <w:lang w:val="en-US"/>
-        </w:rPr>
-        <w:t xml:space="preserve">, </w:t>
-      </w:r>
-      <w:r>
-        <w:rPr>
-          <w:rFonts w:ascii="Times New Roman" w:hAnsi="Times New Roman" w:cs="Times New Roman"/>
-          <w:sz w:val="24"/>
-          <w:szCs w:val="24"/>
-          <w:lang w:val="en-US"/>
-        </w:rPr>
-        <w:t>Kottayam</w:t>
-      </w:r>
-      <w:r>
-        <w:rPr>
-          <w:rFonts w:ascii="Times New Roman" w:hAnsi="Times New Roman" w:cs="Times New Roman"/>
-          <w:sz w:val="24"/>
-          <w:szCs w:val="24"/>
-          <w:lang w:val="en-US"/>
-        </w:rPr>
-        <w:t xml:space="preserve"> </w:t>
+        <w:t>9,779</w:t>
+      </w:r>
+      <w:r>
+        <w:rPr>
+          <w:rFonts w:ascii="Times New Roman" w:hAnsi="Times New Roman" w:cs="Times New Roman"/>
+          <w:sz w:val="24"/>
+          <w:szCs w:val="24"/>
+          <w:lang w:val="en-US"/>
+        </w:rPr>
+        <w:t xml:space="preserve"> cases), </w:t>
+      </w:r>
+      <w:r>
+        <w:rPr>
+          <w:rFonts w:ascii="Times New Roman" w:hAnsi="Times New Roman" w:cs="Times New Roman"/>
+          <w:sz w:val="24"/>
+          <w:szCs w:val="24"/>
+          <w:lang w:val="en-US"/>
+        </w:rPr>
+        <w:t xml:space="preserve">Kolkata </w:t>
       </w:r>
       <w:r>
         <w:rPr>
@@ -1968,141 +1987,6 @@
           <w:szCs w:val="24"/>
           <w:lang w:val="en-US"/>
         </w:rPr>
-        <w:t>12,542</w:t>
-      </w:r>
-      <w:r>
-        <w:rPr>
-          <w:rFonts w:ascii="Times New Roman" w:hAnsi="Times New Roman" w:cs="Times New Roman"/>
-          <w:sz w:val="24"/>
-          <w:szCs w:val="24"/>
-          <w:lang w:val="en-US"/>
-        </w:rPr>
-        <w:t xml:space="preserve"> cases), </w:t>
-      </w:r>
-      <w:r>
-        <w:rPr>
-          <w:rFonts w:ascii="Times New Roman" w:hAnsi="Times New Roman" w:cs="Times New Roman"/>
-          <w:sz w:val="24"/>
-          <w:szCs w:val="24"/>
-          <w:lang w:val="en-US"/>
-        </w:rPr>
-        <w:t>Delhi</w:t>
-      </w:r>
-      <w:r>
-        <w:rPr>
-          <w:rFonts w:ascii="Times New Roman" w:hAnsi="Times New Roman" w:cs="Times New Roman"/>
-          <w:sz w:val="24"/>
-          <w:szCs w:val="24"/>
-          <w:lang w:val="en-US"/>
-        </w:rPr>
-        <w:t xml:space="preserve"> </w:t>
-      </w:r>
-      <w:r>
-        <w:rPr>
-          <w:rFonts w:ascii="Times New Roman" w:hAnsi="Times New Roman" w:cs="Times New Roman"/>
-          <w:sz w:val="24"/>
-          <w:szCs w:val="24"/>
-          <w:lang w:val="en-US"/>
-        </w:rPr>
-        <w:t>(</w:t>
-      </w:r>
-      <w:r>
-        <w:rPr>
-          <w:rFonts w:ascii="Times New Roman" w:hAnsi="Times New Roman" w:cs="Times New Roman"/>
-          <w:sz w:val="24"/>
-          <w:szCs w:val="24"/>
-          <w:lang w:val="en-US"/>
-        </w:rPr>
-        <w:t>11,307</w:t>
-      </w:r>
-      <w:r>
-        <w:rPr>
-          <w:rFonts w:ascii="Times New Roman" w:hAnsi="Times New Roman" w:cs="Times New Roman"/>
-          <w:sz w:val="24"/>
-          <w:szCs w:val="24"/>
-          <w:lang w:val="en-US"/>
-        </w:rPr>
-        <w:t xml:space="preserve"> cases), </w:t>
-      </w:r>
-      <w:r>
-        <w:rPr>
-          <w:rFonts w:ascii="Times New Roman" w:hAnsi="Times New Roman" w:cs="Times New Roman"/>
-          <w:sz w:val="24"/>
-          <w:szCs w:val="24"/>
-          <w:lang w:val="en-US"/>
-        </w:rPr>
-        <w:t>Chennai</w:t>
-      </w:r>
-      <w:r>
-        <w:rPr>
-          <w:rFonts w:ascii="Times New Roman" w:hAnsi="Times New Roman" w:cs="Times New Roman"/>
-          <w:sz w:val="24"/>
-          <w:szCs w:val="24"/>
-          <w:lang w:val="en-US"/>
-        </w:rPr>
-        <w:t xml:space="preserve"> </w:t>
-      </w:r>
-      <w:r>
-        <w:rPr>
-          <w:rFonts w:ascii="Times New Roman" w:hAnsi="Times New Roman" w:cs="Times New Roman"/>
-          <w:sz w:val="24"/>
-          <w:szCs w:val="24"/>
-          <w:lang w:val="en-US"/>
-        </w:rPr>
-        <w:t>(</w:t>
-      </w:r>
-      <w:r>
-        <w:rPr>
-          <w:rFonts w:ascii="Times New Roman" w:hAnsi="Times New Roman" w:cs="Times New Roman"/>
-          <w:sz w:val="24"/>
-          <w:szCs w:val="24"/>
-          <w:lang w:val="en-US"/>
-        </w:rPr>
-        <w:t>9,779</w:t>
-      </w:r>
-      <w:r>
-        <w:rPr>
-          <w:rFonts w:ascii="Times New Roman" w:hAnsi="Times New Roman" w:cs="Times New Roman"/>
-          <w:sz w:val="24"/>
-          <w:szCs w:val="24"/>
-          <w:lang w:val="en-US"/>
-        </w:rPr>
-        <w:t xml:space="preserve"> cases), </w:t>
-      </w:r>
-      <w:r>
-        <w:rPr>
-          <w:rFonts w:ascii="Times New Roman" w:hAnsi="Times New Roman" w:cs="Times New Roman"/>
-          <w:sz w:val="24"/>
-          <w:szCs w:val="24"/>
-          <w:lang w:val="en-US"/>
-        </w:rPr>
-        <w:t>Kolkata</w:t>
-      </w:r>
-      <w:r>
-        <w:rPr>
-          <w:rFonts w:ascii="Times New Roman" w:hAnsi="Times New Roman" w:cs="Times New Roman"/>
-          <w:sz w:val="24"/>
-          <w:szCs w:val="24"/>
-          <w:lang w:val="en-US"/>
-        </w:rPr>
-        <w:t xml:space="preserve"> </w:t>
-      </w:r>
-      <w:r>
-        <w:rPr>
-          <w:rFonts w:ascii="Times New Roman" w:hAnsi="Times New Roman" w:cs="Times New Roman"/>
-          <w:sz w:val="24"/>
-          <w:szCs w:val="24"/>
-          <w:lang w:val="en-US"/>
-        </w:rPr>
-        <w:t>(</w:t>
-      </w:r>
-      <w:r>
-        <w:rPr>
-          <w:rFonts w:ascii="Times New Roman" w:hAnsi="Times New Roman" w:cs="Times New Roman"/>
-          <w:sz w:val="24"/>
-          <w:szCs w:val="24"/>
-          <w:lang w:val="en-US"/>
-        </w:rPr>
         <w:t>6,412</w:t>
       </w:r>
       <w:r>
@@ -2112,16 +1996,7 @@
           <w:szCs w:val="24"/>
           <w:lang w:val="en-US"/>
         </w:rPr>
-        <w:t xml:space="preserve"> cases)</w:t>
-      </w:r>
-      <w:r>
-        <w:rPr>
-          <w:rFonts w:ascii="Times New Roman" w:hAnsi="Times New Roman" w:cs="Times New Roman"/>
-          <w:sz w:val="24"/>
-          <w:szCs w:val="24"/>
-          <w:lang w:val="en-US"/>
-        </w:rPr>
-        <w:t xml:space="preserve">, and </w:t>
+        <w:t xml:space="preserve"> cases), and </w:t>
       </w:r>
       <w:r>
         <w:rPr>
@@ -2269,7 +2144,25 @@
           <w:szCs w:val="20"/>
           <w:lang w:val="en-US"/>
         </w:rPr>
-        <w:t>.Visu</w:t>
+        <w:t>.</w:t>
+      </w:r>
+      <w:r>
+        <w:rPr>
+          <w:rFonts w:ascii="Times New Roman" w:hAnsi="Times New Roman" w:cs="Times New Roman"/>
+          <w:sz w:val="20"/>
+          <w:szCs w:val="20"/>
+          <w:lang w:val="en-US"/>
+        </w:rPr>
+        <w:t xml:space="preserve"> - </w:t>
+      </w:r>
+      <w:r>
+        <w:rPr>
+          <w:rFonts w:ascii="Times New Roman" w:hAnsi="Times New Roman" w:cs="Times New Roman"/>
+          <w:sz w:val="20"/>
+          <w:szCs w:val="20"/>
+          <w:lang w:val="en-US"/>
+        </w:rPr>
+        <w:t>Visu</w:t>
       </w:r>
       <w:r>
         <w:rPr>
@@ -2352,16 +2245,6 @@
         </w:rPr>
         <w:t>.</w:t>
       </w:r>
-    </w:p>
-    <w:p>
-      <w:pPr>
-        <w:rPr>
-          <w:rFonts w:ascii="Times New Roman" w:hAnsi="Times New Roman" w:cs="Times New Roman"/>
-          <w:sz w:val="24"/>
-          <w:szCs w:val="24"/>
-          <w:lang w:val="en-US"/>
-        </w:rPr>
-      </w:pPr>
     </w:p>
     <w:p>
       <w:pPr>
@@ -2415,6 +2298,16 @@
         </w:rPr>
         <w:t>Inchoate crimes, preliminary crimes, or incomplete crimes refer to those crimes that were initiated but not completed and act as an assist to another crime [15]. The most common inchoate offenses are an attempt, solicitation, aiding and abetting, and conspiracy. It's an inchoate crime if the individual takes a “substantial step” towards the completion of the crime, to be found as guilty. Like if a person is simply intending to or hoping to commit an offense, then it’s not considered as inchoate. Punishment for an inchoate crime varies a lot sometimes as it can be of the same degree as that of the underlying crime, or it can be a lot less severe too. Heat-map visualization of inchoate crimes throughout India is shown in Fig.4. The scale used for the following visualization is the same as other heat-map visuals, which is 0 to 4,000 cases. This is done for better reasoning and comparison among other maps. From this visualization, we can analyze that inchoate criminal activities are very high in areas close to Delhi (capital of India), Rajasthan, Maharashtra, Andhra Pradesh, and West Bengal, which is approximately more than 1,000 cases. Some of the cities with the highest cases are Delhi (14,169 cases), Greater Bombay (4,470 cases), Pune (2,819 cases), Murshidabad (2,687 cases), and Jaipur (2,496 cases).</w:t>
       </w:r>
+    </w:p>
+    <w:p>
+      <w:pPr>
+        <w:rPr>
+          <w:rFonts w:ascii="Times New Roman" w:hAnsi="Times New Roman" w:cs="Times New Roman"/>
+          <w:sz w:val="24"/>
+          <w:szCs w:val="24"/>
+          <w:lang w:val="en-US"/>
+        </w:rPr>
+      </w:pPr>
     </w:p>
     <w:p>
       <w:pPr>
@@ -2514,7 +2407,25 @@
           <w:szCs w:val="20"/>
           <w:lang w:val="en-US"/>
         </w:rPr>
-        <w:t>.Visu</w:t>
+        <w:t>.</w:t>
+      </w:r>
+      <w:r>
+        <w:rPr>
+          <w:rFonts w:ascii="Times New Roman" w:hAnsi="Times New Roman" w:cs="Times New Roman"/>
+          <w:sz w:val="20"/>
+          <w:szCs w:val="20"/>
+          <w:lang w:val="en-US"/>
+        </w:rPr>
+        <w:t xml:space="preserve"> - </w:t>
+      </w:r>
+      <w:r>
+        <w:rPr>
+          <w:rFonts w:ascii="Times New Roman" w:hAnsi="Times New Roman" w:cs="Times New Roman"/>
+          <w:sz w:val="20"/>
+          <w:szCs w:val="20"/>
+          <w:lang w:val="en-US"/>
+        </w:rPr>
+        <w:t>Visu</w:t>
       </w:r>
       <w:r>
         <w:rPr>
@@ -2604,16 +2515,6 @@
           <w:rFonts w:ascii="Times New Roman" w:hAnsi="Times New Roman" w:cs="Times New Roman"/>
           <w:sz w:val="24"/>
           <w:szCs w:val="24"/>
-          <w:lang w:val="en-US"/>
-        </w:rPr>
-      </w:pPr>
-    </w:p>
-    <w:p>
-      <w:pPr>
-        <w:rPr>
-          <w:rFonts w:ascii="Times New Roman" w:hAnsi="Times New Roman" w:cs="Times New Roman"/>
-          <w:sz w:val="28"/>
-          <w:szCs w:val="28"/>
           <w:lang w:val="en-US"/>
         </w:rPr>
       </w:pPr>
@@ -2649,7 +2550,490 @@
           <w:szCs w:val="28"/>
           <w:lang w:val="en-US"/>
         </w:rPr>
-        <w:t>Module 2: Visualization of Crime State-Wise from 2001 - 2019</w:t>
+        <w:t xml:space="preserve">Module 2: Visualization of Crime State-Wise from 2001 </w:t>
+      </w:r>
+      <w:r>
+        <w:rPr>
+          <w:rFonts w:ascii="Times New Roman" w:hAnsi="Times New Roman" w:cs="Times New Roman"/>
+          <w:sz w:val="28"/>
+          <w:szCs w:val="28"/>
+          <w:lang w:val="en-US"/>
+        </w:rPr>
+        <w:t>–</w:t>
+      </w:r>
+      <w:r>
+        <w:rPr>
+          <w:rFonts w:ascii="Times New Roman" w:hAnsi="Times New Roman" w:cs="Times New Roman"/>
+          <w:sz w:val="28"/>
+          <w:szCs w:val="28"/>
+          <w:lang w:val="en-US"/>
+        </w:rPr>
+        <w:t xml:space="preserve"> 2019</w:t>
+      </w:r>
+    </w:p>
+    <w:p>
+      <w:pPr>
+        <w:rPr>
+          <w:rFonts w:ascii="Times New Roman" w:hAnsi="Times New Roman" w:cs="Times New Roman"/>
+          <w:sz w:val="24"/>
+          <w:szCs w:val="24"/>
+          <w:lang w:val="en-US"/>
+        </w:rPr>
+      </w:pPr>
+      <w:r>
+        <w:rPr>
+          <w:rFonts w:ascii="Times New Roman" w:hAnsi="Times New Roman" w:cs="Times New Roman"/>
+          <w:sz w:val="24"/>
+          <w:szCs w:val="24"/>
+          <w:lang w:val="en-US"/>
+        </w:rPr>
+        <w:t xml:space="preserve">Crime in India has increased a lot each year, and it’s not on the verge of dropping even by the slightest. In 2001 the criminal cases were approximately around 17.7 lakhs, and now in the year 2019, it’s approximately 51.6 lakhs, which accounts for about </w:t>
+      </w:r>
+      <w:r>
+        <w:rPr>
+          <w:rFonts w:ascii="Times New Roman" w:hAnsi="Times New Roman" w:cs="Times New Roman"/>
+          <w:sz w:val="24"/>
+          <w:szCs w:val="24"/>
+          <w:lang w:val="en-US"/>
+        </w:rPr>
+        <w:t>130</w:t>
+      </w:r>
+      <w:r>
+        <w:rPr>
+          <w:rFonts w:ascii="Times New Roman" w:hAnsi="Times New Roman" w:cs="Times New Roman"/>
+          <w:sz w:val="24"/>
+          <w:szCs w:val="24"/>
+          <w:lang w:val="en-US"/>
+        </w:rPr>
+        <w:t xml:space="preserve">% increase in crime rate. Data Visualization is done on two criteria, which are crime rate and total crime cases through time-series area graph </w:t>
+      </w:r>
+      <w:r>
+        <w:rPr>
+          <w:rFonts w:ascii="Times New Roman" w:hAnsi="Times New Roman" w:cs="Times New Roman"/>
+          <w:sz w:val="24"/>
+          <w:szCs w:val="24"/>
+          <w:lang w:val="en-US"/>
+        </w:rPr>
+        <w:lastRenderedPageBreak/>
+        <w:t>representation. Time-series visualization of all states and the capital of India which is Delhi based on crime rate has been shown in Fig.5. From this, we can analyze that the crime rate is maximum in Delhi, Kerala, Madhya Pradesh, Tamil Nadu, Haryana, Rajasthan, Andhra Pradesh, and Assam. It’s noticeable that the crime rate steeped from 2012 mainly in Delhi, one of the reasons for this can be the drastic increase in population over there. The formula to calculate the crime rate is (Crime Incidence) / (Population in lakhs).</w:t>
+      </w:r>
+    </w:p>
+    <w:p>
+      <w:pPr>
+        <w:jc w:val="center"/>
+        <w:rPr>
+          <w:rFonts w:ascii="Times New Roman" w:hAnsi="Times New Roman" w:cs="Times New Roman"/>
+          <w:sz w:val="28"/>
+          <w:szCs w:val="28"/>
+          <w:lang w:val="en-US"/>
+        </w:rPr>
+      </w:pPr>
+      <w:r>
+        <w:rPr>
+          <w:noProof/>
+        </w:rPr>
+        <w:drawing>
+          <wp:inline distT="0" distB="0" distL="0" distR="0" wp14:anchorId="0F445ECD" wp14:editId="373712BB">
+            <wp:extent cx="6348163" cy="2969260"/>
+            <wp:effectExtent l="0" t="0" r="0" b="2540"/>
+            <wp:docPr id="5" name="Picture 5"/>
+            <wp:cNvGraphicFramePr>
+              <a:graphicFrameLocks xmlns:a="http://schemas.openxmlformats.org/drawingml/2006/main" noChangeAspect="1"/>
+            </wp:cNvGraphicFramePr>
+            <a:graphic xmlns:a="http://schemas.openxmlformats.org/drawingml/2006/main">
+              <a:graphicData uri="http://schemas.openxmlformats.org/drawingml/2006/picture">
+                <pic:pic xmlns:pic="http://schemas.openxmlformats.org/drawingml/2006/picture">
+                  <pic:nvPicPr>
+                    <pic:cNvPr id="0" name="Picture 1"/>
+                    <pic:cNvPicPr>
+                      <a:picLocks noChangeAspect="1" noChangeArrowheads="1"/>
+                    </pic:cNvPicPr>
+                  </pic:nvPicPr>
+                  <pic:blipFill>
+                    <a:blip r:embed="rId11" cstate="print">
+                      <a:extLst>
+                        <a:ext uri="{28A0092B-C50C-407E-A947-70E740481C1C}">
+                          <a14:useLocalDpi xmlns:a14="http://schemas.microsoft.com/office/drawing/2010/main" val="0"/>
+                        </a:ext>
+                      </a:extLst>
+                    </a:blip>
+                    <a:srcRect/>
+                    <a:stretch>
+                      <a:fillRect/>
+                    </a:stretch>
+                  </pic:blipFill>
+                  <pic:spPr bwMode="auto">
+                    <a:xfrm>
+                      <a:off x="0" y="0"/>
+                      <a:ext cx="6373607" cy="2981161"/>
+                    </a:xfrm>
+                    <a:prstGeom prst="rect">
+                      <a:avLst/>
+                    </a:prstGeom>
+                    <a:noFill/>
+                    <a:ln>
+                      <a:noFill/>
+                    </a:ln>
+                  </pic:spPr>
+                </pic:pic>
+              </a:graphicData>
+            </a:graphic>
+          </wp:inline>
+        </w:drawing>
+      </w:r>
+    </w:p>
+    <w:p>
+      <w:pPr>
+        <w:jc w:val="center"/>
+        <w:rPr>
+          <w:rFonts w:ascii="Times New Roman" w:hAnsi="Times New Roman" w:cs="Times New Roman"/>
+          <w:sz w:val="20"/>
+          <w:szCs w:val="20"/>
+          <w:lang w:val="en-US"/>
+        </w:rPr>
+      </w:pPr>
+      <w:r>
+        <w:rPr>
+          <w:rFonts w:ascii="Times New Roman" w:hAnsi="Times New Roman" w:cs="Times New Roman"/>
+          <w:sz w:val="20"/>
+          <w:szCs w:val="20"/>
+          <w:lang w:val="en-US"/>
+        </w:rPr>
+        <w:t xml:space="preserve">Fig.5. – </w:t>
+      </w:r>
+      <w:r>
+        <w:rPr>
+          <w:rFonts w:ascii="Times New Roman" w:hAnsi="Times New Roman" w:cs="Times New Roman"/>
+          <w:sz w:val="20"/>
+          <w:szCs w:val="20"/>
+          <w:lang w:val="en-US"/>
+        </w:rPr>
+        <w:t xml:space="preserve">Crime Rate </w:t>
+      </w:r>
+      <w:r>
+        <w:rPr>
+          <w:rFonts w:ascii="Times New Roman" w:hAnsi="Times New Roman" w:cs="Times New Roman"/>
+          <w:sz w:val="20"/>
+          <w:szCs w:val="20"/>
+          <w:lang w:val="en-US"/>
+        </w:rPr>
+        <w:t>visualization on the States of India and Delhi (Capital of India)</w:t>
+      </w:r>
+    </w:p>
+    <w:p>
+      <w:pPr>
+        <w:ind w:left="720" w:firstLine="720"/>
+        <w:jc w:val="center"/>
+        <w:rPr>
+          <w:rFonts w:ascii="Times New Roman" w:hAnsi="Times New Roman" w:cs="Times New Roman"/>
+          <w:sz w:val="20"/>
+          <w:szCs w:val="20"/>
+          <w:lang w:val="en-US"/>
+        </w:rPr>
+      </w:pPr>
+      <w:r>
+        <w:rPr>
+          <w:rFonts w:ascii="Times New Roman" w:hAnsi="Times New Roman" w:cs="Times New Roman"/>
+          <w:sz w:val="20"/>
+          <w:szCs w:val="20"/>
+          <w:lang w:val="en-US"/>
+        </w:rPr>
+        <w:t xml:space="preserve">(a) </w:t>
+      </w:r>
+      <w:r>
+        <w:rPr>
+          <w:rFonts w:ascii="Times New Roman" w:hAnsi="Times New Roman" w:cs="Times New Roman"/>
+          <w:sz w:val="20"/>
+          <w:szCs w:val="20"/>
+          <w:lang w:val="en-US"/>
+        </w:rPr>
+        <w:t>State names are from 2001</w:t>
+      </w:r>
+      <w:r>
+        <w:rPr>
+          <w:rFonts w:ascii="Times New Roman" w:hAnsi="Times New Roman" w:cs="Times New Roman"/>
+          <w:sz w:val="20"/>
+          <w:szCs w:val="20"/>
+          <w:lang w:val="en-US"/>
+        </w:rPr>
+        <w:t xml:space="preserve">. </w:t>
+      </w:r>
+      <w:r>
+        <w:rPr>
+          <w:rFonts w:ascii="Times New Roman" w:hAnsi="Times New Roman" w:cs="Times New Roman"/>
+          <w:sz w:val="20"/>
+          <w:szCs w:val="20"/>
+          <w:lang w:val="en-US"/>
+        </w:rPr>
+        <w:t xml:space="preserve">(b) </w:t>
+      </w:r>
+      <w:r>
+        <w:rPr>
+          <w:rFonts w:ascii="Times New Roman" w:hAnsi="Times New Roman" w:cs="Times New Roman"/>
+          <w:sz w:val="20"/>
+          <w:szCs w:val="20"/>
+          <w:lang w:val="en-US"/>
+        </w:rPr>
+        <w:t>Telangana and Andhra Pradesh as considered as one from 2014 a</w:t>
+      </w:r>
+      <w:r>
+        <w:rPr>
+          <w:rFonts w:ascii="Times New Roman" w:hAnsi="Times New Roman" w:cs="Times New Roman"/>
+          <w:sz w:val="20"/>
+          <w:szCs w:val="20"/>
+          <w:lang w:val="en-US"/>
+        </w:rPr>
+        <w:t xml:space="preserve">s </w:t>
+      </w:r>
+      <w:r>
+        <w:rPr>
+          <w:rFonts w:ascii="Times New Roman" w:hAnsi="Times New Roman" w:cs="Times New Roman"/>
+          <w:sz w:val="20"/>
+          <w:szCs w:val="20"/>
+          <w:lang w:val="en-US"/>
+        </w:rPr>
+        <w:t>Andhra Pradesh was divided</w:t>
+      </w:r>
+      <w:r>
+        <w:rPr>
+          <w:rFonts w:ascii="Times New Roman" w:hAnsi="Times New Roman" w:cs="Times New Roman"/>
+          <w:sz w:val="20"/>
+          <w:szCs w:val="20"/>
+          <w:lang w:val="en-US"/>
+        </w:rPr>
+        <w:t xml:space="preserve"> </w:t>
+      </w:r>
+      <w:r>
+        <w:rPr>
+          <w:rFonts w:ascii="Times New Roman" w:hAnsi="Times New Roman" w:cs="Times New Roman"/>
+          <w:sz w:val="20"/>
+          <w:szCs w:val="20"/>
+          <w:lang w:val="en-US"/>
+        </w:rPr>
+        <w:t>into two.</w:t>
+      </w:r>
+    </w:p>
+    <w:p>
+      <w:pPr>
+        <w:rPr>
+          <w:rFonts w:ascii="Times New Roman" w:hAnsi="Times New Roman" w:cs="Times New Roman"/>
+          <w:sz w:val="24"/>
+          <w:szCs w:val="24"/>
+          <w:lang w:val="en-US"/>
+        </w:rPr>
+      </w:pPr>
+      <w:r>
+        <w:rPr>
+          <w:rFonts w:ascii="Times New Roman" w:hAnsi="Times New Roman" w:cs="Times New Roman"/>
+          <w:sz w:val="24"/>
+          <w:szCs w:val="24"/>
+          <w:lang w:val="en-US"/>
+        </w:rPr>
+        <w:t>Now, analysis based on total crime cases from 2001 – 2019 is shown below in Fig.6. From this, we can analyze that the criminal activity is the highest in Maharashtra (171.2K – 341.1K), Madhya Pradesh (181.7K – 246.5K), Uttar Pradesh (178.K – 353.1K), Andhra Pradesh (130.1K – 237.6K), Tamil Nadu (154.8K – 168.1K), Rajasthan (155.2K – 225.3K), and Kerala (103.8K – 175.8K), account to about more than ½ of the total criminal cases.</w:t>
+      </w:r>
+    </w:p>
+    <w:p>
+      <w:pPr>
+        <w:jc w:val="center"/>
+        <w:rPr>
+          <w:rFonts w:ascii="Times New Roman" w:hAnsi="Times New Roman" w:cs="Times New Roman"/>
+          <w:sz w:val="28"/>
+          <w:szCs w:val="28"/>
+          <w:lang w:val="en-US"/>
+        </w:rPr>
+      </w:pPr>
+      <w:r>
+        <w:rPr>
+          <w:noProof/>
+        </w:rPr>
+        <w:drawing>
+          <wp:inline distT="0" distB="0" distL="0" distR="0" wp14:anchorId="2951FBAD" wp14:editId="6DC094A9">
+            <wp:extent cx="6227295" cy="3009900"/>
+            <wp:effectExtent l="0" t="0" r="2540" b="0"/>
+            <wp:docPr id="6" name="Picture 6"/>
+            <wp:cNvGraphicFramePr>
+              <a:graphicFrameLocks xmlns:a="http://schemas.openxmlformats.org/drawingml/2006/main" noChangeAspect="1"/>
+            </wp:cNvGraphicFramePr>
+            <a:graphic xmlns:a="http://schemas.openxmlformats.org/drawingml/2006/main">
+              <a:graphicData uri="http://schemas.openxmlformats.org/drawingml/2006/picture">
+                <pic:pic xmlns:pic="http://schemas.openxmlformats.org/drawingml/2006/picture">
+                  <pic:nvPicPr>
+                    <pic:cNvPr id="0" name="Picture 3"/>
+                    <pic:cNvPicPr>
+                      <a:picLocks noChangeAspect="1" noChangeArrowheads="1"/>
+                    </pic:cNvPicPr>
+                  </pic:nvPicPr>
+                  <pic:blipFill>
+                    <a:blip r:embed="rId12" cstate="print">
+                      <a:extLst>
+                        <a:ext uri="{28A0092B-C50C-407E-A947-70E740481C1C}">
+                          <a14:useLocalDpi xmlns:a14="http://schemas.microsoft.com/office/drawing/2010/main" val="0"/>
+                        </a:ext>
+                      </a:extLst>
+                    </a:blip>
+                    <a:srcRect/>
+                    <a:stretch>
+                      <a:fillRect/>
+                    </a:stretch>
+                  </pic:blipFill>
+                  <pic:spPr bwMode="auto">
+                    <a:xfrm>
+                      <a:off x="0" y="0"/>
+                      <a:ext cx="6231837" cy="3012096"/>
+                    </a:xfrm>
+                    <a:prstGeom prst="rect">
+                      <a:avLst/>
+                    </a:prstGeom>
+                    <a:noFill/>
+                    <a:ln>
+                      <a:noFill/>
+                    </a:ln>
+                  </pic:spPr>
+                </pic:pic>
+              </a:graphicData>
+            </a:graphic>
+          </wp:inline>
+        </w:drawing>
+      </w:r>
+    </w:p>
+    <w:p>
+      <w:pPr>
+        <w:jc w:val="center"/>
+        <w:rPr>
+          <w:rFonts w:ascii="Times New Roman" w:hAnsi="Times New Roman" w:cs="Times New Roman"/>
+          <w:sz w:val="20"/>
+          <w:szCs w:val="20"/>
+          <w:lang w:val="en-US"/>
+        </w:rPr>
+      </w:pPr>
+      <w:r>
+        <w:rPr>
+          <w:rFonts w:ascii="Times New Roman" w:hAnsi="Times New Roman" w:cs="Times New Roman"/>
+          <w:sz w:val="20"/>
+          <w:szCs w:val="20"/>
+          <w:lang w:val="en-US"/>
+        </w:rPr>
+        <w:t>Fig.</w:t>
+      </w:r>
+      <w:r>
+        <w:rPr>
+          <w:rFonts w:ascii="Times New Roman" w:hAnsi="Times New Roman" w:cs="Times New Roman"/>
+          <w:sz w:val="20"/>
+          <w:szCs w:val="20"/>
+          <w:lang w:val="en-US"/>
+        </w:rPr>
+        <w:t>6</w:t>
+      </w:r>
+      <w:r>
+        <w:rPr>
+          <w:rFonts w:ascii="Times New Roman" w:hAnsi="Times New Roman" w:cs="Times New Roman"/>
+          <w:sz w:val="20"/>
+          <w:szCs w:val="20"/>
+          <w:lang w:val="en-US"/>
+        </w:rPr>
+        <w:t>. – T</w:t>
+      </w:r>
+      <w:r>
+        <w:rPr>
+          <w:rFonts w:ascii="Times New Roman" w:hAnsi="Times New Roman" w:cs="Times New Roman"/>
+          <w:sz w:val="20"/>
+          <w:szCs w:val="20"/>
+          <w:lang w:val="en-US"/>
+        </w:rPr>
+        <w:t xml:space="preserve">otal Crime Cases </w:t>
+      </w:r>
+      <w:r>
+        <w:rPr>
+          <w:rFonts w:ascii="Times New Roman" w:hAnsi="Times New Roman" w:cs="Times New Roman"/>
+          <w:sz w:val="20"/>
+          <w:szCs w:val="20"/>
+          <w:lang w:val="en-US"/>
+        </w:rPr>
+        <w:t>visualization on the States of India and Delhi (Capital of India)</w:t>
+      </w:r>
+    </w:p>
+    <w:p>
+      <w:pPr>
+        <w:ind w:left="720" w:firstLine="720"/>
+        <w:jc w:val="center"/>
+        <w:rPr>
+          <w:rFonts w:ascii="Times New Roman" w:hAnsi="Times New Roman" w:cs="Times New Roman"/>
+          <w:sz w:val="20"/>
+          <w:szCs w:val="20"/>
+          <w:lang w:val="en-US"/>
+        </w:rPr>
+      </w:pPr>
+      <w:r>
+        <w:rPr>
+          <w:rFonts w:ascii="Times New Roman" w:hAnsi="Times New Roman" w:cs="Times New Roman"/>
+          <w:sz w:val="20"/>
+          <w:szCs w:val="20"/>
+          <w:lang w:val="en-US"/>
+        </w:rPr>
+        <w:t xml:space="preserve">(a) </w:t>
+      </w:r>
+      <w:r>
+        <w:rPr>
+          <w:rFonts w:ascii="Times New Roman" w:hAnsi="Times New Roman" w:cs="Times New Roman"/>
+          <w:sz w:val="20"/>
+          <w:szCs w:val="20"/>
+          <w:lang w:val="en-US"/>
+        </w:rPr>
+        <w:t>State names are from 2001</w:t>
+      </w:r>
+      <w:r>
+        <w:rPr>
+          <w:rFonts w:ascii="Times New Roman" w:hAnsi="Times New Roman" w:cs="Times New Roman"/>
+          <w:sz w:val="20"/>
+          <w:szCs w:val="20"/>
+          <w:lang w:val="en-US"/>
+        </w:rPr>
+        <w:t xml:space="preserve">. (b) </w:t>
+      </w:r>
+      <w:r>
+        <w:rPr>
+          <w:rFonts w:ascii="Times New Roman" w:hAnsi="Times New Roman" w:cs="Times New Roman"/>
+          <w:sz w:val="20"/>
+          <w:szCs w:val="20"/>
+          <w:lang w:val="en-US"/>
+        </w:rPr>
+        <w:t>Telangana and Andhra Pradesh as considered as one from 2014 a</w:t>
+      </w:r>
+      <w:r>
+        <w:rPr>
+          <w:rFonts w:ascii="Times New Roman" w:hAnsi="Times New Roman" w:cs="Times New Roman"/>
+          <w:sz w:val="20"/>
+          <w:szCs w:val="20"/>
+          <w:lang w:val="en-US"/>
+        </w:rPr>
+        <w:t xml:space="preserve">s </w:t>
+      </w:r>
+      <w:r>
+        <w:rPr>
+          <w:rFonts w:ascii="Times New Roman" w:hAnsi="Times New Roman" w:cs="Times New Roman"/>
+          <w:sz w:val="20"/>
+          <w:szCs w:val="20"/>
+          <w:lang w:val="en-US"/>
+        </w:rPr>
+        <w:t>Andhra Pradesh was divided</w:t>
+      </w:r>
+      <w:r>
+        <w:rPr>
+          <w:rFonts w:ascii="Times New Roman" w:hAnsi="Times New Roman" w:cs="Times New Roman"/>
+          <w:sz w:val="20"/>
+          <w:szCs w:val="20"/>
+          <w:lang w:val="en-US"/>
+        </w:rPr>
+        <w:t xml:space="preserve"> </w:t>
+      </w:r>
+      <w:r>
+        <w:rPr>
+          <w:rFonts w:ascii="Times New Roman" w:hAnsi="Times New Roman" w:cs="Times New Roman"/>
+          <w:sz w:val="20"/>
+          <w:szCs w:val="20"/>
+          <w:lang w:val="en-US"/>
+        </w:rPr>
+        <w:t>into two.</w:t>
       </w:r>
     </w:p>
     <w:p>
@@ -2673,8 +3057,177 @@
           <w:szCs w:val="28"/>
           <w:lang w:val="en-US"/>
         </w:rPr>
+        <w:lastRenderedPageBreak/>
         <w:t>Module 3: Visualization of Crime based on the place of occurrence</w:t>
       </w:r>
+    </w:p>
+    <w:p>
+      <w:pPr>
+        <w:rPr>
+          <w:rFonts w:ascii="Times New Roman" w:hAnsi="Times New Roman" w:cs="Times New Roman"/>
+          <w:sz w:val="24"/>
+          <w:szCs w:val="24"/>
+          <w:lang w:val="en-US"/>
+        </w:rPr>
+      </w:pPr>
+      <w:r>
+        <w:rPr>
+          <w:rFonts w:ascii="Times New Roman" w:hAnsi="Times New Roman" w:cs="Times New Roman"/>
+          <w:sz w:val="24"/>
+          <w:szCs w:val="24"/>
+          <w:lang w:val="en-US"/>
+        </w:rPr>
+        <w:t xml:space="preserve">This section concentrates on the type of areas where most of the crimes get executed and in what kind of places should an individual be cautious and aware. In this analysis, not all the crimes have been included, most of the property crimes have been included for judgment. These property crimes which are utilized are dacoity, theft, robbery, burglary, and other offenses in which property is lost. In Figure 7 the analysis has been depicted, from which we can analyze that </w:t>
+      </w:r>
+      <w:r>
+        <w:rPr>
+          <w:rFonts w:ascii="Times New Roman" w:hAnsi="Times New Roman" w:cs="Times New Roman"/>
+          <w:sz w:val="24"/>
+          <w:szCs w:val="24"/>
+          <w:lang w:val="en-US"/>
+        </w:rPr>
+        <w:t>the greatest</w:t>
+      </w:r>
+      <w:r>
+        <w:rPr>
+          <w:rFonts w:ascii="Times New Roman" w:hAnsi="Times New Roman" w:cs="Times New Roman"/>
+          <w:sz w:val="24"/>
+          <w:szCs w:val="24"/>
+          <w:lang w:val="en-US"/>
+        </w:rPr>
+        <w:t xml:space="preserve"> number of criminal </w:t>
+      </w:r>
+      <w:r>
+        <w:rPr>
+          <w:rFonts w:ascii="Times New Roman" w:hAnsi="Times New Roman" w:cs="Times New Roman"/>
+          <w:sz w:val="24"/>
+          <w:szCs w:val="24"/>
+          <w:lang w:val="en-US"/>
+        </w:rPr>
+        <w:t>activities</w:t>
+      </w:r>
+      <w:r>
+        <w:rPr>
+          <w:rFonts w:ascii="Times New Roman" w:hAnsi="Times New Roman" w:cs="Times New Roman"/>
+          <w:sz w:val="24"/>
+          <w:szCs w:val="24"/>
+          <w:lang w:val="en-US"/>
+        </w:rPr>
+        <w:t xml:space="preserve"> happens in Residential Premises (292.2K), Roadways (208.7K), Other Places (Places other than the ones which are listed have 161.4K cases), Railways (58.3K) and Commercial Establishments (50.8K).</w:t>
+      </w:r>
+    </w:p>
+    <w:p>
+      <w:pPr>
+        <w:rPr>
+          <w:rFonts w:ascii="Times New Roman" w:hAnsi="Times New Roman" w:cs="Times New Roman"/>
+          <w:sz w:val="24"/>
+          <w:szCs w:val="24"/>
+          <w:lang w:val="en-US"/>
+        </w:rPr>
+      </w:pPr>
+    </w:p>
+    <w:p>
+      <w:pPr>
+        <w:rPr>
+          <w:rFonts w:ascii="Times New Roman" w:hAnsi="Times New Roman" w:cs="Times New Roman"/>
+          <w:sz w:val="24"/>
+          <w:szCs w:val="24"/>
+          <w:lang w:val="en-US"/>
+        </w:rPr>
+      </w:pPr>
+    </w:p>
+    <w:p>
+      <w:pPr>
+        <w:rPr>
+          <w:rFonts w:ascii="Times New Roman" w:hAnsi="Times New Roman" w:cs="Times New Roman"/>
+          <w:sz w:val="24"/>
+          <w:szCs w:val="24"/>
+          <w:lang w:val="en-US"/>
+        </w:rPr>
+      </w:pPr>
+      <w:r>
+        <w:rPr>
+          <w:noProof/>
+        </w:rPr>
+        <w:drawing>
+          <wp:inline distT="0" distB="0" distL="0" distR="0" wp14:anchorId="709EFE07" wp14:editId="44C5DCAA">
+            <wp:extent cx="6479540" cy="4032250"/>
+            <wp:effectExtent l="0" t="0" r="0" b="6350"/>
+            <wp:docPr id="7" name="Picture 7"/>
+            <wp:cNvGraphicFramePr>
+              <a:graphicFrameLocks xmlns:a="http://schemas.openxmlformats.org/drawingml/2006/main" noChangeAspect="1"/>
+            </wp:cNvGraphicFramePr>
+            <a:graphic xmlns:a="http://schemas.openxmlformats.org/drawingml/2006/main">
+              <a:graphicData uri="http://schemas.openxmlformats.org/drawingml/2006/picture">
+                <pic:pic xmlns:pic="http://schemas.openxmlformats.org/drawingml/2006/picture">
+                  <pic:nvPicPr>
+                    <pic:cNvPr id="0" name="Picture 5"/>
+                    <pic:cNvPicPr>
+                      <a:picLocks noChangeAspect="1" noChangeArrowheads="1"/>
+                    </pic:cNvPicPr>
+                  </pic:nvPicPr>
+                  <pic:blipFill>
+                    <a:blip r:embed="rId13">
+                      <a:extLst>
+                        <a:ext uri="{28A0092B-C50C-407E-A947-70E740481C1C}">
+                          <a14:useLocalDpi xmlns:a14="http://schemas.microsoft.com/office/drawing/2010/main" val="0"/>
+                        </a:ext>
+                      </a:extLst>
+                    </a:blip>
+                    <a:srcRect/>
+                    <a:stretch>
+                      <a:fillRect/>
+                    </a:stretch>
+                  </pic:blipFill>
+                  <pic:spPr bwMode="auto">
+                    <a:xfrm>
+                      <a:off x="0" y="0"/>
+                      <a:ext cx="6479540" cy="4032250"/>
+                    </a:xfrm>
+                    <a:prstGeom prst="rect">
+                      <a:avLst/>
+                    </a:prstGeom>
+                    <a:noFill/>
+                    <a:ln>
+                      <a:noFill/>
+                    </a:ln>
+                  </pic:spPr>
+                </pic:pic>
+              </a:graphicData>
+            </a:graphic>
+          </wp:inline>
+        </w:drawing>
+      </w:r>
+    </w:p>
+    <w:p>
+      <w:pPr>
+        <w:jc w:val="center"/>
+        <w:rPr>
+          <w:rFonts w:ascii="Times New Roman" w:hAnsi="Times New Roman" w:cs="Times New Roman"/>
+          <w:sz w:val="20"/>
+          <w:szCs w:val="20"/>
+          <w:lang w:val="en-US"/>
+        </w:rPr>
+      </w:pPr>
+      <w:r>
+        <w:rPr>
+          <w:rFonts w:ascii="Times New Roman" w:hAnsi="Times New Roman" w:cs="Times New Roman"/>
+          <w:sz w:val="20"/>
+          <w:szCs w:val="20"/>
+          <w:lang w:val="en-US"/>
+        </w:rPr>
+        <w:t>Fig.7. – Visualization based on place of occurrence 2019</w:t>
+      </w:r>
+    </w:p>
+    <w:p>
+      <w:pPr>
+        <w:rPr>
+          <w:rFonts w:ascii="Times New Roman" w:hAnsi="Times New Roman" w:cs="Times New Roman"/>
+          <w:sz w:val="28"/>
+          <w:szCs w:val="28"/>
+          <w:lang w:val="en-US"/>
+        </w:rPr>
+      </w:pPr>
     </w:p>
     <w:p>
       <w:pPr>
@@ -2702,6 +3255,110 @@
     </w:p>
     <w:p>
       <w:pPr>
+        <w:rPr>
+          <w:rFonts w:ascii="Times New Roman" w:hAnsi="Times New Roman" w:cs="Times New Roman"/>
+          <w:sz w:val="24"/>
+          <w:szCs w:val="24"/>
+          <w:lang w:val="en-US"/>
+        </w:rPr>
+      </w:pPr>
+      <w:r>
+        <w:rPr>
+          <w:rFonts w:ascii="Times New Roman" w:hAnsi="Times New Roman" w:cs="Times New Roman"/>
+          <w:sz w:val="24"/>
+          <w:szCs w:val="24"/>
+          <w:lang w:val="en-US"/>
+        </w:rPr>
+        <w:t>This section is crucial as it helps to understand the situation in India based on 2019’s data that what kind of citizens or non-citizens of India are mostly targeted or victimized by criminals. The type of people we are taking into account for this analysis are Women, Children, Senior Citizens, Scheduled Castes, Scheduled Tribes, and Foreigners. This analysis is shown below in figure 8 and it’s been done for three consecutive years (2017, 2018 &amp; 2019). From this, we can analyze that the average number of cases has increased by 13.2% from 2017 – 2019 on these people. It’s also noticeable that the highest number of cases is towards women, and it still has increased quite enough in three years only, which is about 12.8% to be precise. The second-highest number of crimes are towards children, which require the most protection as they are the most vulnerable people amongst the list.</w:t>
+      </w:r>
+    </w:p>
+    <w:p>
+      <w:pPr>
+        <w:jc w:val="center"/>
+        <w:rPr>
+          <w:rFonts w:ascii="Times New Roman" w:hAnsi="Times New Roman" w:cs="Times New Roman"/>
+          <w:sz w:val="24"/>
+          <w:szCs w:val="24"/>
+          <w:lang w:val="en-US"/>
+        </w:rPr>
+      </w:pPr>
+      <w:r>
+        <w:rPr>
+          <w:noProof/>
+        </w:rPr>
+        <w:lastRenderedPageBreak/>
+        <w:drawing>
+          <wp:inline distT="0" distB="0" distL="0" distR="0" wp14:anchorId="3D75BF61" wp14:editId="4BE7038C">
+            <wp:extent cx="6479540" cy="3282950"/>
+            <wp:effectExtent l="0" t="0" r="0" b="0"/>
+            <wp:docPr id="8" name="Picture 8"/>
+            <wp:cNvGraphicFramePr>
+              <a:graphicFrameLocks xmlns:a="http://schemas.openxmlformats.org/drawingml/2006/main" noChangeAspect="1"/>
+            </wp:cNvGraphicFramePr>
+            <a:graphic xmlns:a="http://schemas.openxmlformats.org/drawingml/2006/main">
+              <a:graphicData uri="http://schemas.openxmlformats.org/drawingml/2006/picture">
+                <pic:pic xmlns:pic="http://schemas.openxmlformats.org/drawingml/2006/picture">
+                  <pic:nvPicPr>
+                    <pic:cNvPr id="0" name="Picture 7"/>
+                    <pic:cNvPicPr>
+                      <a:picLocks noChangeAspect="1" noChangeArrowheads="1"/>
+                    </pic:cNvPicPr>
+                  </pic:nvPicPr>
+                  <pic:blipFill>
+                    <a:blip r:embed="rId14" cstate="print">
+                      <a:extLst>
+                        <a:ext uri="{28A0092B-C50C-407E-A947-70E740481C1C}">
+                          <a14:useLocalDpi xmlns:a14="http://schemas.microsoft.com/office/drawing/2010/main" val="0"/>
+                        </a:ext>
+                      </a:extLst>
+                    </a:blip>
+                    <a:srcRect/>
+                    <a:stretch>
+                      <a:fillRect/>
+                    </a:stretch>
+                  </pic:blipFill>
+                  <pic:spPr bwMode="auto">
+                    <a:xfrm>
+                      <a:off x="0" y="0"/>
+                      <a:ext cx="6479540" cy="3282950"/>
+                    </a:xfrm>
+                    <a:prstGeom prst="rect">
+                      <a:avLst/>
+                    </a:prstGeom>
+                    <a:noFill/>
+                    <a:ln>
+                      <a:noFill/>
+                    </a:ln>
+                  </pic:spPr>
+                </pic:pic>
+              </a:graphicData>
+            </a:graphic>
+          </wp:inline>
+        </w:drawing>
+      </w:r>
+    </w:p>
+    <w:p>
+      <w:pPr>
+        <w:jc w:val="center"/>
+        <w:rPr>
+          <w:rFonts w:ascii="Times New Roman" w:hAnsi="Times New Roman" w:cs="Times New Roman"/>
+          <w:sz w:val="20"/>
+          <w:szCs w:val="20"/>
+          <w:lang w:val="en-US"/>
+        </w:rPr>
+      </w:pPr>
+      <w:r>
+        <w:rPr>
+          <w:rFonts w:ascii="Times New Roman" w:hAnsi="Times New Roman" w:cs="Times New Roman"/>
+          <w:sz w:val="20"/>
+          <w:szCs w:val="20"/>
+          <w:lang w:val="en-US"/>
+        </w:rPr>
+        <w:t>Fig.8. – Visualization based on different kinds of people</w:t>
+      </w:r>
+    </w:p>
+    <w:p>
+      <w:pPr>
         <w:ind w:left="720"/>
         <w:rPr>
           <w:rFonts w:ascii="Times New Roman" w:hAnsi="Times New Roman" w:cs="Times New Roman"/>
@@ -2857,7 +3514,7 @@
         </w:rPr>
         <w:tab/>
       </w:r>
-      <w:hyperlink r:id="rId11" w:history="1">
+      <w:hyperlink r:id="rId15" w:history="1">
         <w:r>
           <w:rPr>
             <w:rStyle w:val="Hyperlink"/>
@@ -2924,7 +3581,7 @@
         </w:rPr>
         <w:tab/>
       </w:r>
-      <w:hyperlink r:id="rId12" w:history="1">
+      <w:hyperlink r:id="rId16" w:history="1">
         <w:r>
           <w:rPr>
             <w:rStyle w:val="Hyperlink"/>
@@ -2991,7 +3648,7 @@
         </w:rPr>
         <w:tab/>
       </w:r>
-      <w:hyperlink r:id="rId13" w:history="1">
+      <w:hyperlink r:id="rId17" w:history="1">
         <w:r>
           <w:rPr>
             <w:rStyle w:val="Hyperlink"/>
@@ -3058,7 +3715,7 @@
         </w:rPr>
         <w:tab/>
       </w:r>
-      <w:hyperlink r:id="rId14" w:history="1">
+      <w:hyperlink r:id="rId18" w:history="1">
         <w:r>
           <w:rPr>
             <w:rStyle w:val="Hyperlink"/>
@@ -3107,7 +3764,7 @@
         </w:rPr>
         <w:tab/>
       </w:r>
-      <w:hyperlink r:id="rId15" w:history="1">
+      <w:hyperlink r:id="rId19" w:history="1">
         <w:r>
           <w:rPr>
             <w:rStyle w:val="Hyperlink"/>
@@ -3165,7 +3822,7 @@
         </w:rPr>
         <w:tab/>
       </w:r>
-      <w:hyperlink r:id="rId16" w:history="1">
+      <w:hyperlink r:id="rId20" w:history="1">
         <w:r>
           <w:rPr>
             <w:rStyle w:val="Hyperlink"/>
@@ -3223,7 +3880,7 @@
         </w:rPr>
         <w:tab/>
       </w:r>
-      <w:hyperlink r:id="rId17" w:history="1">
+      <w:hyperlink r:id="rId21" w:history="1">
         <w:r>
           <w:rPr>
             <w:rStyle w:val="Hyperlink"/>
@@ -3281,7 +3938,7 @@
         </w:rPr>
         <w:tab/>
       </w:r>
-      <w:hyperlink r:id="rId18" w:history="1">
+      <w:hyperlink r:id="rId22" w:history="1">
         <w:r>
           <w:rPr>
             <w:rStyle w:val="Hyperlink"/>
@@ -3339,7 +3996,7 @@
         </w:rPr>
         <w:tab/>
       </w:r>
-      <w:hyperlink r:id="rId19" w:history="1">
+      <w:hyperlink r:id="rId23" w:history="1">
         <w:r>
           <w:rPr>
             <w:rStyle w:val="Hyperlink"/>
@@ -3397,7 +4054,7 @@
         </w:rPr>
         <w:tab/>
       </w:r>
-      <w:hyperlink r:id="rId20" w:history="1">
+      <w:hyperlink r:id="rId24" w:history="1">
         <w:r>
           <w:rPr>
             <w:rStyle w:val="Hyperlink"/>
@@ -3437,7 +4094,7 @@
         </w:rPr>
         <w:tab/>
       </w:r>
-      <w:hyperlink r:id="rId21" w:history="1">
+      <w:hyperlink r:id="rId25" w:history="1">
         <w:r>
           <w:rPr>
             <w:rStyle w:val="Hyperlink"/>
@@ -3477,15 +4134,18 @@
         </w:rPr>
         <w:tab/>
       </w:r>
-      <w:r>
-        <w:rPr>
-          <w:rFonts w:ascii="Times New Roman" w:hAnsi="Times New Roman" w:cs="Times New Roman"/>
-          <w:sz w:val="20"/>
-          <w:szCs w:val="20"/>
-          <w:lang w:val="en-US"/>
-        </w:rPr>
-        <w:t>https://en.wikipedia.org/wiki/National_Crime_Records_Bureau</w:t>
-      </w:r>
+      <w:hyperlink r:id="rId26" w:history="1">
+        <w:r>
+          <w:rPr>
+            <w:rStyle w:val="Hyperlink"/>
+            <w:rFonts w:ascii="Times New Roman" w:hAnsi="Times New Roman" w:cs="Times New Roman"/>
+            <w:sz w:val="20"/>
+            <w:szCs w:val="20"/>
+            <w:lang w:val="en-US"/>
+          </w:rPr>
+          <w:t>https://en.wikipedia.org/wiki/National_Crime_Records_Bureau</w:t>
+        </w:r>
+      </w:hyperlink>
     </w:p>
     <w:p>
       <w:pPr>
@@ -3514,7 +4174,7 @@
         </w:rPr>
         <w:tab/>
       </w:r>
-      <w:hyperlink r:id="rId22" w:history="1">
+      <w:hyperlink r:id="rId27" w:history="1">
         <w:r>
           <w:rPr>
             <w:rStyle w:val="Hyperlink"/>
@@ -3554,7 +4214,7 @@
         </w:rPr>
         <w:tab/>
       </w:r>
-      <w:hyperlink r:id="rId23" w:history="1">
+      <w:hyperlink r:id="rId28" w:history="1">
         <w:r>
           <w:rPr>
             <w:rStyle w:val="Hyperlink"/>
@@ -3583,6 +4243,7 @@
           <w:szCs w:val="20"/>
           <w:lang w:val="en-US"/>
         </w:rPr>
+        <w:lastRenderedPageBreak/>
         <w:t>[15]</w:t>
       </w:r>
       <w:r>
@@ -3594,7 +4255,7 @@
         </w:rPr>
         <w:tab/>
       </w:r>
-      <w:hyperlink r:id="rId24" w:history="1">
+      <w:hyperlink r:id="rId29" w:history="1">
         <w:r>
           <w:rPr>
             <w:rStyle w:val="Hyperlink"/>
@@ -3606,56 +4267,6 @@
           <w:t>https://www.justia.com/criminal/offenses/</w:t>
         </w:r>
       </w:hyperlink>
-    </w:p>
-    <w:p>
-      <w:pPr>
-        <w:rPr>
-          <w:rFonts w:ascii="Times New Roman" w:hAnsi="Times New Roman" w:cs="Times New Roman"/>
-          <w:sz w:val="20"/>
-          <w:szCs w:val="20"/>
-          <w:lang w:val="en-US"/>
-        </w:rPr>
-      </w:pPr>
-    </w:p>
-    <w:p>
-      <w:pPr>
-        <w:rPr>
-          <w:rFonts w:ascii="Times New Roman" w:hAnsi="Times New Roman" w:cs="Times New Roman"/>
-          <w:sz w:val="20"/>
-          <w:szCs w:val="20"/>
-          <w:lang w:val="en-US"/>
-        </w:rPr>
-      </w:pPr>
-    </w:p>
-    <w:p>
-      <w:pPr>
-        <w:rPr>
-          <w:rFonts w:ascii="Times New Roman" w:hAnsi="Times New Roman" w:cs="Times New Roman"/>
-          <w:sz w:val="20"/>
-          <w:szCs w:val="20"/>
-          <w:lang w:val="en-US"/>
-        </w:rPr>
-      </w:pPr>
-    </w:p>
-    <w:p>
-      <w:pPr>
-        <w:rPr>
-          <w:rFonts w:ascii="Times New Roman" w:hAnsi="Times New Roman" w:cs="Times New Roman"/>
-          <w:sz w:val="20"/>
-          <w:szCs w:val="20"/>
-          <w:lang w:val="en-US"/>
-        </w:rPr>
-      </w:pPr>
-    </w:p>
-    <w:p>
-      <w:pPr>
-        <w:rPr>
-          <w:rFonts w:ascii="Times New Roman" w:hAnsi="Times New Roman" w:cs="Times New Roman"/>
-          <w:sz w:val="20"/>
-          <w:szCs w:val="20"/>
-          <w:lang w:val="en-US"/>
-        </w:rPr>
-      </w:pPr>
     </w:p>
     <w:sectPr>
       <w:pgSz w:w="11906" w:h="16838"/>
@@ -4747,6 +5358,95 @@
     </w:lvl>
   </w:abstractNum>
   <w:abstractNum w:abstractNumId="11" w15:restartNumberingAfterBreak="0">
+    <w:nsid w:val="794F2951"/>
+    <w:multiLevelType w:val="hybridMultilevel"/>
+    <w:tmpl w:val="4420D17E"/>
+    <w:lvl w:ilvl="0" w:tplc="285E24E2">
+      <w:start w:val="1"/>
+      <w:numFmt w:val="lowerRoman"/>
+      <w:lvlText w:val="(%1)"/>
+      <w:lvlJc w:val="left"/>
+      <w:pPr>
+        <w:ind w:left="2880" w:hanging="720"/>
+      </w:pPr>
+      <w:rPr>
+        <w:rFonts w:hint="default"/>
+      </w:rPr>
+    </w:lvl>
+    <w:lvl w:ilvl="1" w:tplc="40090019" w:tentative="1">
+      <w:start w:val="1"/>
+      <w:numFmt w:val="lowerLetter"/>
+      <w:lvlText w:val="%2."/>
+      <w:lvlJc w:val="left"/>
+      <w:pPr>
+        <w:ind w:left="3240" w:hanging="360"/>
+      </w:pPr>
+    </w:lvl>
+    <w:lvl w:ilvl="2" w:tplc="4009001B" w:tentative="1">
+      <w:start w:val="1"/>
+      <w:numFmt w:val="lowerRoman"/>
+      <w:lvlText w:val="%3."/>
+      <w:lvlJc w:val="right"/>
+      <w:pPr>
+        <w:ind w:left="3960" w:hanging="180"/>
+      </w:pPr>
+    </w:lvl>
+    <w:lvl w:ilvl="3" w:tplc="4009000F" w:tentative="1">
+      <w:start w:val="1"/>
+      <w:numFmt w:val="decimal"/>
+      <w:lvlText w:val="%4."/>
+      <w:lvlJc w:val="left"/>
+      <w:pPr>
+        <w:ind w:left="4680" w:hanging="360"/>
+      </w:pPr>
+    </w:lvl>
+    <w:lvl w:ilvl="4" w:tplc="40090019" w:tentative="1">
+      <w:start w:val="1"/>
+      <w:numFmt w:val="lowerLetter"/>
+      <w:lvlText w:val="%5."/>
+      <w:lvlJc w:val="left"/>
+      <w:pPr>
+        <w:ind w:left="5400" w:hanging="360"/>
+      </w:pPr>
+    </w:lvl>
+    <w:lvl w:ilvl="5" w:tplc="4009001B" w:tentative="1">
+      <w:start w:val="1"/>
+      <w:numFmt w:val="lowerRoman"/>
+      <w:lvlText w:val="%6."/>
+      <w:lvlJc w:val="right"/>
+      <w:pPr>
+        <w:ind w:left="6120" w:hanging="180"/>
+      </w:pPr>
+    </w:lvl>
+    <w:lvl w:ilvl="6" w:tplc="4009000F" w:tentative="1">
+      <w:start w:val="1"/>
+      <w:numFmt w:val="decimal"/>
+      <w:lvlText w:val="%7."/>
+      <w:lvlJc w:val="left"/>
+      <w:pPr>
+        <w:ind w:left="6840" w:hanging="360"/>
+      </w:pPr>
+    </w:lvl>
+    <w:lvl w:ilvl="7" w:tplc="40090019" w:tentative="1">
+      <w:start w:val="1"/>
+      <w:numFmt w:val="lowerLetter"/>
+      <w:lvlText w:val="%8."/>
+      <w:lvlJc w:val="left"/>
+      <w:pPr>
+        <w:ind w:left="7560" w:hanging="360"/>
+      </w:pPr>
+    </w:lvl>
+    <w:lvl w:ilvl="8" w:tplc="4009001B" w:tentative="1">
+      <w:start w:val="1"/>
+      <w:numFmt w:val="lowerRoman"/>
+      <w:lvlText w:val="%9."/>
+      <w:lvlJc w:val="right"/>
+      <w:pPr>
+        <w:ind w:left="8280" w:hanging="180"/>
+      </w:pPr>
+    </w:lvl>
+  </w:abstractNum>
+  <w:abstractNum w:abstractNumId="12" w15:restartNumberingAfterBreak="0">
     <w:nsid w:val="7DEF1BA0"/>
     <w:multiLevelType w:val="hybridMultilevel"/>
     <w:tmpl w:val="08EC8B98"/>
@@ -4842,7 +5542,7 @@
     <w:abstractNumId w:val="7"/>
   </w:num>
   <w:num w:numId="3">
-    <w:abstractNumId w:val="11"/>
+    <w:abstractNumId w:val="12"/>
   </w:num>
   <w:num w:numId="4">
     <w:abstractNumId w:val="9"/>
@@ -4870,6 +5570,9 @@
   </w:num>
   <w:num w:numId="12">
     <w:abstractNumId w:val="3"/>
+  </w:num>
+  <w:num w:numId="13">
+    <w:abstractNumId w:val="11"/>
   </w:num>
 </w:numbering>
 </file>

</xml_diff>

<commit_message>
feat: write more of the paper
</commit_message>
<xml_diff>
--- a/Research Paper.docx
+++ b/Research Paper.docx
@@ -66,6 +66,237 @@
       <w:pPr>
         <w:rPr>
           <w:rFonts w:ascii="Times New Roman" w:hAnsi="Times New Roman" w:cs="Times New Roman"/>
+          <w:b/>
+          <w:bCs/>
+          <w:sz w:val="30"/>
+          <w:szCs w:val="30"/>
+          <w:lang w:val="en-US"/>
+        </w:rPr>
+      </w:pPr>
+      <w:r>
+        <w:rPr>
+          <w:rFonts w:ascii="Times New Roman" w:hAnsi="Times New Roman" w:cs="Times New Roman"/>
+          <w:b/>
+          <w:bCs/>
+          <w:sz w:val="30"/>
+          <w:szCs w:val="30"/>
+          <w:lang w:val="en-US"/>
+        </w:rPr>
+        <w:t>Abstract</w:t>
+      </w:r>
+    </w:p>
+    <w:p>
+      <w:pPr>
+        <w:jc w:val="both"/>
+        <w:rPr>
+          <w:rFonts w:ascii="Times New Roman" w:hAnsi="Times New Roman" w:cs="Times New Roman"/>
+          <w:sz w:val="24"/>
+          <w:szCs w:val="24"/>
+          <w:lang w:val="en-US"/>
+        </w:rPr>
+      </w:pPr>
+      <w:r>
+        <w:rPr>
+          <w:rFonts w:ascii="Times New Roman" w:hAnsi="Times New Roman" w:cs="Times New Roman"/>
+          <w:sz w:val="24"/>
+          <w:szCs w:val="24"/>
+          <w:lang w:val="en-US"/>
+        </w:rPr>
+        <w:t>Crime is a violation of laws set forth by the state to maintain social order and stability in society. Data mining of crime data trends helps in advanced enforcement measures. Due to the substantial increase in the crime rate, the application of data mining techniques can be beneficial for achieving insights on crime patterns, which will help law enforcement prevent crime with proper crime prevention strategies. This paper concentrates on data visualization and prediction, using machine learning algorithms to discover the patterns. This present work collects crime records of India for the type of people who are victimized the most (like women, children, senior citizens, etc.) and analyses the crime trend district-wise throughout the country by applying various classification techniques. Analyzing the crime would be much easier by the prediction rates shown in this work, and the effectiveness of algorithms like Naïve Bayes, Fuzzy C-means Clustering, and K-Nearest Neighbors is calculated by accuracy, precision, and F-measure.</w:t>
+      </w:r>
+    </w:p>
+    <w:p>
+      <w:pPr>
+        <w:jc w:val="both"/>
+        <w:rPr>
+          <w:rFonts w:ascii="Times New Roman" w:hAnsi="Times New Roman" w:cs="Times New Roman"/>
+          <w:sz w:val="24"/>
+          <w:szCs w:val="24"/>
+          <w:lang w:val="en-US"/>
+        </w:rPr>
+      </w:pPr>
+    </w:p>
+    <w:p>
+      <w:pPr>
+        <w:jc w:val="both"/>
+        <w:rPr>
+          <w:rFonts w:ascii="Times New Roman" w:hAnsi="Times New Roman" w:cs="Times New Roman"/>
+          <w:b/>
+          <w:bCs/>
+          <w:sz w:val="30"/>
+          <w:szCs w:val="30"/>
+          <w:lang w:val="en-US"/>
+        </w:rPr>
+      </w:pPr>
+      <w:r>
+        <w:rPr>
+          <w:rFonts w:ascii="Times New Roman" w:hAnsi="Times New Roman" w:cs="Times New Roman"/>
+          <w:b/>
+          <w:bCs/>
+          <w:sz w:val="30"/>
+          <w:szCs w:val="30"/>
+          <w:lang w:val="en-US"/>
+        </w:rPr>
+        <w:t>Keywords</w:t>
+      </w:r>
+    </w:p>
+    <w:p>
+      <w:pPr>
+        <w:autoSpaceDE w:val="0"/>
+        <w:autoSpaceDN w:val="0"/>
+        <w:adjustRightInd w:val="0"/>
+        <w:spacing w:after="0" w:line="240" w:lineRule="auto"/>
+        <w:rPr>
+          <w:rFonts w:ascii="MS Shell Dlg 2" w:hAnsi="MS Shell Dlg 2" w:cs="MS Shell Dlg 2"/>
+          <w:sz w:val="16"/>
+          <w:szCs w:val="16"/>
+        </w:rPr>
+      </w:pPr>
+      <w:r>
+        <w:rPr>
+          <w:rFonts w:ascii="Times New Roman" w:hAnsi="Times New Roman" w:cs="Times New Roman"/>
+          <w:sz w:val="28"/>
+          <w:szCs w:val="28"/>
+          <w:lang w:val="en-US"/>
+        </w:rPr>
+        <w:t xml:space="preserve">Crime Prediction </w:t>
+      </w:r>
+      <w:r>
+        <w:rPr>
+          <w:rFonts w:ascii="Arial" w:hAnsi="Arial" w:cs="Arial"/>
+          <w:sz w:val="26"/>
+          <w:szCs w:val="26"/>
+        </w:rPr>
+        <w:t>•</w:t>
+      </w:r>
+      <w:r>
+        <w:rPr>
+          <w:rFonts w:ascii="Times New Roman" w:hAnsi="Times New Roman" w:cs="Times New Roman"/>
+          <w:sz w:val="28"/>
+          <w:szCs w:val="28"/>
+          <w:lang w:val="en-US"/>
+        </w:rPr>
+        <w:t xml:space="preserve"> Classification </w:t>
+      </w:r>
+      <w:r>
+        <w:rPr>
+          <w:rFonts w:ascii="Arial" w:hAnsi="Arial" w:cs="Arial"/>
+          <w:sz w:val="26"/>
+          <w:szCs w:val="26"/>
+        </w:rPr>
+        <w:t>•</w:t>
+      </w:r>
+      <w:r>
+        <w:rPr>
+          <w:rFonts w:ascii="Times New Roman" w:hAnsi="Times New Roman" w:cs="Times New Roman"/>
+          <w:sz w:val="28"/>
+          <w:szCs w:val="28"/>
+          <w:lang w:val="en-US"/>
+        </w:rPr>
+        <w:t xml:space="preserve"> Data Visualization </w:t>
+      </w:r>
+      <w:r>
+        <w:rPr>
+          <w:rFonts w:ascii="Arial" w:hAnsi="Arial" w:cs="Arial"/>
+          <w:sz w:val="26"/>
+          <w:szCs w:val="26"/>
+        </w:rPr>
+        <w:t>•</w:t>
+      </w:r>
+      <w:r>
+        <w:rPr>
+          <w:rFonts w:ascii="Times New Roman" w:hAnsi="Times New Roman" w:cs="Times New Roman"/>
+          <w:sz w:val="28"/>
+          <w:szCs w:val="28"/>
+          <w:lang w:val="en-US"/>
+        </w:rPr>
+        <w:t xml:space="preserve"> Data Mining </w:t>
+      </w:r>
+      <w:r>
+        <w:rPr>
+          <w:rFonts w:ascii="Arial" w:hAnsi="Arial" w:cs="Arial"/>
+          <w:sz w:val="26"/>
+          <w:szCs w:val="26"/>
+        </w:rPr>
+        <w:t>•</w:t>
+      </w:r>
+      <w:r>
+        <w:rPr>
+          <w:rFonts w:ascii="Times New Roman" w:hAnsi="Times New Roman" w:cs="Times New Roman"/>
+          <w:sz w:val="28"/>
+          <w:szCs w:val="28"/>
+          <w:lang w:val="en-US"/>
+        </w:rPr>
+        <w:t xml:space="preserve"> Naïve Bayes </w:t>
+      </w:r>
+      <w:r>
+        <w:rPr>
+          <w:rFonts w:ascii="Arial" w:hAnsi="Arial" w:cs="Arial"/>
+          <w:sz w:val="26"/>
+          <w:szCs w:val="26"/>
+        </w:rPr>
+        <w:t>•</w:t>
+      </w:r>
+    </w:p>
+    <w:p>
+      <w:pPr>
+        <w:autoSpaceDE w:val="0"/>
+        <w:autoSpaceDN w:val="0"/>
+        <w:adjustRightInd w:val="0"/>
+        <w:spacing w:after="0" w:line="240" w:lineRule="auto"/>
+        <w:rPr>
+          <w:rFonts w:ascii="MS Shell Dlg 2" w:hAnsi="MS Shell Dlg 2" w:cs="MS Shell Dlg 2"/>
+          <w:sz w:val="16"/>
+          <w:szCs w:val="16"/>
+        </w:rPr>
+      </w:pPr>
+      <w:r>
+        <w:rPr>
+          <w:rFonts w:ascii="Times New Roman" w:hAnsi="Times New Roman" w:cs="Times New Roman"/>
+          <w:sz w:val="28"/>
+          <w:szCs w:val="28"/>
+          <w:lang w:val="en-US"/>
+        </w:rPr>
+        <w:t xml:space="preserve"> Fuzzy C-means Clustering </w:t>
+      </w:r>
+      <w:r>
+        <w:rPr>
+          <w:rFonts w:ascii="Arial" w:hAnsi="Arial" w:cs="Arial"/>
+          <w:sz w:val="26"/>
+          <w:szCs w:val="26"/>
+        </w:rPr>
+        <w:t>•</w:t>
+      </w:r>
+      <w:r>
+        <w:rPr>
+          <w:rFonts w:ascii="Times New Roman" w:hAnsi="Times New Roman" w:cs="Times New Roman"/>
+          <w:sz w:val="28"/>
+          <w:szCs w:val="28"/>
+          <w:lang w:val="en-US"/>
+        </w:rPr>
+        <w:t xml:space="preserve"> K-Nearest Neighbors</w:t>
+      </w:r>
+    </w:p>
+    <w:p>
+      <w:pPr>
+        <w:rPr>
+          <w:rFonts w:ascii="Times New Roman" w:hAnsi="Times New Roman" w:cs="Times New Roman"/>
+          <w:sz w:val="24"/>
+          <w:szCs w:val="24"/>
+          <w:lang w:val="en-US"/>
+        </w:rPr>
+      </w:pPr>
+    </w:p>
+    <w:p>
+      <w:pPr>
+        <w:pStyle w:val="ListParagraph"/>
+        <w:numPr>
+          <w:ilvl w:val="0"/>
+          <w:numId w:val="15"/>
+        </w:numPr>
+        <w:ind w:left="426"/>
+        <w:rPr>
+          <w:rFonts w:ascii="Times New Roman" w:hAnsi="Times New Roman" w:cs="Times New Roman"/>
           <w:sz w:val="32"/>
           <w:szCs w:val="32"/>
           <w:lang w:val="en-US"/>
@@ -78,7 +309,7 @@
           <w:szCs w:val="32"/>
           <w:lang w:val="en-US"/>
         </w:rPr>
-        <w:t>Abstract</w:t>
+        <w:t>Introductions</w:t>
       </w:r>
       <w:r>
         <w:rPr>
@@ -92,25 +323,81 @@
     </w:p>
     <w:p>
       <w:pPr>
-        <w:rPr>
-          <w:rFonts w:ascii="Times New Roman" w:hAnsi="Times New Roman" w:cs="Times New Roman"/>
-          <w:sz w:val="24"/>
-          <w:szCs w:val="24"/>
-          <w:lang w:val="en-US"/>
-        </w:rPr>
-      </w:pPr>
-      <w:r>
-        <w:rPr>
-          <w:rFonts w:ascii="Times New Roman" w:hAnsi="Times New Roman" w:cs="Times New Roman"/>
-          <w:sz w:val="24"/>
-          <w:szCs w:val="24"/>
-          <w:lang w:val="en-US"/>
-        </w:rPr>
-        <w:t>The governing authority or the state, to maintain social order and stability of the society may impose an organized or formalized system. This system consists of rules &amp; regulations which are created after lots of discussions and debates. The administering agencies then codify these rules into laws, assign police citizens to ensure that the citizens comply with those laws. The violation against these laws or the system is considered as a crime. The rate of crime in India is increasing drastically over the last few years. That is why there is a need for more advanced preventive measures that are to be implemented, for that proper analysis and prediction on the previous year's data can help develop the laws required. This paper essentially concentrates on two main things, which are Data Visualization and Data Prediction. The study has been done on a raw data set, first to deep dive into the problem by analyzing it using various data visualization techniques. Afterward, implementing powerful machine learning and data mining algorithms to extract the information out and to further find out the hidden relationships and unique crime patterns among the data.</w:t>
-      </w:r>
-    </w:p>
-    <w:p>
-      <w:pPr>
+        <w:jc w:val="both"/>
+        <w:rPr>
+          <w:rFonts w:ascii="Times New Roman" w:hAnsi="Times New Roman" w:cs="Times New Roman"/>
+          <w:sz w:val="24"/>
+          <w:szCs w:val="24"/>
+          <w:lang w:val="en-US"/>
+        </w:rPr>
+      </w:pPr>
+      <w:r>
+        <w:rPr>
+          <w:rFonts w:ascii="Times New Roman" w:hAnsi="Times New Roman" w:cs="Times New Roman"/>
+          <w:sz w:val="24"/>
+          <w:szCs w:val="24"/>
+          <w:lang w:val="en-US"/>
+        </w:rPr>
+        <w:t>Crime is an intentional action violating the criminal code imposed by the governing or administering authority, for which an individual or a group of individuals can get punished. Therefore, every crime violates the law, but not every violation of the law is considered a crime. Like breaches of contract and other civil law will not lie among the category of crime, it will lie under the category of “offenses” or in “infractions”. In India, the crimes are so rampant that in about an hour, a total of 187 cognizable IPC (Indian Penal Code) crimes and 443 SLL (Special and Local Laws) crimes get committed. There’s an annual increase of 1.6% in the registration of cases (50,74,635 cases) and the increase in crime rate per 100,000 population has increased from 383.5 in 2018 to 385.5 in 2019 [5]. More than one-fifth of all registered crime cases (10,50,945) were classified as violent crimes (e.g. – murder, kidnapping, assault, death by negligence, etc.) [5]. These figures can be reduced if preventive measures are introduced after proper analysis and prediction of crime data. The conventional process of analysis includes the study of crime reports and then discovering unique patterns, series, trends, and inclinations.</w:t>
+      </w:r>
+    </w:p>
+    <w:p>
+      <w:pPr>
+        <w:jc w:val="both"/>
+        <w:rPr>
+          <w:rFonts w:ascii="Times New Roman" w:hAnsi="Times New Roman" w:cs="Times New Roman"/>
+          <w:sz w:val="24"/>
+          <w:szCs w:val="24"/>
+          <w:lang w:val="en-US"/>
+        </w:rPr>
+      </w:pPr>
+      <w:r>
+        <w:rPr>
+          <w:rFonts w:ascii="Times New Roman" w:hAnsi="Times New Roman" w:cs="Times New Roman"/>
+          <w:sz w:val="24"/>
+          <w:szCs w:val="24"/>
+          <w:lang w:val="en-US"/>
+        </w:rPr>
+        <w:t>In this paper, the raw crime data sets used are confirmed and verified by the NCRB (National Crime Records Bureau), which proves its authenticity and assurance [7][8][9]. The data sets used are from a period of 2001 – 2019 with various kinds of parameters like based on place of occurrence, State/UT – wise, type of crime, etc.</w:t>
+      </w:r>
+      <w:r>
+        <w:rPr>
+          <w:rFonts w:ascii="Times New Roman" w:hAnsi="Times New Roman" w:cs="Times New Roman"/>
+          <w:sz w:val="24"/>
+          <w:szCs w:val="24"/>
+          <w:lang w:val="en-US"/>
+        </w:rPr>
+        <w:t xml:space="preserve"> For the Data Visualization part of the paper, Tableau has been used as the visualization tool and for the Data Prediction part, Python programming language is used along with some libraries or modules like Sci-Kit [10][11]. </w:t>
+      </w:r>
+    </w:p>
+    <w:p>
+      <w:pPr>
+        <w:rPr>
+          <w:rFonts w:ascii="Times New Roman" w:hAnsi="Times New Roman" w:cs="Times New Roman"/>
+          <w:sz w:val="24"/>
+          <w:szCs w:val="24"/>
+          <w:lang w:val="en-US"/>
+        </w:rPr>
+      </w:pPr>
+    </w:p>
+    <w:p>
+      <w:pPr>
+        <w:rPr>
+          <w:rFonts w:ascii="Times New Roman" w:hAnsi="Times New Roman" w:cs="Times New Roman"/>
+          <w:sz w:val="24"/>
+          <w:szCs w:val="24"/>
+          <w:lang w:val="en-US"/>
+        </w:rPr>
+      </w:pPr>
+    </w:p>
+    <w:p>
+      <w:pPr>
+        <w:pStyle w:val="ListParagraph"/>
+        <w:numPr>
+          <w:ilvl w:val="0"/>
+          <w:numId w:val="15"/>
+        </w:numPr>
+        <w:ind w:left="426"/>
         <w:rPr>
           <w:rFonts w:ascii="Times New Roman" w:hAnsi="Times New Roman" w:cs="Times New Roman"/>
           <w:sz w:val="32"/>
@@ -125,7 +412,8 @@
           <w:szCs w:val="32"/>
           <w:lang w:val="en-US"/>
         </w:rPr>
-        <w:t>Introductions</w:t>
+        <w:lastRenderedPageBreak/>
+        <w:t>Related Work</w:t>
       </w:r>
       <w:r>
         <w:rPr>
@@ -141,77 +429,27 @@
       <w:pPr>
         <w:rPr>
           <w:rFonts w:ascii="Times New Roman" w:hAnsi="Times New Roman" w:cs="Times New Roman"/>
-          <w:sz w:val="24"/>
-          <w:szCs w:val="24"/>
-          <w:lang w:val="en-US"/>
-        </w:rPr>
-      </w:pPr>
-      <w:r>
-        <w:rPr>
-          <w:rFonts w:ascii="Times New Roman" w:hAnsi="Times New Roman" w:cs="Times New Roman"/>
-          <w:sz w:val="24"/>
-          <w:szCs w:val="24"/>
-          <w:lang w:val="en-US"/>
-        </w:rPr>
-        <w:t>Crime is an intentional action violating the criminal code imposed by the governing or administering authority, for which an individual or a group of individuals can get punished. Therefore, every crime violates the law, but not every violation of the law is considered a crime. Like breaches of contract and other civil law will not lie among the category of crime, it will lie under the category of “offenses” or in “infractions”. In India, the crimes are so rampant that in about an hour, a total of 187 cognizable IPC (Indian Penal Code) crimes and 443 SLL (Special and Local Laws) crimes get committed. There’s an annual increase of 1.6% in the registration of cases (50,74,635 cases) and the increase in crime rate per 100,000 population has increased from 383.5 in 2018 to 385.5 in 2019 [5]. More than one-fifth of all registered crime cases (10,50,945) were classified as violent crimes (e.g. – murder, kidnapping, assault, death by negligence, etc.) [5]. These figures can be reduced if preventive measures are introduced after proper analysis and prediction of crime data. The conventional process of analysis includes the study of crime reports and then discovering unique patterns, series, trends, and inclinations.</w:t>
-      </w:r>
-    </w:p>
-    <w:p>
-      <w:pPr>
-        <w:rPr>
-          <w:rFonts w:ascii="Times New Roman" w:hAnsi="Times New Roman" w:cs="Times New Roman"/>
-          <w:sz w:val="24"/>
-          <w:szCs w:val="24"/>
-          <w:lang w:val="en-US"/>
-        </w:rPr>
-      </w:pPr>
-      <w:r>
-        <w:rPr>
-          <w:rFonts w:ascii="Times New Roman" w:hAnsi="Times New Roman" w:cs="Times New Roman"/>
-          <w:sz w:val="24"/>
-          <w:szCs w:val="24"/>
-          <w:lang w:val="en-US"/>
-        </w:rPr>
-        <w:t>In this paper, the raw crime data sets used are confirmed and verified by the NCRB (National Crime Records Bureau), which proves its authenticity and assurance [7][8][9]. The data sets used are from a period of 2001 – 2019 with various kinds of parameters like based on place of occurrence, State/UT – wise, type of crime, etc.</w:t>
-      </w:r>
-      <w:r>
-        <w:rPr>
-          <w:rFonts w:ascii="Times New Roman" w:hAnsi="Times New Roman" w:cs="Times New Roman"/>
-          <w:sz w:val="24"/>
-          <w:szCs w:val="24"/>
-          <w:lang w:val="en-US"/>
-        </w:rPr>
-        <w:t xml:space="preserve"> For the Data Visualization part of the paper, Tableau has been used as the visualization tool and for the Data Prediction part, Python programming language is used along with some libraries or modules like Sci-Kit [10][11]. </w:t>
-      </w:r>
-    </w:p>
-    <w:p>
-      <w:pPr>
-        <w:rPr>
-          <w:rFonts w:ascii="Times New Roman" w:hAnsi="Times New Roman" w:cs="Times New Roman"/>
-          <w:sz w:val="24"/>
-          <w:szCs w:val="24"/>
-          <w:lang w:val="en-US"/>
-        </w:rPr>
-      </w:pPr>
-    </w:p>
-    <w:p>
-      <w:pPr>
-        <w:rPr>
-          <w:rFonts w:ascii="Times New Roman" w:hAnsi="Times New Roman" w:cs="Times New Roman"/>
           <w:sz w:val="32"/>
           <w:szCs w:val="32"/>
           <w:lang w:val="en-US"/>
         </w:rPr>
       </w:pPr>
-      <w:r>
+    </w:p>
+    <w:p>
+      <w:pPr>
+        <w:pStyle w:val="ListParagraph"/>
+        <w:numPr>
+          <w:ilvl w:val="0"/>
+          <w:numId w:val="15"/>
+        </w:numPr>
+        <w:ind w:left="426"/>
         <w:rPr>
           <w:rFonts w:ascii="Times New Roman" w:hAnsi="Times New Roman" w:cs="Times New Roman"/>
           <w:sz w:val="32"/>
           <w:szCs w:val="32"/>
           <w:lang w:val="en-US"/>
         </w:rPr>
-        <w:t>Related Work</w:t>
-      </w:r>
+      </w:pPr>
       <w:r>
         <w:rPr>
           <w:rFonts w:ascii="Times New Roman" w:hAnsi="Times New Roman" w:cs="Times New Roman"/>
@@ -219,69 +457,21 @@
           <w:szCs w:val="32"/>
           <w:lang w:val="en-US"/>
         </w:rPr>
-        <w:t>:</w:t>
-      </w:r>
-    </w:p>
-    <w:p>
-      <w:pPr>
+        <w:t>Methodology</w:t>
+      </w:r>
+      <w:r>
         <w:rPr>
           <w:rFonts w:ascii="Times New Roman" w:hAnsi="Times New Roman" w:cs="Times New Roman"/>
           <w:sz w:val="32"/>
           <w:szCs w:val="32"/>
           <w:lang w:val="en-US"/>
         </w:rPr>
-      </w:pPr>
-    </w:p>
-    <w:p>
-      <w:pPr>
-        <w:rPr>
-          <w:rFonts w:ascii="Times New Roman" w:hAnsi="Times New Roman" w:cs="Times New Roman"/>
-          <w:sz w:val="32"/>
-          <w:szCs w:val="32"/>
-          <w:lang w:val="en-US"/>
-        </w:rPr>
-      </w:pPr>
-    </w:p>
-    <w:p>
-      <w:pPr>
-        <w:rPr>
-          <w:rFonts w:ascii="Times New Roman" w:hAnsi="Times New Roman" w:cs="Times New Roman"/>
-          <w:sz w:val="32"/>
-          <w:szCs w:val="32"/>
-          <w:lang w:val="en-US"/>
-        </w:rPr>
-      </w:pPr>
-      <w:r>
-        <w:rPr>
-          <w:rFonts w:ascii="Times New Roman" w:hAnsi="Times New Roman" w:cs="Times New Roman"/>
-          <w:sz w:val="32"/>
-          <w:szCs w:val="32"/>
-          <w:lang w:val="en-US"/>
-        </w:rPr>
-        <w:lastRenderedPageBreak/>
-        <w:t xml:space="preserve">3. </w:t>
-      </w:r>
-      <w:r>
-        <w:rPr>
-          <w:rFonts w:ascii="Times New Roman" w:hAnsi="Times New Roman" w:cs="Times New Roman"/>
-          <w:sz w:val="32"/>
-          <w:szCs w:val="32"/>
-          <w:lang w:val="en-US"/>
-        </w:rPr>
-        <w:t>Methodology</w:t>
-      </w:r>
-      <w:r>
-        <w:rPr>
-          <w:rFonts w:ascii="Times New Roman" w:hAnsi="Times New Roman" w:cs="Times New Roman"/>
-          <w:sz w:val="32"/>
-          <w:szCs w:val="32"/>
-          <w:lang w:val="en-US"/>
-        </w:rPr>
         <w:t>:</w:t>
       </w:r>
     </w:p>
     <w:p>
       <w:pPr>
+        <w:jc w:val="both"/>
         <w:rPr>
           <w:rFonts w:ascii="Times New Roman" w:hAnsi="Times New Roman" w:cs="Times New Roman"/>
           <w:sz w:val="32"/>
@@ -306,6 +496,7 @@
           <w:ilvl w:val="1"/>
           <w:numId w:val="6"/>
         </w:numPr>
+        <w:ind w:left="709"/>
         <w:rPr>
           <w:rFonts w:ascii="Times New Roman" w:hAnsi="Times New Roman" w:cs="Times New Roman"/>
           <w:sz w:val="32"/>
@@ -334,7 +525,7 @@
     </w:p>
     <w:p>
       <w:pPr>
-        <w:ind w:left="360"/>
+        <w:jc w:val="both"/>
         <w:rPr>
           <w:rFonts w:ascii="Times New Roman" w:hAnsi="Times New Roman" w:cs="Times New Roman"/>
           <w:sz w:val="32"/>
@@ -349,7 +540,25 @@
           <w:szCs w:val="24"/>
           <w:lang w:val="en-US"/>
         </w:rPr>
-        <w:t>Multiple data sets have been utilized for Data Mining, and the data sets used are reliable, real, and verified by the NCRB (National Crime Records Bureau of India) [12][13]. The data sets are acquired by the official website of the Indian Government [7][8][9]. The study has been done on various parameters like based on the type of crimes, the place of occurrence of crime, and state-wise as well. In this phase, the history of crimes from the year 2001 – 2019 has been considered. In the preprocessing phase, removal of inconsistent data (such as missing values, redundant information, etc.), joining two or more data sets constructively, and transformation of data as required for the visualization and prediction of crime has been done.</w:t>
+        <w:t>Multiple data sets have been utilized for Data Mining, and the data sets used are reliable, real, and verified by the NCRB (National Crime Records Bureau of India) [12][13]. The data sets are acquired by the official website of the Indian Government [7][8][9]. The study has been done on various parameters like based on the type of crimes, the place of occurrence of crime, and state-wise as well. In this phase, the history of crimes from the year 2001 – 2019 has been considered. In the pre</w:t>
+      </w:r>
+      <w:r>
+        <w:rPr>
+          <w:rFonts w:ascii="Times New Roman" w:hAnsi="Times New Roman" w:cs="Times New Roman"/>
+          <w:sz w:val="24"/>
+          <w:szCs w:val="24"/>
+          <w:lang w:val="en-US"/>
+        </w:rPr>
+        <w:t>-</w:t>
+      </w:r>
+      <w:r>
+        <w:rPr>
+          <w:rFonts w:ascii="Times New Roman" w:hAnsi="Times New Roman" w:cs="Times New Roman"/>
+          <w:sz w:val="24"/>
+          <w:szCs w:val="24"/>
+          <w:lang w:val="en-US"/>
+        </w:rPr>
+        <w:t>processing phase, removal of inconsistent data (such as missing values, redundant information, etc.), joining two or more data sets constructively, and transformation of data as required for the visualization and prediction of crime has been done.</w:t>
       </w:r>
     </w:p>
     <w:p>
@@ -359,6 +568,7 @@
           <w:ilvl w:val="1"/>
           <w:numId w:val="6"/>
         </w:numPr>
+        <w:ind w:left="709"/>
         <w:rPr>
           <w:rFonts w:ascii="Times New Roman" w:hAnsi="Times New Roman" w:cs="Times New Roman"/>
           <w:sz w:val="32"/>
@@ -378,7 +588,7 @@
     </w:p>
     <w:p>
       <w:pPr>
-        <w:ind w:left="360"/>
+        <w:jc w:val="both"/>
         <w:rPr>
           <w:rFonts w:ascii="Times New Roman" w:hAnsi="Times New Roman" w:cs="Times New Roman"/>
           <w:sz w:val="24"/>
@@ -398,7 +608,7 @@
     </w:p>
     <w:p>
       <w:pPr>
-        <w:ind w:left="360"/>
+        <w:jc w:val="both"/>
         <w:rPr>
           <w:rFonts w:ascii="Times New Roman" w:hAnsi="Times New Roman" w:cs="Times New Roman"/>
           <w:sz w:val="24"/>
@@ -479,6 +689,7 @@
           <w:ilvl w:val="2"/>
           <w:numId w:val="6"/>
         </w:numPr>
+        <w:ind w:left="709"/>
         <w:rPr>
           <w:rFonts w:ascii="Times New Roman" w:hAnsi="Times New Roman" w:cs="Times New Roman"/>
           <w:sz w:val="28"/>
@@ -498,7 +709,7 @@
     </w:p>
     <w:p>
       <w:pPr>
-        <w:ind w:left="720"/>
+        <w:jc w:val="both"/>
         <w:rPr>
           <w:rFonts w:ascii="Times New Roman" w:hAnsi="Times New Roman" w:cs="Times New Roman"/>
           <w:sz w:val="24"/>
@@ -536,7 +747,7 @@
     </w:p>
     <w:p>
       <w:pPr>
-        <w:ind w:left="720"/>
+        <w:jc w:val="both"/>
         <w:rPr>
           <w:rFonts w:ascii="Times New Roman" w:hAnsi="Times New Roman" w:cs="Times New Roman"/>
           <w:sz w:val="24"/>
@@ -550,7 +761,7 @@
         <w:pStyle w:val="ListParagraph"/>
         <w:numPr>
           <w:ilvl w:val="0"/>
-          <w:numId w:val="12"/>
+          <w:numId w:val="14"/>
         </w:numPr>
         <w:rPr>
           <w:rFonts w:ascii="Times New Roman" w:hAnsi="Times New Roman" w:cs="Times New Roman"/>
@@ -566,11 +777,12 @@
           <w:szCs w:val="24"/>
           <w:lang w:val="en-US"/>
         </w:rPr>
-        <w:t xml:space="preserve"> Personal Crimes</w:t>
-      </w:r>
-    </w:p>
-    <w:p>
-      <w:pPr>
+        <w:t>Personal Crimes</w:t>
+      </w:r>
+    </w:p>
+    <w:p>
+      <w:pPr>
+        <w:ind w:left="360"/>
         <w:rPr>
           <w:rFonts w:ascii="Times New Roman" w:hAnsi="Times New Roman" w:cs="Times New Roman"/>
           <w:sz w:val="24"/>
@@ -603,34 +815,7 @@
           <w:szCs w:val="24"/>
           <w:lang w:val="en-US"/>
         </w:rPr>
-        <w:t>). Conversely, violent crimes, which are also very severe, include assault and battery, child or domestic abuse, kidnapping, rape, and statutory rape</w:t>
-      </w:r>
-      <w:r>
-        <w:rPr>
-          <w:rFonts w:ascii="Times New Roman" w:hAnsi="Times New Roman" w:cs="Times New Roman"/>
-          <w:sz w:val="24"/>
-          <w:szCs w:val="24"/>
-          <w:lang w:val="en-US"/>
-        </w:rPr>
-        <w:t xml:space="preserve"> [15]</w:t>
-      </w:r>
-      <w:r>
-        <w:rPr>
-          <w:rFonts w:ascii="Times New Roman" w:hAnsi="Times New Roman" w:cs="Times New Roman"/>
-          <w:sz w:val="24"/>
-          <w:szCs w:val="24"/>
-          <w:lang w:val="en-US"/>
-        </w:rPr>
-        <w:t>.</w:t>
-      </w:r>
-      <w:r>
-        <w:rPr>
-          <w:rFonts w:ascii="Times New Roman" w:hAnsi="Times New Roman" w:cs="Times New Roman"/>
-          <w:sz w:val="24"/>
-          <w:szCs w:val="24"/>
-          <w:lang w:val="en-US"/>
-        </w:rPr>
-        <w:t xml:space="preserve"> Heat-map visualization of personal crimes throughout India is shown in Fig.1. From this, we can analyze that crim</w:t>
+        <w:t>). Conversely, violent crimes, which are also very severe, include assault and battery, child or domestic abuse, kidnapping, rape, and statutory rape [15]. Heat-map visualization of personal crimes throughout India is shown in Fig.1. From this, we can analyze that crim</w:t>
       </w:r>
       <w:r>
         <w:rPr>
@@ -720,7 +905,17 @@
           <w:szCs w:val="24"/>
           <w:lang w:val="en-US"/>
         </w:rPr>
-        <w:t>, which is approximately more than 4</w:t>
+        <w:t xml:space="preserve">, which is approximately </w:t>
+      </w:r>
+      <w:r>
+        <w:rPr>
+          <w:rFonts w:ascii="Times New Roman" w:hAnsi="Times New Roman" w:cs="Times New Roman"/>
+          <w:sz w:val="24"/>
+          <w:szCs w:val="24"/>
+          <w:lang w:val="en-US"/>
+        </w:rPr>
+        <w:lastRenderedPageBreak/>
+        <w:t>more than 4</w:t>
       </w:r>
       <w:r>
         <w:rPr>
@@ -747,206 +942,7 @@
           <w:szCs w:val="24"/>
           <w:lang w:val="en-US"/>
         </w:rPr>
-        <w:t xml:space="preserve"> </w:t>
-      </w:r>
-      <w:r>
-        <w:rPr>
-          <w:rFonts w:ascii="Times New Roman" w:hAnsi="Times New Roman" w:cs="Times New Roman"/>
-          <w:sz w:val="24"/>
-          <w:szCs w:val="24"/>
-          <w:lang w:val="en-US"/>
-        </w:rPr>
-        <w:t>Some of the cities with the highest cases are Delhi (27,359</w:t>
-      </w:r>
-      <w:r>
-        <w:rPr>
-          <w:rFonts w:ascii="Times New Roman" w:hAnsi="Times New Roman" w:cs="Times New Roman"/>
-          <w:sz w:val="24"/>
-          <w:szCs w:val="24"/>
-          <w:lang w:val="en-US"/>
-        </w:rPr>
-        <w:t xml:space="preserve"> </w:t>
-      </w:r>
-      <w:r>
-        <w:rPr>
-          <w:rFonts w:ascii="Times New Roman" w:hAnsi="Times New Roman" w:cs="Times New Roman"/>
-          <w:sz w:val="24"/>
-          <w:szCs w:val="24"/>
-          <w:lang w:val="en-US"/>
-        </w:rPr>
-        <w:t xml:space="preserve">cases), Murshidabad (13,394 cases), Greater Bombay </w:t>
-      </w:r>
-      <w:r>
-        <w:rPr>
-          <w:rFonts w:ascii="Times New Roman" w:hAnsi="Times New Roman" w:cs="Times New Roman"/>
-          <w:sz w:val="24"/>
-          <w:szCs w:val="24"/>
-          <w:lang w:val="en-US"/>
-        </w:rPr>
-        <w:lastRenderedPageBreak/>
-        <w:t>(12,873 cases), Patna (12,750 cases), South 24 Parganas (11,937 cases)</w:t>
-      </w:r>
-      <w:r>
-        <w:rPr>
-          <w:rFonts w:ascii="Times New Roman" w:hAnsi="Times New Roman" w:cs="Times New Roman"/>
-          <w:sz w:val="24"/>
-          <w:szCs w:val="24"/>
-          <w:lang w:val="en-US"/>
-        </w:rPr>
-        <w:t xml:space="preserve">, </w:t>
-      </w:r>
-      <w:r>
-        <w:rPr>
-          <w:rFonts w:ascii="Times New Roman" w:hAnsi="Times New Roman" w:cs="Times New Roman"/>
-          <w:sz w:val="24"/>
-          <w:szCs w:val="24"/>
-          <w:lang w:val="en-US"/>
-        </w:rPr>
-        <w:t>Kolkata</w:t>
-      </w:r>
-      <w:r>
-        <w:rPr>
-          <w:rFonts w:ascii="Times New Roman" w:hAnsi="Times New Roman" w:cs="Times New Roman"/>
-          <w:sz w:val="24"/>
-          <w:szCs w:val="24"/>
-          <w:lang w:val="en-US"/>
-        </w:rPr>
-        <w:t xml:space="preserve"> (</w:t>
-      </w:r>
-      <w:r>
-        <w:rPr>
-          <w:rFonts w:ascii="Times New Roman" w:hAnsi="Times New Roman" w:cs="Times New Roman"/>
-          <w:sz w:val="24"/>
-          <w:szCs w:val="24"/>
-          <w:lang w:val="en-US"/>
-        </w:rPr>
-        <w:t>11,578</w:t>
-      </w:r>
-      <w:r>
-        <w:rPr>
-          <w:rFonts w:ascii="Times New Roman" w:hAnsi="Times New Roman" w:cs="Times New Roman"/>
-          <w:sz w:val="24"/>
-          <w:szCs w:val="24"/>
-          <w:lang w:val="en-US"/>
-        </w:rPr>
-        <w:t xml:space="preserve"> cases), </w:t>
-      </w:r>
-      <w:r>
-        <w:rPr>
-          <w:rFonts w:ascii="Times New Roman" w:hAnsi="Times New Roman" w:cs="Times New Roman"/>
-          <w:sz w:val="24"/>
-          <w:szCs w:val="24"/>
-          <w:lang w:val="en-US"/>
-        </w:rPr>
-        <w:t>North 24 Parganas</w:t>
-      </w:r>
-      <w:r>
-        <w:rPr>
-          <w:rFonts w:ascii="Times New Roman" w:hAnsi="Times New Roman" w:cs="Times New Roman"/>
-          <w:sz w:val="24"/>
-          <w:szCs w:val="24"/>
-          <w:lang w:val="en-US"/>
-        </w:rPr>
-        <w:t xml:space="preserve"> (</w:t>
-      </w:r>
-      <w:r>
-        <w:rPr>
-          <w:rFonts w:ascii="Times New Roman" w:hAnsi="Times New Roman" w:cs="Times New Roman"/>
-          <w:sz w:val="24"/>
-          <w:szCs w:val="24"/>
-          <w:lang w:val="en-US"/>
-        </w:rPr>
-        <w:t>9,045</w:t>
-      </w:r>
-      <w:r>
-        <w:rPr>
-          <w:rFonts w:ascii="Times New Roman" w:hAnsi="Times New Roman" w:cs="Times New Roman"/>
-          <w:sz w:val="24"/>
-          <w:szCs w:val="24"/>
-          <w:lang w:val="en-US"/>
-        </w:rPr>
-        <w:t xml:space="preserve"> cases), </w:t>
-      </w:r>
-      <w:r>
-        <w:rPr>
-          <w:rFonts w:ascii="Times New Roman" w:hAnsi="Times New Roman" w:cs="Times New Roman"/>
-          <w:sz w:val="24"/>
-          <w:szCs w:val="24"/>
-          <w:lang w:val="en-US"/>
-        </w:rPr>
-        <w:t>Muzaffarpur</w:t>
-      </w:r>
-      <w:r>
-        <w:rPr>
-          <w:rFonts w:ascii="Times New Roman" w:hAnsi="Times New Roman" w:cs="Times New Roman"/>
-          <w:sz w:val="24"/>
-          <w:szCs w:val="24"/>
-          <w:lang w:val="en-US"/>
-        </w:rPr>
-        <w:t xml:space="preserve"> (</w:t>
-      </w:r>
-      <w:r>
-        <w:rPr>
-          <w:rFonts w:ascii="Times New Roman" w:hAnsi="Times New Roman" w:cs="Times New Roman"/>
-          <w:sz w:val="24"/>
-          <w:szCs w:val="24"/>
-          <w:lang w:val="en-US"/>
-        </w:rPr>
-        <w:t>8,648</w:t>
-      </w:r>
-      <w:r>
-        <w:rPr>
-          <w:rFonts w:ascii="Times New Roman" w:hAnsi="Times New Roman" w:cs="Times New Roman"/>
-          <w:sz w:val="24"/>
-          <w:szCs w:val="24"/>
-          <w:lang w:val="en-US"/>
-        </w:rPr>
-        <w:t xml:space="preserve"> cases), and </w:t>
-      </w:r>
-      <w:r>
-        <w:rPr>
-          <w:rFonts w:ascii="Times New Roman" w:hAnsi="Times New Roman" w:cs="Times New Roman"/>
-          <w:sz w:val="24"/>
-          <w:szCs w:val="24"/>
-          <w:lang w:val="en-US"/>
-        </w:rPr>
-        <w:t>Pune</w:t>
-      </w:r>
-      <w:r>
-        <w:rPr>
-          <w:rFonts w:ascii="Times New Roman" w:hAnsi="Times New Roman" w:cs="Times New Roman"/>
-          <w:sz w:val="24"/>
-          <w:szCs w:val="24"/>
-          <w:lang w:val="en-US"/>
-        </w:rPr>
-        <w:t xml:space="preserve"> (</w:t>
-      </w:r>
-      <w:r>
-        <w:rPr>
-          <w:rFonts w:ascii="Times New Roman" w:hAnsi="Times New Roman" w:cs="Times New Roman"/>
-          <w:sz w:val="24"/>
-          <w:szCs w:val="24"/>
-          <w:lang w:val="en-US"/>
-        </w:rPr>
-        <w:t>8,301</w:t>
-      </w:r>
-      <w:r>
-        <w:rPr>
-          <w:rFonts w:ascii="Times New Roman" w:hAnsi="Times New Roman" w:cs="Times New Roman"/>
-          <w:sz w:val="24"/>
-          <w:szCs w:val="24"/>
-          <w:lang w:val="en-US"/>
-        </w:rPr>
-        <w:t xml:space="preserve"> cases)</w:t>
-      </w:r>
-      <w:r>
-        <w:rPr>
-          <w:rFonts w:ascii="Times New Roman" w:hAnsi="Times New Roman" w:cs="Times New Roman"/>
-          <w:sz w:val="24"/>
-          <w:szCs w:val="24"/>
-          <w:lang w:val="en-US"/>
-        </w:rPr>
-        <w:t>.</w:t>
+        <w:t xml:space="preserve"> Some of the cities with the highest cases are Delhi (27,359 cases), Murshidabad (13,394 cases), Greater Bombay (12,873 cases), Patna (12,750 cases), South 24 Parganas (11,937 cases), Kolkata (11,578 cases), North 24 Parganas (9,045 cases), Muzaffarpur (8,648 cases), and Pune (8,301 cases).</w:t>
       </w:r>
     </w:p>
     <w:p>
@@ -1154,10 +1150,21 @@
     </w:p>
     <w:p>
       <w:pPr>
+        <w:ind w:left="1080"/>
+        <w:rPr>
+          <w:rFonts w:ascii="Times New Roman" w:hAnsi="Times New Roman" w:cs="Times New Roman"/>
+          <w:sz w:val="24"/>
+          <w:szCs w:val="24"/>
+          <w:lang w:val="en-US"/>
+        </w:rPr>
+      </w:pPr>
+    </w:p>
+    <w:p>
+      <w:pPr>
         <w:pStyle w:val="ListParagraph"/>
         <w:numPr>
           <w:ilvl w:val="0"/>
-          <w:numId w:val="12"/>
+          <w:numId w:val="14"/>
         </w:numPr>
         <w:rPr>
           <w:rFonts w:ascii="Times New Roman" w:hAnsi="Times New Roman" w:cs="Times New Roman"/>
@@ -1173,11 +1180,12 @@
           <w:szCs w:val="24"/>
           <w:lang w:val="en-US"/>
         </w:rPr>
-        <w:t xml:space="preserve"> Property Crimes</w:t>
-      </w:r>
-    </w:p>
-    <w:p>
-      <w:pPr>
+        <w:t>Property Crimes</w:t>
+      </w:r>
+    </w:p>
+    <w:p>
+      <w:pPr>
+        <w:ind w:left="360"/>
         <w:rPr>
           <w:rFonts w:ascii="Times New Roman" w:hAnsi="Times New Roman" w:cs="Times New Roman"/>
           <w:sz w:val="24"/>
@@ -1219,207 +1227,8 @@
           <w:szCs w:val="24"/>
           <w:lang w:val="en-US"/>
         </w:rPr>
-        <w:t xml:space="preserve"> </w:t>
-      </w:r>
-      <w:r>
-        <w:rPr>
-          <w:rFonts w:ascii="Times New Roman" w:hAnsi="Times New Roman" w:cs="Times New Roman"/>
-          <w:sz w:val="24"/>
-          <w:szCs w:val="24"/>
-          <w:lang w:val="en-US"/>
-        </w:rPr>
-        <w:t>Some of the cities with the highest cases are Delhi (102,520</w:t>
-      </w:r>
-      <w:r>
-        <w:rPr>
-          <w:rFonts w:ascii="Times New Roman" w:hAnsi="Times New Roman" w:cs="Times New Roman"/>
-          <w:sz w:val="24"/>
-          <w:szCs w:val="24"/>
-          <w:lang w:val="en-US"/>
-        </w:rPr>
-        <w:t xml:space="preserve"> </w:t>
-      </w:r>
-      <w:r>
-        <w:rPr>
-          <w:rFonts w:ascii="Times New Roman" w:hAnsi="Times New Roman" w:cs="Times New Roman"/>
-          <w:sz w:val="24"/>
-          <w:szCs w:val="24"/>
-          <w:lang w:val="en-US"/>
-        </w:rPr>
-        <w:t>cases), Greater Bombay (25,693 cases), Bangalore Urban (17,633 cases), Jaipur (15,353 cases)</w:t>
-      </w:r>
-      <w:r>
-        <w:rPr>
-          <w:rFonts w:ascii="Times New Roman" w:hAnsi="Times New Roman" w:cs="Times New Roman"/>
-          <w:sz w:val="24"/>
-          <w:szCs w:val="24"/>
-          <w:lang w:val="en-US"/>
-        </w:rPr>
-        <w:t xml:space="preserve">, </w:t>
-      </w:r>
-      <w:r>
-        <w:rPr>
-          <w:rFonts w:ascii="Times New Roman" w:hAnsi="Times New Roman" w:cs="Times New Roman"/>
-          <w:sz w:val="24"/>
-          <w:szCs w:val="24"/>
-          <w:lang w:val="en-US"/>
-        </w:rPr>
-        <w:t xml:space="preserve">Pune </w:t>
-      </w:r>
-      <w:r>
-        <w:rPr>
-          <w:rFonts w:ascii="Times New Roman" w:hAnsi="Times New Roman" w:cs="Times New Roman"/>
-          <w:sz w:val="24"/>
-          <w:szCs w:val="24"/>
-          <w:lang w:val="en-US"/>
-        </w:rPr>
-        <w:t>(</w:t>
-      </w:r>
-      <w:r>
-        <w:rPr>
-          <w:rFonts w:ascii="Times New Roman" w:hAnsi="Times New Roman" w:cs="Times New Roman"/>
-          <w:sz w:val="24"/>
-          <w:szCs w:val="24"/>
-          <w:lang w:val="en-US"/>
-        </w:rPr>
-        <w:t>13,105</w:t>
-      </w:r>
-      <w:r>
-        <w:rPr>
-          <w:rFonts w:ascii="Times New Roman" w:hAnsi="Times New Roman" w:cs="Times New Roman"/>
-          <w:sz w:val="24"/>
-          <w:szCs w:val="24"/>
-          <w:lang w:val="en-US"/>
-        </w:rPr>
-        <w:t xml:space="preserve"> cases), </w:t>
-      </w:r>
-      <w:r>
-        <w:rPr>
-          <w:rFonts w:ascii="Times New Roman" w:hAnsi="Times New Roman" w:cs="Times New Roman"/>
-          <w:sz w:val="24"/>
-          <w:szCs w:val="24"/>
-          <w:lang w:val="en-US"/>
-        </w:rPr>
-        <w:t>Kolkata</w:t>
-      </w:r>
-      <w:r>
-        <w:rPr>
-          <w:rFonts w:ascii="Times New Roman" w:hAnsi="Times New Roman" w:cs="Times New Roman"/>
-          <w:sz w:val="24"/>
-          <w:szCs w:val="24"/>
-          <w:lang w:val="en-US"/>
-        </w:rPr>
-        <w:t xml:space="preserve"> (</w:t>
-      </w:r>
-      <w:r>
-        <w:rPr>
-          <w:rFonts w:ascii="Times New Roman" w:hAnsi="Times New Roman" w:cs="Times New Roman"/>
-          <w:sz w:val="24"/>
-          <w:szCs w:val="24"/>
-          <w:lang w:val="en-US"/>
-        </w:rPr>
-        <w:t>10,061</w:t>
-      </w:r>
-      <w:r>
-        <w:rPr>
-          <w:rFonts w:ascii="Times New Roman" w:hAnsi="Times New Roman" w:cs="Times New Roman"/>
-          <w:sz w:val="24"/>
-          <w:szCs w:val="24"/>
-          <w:lang w:val="en-US"/>
-        </w:rPr>
-        <w:t xml:space="preserve"> cases), </w:t>
-      </w:r>
-      <w:r>
-        <w:rPr>
-          <w:rFonts w:ascii="Times New Roman" w:hAnsi="Times New Roman" w:cs="Times New Roman"/>
-          <w:sz w:val="24"/>
-          <w:szCs w:val="24"/>
-          <w:lang w:val="en-US"/>
-        </w:rPr>
-        <w:t xml:space="preserve">Indore </w:t>
-      </w:r>
-      <w:r>
-        <w:rPr>
-          <w:rFonts w:ascii="Times New Roman" w:hAnsi="Times New Roman" w:cs="Times New Roman"/>
-          <w:sz w:val="24"/>
-          <w:szCs w:val="24"/>
-          <w:lang w:val="en-US"/>
-        </w:rPr>
-        <w:t>(</w:t>
-      </w:r>
-      <w:r>
-        <w:rPr>
-          <w:rFonts w:ascii="Times New Roman" w:hAnsi="Times New Roman" w:cs="Times New Roman"/>
-          <w:sz w:val="24"/>
-          <w:szCs w:val="24"/>
-          <w:lang w:val="en-US"/>
-        </w:rPr>
-        <w:t>9,209</w:t>
-      </w:r>
-      <w:r>
-        <w:rPr>
-          <w:rFonts w:ascii="Times New Roman" w:hAnsi="Times New Roman" w:cs="Times New Roman"/>
-          <w:sz w:val="24"/>
-          <w:szCs w:val="24"/>
-          <w:lang w:val="en-US"/>
-        </w:rPr>
-        <w:t xml:space="preserve"> cases), and </w:t>
-      </w:r>
-      <w:r>
-        <w:rPr>
-          <w:rFonts w:ascii="Times New Roman" w:hAnsi="Times New Roman" w:cs="Times New Roman"/>
-          <w:sz w:val="24"/>
-          <w:szCs w:val="24"/>
-          <w:lang w:val="en-US"/>
-        </w:rPr>
-        <w:t xml:space="preserve">Thane </w:t>
-      </w:r>
-      <w:r>
-        <w:rPr>
-          <w:rFonts w:ascii="Times New Roman" w:hAnsi="Times New Roman" w:cs="Times New Roman"/>
-          <w:sz w:val="24"/>
-          <w:szCs w:val="24"/>
-          <w:lang w:val="en-US"/>
-        </w:rPr>
-        <w:t>(</w:t>
-      </w:r>
-      <w:r>
-        <w:rPr>
-          <w:rFonts w:ascii="Times New Roman" w:hAnsi="Times New Roman" w:cs="Times New Roman"/>
-          <w:sz w:val="24"/>
-          <w:szCs w:val="24"/>
-          <w:lang w:val="en-US"/>
-        </w:rPr>
-        <w:t>9,023</w:t>
-      </w:r>
-      <w:r>
-        <w:rPr>
-          <w:rFonts w:ascii="Times New Roman" w:hAnsi="Times New Roman" w:cs="Times New Roman"/>
-          <w:sz w:val="24"/>
-          <w:szCs w:val="24"/>
-          <w:lang w:val="en-US"/>
-        </w:rPr>
-        <w:t xml:space="preserve"> cases)</w:t>
-      </w:r>
-      <w:r>
-        <w:rPr>
-          <w:rFonts w:ascii="Times New Roman" w:hAnsi="Times New Roman" w:cs="Times New Roman"/>
-          <w:sz w:val="24"/>
-          <w:szCs w:val="24"/>
-          <w:lang w:val="en-US"/>
-        </w:rPr>
-        <w:t>.</w:t>
-      </w:r>
-    </w:p>
-    <w:p>
-      <w:pPr>
-        <w:rPr>
-          <w:rFonts w:ascii="Times New Roman" w:hAnsi="Times New Roman" w:cs="Times New Roman"/>
-          <w:sz w:val="24"/>
-          <w:szCs w:val="24"/>
-          <w:lang w:val="en-US"/>
-        </w:rPr>
-      </w:pPr>
+        <w:t xml:space="preserve"> Some of the cities with the highest cases are Delhi (102,520 cases), Greater Bombay (25,693 cases), Bangalore Urban (17,633 cases), Jaipur (15,353 cases), Pune (13,105 cases), Kolkata (10,061 cases), Indore (9,209 cases), and Thane (9,023 cases).</w:t>
+      </w:r>
     </w:p>
     <w:p>
       <w:pPr>
@@ -1437,9 +1246,9 @@
         </w:rPr>
         <w:lastRenderedPageBreak/>
         <w:drawing>
-          <wp:inline distT="0" distB="0" distL="0" distR="0" wp14:anchorId="14DA8B43" wp14:editId="2087CF3E">
-            <wp:extent cx="4975860" cy="3019942"/>
-            <wp:effectExtent l="0" t="0" r="0" b="9525"/>
+          <wp:inline distT="0" distB="0" distL="0" distR="0" wp14:anchorId="14DA8B43" wp14:editId="5FB144C1">
+            <wp:extent cx="6375265" cy="3869267"/>
+            <wp:effectExtent l="0" t="0" r="6985" b="0"/>
             <wp:docPr id="2" name="Picture 2"/>
             <wp:cNvGraphicFramePr>
               <a:graphicFrameLocks xmlns:a="http://schemas.openxmlformats.org/drawingml/2006/main" noChangeAspect="1"/>
@@ -1469,7 +1278,7 @@
                   <pic:spPr bwMode="auto">
                     <a:xfrm>
                       <a:off x="0" y="0"/>
-                      <a:ext cx="5084290" cy="3085750"/>
+                      <a:ext cx="6594405" cy="4002267"/>
                     </a:xfrm>
                     <a:prstGeom prst="rect">
                       <a:avLst/>
@@ -1625,10 +1434,32 @@
     </w:p>
     <w:p>
       <w:pPr>
+        <w:jc w:val="center"/>
+        <w:rPr>
+          <w:rFonts w:ascii="Times New Roman" w:hAnsi="Times New Roman" w:cs="Times New Roman"/>
+          <w:sz w:val="20"/>
+          <w:szCs w:val="20"/>
+          <w:lang w:val="en-US"/>
+        </w:rPr>
+      </w:pPr>
+    </w:p>
+    <w:p>
+      <w:pPr>
+        <w:jc w:val="center"/>
+        <w:rPr>
+          <w:rFonts w:ascii="Times New Roman" w:hAnsi="Times New Roman" w:cs="Times New Roman"/>
+          <w:sz w:val="20"/>
+          <w:szCs w:val="20"/>
+          <w:lang w:val="en-US"/>
+        </w:rPr>
+      </w:pPr>
+    </w:p>
+    <w:p>
+      <w:pPr>
         <w:pStyle w:val="ListParagraph"/>
         <w:numPr>
           <w:ilvl w:val="0"/>
-          <w:numId w:val="12"/>
+          <w:numId w:val="14"/>
         </w:numPr>
         <w:rPr>
           <w:rFonts w:ascii="Times New Roman" w:hAnsi="Times New Roman" w:cs="Times New Roman"/>
@@ -1644,404 +1475,36 @@
           <w:szCs w:val="24"/>
           <w:lang w:val="en-US"/>
         </w:rPr>
-        <w:t xml:space="preserve"> Statutory Crimes</w:t>
-      </w:r>
-    </w:p>
-    <w:p>
-      <w:pPr>
-        <w:rPr>
-          <w:rFonts w:ascii="Times New Roman" w:hAnsi="Times New Roman" w:cs="Times New Roman"/>
-          <w:sz w:val="24"/>
-          <w:szCs w:val="24"/>
-          <w:lang w:val="en-US"/>
-        </w:rPr>
-      </w:pPr>
-      <w:r>
-        <w:rPr>
-          <w:rFonts w:ascii="Times New Roman" w:hAnsi="Times New Roman" w:cs="Times New Roman"/>
-          <w:sz w:val="24"/>
-          <w:szCs w:val="24"/>
-          <w:lang w:val="en-US"/>
-        </w:rPr>
-        <w:t>Statutory Crimes include those crimes which are made illegal by-laws passed by a governing body, like the legislature. Three significant types of statutory crimes are alcohol-related crimes, drug crimes, traffic offenses, and financial or white-collar crimes. Statutory crimes are violations of a specific state or federal statutes. These crimes are prohibited by statute because society hopes to deter individuals from engaging in them. Some examples of statutory crimes are minor in possession of alcohol, underage driving, selling alcohol to minors, and public intoxication. Heat-map visualization of statutory crimes throughout India is shown in Fig.3. From this, we can analyze that the statutory crime hotspots are around Delhi, Gujarat, Maharashtra, Karnataka, Andhra Pradesh, Tamil Nadu, and Kerala, which is approximately more than 3,000 cases. The map-scale in Fig.3 is up to 4,000 which is the same as in Fig.1, Fig.2, and Fig.4 as well, which is done intentionally for better comparison among them. It further depicts that criminal activities are slightly higher towards the South and South-west of India</w:t>
-      </w:r>
-      <w:r>
-        <w:rPr>
-          <w:rFonts w:ascii="Times New Roman" w:hAnsi="Times New Roman" w:cs="Times New Roman"/>
-          <w:sz w:val="24"/>
-          <w:szCs w:val="24"/>
-          <w:lang w:val="en-US"/>
-        </w:rPr>
-        <w:t>.</w:t>
-      </w:r>
-      <w:r>
-        <w:rPr>
-          <w:rFonts w:ascii="Times New Roman" w:hAnsi="Times New Roman" w:cs="Times New Roman"/>
-          <w:sz w:val="24"/>
-          <w:szCs w:val="24"/>
-          <w:lang w:val="en-US"/>
-        </w:rPr>
-        <w:t xml:space="preserve"> </w:t>
-      </w:r>
-      <w:r>
-        <w:rPr>
-          <w:rFonts w:ascii="Times New Roman" w:hAnsi="Times New Roman" w:cs="Times New Roman"/>
-          <w:sz w:val="24"/>
-          <w:szCs w:val="24"/>
-          <w:lang w:val="en-US"/>
-        </w:rPr>
-        <w:t xml:space="preserve">Some of the cities with the highest cases are </w:t>
-      </w:r>
-      <w:r>
-        <w:rPr>
-          <w:rFonts w:ascii="Times New Roman" w:hAnsi="Times New Roman" w:cs="Times New Roman"/>
-          <w:sz w:val="24"/>
-          <w:szCs w:val="24"/>
-          <w:lang w:val="en-US"/>
-        </w:rPr>
-        <w:t xml:space="preserve">Ernakulam </w:t>
-      </w:r>
-      <w:r>
-        <w:rPr>
-          <w:rFonts w:ascii="Times New Roman" w:hAnsi="Times New Roman" w:cs="Times New Roman"/>
-          <w:sz w:val="24"/>
-          <w:szCs w:val="24"/>
-          <w:lang w:val="en-US"/>
-        </w:rPr>
-        <w:t>(</w:t>
-      </w:r>
-      <w:r>
-        <w:rPr>
-          <w:rFonts w:ascii="Times New Roman" w:hAnsi="Times New Roman" w:cs="Times New Roman"/>
-          <w:sz w:val="24"/>
-          <w:szCs w:val="24"/>
-          <w:lang w:val="en-US"/>
-        </w:rPr>
-        <w:t>28,360</w:t>
-      </w:r>
-      <w:r>
-        <w:rPr>
-          <w:rFonts w:ascii="Times New Roman" w:hAnsi="Times New Roman" w:cs="Times New Roman"/>
-          <w:sz w:val="24"/>
-          <w:szCs w:val="24"/>
-          <w:lang w:val="en-US"/>
-        </w:rPr>
-        <w:t xml:space="preserve"> </w:t>
-      </w:r>
-      <w:r>
-        <w:rPr>
-          <w:rFonts w:ascii="Times New Roman" w:hAnsi="Times New Roman" w:cs="Times New Roman"/>
-          <w:sz w:val="24"/>
-          <w:szCs w:val="24"/>
-          <w:lang w:val="en-US"/>
-        </w:rPr>
-        <w:t xml:space="preserve">cases), </w:t>
-      </w:r>
-      <w:r>
-        <w:rPr>
-          <w:rFonts w:ascii="Times New Roman" w:hAnsi="Times New Roman" w:cs="Times New Roman"/>
-          <w:sz w:val="24"/>
-          <w:szCs w:val="24"/>
-          <w:lang w:val="en-US"/>
-        </w:rPr>
-        <w:t>Thrissur</w:t>
-      </w:r>
-      <w:r>
-        <w:rPr>
-          <w:rFonts w:ascii="Times New Roman" w:hAnsi="Times New Roman" w:cs="Times New Roman"/>
-          <w:sz w:val="24"/>
-          <w:szCs w:val="24"/>
-          <w:lang w:val="en-US"/>
-        </w:rPr>
-        <w:t xml:space="preserve"> (</w:t>
-      </w:r>
-      <w:r>
-        <w:rPr>
-          <w:rFonts w:ascii="Times New Roman" w:hAnsi="Times New Roman" w:cs="Times New Roman"/>
-          <w:sz w:val="24"/>
-          <w:szCs w:val="24"/>
-          <w:lang w:val="en-US"/>
-        </w:rPr>
-        <w:t>18,568</w:t>
-      </w:r>
-      <w:r>
-        <w:rPr>
-          <w:rFonts w:ascii="Times New Roman" w:hAnsi="Times New Roman" w:cs="Times New Roman"/>
-          <w:sz w:val="24"/>
-          <w:szCs w:val="24"/>
-          <w:lang w:val="en-US"/>
-        </w:rPr>
-        <w:t xml:space="preserve"> cases), </w:t>
-      </w:r>
-      <w:r>
-        <w:rPr>
-          <w:rFonts w:ascii="Times New Roman" w:hAnsi="Times New Roman" w:cs="Times New Roman"/>
-          <w:sz w:val="24"/>
-          <w:szCs w:val="24"/>
-          <w:lang w:val="en-US"/>
-        </w:rPr>
-        <w:t>Thiruvananthapuram</w:t>
-      </w:r>
-      <w:r>
-        <w:rPr>
-          <w:rFonts w:ascii="Times New Roman" w:hAnsi="Times New Roman" w:cs="Times New Roman"/>
-          <w:sz w:val="24"/>
-          <w:szCs w:val="24"/>
-          <w:lang w:val="en-US"/>
-        </w:rPr>
-        <w:t xml:space="preserve"> (</w:t>
-      </w:r>
-      <w:r>
-        <w:rPr>
-          <w:rFonts w:ascii="Times New Roman" w:hAnsi="Times New Roman" w:cs="Times New Roman"/>
-          <w:sz w:val="24"/>
-          <w:szCs w:val="24"/>
-          <w:lang w:val="en-US"/>
-        </w:rPr>
-        <w:t>14,555</w:t>
-      </w:r>
-      <w:r>
-        <w:rPr>
-          <w:rFonts w:ascii="Times New Roman" w:hAnsi="Times New Roman" w:cs="Times New Roman"/>
-          <w:sz w:val="24"/>
-          <w:szCs w:val="24"/>
-          <w:lang w:val="en-US"/>
-        </w:rPr>
-        <w:t xml:space="preserve"> cases), </w:t>
-      </w:r>
-      <w:r>
-        <w:rPr>
-          <w:rFonts w:ascii="Times New Roman" w:hAnsi="Times New Roman" w:cs="Times New Roman"/>
-          <w:sz w:val="24"/>
-          <w:szCs w:val="24"/>
-          <w:lang w:val="en-US"/>
-        </w:rPr>
-        <w:t xml:space="preserve">Malappuram </w:t>
-      </w:r>
-      <w:r>
-        <w:rPr>
-          <w:rFonts w:ascii="Times New Roman" w:hAnsi="Times New Roman" w:cs="Times New Roman"/>
-          <w:sz w:val="24"/>
-          <w:szCs w:val="24"/>
-          <w:lang w:val="en-US"/>
-        </w:rPr>
-        <w:t>(</w:t>
-      </w:r>
-      <w:r>
-        <w:rPr>
-          <w:rFonts w:ascii="Times New Roman" w:hAnsi="Times New Roman" w:cs="Times New Roman"/>
-          <w:sz w:val="24"/>
-          <w:szCs w:val="24"/>
-          <w:lang w:val="en-US"/>
-        </w:rPr>
-        <w:t>12,793</w:t>
-      </w:r>
-      <w:r>
-        <w:rPr>
-          <w:rFonts w:ascii="Times New Roman" w:hAnsi="Times New Roman" w:cs="Times New Roman"/>
-          <w:sz w:val="24"/>
-          <w:szCs w:val="24"/>
-          <w:lang w:val="en-US"/>
-        </w:rPr>
-        <w:t xml:space="preserve"> cases)</w:t>
-      </w:r>
-      <w:r>
-        <w:rPr>
-          <w:rFonts w:ascii="Times New Roman" w:hAnsi="Times New Roman" w:cs="Times New Roman"/>
-          <w:sz w:val="24"/>
-          <w:szCs w:val="24"/>
-          <w:lang w:val="en-US"/>
-        </w:rPr>
-        <w:t xml:space="preserve">, </w:t>
-      </w:r>
-      <w:r>
-        <w:rPr>
-          <w:rFonts w:ascii="Times New Roman" w:hAnsi="Times New Roman" w:cs="Times New Roman"/>
-          <w:sz w:val="24"/>
-          <w:szCs w:val="24"/>
-          <w:lang w:val="en-US"/>
-        </w:rPr>
-        <w:t xml:space="preserve">Kottayam </w:t>
-      </w:r>
-      <w:r>
-        <w:rPr>
-          <w:rFonts w:ascii="Times New Roman" w:hAnsi="Times New Roman" w:cs="Times New Roman"/>
-          <w:sz w:val="24"/>
-          <w:szCs w:val="24"/>
-          <w:lang w:val="en-US"/>
-        </w:rPr>
-        <w:t>(</w:t>
-      </w:r>
-      <w:r>
-        <w:rPr>
-          <w:rFonts w:ascii="Times New Roman" w:hAnsi="Times New Roman" w:cs="Times New Roman"/>
-          <w:sz w:val="24"/>
-          <w:szCs w:val="24"/>
-          <w:lang w:val="en-US"/>
-        </w:rPr>
-        <w:t>12,542</w:t>
-      </w:r>
-      <w:r>
-        <w:rPr>
-          <w:rFonts w:ascii="Times New Roman" w:hAnsi="Times New Roman" w:cs="Times New Roman"/>
-          <w:sz w:val="24"/>
-          <w:szCs w:val="24"/>
-          <w:lang w:val="en-US"/>
-        </w:rPr>
-        <w:t xml:space="preserve"> cases), </w:t>
-      </w:r>
-      <w:r>
-        <w:rPr>
-          <w:rFonts w:ascii="Times New Roman" w:hAnsi="Times New Roman" w:cs="Times New Roman"/>
-          <w:sz w:val="24"/>
-          <w:szCs w:val="24"/>
-          <w:lang w:val="en-US"/>
-        </w:rPr>
-        <w:t xml:space="preserve">Delhi </w:t>
-      </w:r>
-      <w:r>
-        <w:rPr>
-          <w:rFonts w:ascii="Times New Roman" w:hAnsi="Times New Roman" w:cs="Times New Roman"/>
-          <w:sz w:val="24"/>
-          <w:szCs w:val="24"/>
-          <w:lang w:val="en-US"/>
-        </w:rPr>
-        <w:t>(</w:t>
-      </w:r>
-      <w:r>
-        <w:rPr>
-          <w:rFonts w:ascii="Times New Roman" w:hAnsi="Times New Roman" w:cs="Times New Roman"/>
-          <w:sz w:val="24"/>
-          <w:szCs w:val="24"/>
-          <w:lang w:val="en-US"/>
-        </w:rPr>
-        <w:t>11,307</w:t>
-      </w:r>
-      <w:r>
-        <w:rPr>
-          <w:rFonts w:ascii="Times New Roman" w:hAnsi="Times New Roman" w:cs="Times New Roman"/>
-          <w:sz w:val="24"/>
-          <w:szCs w:val="24"/>
-          <w:lang w:val="en-US"/>
-        </w:rPr>
-        <w:t xml:space="preserve"> cases), </w:t>
-      </w:r>
-      <w:r>
-        <w:rPr>
-          <w:rFonts w:ascii="Times New Roman" w:hAnsi="Times New Roman" w:cs="Times New Roman"/>
-          <w:sz w:val="24"/>
-          <w:szCs w:val="24"/>
-          <w:lang w:val="en-US"/>
-        </w:rPr>
-        <w:t xml:space="preserve">Chennai </w:t>
-      </w:r>
-      <w:r>
-        <w:rPr>
-          <w:rFonts w:ascii="Times New Roman" w:hAnsi="Times New Roman" w:cs="Times New Roman"/>
-          <w:sz w:val="24"/>
-          <w:szCs w:val="24"/>
-          <w:lang w:val="en-US"/>
-        </w:rPr>
-        <w:t>(</w:t>
-      </w:r>
-      <w:r>
-        <w:rPr>
-          <w:rFonts w:ascii="Times New Roman" w:hAnsi="Times New Roman" w:cs="Times New Roman"/>
-          <w:sz w:val="24"/>
-          <w:szCs w:val="24"/>
-          <w:lang w:val="en-US"/>
-        </w:rPr>
-        <w:t>9,779</w:t>
-      </w:r>
-      <w:r>
-        <w:rPr>
-          <w:rFonts w:ascii="Times New Roman" w:hAnsi="Times New Roman" w:cs="Times New Roman"/>
-          <w:sz w:val="24"/>
-          <w:szCs w:val="24"/>
-          <w:lang w:val="en-US"/>
-        </w:rPr>
-        <w:t xml:space="preserve"> cases), </w:t>
-      </w:r>
-      <w:r>
-        <w:rPr>
-          <w:rFonts w:ascii="Times New Roman" w:hAnsi="Times New Roman" w:cs="Times New Roman"/>
-          <w:sz w:val="24"/>
-          <w:szCs w:val="24"/>
-          <w:lang w:val="en-US"/>
-        </w:rPr>
-        <w:t xml:space="preserve">Kolkata </w:t>
-      </w:r>
-      <w:r>
-        <w:rPr>
-          <w:rFonts w:ascii="Times New Roman" w:hAnsi="Times New Roman" w:cs="Times New Roman"/>
-          <w:sz w:val="24"/>
-          <w:szCs w:val="24"/>
-          <w:lang w:val="en-US"/>
-        </w:rPr>
-        <w:t>(</w:t>
-      </w:r>
-      <w:r>
-        <w:rPr>
-          <w:rFonts w:ascii="Times New Roman" w:hAnsi="Times New Roman" w:cs="Times New Roman"/>
-          <w:sz w:val="24"/>
-          <w:szCs w:val="24"/>
-          <w:lang w:val="en-US"/>
-        </w:rPr>
-        <w:t>6,412</w:t>
-      </w:r>
-      <w:r>
-        <w:rPr>
-          <w:rFonts w:ascii="Times New Roman" w:hAnsi="Times New Roman" w:cs="Times New Roman"/>
-          <w:sz w:val="24"/>
-          <w:szCs w:val="24"/>
-          <w:lang w:val="en-US"/>
-        </w:rPr>
-        <w:t xml:space="preserve"> cases), and </w:t>
-      </w:r>
-      <w:r>
-        <w:rPr>
-          <w:rFonts w:ascii="Times New Roman" w:hAnsi="Times New Roman" w:cs="Times New Roman"/>
-          <w:sz w:val="24"/>
-          <w:szCs w:val="24"/>
-          <w:lang w:val="en-US"/>
-        </w:rPr>
-        <w:t>Greater Bombay</w:t>
-      </w:r>
-      <w:r>
-        <w:rPr>
-          <w:rFonts w:ascii="Times New Roman" w:hAnsi="Times New Roman" w:cs="Times New Roman"/>
-          <w:sz w:val="24"/>
-          <w:szCs w:val="24"/>
-          <w:lang w:val="en-US"/>
-        </w:rPr>
-        <w:t xml:space="preserve"> (</w:t>
-      </w:r>
-      <w:r>
-        <w:rPr>
-          <w:rFonts w:ascii="Times New Roman" w:hAnsi="Times New Roman" w:cs="Times New Roman"/>
-          <w:sz w:val="24"/>
-          <w:szCs w:val="24"/>
-          <w:lang w:val="en-US"/>
-        </w:rPr>
-        <w:t>6,402</w:t>
-      </w:r>
-      <w:r>
-        <w:rPr>
-          <w:rFonts w:ascii="Times New Roman" w:hAnsi="Times New Roman" w:cs="Times New Roman"/>
-          <w:sz w:val="24"/>
-          <w:szCs w:val="24"/>
-          <w:lang w:val="en-US"/>
-        </w:rPr>
-        <w:t xml:space="preserve"> cases)</w:t>
-      </w:r>
-      <w:r>
-        <w:rPr>
-          <w:rFonts w:ascii="Times New Roman" w:hAnsi="Times New Roman" w:cs="Times New Roman"/>
-          <w:sz w:val="24"/>
-          <w:szCs w:val="24"/>
-          <w:lang w:val="en-US"/>
-        </w:rPr>
-        <w:t>.</w:t>
+        <w:t>Statutory Crimes</w:t>
+      </w:r>
+    </w:p>
+    <w:p>
+      <w:pPr>
+        <w:ind w:left="360"/>
+        <w:rPr>
+          <w:rFonts w:ascii="Times New Roman" w:hAnsi="Times New Roman" w:cs="Times New Roman"/>
+          <w:sz w:val="24"/>
+          <w:szCs w:val="24"/>
+          <w:lang w:val="en-US"/>
+        </w:rPr>
+      </w:pPr>
+      <w:r>
+        <w:rPr>
+          <w:rFonts w:ascii="Times New Roman" w:hAnsi="Times New Roman" w:cs="Times New Roman"/>
+          <w:sz w:val="24"/>
+          <w:szCs w:val="24"/>
+          <w:lang w:val="en-US"/>
+        </w:rPr>
+        <w:t>Statutory Crimes include those crimes which are made illegal by-laws passed by a governing body, like the legislature. Three significant types of statutory crimes are alcohol-related crimes, drug crimes, traffic offenses, and financial or white-collar crimes. Statutory crimes are violations of a specific state or federal statutes. These crimes are prohibited by statute because society hopes to deter individuals from engaging in them. Some examples of statutory crimes are minor in possession of alcohol, underage driving, selling alcohol to minors, and public intoxication. Heat-map visualization of statutory crimes throughout India is shown in Fig.3. From this, we can analyze that the statutory crime hotspots are around Delhi, Gujarat, Maharashtra, Karnataka, Andhra Pradesh, Tamil Nadu, and Kerala, which is approximately more than 3,000 cases. The map-scale in Fig.3 is up to 4,000 which is the same as in Fig.1, Fig.2, and Fig.4 as well, which is done intentionally for better comparison among them. It further depicts that criminal activities are slightly higher towards the South and South-west of India.</w:t>
+      </w:r>
+      <w:r>
+        <w:rPr>
+          <w:rFonts w:ascii="Times New Roman" w:hAnsi="Times New Roman" w:cs="Times New Roman"/>
+          <w:sz w:val="24"/>
+          <w:szCs w:val="24"/>
+          <w:lang w:val="en-US"/>
+        </w:rPr>
+        <w:t xml:space="preserve"> Some of the cities with the highest cases are Ernakulam (28,360 cases), Thrissur (18,568 cases), Thiruvananthapuram (14,555 cases), Malappuram (12,793 cases), Kottayam (12,542 cases), Delhi (11,307 cases), Chennai (9,779 cases), Kolkata (6,412 cases), and Greater Bombay (6,402 cases).</w:t>
       </w:r>
     </w:p>
     <w:p>
@@ -2058,10 +1521,11 @@
         <w:rPr>
           <w:noProof/>
         </w:rPr>
+        <w:lastRenderedPageBreak/>
         <w:drawing>
-          <wp:inline distT="0" distB="0" distL="0" distR="0" wp14:anchorId="0A6A0E90" wp14:editId="79BE395B">
-            <wp:extent cx="5295900" cy="3207954"/>
-            <wp:effectExtent l="0" t="0" r="0" b="0"/>
+          <wp:inline distT="0" distB="0" distL="0" distR="0" wp14:anchorId="0A6A0E90" wp14:editId="63F4ACAA">
+            <wp:extent cx="6155267" cy="3728509"/>
+            <wp:effectExtent l="0" t="0" r="0" b="5715"/>
             <wp:docPr id="3" name="Picture 3"/>
             <wp:cNvGraphicFramePr>
               <a:graphicFrameLocks xmlns:a="http://schemas.openxmlformats.org/drawingml/2006/main" noChangeAspect="1"/>
@@ -2091,7 +1555,7 @@
                   <pic:spPr bwMode="auto">
                     <a:xfrm>
                       <a:off x="0" y="0"/>
-                      <a:ext cx="5305366" cy="3213688"/>
+                      <a:ext cx="6214038" cy="3764109"/>
                     </a:xfrm>
                     <a:prstGeom prst="rect">
                       <a:avLst/>
@@ -2125,7 +1589,6 @@
           <w:szCs w:val="20"/>
           <w:lang w:val="en-US"/>
         </w:rPr>
-        <w:lastRenderedPageBreak/>
         <w:t>Fig.</w:t>
       </w:r>
       <w:r>
@@ -2245,6 +1708,17 @@
         </w:rPr>
         <w:t>.</w:t>
       </w:r>
+    </w:p>
+    <w:p>
+      <w:pPr>
+        <w:jc w:val="center"/>
+        <w:rPr>
+          <w:rFonts w:ascii="Times New Roman" w:hAnsi="Times New Roman" w:cs="Times New Roman"/>
+          <w:sz w:val="20"/>
+          <w:szCs w:val="20"/>
+          <w:lang w:val="en-US"/>
+        </w:rPr>
+      </w:pPr>
     </w:p>
     <w:p>
       <w:pPr>
@@ -2261,7 +1735,7 @@
         <w:pStyle w:val="ListParagraph"/>
         <w:numPr>
           <w:ilvl w:val="0"/>
-          <w:numId w:val="12"/>
+          <w:numId w:val="14"/>
         </w:numPr>
         <w:rPr>
           <w:rFonts w:ascii="Times New Roman" w:hAnsi="Times New Roman" w:cs="Times New Roman"/>
@@ -2277,11 +1751,12 @@
           <w:szCs w:val="24"/>
           <w:lang w:val="en-US"/>
         </w:rPr>
-        <w:t xml:space="preserve"> Inchoate Crimes</w:t>
-      </w:r>
-    </w:p>
-    <w:p>
-      <w:pPr>
+        <w:t>Inchoate Crimes</w:t>
+      </w:r>
+    </w:p>
+    <w:p>
+      <w:pPr>
+        <w:ind w:left="360"/>
         <w:rPr>
           <w:rFonts w:ascii="Times New Roman" w:hAnsi="Times New Roman" w:cs="Times New Roman"/>
           <w:sz w:val="24"/>
@@ -2322,6 +1797,7 @@
         <w:rPr>
           <w:noProof/>
         </w:rPr>
+        <w:lastRenderedPageBreak/>
         <w:drawing>
           <wp:inline distT="0" distB="0" distL="0" distR="0" wp14:anchorId="1F9FF8B0" wp14:editId="29709541">
             <wp:extent cx="6479540" cy="3898265"/>
@@ -2536,6 +2012,7 @@
           <w:ilvl w:val="2"/>
           <w:numId w:val="6"/>
         </w:numPr>
+        <w:ind w:left="709"/>
         <w:rPr>
           <w:rFonts w:ascii="Times New Roman" w:hAnsi="Times New Roman" w:cs="Times New Roman"/>
           <w:sz w:val="28"/>
@@ -2573,6 +2050,7 @@
     </w:p>
     <w:p>
       <w:pPr>
+        <w:jc w:val="both"/>
         <w:rPr>
           <w:rFonts w:ascii="Times New Roman" w:hAnsi="Times New Roman" w:cs="Times New Roman"/>
           <w:sz w:val="24"/>
@@ -2605,17 +2083,7 @@
           <w:szCs w:val="24"/>
           <w:lang w:val="en-US"/>
         </w:rPr>
-        <w:t xml:space="preserve">% increase in crime rate. Data Visualization is done on two criteria, which are crime rate and total crime cases through time-series area graph </w:t>
-      </w:r>
-      <w:r>
-        <w:rPr>
-          <w:rFonts w:ascii="Times New Roman" w:hAnsi="Times New Roman" w:cs="Times New Roman"/>
-          <w:sz w:val="24"/>
-          <w:szCs w:val="24"/>
-          <w:lang w:val="en-US"/>
-        </w:rPr>
-        <w:lastRenderedPageBreak/>
-        <w:t>representation. Time-series visualization of all states and the capital of India which is Delhi based on crime rate has been shown in Fig.5. From this, we can analyze that the crime rate is maximum in Delhi, Kerala, Madhya Pradesh, Tamil Nadu, Haryana, Rajasthan, Andhra Pradesh, and Assam. It’s noticeable that the crime rate steeped from 2012 mainly in Delhi, one of the reasons for this can be the drastic increase in population over there. The formula to calculate the crime rate is (Crime Incidence) / (Population in lakhs).</w:t>
+        <w:t>% increase in crime rate. Data Visualization is done on two criteria, which are crime rate and total crime cases through time-series area graph representation. Time-series visualization of all states and the capital of India which is Delhi based on crime rate has been shown in Fig.5. From this, we can analyze that the crime rate is maximum in Delhi, Kerala, Madhya Pradesh, Tamil Nadu, Haryana, Rajasthan, Andhra Pradesh, and Assam. It’s noticeable that the crime rate steeped from 2012 mainly in Delhi, one of the reasons for this can be the drastic increase in population over there. The formula to calculate the crime rate is (Crime Incidence) / (Population in lakhs).</w:t>
       </w:r>
     </w:p>
     <w:p>
@@ -2632,10 +2100,11 @@
         <w:rPr>
           <w:noProof/>
         </w:rPr>
+        <w:lastRenderedPageBreak/>
         <w:drawing>
-          <wp:inline distT="0" distB="0" distL="0" distR="0" wp14:anchorId="0F445ECD" wp14:editId="373712BB">
-            <wp:extent cx="6348163" cy="2969260"/>
-            <wp:effectExtent l="0" t="0" r="0" b="2540"/>
+          <wp:inline distT="0" distB="0" distL="0" distR="0" wp14:anchorId="0F445ECD" wp14:editId="1BF27F18">
+            <wp:extent cx="6348095" cy="3573780"/>
+            <wp:effectExtent l="0" t="0" r="0" b="7620"/>
             <wp:docPr id="5" name="Picture 5"/>
             <wp:cNvGraphicFramePr>
               <a:graphicFrameLocks xmlns:a="http://schemas.openxmlformats.org/drawingml/2006/main" noChangeAspect="1"/>
@@ -2665,7 +2134,7 @@
                   <pic:spPr bwMode="auto">
                     <a:xfrm>
                       <a:off x="0" y="0"/>
-                      <a:ext cx="6373607" cy="2981161"/>
+                      <a:ext cx="6373649" cy="3588166"/>
                     </a:xfrm>
                     <a:prstGeom prst="rect">
                       <a:avLst/>
@@ -2815,6 +2284,19 @@
     </w:p>
     <w:p>
       <w:pPr>
+        <w:ind w:left="720" w:firstLine="720"/>
+        <w:jc w:val="center"/>
+        <w:rPr>
+          <w:rFonts w:ascii="Times New Roman" w:hAnsi="Times New Roman" w:cs="Times New Roman"/>
+          <w:sz w:val="20"/>
+          <w:szCs w:val="20"/>
+          <w:lang w:val="en-US"/>
+        </w:rPr>
+      </w:pPr>
+    </w:p>
+    <w:p>
+      <w:pPr>
+        <w:jc w:val="both"/>
         <w:rPr>
           <w:rFonts w:ascii="Times New Roman" w:hAnsi="Times New Roman" w:cs="Times New Roman"/>
           <w:sz w:val="24"/>
@@ -2913,43 +2395,7 @@
           <w:szCs w:val="20"/>
           <w:lang w:val="en-US"/>
         </w:rPr>
-        <w:t>Fig.</w:t>
-      </w:r>
-      <w:r>
-        <w:rPr>
-          <w:rFonts w:ascii="Times New Roman" w:hAnsi="Times New Roman" w:cs="Times New Roman"/>
-          <w:sz w:val="20"/>
-          <w:szCs w:val="20"/>
-          <w:lang w:val="en-US"/>
-        </w:rPr>
-        <w:t>6</w:t>
-      </w:r>
-      <w:r>
-        <w:rPr>
-          <w:rFonts w:ascii="Times New Roman" w:hAnsi="Times New Roman" w:cs="Times New Roman"/>
-          <w:sz w:val="20"/>
-          <w:szCs w:val="20"/>
-          <w:lang w:val="en-US"/>
-        </w:rPr>
-        <w:t>. – T</w:t>
-      </w:r>
-      <w:r>
-        <w:rPr>
-          <w:rFonts w:ascii="Times New Roman" w:hAnsi="Times New Roman" w:cs="Times New Roman"/>
-          <w:sz w:val="20"/>
-          <w:szCs w:val="20"/>
-          <w:lang w:val="en-US"/>
-        </w:rPr>
-        <w:t xml:space="preserve">otal Crime Cases </w:t>
-      </w:r>
-      <w:r>
-        <w:rPr>
-          <w:rFonts w:ascii="Times New Roman" w:hAnsi="Times New Roman" w:cs="Times New Roman"/>
-          <w:sz w:val="20"/>
-          <w:szCs w:val="20"/>
-          <w:lang w:val="en-US"/>
-        </w:rPr>
-        <w:t>visualization on the States of India and Delhi (Capital of India)</w:t>
+        <w:t>Fig.6. – Total Crime Cases visualization on the States of India and Delhi (Capital of India)</w:t>
       </w:r>
     </w:p>
     <w:p>
@@ -3035,6 +2481,18 @@
         </w:rPr>
         <w:t>into two.</w:t>
       </w:r>
+    </w:p>
+    <w:p>
+      <w:pPr>
+        <w:ind w:left="720" w:firstLine="720"/>
+        <w:jc w:val="center"/>
+        <w:rPr>
+          <w:rFonts w:ascii="Times New Roman" w:hAnsi="Times New Roman" w:cs="Times New Roman"/>
+          <w:sz w:val="20"/>
+          <w:szCs w:val="20"/>
+          <w:lang w:val="en-US"/>
+        </w:rPr>
+      </w:pPr>
     </w:p>
     <w:p>
       <w:pPr>
@@ -3043,6 +2501,7 @@
           <w:ilvl w:val="2"/>
           <w:numId w:val="6"/>
         </w:numPr>
+        <w:ind w:left="709"/>
         <w:rPr>
           <w:rFonts w:ascii="Times New Roman" w:hAnsi="Times New Roman" w:cs="Times New Roman"/>
           <w:sz w:val="28"/>
@@ -3063,6 +2522,7 @@
     </w:p>
     <w:p>
       <w:pPr>
+        <w:jc w:val="both"/>
         <w:rPr>
           <w:rFonts w:ascii="Times New Roman" w:hAnsi="Times New Roman" w:cs="Times New Roman"/>
           <w:sz w:val="24"/>
@@ -3236,6 +2696,7 @@
           <w:ilvl w:val="2"/>
           <w:numId w:val="6"/>
         </w:numPr>
+        <w:ind w:left="709"/>
         <w:rPr>
           <w:rFonts w:ascii="Times New Roman" w:hAnsi="Times New Roman" w:cs="Times New Roman"/>
           <w:sz w:val="28"/>
@@ -3255,6 +2716,7 @@
     </w:p>
     <w:p>
       <w:pPr>
+        <w:jc w:val="both"/>
         <w:rPr>
           <w:rFonts w:ascii="Times New Roman" w:hAnsi="Times New Roman" w:cs="Times New Roman"/>
           <w:sz w:val="24"/>
@@ -3375,6 +2837,7 @@
           <w:ilvl w:val="1"/>
           <w:numId w:val="6"/>
         </w:numPr>
+        <w:ind w:left="709"/>
         <w:rPr>
           <w:rFonts w:ascii="Times New Roman" w:hAnsi="Times New Roman" w:cs="Times New Roman"/>
           <w:sz w:val="32"/>
@@ -3394,6 +2857,11 @@
     </w:p>
     <w:p>
       <w:pPr>
+        <w:pStyle w:val="ListParagraph"/>
+        <w:numPr>
+          <w:ilvl w:val="0"/>
+          <w:numId w:val="15"/>
+        </w:numPr>
         <w:rPr>
           <w:rFonts w:ascii="Times New Roman" w:hAnsi="Times New Roman" w:cs="Times New Roman"/>
           <w:sz w:val="32"/>
@@ -3432,6 +2900,11 @@
     </w:p>
     <w:p>
       <w:pPr>
+        <w:pStyle w:val="ListParagraph"/>
+        <w:numPr>
+          <w:ilvl w:val="0"/>
+          <w:numId w:val="15"/>
+        </w:numPr>
         <w:rPr>
           <w:rFonts w:ascii="Times New Roman" w:hAnsi="Times New Roman" w:cs="Times New Roman"/>
           <w:sz w:val="32"/>
@@ -3460,6 +2933,7 @@
     </w:p>
     <w:p>
       <w:pPr>
+        <w:pStyle w:val="ListParagraph"/>
         <w:rPr>
           <w:rFonts w:ascii="Times New Roman" w:hAnsi="Times New Roman" w:cs="Times New Roman"/>
           <w:sz w:val="32"/>
@@ -3470,6 +2944,11 @@
     </w:p>
     <w:p>
       <w:pPr>
+        <w:pStyle w:val="ListParagraph"/>
+        <w:numPr>
+          <w:ilvl w:val="0"/>
+          <w:numId w:val="15"/>
+        </w:numPr>
         <w:rPr>
           <w:rFonts w:ascii="Times New Roman" w:hAnsi="Times New Roman" w:cs="Times New Roman"/>
           <w:sz w:val="32"/>
@@ -4243,7 +3722,6 @@
           <w:szCs w:val="20"/>
           <w:lang w:val="en-US"/>
         </w:rPr>
-        <w:lastRenderedPageBreak/>
         <w:t>[15]</w:t>
       </w:r>
       <w:r>
@@ -4622,6 +4100,273 @@
     </w:lvl>
   </w:abstractNum>
   <w:abstractNum w:abstractNumId="3" w15:restartNumberingAfterBreak="0">
+    <w:nsid w:val="1C023B14"/>
+    <w:multiLevelType w:val="hybridMultilevel"/>
+    <w:tmpl w:val="26A62022"/>
+    <w:lvl w:ilvl="0" w:tplc="4009000F">
+      <w:start w:val="1"/>
+      <w:numFmt w:val="decimal"/>
+      <w:lvlText w:val="%1."/>
+      <w:lvlJc w:val="left"/>
+      <w:pPr>
+        <w:ind w:left="720" w:hanging="360"/>
+      </w:pPr>
+      <w:rPr>
+        <w:rFonts w:hint="default"/>
+      </w:rPr>
+    </w:lvl>
+    <w:lvl w:ilvl="1" w:tplc="40090019" w:tentative="1">
+      <w:start w:val="1"/>
+      <w:numFmt w:val="lowerLetter"/>
+      <w:lvlText w:val="%2."/>
+      <w:lvlJc w:val="left"/>
+      <w:pPr>
+        <w:ind w:left="1440" w:hanging="360"/>
+      </w:pPr>
+    </w:lvl>
+    <w:lvl w:ilvl="2" w:tplc="4009001B" w:tentative="1">
+      <w:start w:val="1"/>
+      <w:numFmt w:val="lowerRoman"/>
+      <w:lvlText w:val="%3."/>
+      <w:lvlJc w:val="right"/>
+      <w:pPr>
+        <w:ind w:left="2160" w:hanging="180"/>
+      </w:pPr>
+    </w:lvl>
+    <w:lvl w:ilvl="3" w:tplc="4009000F" w:tentative="1">
+      <w:start w:val="1"/>
+      <w:numFmt w:val="decimal"/>
+      <w:lvlText w:val="%4."/>
+      <w:lvlJc w:val="left"/>
+      <w:pPr>
+        <w:ind w:left="2880" w:hanging="360"/>
+      </w:pPr>
+    </w:lvl>
+    <w:lvl w:ilvl="4" w:tplc="40090019" w:tentative="1">
+      <w:start w:val="1"/>
+      <w:numFmt w:val="lowerLetter"/>
+      <w:lvlText w:val="%5."/>
+      <w:lvlJc w:val="left"/>
+      <w:pPr>
+        <w:ind w:left="3600" w:hanging="360"/>
+      </w:pPr>
+    </w:lvl>
+    <w:lvl w:ilvl="5" w:tplc="4009001B" w:tentative="1">
+      <w:start w:val="1"/>
+      <w:numFmt w:val="lowerRoman"/>
+      <w:lvlText w:val="%6."/>
+      <w:lvlJc w:val="right"/>
+      <w:pPr>
+        <w:ind w:left="4320" w:hanging="180"/>
+      </w:pPr>
+    </w:lvl>
+    <w:lvl w:ilvl="6" w:tplc="4009000F" w:tentative="1">
+      <w:start w:val="1"/>
+      <w:numFmt w:val="decimal"/>
+      <w:lvlText w:val="%7."/>
+      <w:lvlJc w:val="left"/>
+      <w:pPr>
+        <w:ind w:left="5040" w:hanging="360"/>
+      </w:pPr>
+    </w:lvl>
+    <w:lvl w:ilvl="7" w:tplc="40090019" w:tentative="1">
+      <w:start w:val="1"/>
+      <w:numFmt w:val="lowerLetter"/>
+      <w:lvlText w:val="%8."/>
+      <w:lvlJc w:val="left"/>
+      <w:pPr>
+        <w:ind w:left="5760" w:hanging="360"/>
+      </w:pPr>
+    </w:lvl>
+    <w:lvl w:ilvl="8" w:tplc="4009001B" w:tentative="1">
+      <w:start w:val="1"/>
+      <w:numFmt w:val="lowerRoman"/>
+      <w:lvlText w:val="%9."/>
+      <w:lvlJc w:val="right"/>
+      <w:pPr>
+        <w:ind w:left="6480" w:hanging="180"/>
+      </w:pPr>
+    </w:lvl>
+  </w:abstractNum>
+  <w:abstractNum w:abstractNumId="4" w15:restartNumberingAfterBreak="0">
+    <w:nsid w:val="21364F7A"/>
+    <w:multiLevelType w:val="multilevel"/>
+    <w:tmpl w:val="26A62022"/>
+    <w:lvl w:ilvl="0">
+      <w:start w:val="1"/>
+      <w:numFmt w:val="decimal"/>
+      <w:lvlText w:val="%1."/>
+      <w:lvlJc w:val="left"/>
+      <w:pPr>
+        <w:ind w:left="720" w:hanging="360"/>
+      </w:pPr>
+      <w:rPr>
+        <w:rFonts w:hint="default"/>
+      </w:rPr>
+    </w:lvl>
+    <w:lvl w:ilvl="1">
+      <w:start w:val="1"/>
+      <w:numFmt w:val="lowerLetter"/>
+      <w:lvlText w:val="%2."/>
+      <w:lvlJc w:val="left"/>
+      <w:pPr>
+        <w:ind w:left="1440" w:hanging="360"/>
+      </w:pPr>
+    </w:lvl>
+    <w:lvl w:ilvl="2">
+      <w:start w:val="1"/>
+      <w:numFmt w:val="lowerRoman"/>
+      <w:lvlText w:val="%3."/>
+      <w:lvlJc w:val="right"/>
+      <w:pPr>
+        <w:ind w:left="2160" w:hanging="180"/>
+      </w:pPr>
+    </w:lvl>
+    <w:lvl w:ilvl="3">
+      <w:start w:val="1"/>
+      <w:numFmt w:val="decimal"/>
+      <w:lvlText w:val="%4."/>
+      <w:lvlJc w:val="left"/>
+      <w:pPr>
+        <w:ind w:left="2880" w:hanging="360"/>
+      </w:pPr>
+    </w:lvl>
+    <w:lvl w:ilvl="4">
+      <w:start w:val="1"/>
+      <w:numFmt w:val="lowerLetter"/>
+      <w:lvlText w:val="%5."/>
+      <w:lvlJc w:val="left"/>
+      <w:pPr>
+        <w:ind w:left="3600" w:hanging="360"/>
+      </w:pPr>
+    </w:lvl>
+    <w:lvl w:ilvl="5">
+      <w:start w:val="1"/>
+      <w:numFmt w:val="lowerRoman"/>
+      <w:lvlText w:val="%6."/>
+      <w:lvlJc w:val="right"/>
+      <w:pPr>
+        <w:ind w:left="4320" w:hanging="180"/>
+      </w:pPr>
+    </w:lvl>
+    <w:lvl w:ilvl="6">
+      <w:start w:val="1"/>
+      <w:numFmt w:val="decimal"/>
+      <w:lvlText w:val="%7."/>
+      <w:lvlJc w:val="left"/>
+      <w:pPr>
+        <w:ind w:left="5040" w:hanging="360"/>
+      </w:pPr>
+    </w:lvl>
+    <w:lvl w:ilvl="7">
+      <w:start w:val="1"/>
+      <w:numFmt w:val="lowerLetter"/>
+      <w:lvlText w:val="%8."/>
+      <w:lvlJc w:val="left"/>
+      <w:pPr>
+        <w:ind w:left="5760" w:hanging="360"/>
+      </w:pPr>
+    </w:lvl>
+    <w:lvl w:ilvl="8">
+      <w:start w:val="1"/>
+      <w:numFmt w:val="lowerRoman"/>
+      <w:lvlText w:val="%9."/>
+      <w:lvlJc w:val="right"/>
+      <w:pPr>
+        <w:ind w:left="6480" w:hanging="180"/>
+      </w:pPr>
+    </w:lvl>
+  </w:abstractNum>
+  <w:abstractNum w:abstractNumId="5" w15:restartNumberingAfterBreak="0">
+    <w:nsid w:val="2DBF3EE6"/>
+    <w:multiLevelType w:val="hybridMultilevel"/>
+    <w:tmpl w:val="DF5A2D80"/>
+    <w:lvl w:ilvl="0" w:tplc="0834118E">
+      <w:start w:val="1"/>
+      <w:numFmt w:val="lowerRoman"/>
+      <w:lvlText w:val="(%1)"/>
+      <w:lvlJc w:val="left"/>
+      <w:pPr>
+        <w:ind w:left="1080" w:hanging="720"/>
+      </w:pPr>
+      <w:rPr>
+        <w:rFonts w:hint="default"/>
+      </w:rPr>
+    </w:lvl>
+    <w:lvl w:ilvl="1" w:tplc="40090019" w:tentative="1">
+      <w:start w:val="1"/>
+      <w:numFmt w:val="lowerLetter"/>
+      <w:lvlText w:val="%2."/>
+      <w:lvlJc w:val="left"/>
+      <w:pPr>
+        <w:ind w:left="1440" w:hanging="360"/>
+      </w:pPr>
+    </w:lvl>
+    <w:lvl w:ilvl="2" w:tplc="4009001B" w:tentative="1">
+      <w:start w:val="1"/>
+      <w:numFmt w:val="lowerRoman"/>
+      <w:lvlText w:val="%3."/>
+      <w:lvlJc w:val="right"/>
+      <w:pPr>
+        <w:ind w:left="2160" w:hanging="180"/>
+      </w:pPr>
+    </w:lvl>
+    <w:lvl w:ilvl="3" w:tplc="4009000F" w:tentative="1">
+      <w:start w:val="1"/>
+      <w:numFmt w:val="decimal"/>
+      <w:lvlText w:val="%4."/>
+      <w:lvlJc w:val="left"/>
+      <w:pPr>
+        <w:ind w:left="2880" w:hanging="360"/>
+      </w:pPr>
+    </w:lvl>
+    <w:lvl w:ilvl="4" w:tplc="40090019" w:tentative="1">
+      <w:start w:val="1"/>
+      <w:numFmt w:val="lowerLetter"/>
+      <w:lvlText w:val="%5."/>
+      <w:lvlJc w:val="left"/>
+      <w:pPr>
+        <w:ind w:left="3600" w:hanging="360"/>
+      </w:pPr>
+    </w:lvl>
+    <w:lvl w:ilvl="5" w:tplc="4009001B" w:tentative="1">
+      <w:start w:val="1"/>
+      <w:numFmt w:val="lowerRoman"/>
+      <w:lvlText w:val="%6."/>
+      <w:lvlJc w:val="right"/>
+      <w:pPr>
+        <w:ind w:left="4320" w:hanging="180"/>
+      </w:pPr>
+    </w:lvl>
+    <w:lvl w:ilvl="6" w:tplc="4009000F" w:tentative="1">
+      <w:start w:val="1"/>
+      <w:numFmt w:val="decimal"/>
+      <w:lvlText w:val="%7."/>
+      <w:lvlJc w:val="left"/>
+      <w:pPr>
+        <w:ind w:left="5040" w:hanging="360"/>
+      </w:pPr>
+    </w:lvl>
+    <w:lvl w:ilvl="7" w:tplc="40090019" w:tentative="1">
+      <w:start w:val="1"/>
+      <w:numFmt w:val="lowerLetter"/>
+      <w:lvlText w:val="%8."/>
+      <w:lvlJc w:val="left"/>
+      <w:pPr>
+        <w:ind w:left="5760" w:hanging="360"/>
+      </w:pPr>
+    </w:lvl>
+    <w:lvl w:ilvl="8" w:tplc="4009001B" w:tentative="1">
+      <w:start w:val="1"/>
+      <w:numFmt w:val="lowerRoman"/>
+      <w:lvlText w:val="%9."/>
+      <w:lvlJc w:val="right"/>
+      <w:pPr>
+        <w:ind w:left="6480" w:hanging="180"/>
+      </w:pPr>
+    </w:lvl>
+  </w:abstractNum>
+  <w:abstractNum w:abstractNumId="6" w15:restartNumberingAfterBreak="0">
     <w:nsid w:val="3BE216E9"/>
     <w:multiLevelType w:val="hybridMultilevel"/>
     <w:tmpl w:val="5016ED44"/>
@@ -4710,7 +4455,7 @@
       </w:pPr>
     </w:lvl>
   </w:abstractNum>
-  <w:abstractNum w:abstractNumId="4" w15:restartNumberingAfterBreak="0">
+  <w:abstractNum w:abstractNumId="7" w15:restartNumberingAfterBreak="0">
     <w:nsid w:val="4EC6488B"/>
     <w:multiLevelType w:val="hybridMultilevel"/>
     <w:tmpl w:val="86A8782E"/>
@@ -4799,7 +4544,7 @@
       </w:pPr>
     </w:lvl>
   </w:abstractNum>
-  <w:abstractNum w:abstractNumId="5" w15:restartNumberingAfterBreak="0">
+  <w:abstractNum w:abstractNumId="8" w15:restartNumberingAfterBreak="0">
     <w:nsid w:val="53D5473A"/>
     <w:multiLevelType w:val="hybridMultilevel"/>
     <w:tmpl w:val="5D1A2E3E"/>
@@ -4888,7 +4633,7 @@
       </w:pPr>
     </w:lvl>
   </w:abstractNum>
-  <w:abstractNum w:abstractNumId="6" w15:restartNumberingAfterBreak="0">
+  <w:abstractNum w:abstractNumId="9" w15:restartNumberingAfterBreak="0">
     <w:nsid w:val="540045A7"/>
     <w:multiLevelType w:val="hybridMultilevel"/>
     <w:tmpl w:val="927C293C"/>
@@ -4977,7 +4722,7 @@
       </w:pPr>
     </w:lvl>
   </w:abstractNum>
-  <w:abstractNum w:abstractNumId="7" w15:restartNumberingAfterBreak="0">
+  <w:abstractNum w:abstractNumId="10" w15:restartNumberingAfterBreak="0">
     <w:nsid w:val="593F083D"/>
     <w:multiLevelType w:val="hybridMultilevel"/>
     <w:tmpl w:val="BDCA9F70"/>
@@ -5066,7 +4811,7 @@
       </w:pPr>
     </w:lvl>
   </w:abstractNum>
-  <w:abstractNum w:abstractNumId="8" w15:restartNumberingAfterBreak="0">
+  <w:abstractNum w:abstractNumId="11" w15:restartNumberingAfterBreak="0">
     <w:nsid w:val="5A581E3B"/>
     <w:multiLevelType w:val="hybridMultilevel"/>
     <w:tmpl w:val="A1500868"/>
@@ -5155,7 +4900,7 @@
       </w:pPr>
     </w:lvl>
   </w:abstractNum>
-  <w:abstractNum w:abstractNumId="9" w15:restartNumberingAfterBreak="0">
+  <w:abstractNum w:abstractNumId="12" w15:restartNumberingAfterBreak="0">
     <w:nsid w:val="712732CB"/>
     <w:multiLevelType w:val="hybridMultilevel"/>
     <w:tmpl w:val="BA18C806"/>
@@ -5244,7 +4989,7 @@
       </w:pPr>
     </w:lvl>
   </w:abstractNum>
-  <w:abstractNum w:abstractNumId="10" w15:restartNumberingAfterBreak="0">
+  <w:abstractNum w:abstractNumId="13" w15:restartNumberingAfterBreak="0">
     <w:nsid w:val="76AF587F"/>
     <w:multiLevelType w:val="multilevel"/>
     <w:tmpl w:val="74B231D4"/>
@@ -5357,7 +5102,7 @@
       </w:rPr>
     </w:lvl>
   </w:abstractNum>
-  <w:abstractNum w:abstractNumId="11" w15:restartNumberingAfterBreak="0">
+  <w:abstractNum w:abstractNumId="14" w15:restartNumberingAfterBreak="0">
     <w:nsid w:val="794F2951"/>
     <w:multiLevelType w:val="hybridMultilevel"/>
     <w:tmpl w:val="4420D17E"/>
@@ -5446,7 +5191,7 @@
       </w:pPr>
     </w:lvl>
   </w:abstractNum>
-  <w:abstractNum w:abstractNumId="12" w15:restartNumberingAfterBreak="0">
+  <w:abstractNum w:abstractNumId="15" w15:restartNumberingAfterBreak="0">
     <w:nsid w:val="7DEF1BA0"/>
     <w:multiLevelType w:val="hybridMultilevel"/>
     <w:tmpl w:val="08EC8B98"/>
@@ -5536,43 +5281,52 @@
     </w:lvl>
   </w:abstractNum>
   <w:num w:numId="1">
-    <w:abstractNumId w:val="6"/>
+    <w:abstractNumId w:val="9"/>
   </w:num>
   <w:num w:numId="2">
-    <w:abstractNumId w:val="7"/>
+    <w:abstractNumId w:val="10"/>
   </w:num>
   <w:num w:numId="3">
-    <w:abstractNumId w:val="12"/>
+    <w:abstractNumId w:val="15"/>
   </w:num>
   <w:num w:numId="4">
-    <w:abstractNumId w:val="9"/>
+    <w:abstractNumId w:val="12"/>
   </w:num>
   <w:num w:numId="5">
     <w:abstractNumId w:val="2"/>
   </w:num>
   <w:num w:numId="6">
-    <w:abstractNumId w:val="10"/>
+    <w:abstractNumId w:val="13"/>
   </w:num>
   <w:num w:numId="7">
     <w:abstractNumId w:val="0"/>
   </w:num>
   <w:num w:numId="8">
-    <w:abstractNumId w:val="8"/>
+    <w:abstractNumId w:val="11"/>
   </w:num>
   <w:num w:numId="9">
     <w:abstractNumId w:val="1"/>
   </w:num>
   <w:num w:numId="10">
+    <w:abstractNumId w:val="8"/>
+  </w:num>
+  <w:num w:numId="11">
+    <w:abstractNumId w:val="7"/>
+  </w:num>
+  <w:num w:numId="12">
+    <w:abstractNumId w:val="6"/>
+  </w:num>
+  <w:num w:numId="13">
+    <w:abstractNumId w:val="14"/>
+  </w:num>
+  <w:num w:numId="14">
     <w:abstractNumId w:val="5"/>
   </w:num>
-  <w:num w:numId="11">
-    <w:abstractNumId w:val="4"/>
-  </w:num>
-  <w:num w:numId="12">
+  <w:num w:numId="15">
     <w:abstractNumId w:val="3"/>
   </w:num>
-  <w:num w:numId="13">
-    <w:abstractNumId w:val="11"/>
+  <w:num w:numId="16">
+    <w:abstractNumId w:val="4"/>
   </w:num>
 </w:numbering>
 </file>

</xml_diff>

<commit_message>
feat: modify visuals in paper
</commit_message>
<xml_diff>
--- a/Research Paper.docx
+++ b/Research Paper.docx
@@ -139,17 +139,28 @@
         </w:rPr>
         <w:t>Keywords</w:t>
       </w:r>
-    </w:p>
-    <w:p>
-      <w:pPr>
-        <w:autoSpaceDE w:val="0"/>
-        <w:autoSpaceDN w:val="0"/>
-        <w:adjustRightInd w:val="0"/>
-        <w:spacing w:after="0" w:line="240" w:lineRule="auto"/>
-        <w:rPr>
-          <w:rFonts w:ascii="MS Shell Dlg 2" w:hAnsi="MS Shell Dlg 2" w:cs="MS Shell Dlg 2"/>
-          <w:sz w:val="16"/>
-          <w:szCs w:val="16"/>
+      <w:r>
+        <w:rPr>
+          <w:rFonts w:ascii="Times New Roman" w:hAnsi="Times New Roman" w:cs="Times New Roman"/>
+          <w:b/>
+          <w:bCs/>
+          <w:sz w:val="30"/>
+          <w:szCs w:val="30"/>
+          <w:lang w:val="en-US"/>
+        </w:rPr>
+        <w:t xml:space="preserve"> </w:t>
+      </w:r>
+    </w:p>
+    <w:p>
+      <w:pPr>
+        <w:jc w:val="both"/>
+        <w:rPr>
+          <w:rFonts w:ascii="Times New Roman" w:hAnsi="Times New Roman" w:cs="Times New Roman"/>
+          <w:b/>
+          <w:bCs/>
+          <w:sz w:val="30"/>
+          <w:szCs w:val="30"/>
+          <w:lang w:val="en-US"/>
         </w:rPr>
       </w:pPr>
       <w:r>
@@ -222,34 +233,12 @@
       </w:r>
       <w:r>
         <w:rPr>
-          <w:rFonts w:ascii="Times New Roman" w:hAnsi="Times New Roman" w:cs="Times New Roman"/>
-          <w:sz w:val="28"/>
-          <w:szCs w:val="28"/>
-          <w:lang w:val="en-US"/>
-        </w:rPr>
-        <w:t xml:space="preserve"> Naïve Bayes </w:t>
-      </w:r>
-      <w:r>
-        <w:rPr>
           <w:rFonts w:ascii="Arial" w:hAnsi="Arial" w:cs="Arial"/>
           <w:sz w:val="26"/>
           <w:szCs w:val="26"/>
         </w:rPr>
-        <w:t>•</w:t>
-      </w:r>
-    </w:p>
-    <w:p>
-      <w:pPr>
-        <w:autoSpaceDE w:val="0"/>
-        <w:autoSpaceDN w:val="0"/>
-        <w:adjustRightInd w:val="0"/>
-        <w:spacing w:after="0" w:line="240" w:lineRule="auto"/>
-        <w:rPr>
-          <w:rFonts w:ascii="MS Shell Dlg 2" w:hAnsi="MS Shell Dlg 2" w:cs="MS Shell Dlg 2"/>
-          <w:sz w:val="16"/>
-          <w:szCs w:val="16"/>
-        </w:rPr>
-      </w:pPr>
+        <w:t xml:space="preserve"> </w:t>
+      </w:r>
       <w:r>
         <w:rPr>
           <w:rFonts w:ascii="Times New Roman" w:hAnsi="Times New Roman" w:cs="Times New Roman"/>
@@ -257,7 +246,7 @@
           <w:szCs w:val="28"/>
           <w:lang w:val="en-US"/>
         </w:rPr>
-        <w:t xml:space="preserve"> Fuzzy C-means Clustering </w:t>
+        <w:t xml:space="preserve">Fuzzy C-means Clustering </w:t>
       </w:r>
       <w:r>
         <w:rPr>
@@ -275,6 +264,40 @@
           <w:lang w:val="en-US"/>
         </w:rPr>
         <w:t xml:space="preserve"> K-Nearest Neighbors</w:t>
+      </w:r>
+      <w:r>
+        <w:rPr>
+          <w:rFonts w:ascii="Times New Roman" w:hAnsi="Times New Roman" w:cs="Times New Roman"/>
+          <w:sz w:val="28"/>
+          <w:szCs w:val="28"/>
+          <w:lang w:val="en-US"/>
+        </w:rPr>
+        <w:t xml:space="preserve"> </w:t>
+      </w:r>
+      <w:r>
+        <w:rPr>
+          <w:rFonts w:ascii="Arial" w:hAnsi="Arial" w:cs="Arial"/>
+          <w:sz w:val="26"/>
+          <w:szCs w:val="26"/>
+        </w:rPr>
+        <w:t>•</w:t>
+      </w:r>
+      <w:r>
+        <w:rPr>
+          <w:rFonts w:ascii="Arial" w:hAnsi="Arial" w:cs="Arial"/>
+          <w:sz w:val="26"/>
+          <w:szCs w:val="26"/>
+        </w:rPr>
+        <w:t xml:space="preserve"> </w:t>
+      </w:r>
+      <w:r>
+        <w:rPr>
+          <w:rFonts w:ascii="Times New Roman" w:hAnsi="Times New Roman" w:cs="Times New Roman"/>
+          <w:sz w:val="28"/>
+          <w:szCs w:val="28"/>
+          <w:lang w:val="en-US"/>
+        </w:rPr>
+        <w:t>Random Forest</w:t>
       </w:r>
     </w:p>
     <w:p>
@@ -294,7 +317,7 @@
           <w:ilvl w:val="0"/>
           <w:numId w:val="15"/>
         </w:numPr>
-        <w:ind w:left="426"/>
+        <w:ind w:left="426" w:hanging="426"/>
         <w:rPr>
           <w:rFonts w:ascii="Times New Roman" w:hAnsi="Times New Roman" w:cs="Times New Roman"/>
           <w:sz w:val="32"/>
@@ -397,7 +420,7 @@
           <w:ilvl w:val="0"/>
           <w:numId w:val="15"/>
         </w:numPr>
-        <w:ind w:left="426"/>
+        <w:ind w:left="426" w:hanging="426"/>
         <w:rPr>
           <w:rFonts w:ascii="Times New Roman" w:hAnsi="Times New Roman" w:cs="Times New Roman"/>
           <w:sz w:val="32"/>
@@ -442,7 +465,7 @@
           <w:ilvl w:val="0"/>
           <w:numId w:val="15"/>
         </w:numPr>
-        <w:ind w:left="426"/>
+        <w:ind w:left="426" w:hanging="426"/>
         <w:rPr>
           <w:rFonts w:ascii="Times New Roman" w:hAnsi="Times New Roman" w:cs="Times New Roman"/>
           <w:sz w:val="32"/>
@@ -947,6 +970,7 @@
     </w:p>
     <w:p>
       <w:pPr>
+        <w:ind w:left="360"/>
         <w:rPr>
           <w:rFonts w:ascii="Times New Roman" w:hAnsi="Times New Roman" w:cs="Times New Roman"/>
           <w:sz w:val="24"/>
@@ -969,10 +993,10 @@
           <w:noProof/>
         </w:rPr>
         <w:drawing>
-          <wp:inline distT="0" distB="0" distL="0" distR="0" wp14:anchorId="5BF9461F" wp14:editId="72EB6637">
-            <wp:extent cx="6479540" cy="3909695"/>
-            <wp:effectExtent l="0" t="0" r="5080" b="5715"/>
-            <wp:docPr id="1" name="Picture 1"/>
+          <wp:inline distT="0" distB="0" distL="0" distR="0" wp14:anchorId="33AEEE4B" wp14:editId="1BED229E">
+            <wp:extent cx="6479540" cy="4602480"/>
+            <wp:effectExtent l="0" t="0" r="0" b="7620"/>
+            <wp:docPr id="10" name="Picture 10"/>
             <wp:cNvGraphicFramePr>
               <a:graphicFrameLocks xmlns:a="http://schemas.openxmlformats.org/drawingml/2006/main" noChangeAspect="1"/>
             </wp:cNvGraphicFramePr>
@@ -980,7 +1004,7 @@
               <a:graphicData uri="http://schemas.openxmlformats.org/drawingml/2006/picture">
                 <pic:pic xmlns:pic="http://schemas.openxmlformats.org/drawingml/2006/picture">
                   <pic:nvPicPr>
-                    <pic:cNvPr id="0" name="Picture 1"/>
+                    <pic:cNvPr id="0" name="Picture 3"/>
                     <pic:cNvPicPr>
                       <a:picLocks noChangeAspect="1" noChangeArrowheads="1"/>
                     </pic:cNvPicPr>
@@ -1001,7 +1025,7 @@
                   <pic:spPr bwMode="auto">
                     <a:xfrm>
                       <a:off x="0" y="0"/>
-                      <a:ext cx="6479540" cy="3909695"/>
+                      <a:ext cx="6479540" cy="4602480"/>
                     </a:xfrm>
                     <a:prstGeom prst="rect">
                       <a:avLst/>
@@ -1232,7 +1256,7 @@
     </w:p>
     <w:p>
       <w:pPr>
-        <w:jc w:val="center"/>
+        <w:ind w:left="360"/>
         <w:rPr>
           <w:rFonts w:ascii="Times New Roman" w:hAnsi="Times New Roman" w:cs="Times New Roman"/>
           <w:sz w:val="24"/>
@@ -1246,10 +1270,10 @@
         </w:rPr>
         <w:lastRenderedPageBreak/>
         <w:drawing>
-          <wp:inline distT="0" distB="0" distL="0" distR="0" wp14:anchorId="14DA8B43" wp14:editId="5FB144C1">
-            <wp:extent cx="6375265" cy="3869267"/>
-            <wp:effectExtent l="0" t="0" r="6985" b="0"/>
-            <wp:docPr id="2" name="Picture 2"/>
+          <wp:inline distT="0" distB="0" distL="0" distR="0" wp14:anchorId="5A79EB8D" wp14:editId="34A1A749">
+            <wp:extent cx="6479540" cy="4599940"/>
+            <wp:effectExtent l="0" t="0" r="0" b="0"/>
+            <wp:docPr id="11" name="Picture 11"/>
             <wp:cNvGraphicFramePr>
               <a:graphicFrameLocks xmlns:a="http://schemas.openxmlformats.org/drawingml/2006/main" noChangeAspect="1"/>
             </wp:cNvGraphicFramePr>
@@ -1257,13 +1281,13 @@
               <a:graphicData uri="http://schemas.openxmlformats.org/drawingml/2006/picture">
                 <pic:pic xmlns:pic="http://schemas.openxmlformats.org/drawingml/2006/picture">
                   <pic:nvPicPr>
-                    <pic:cNvPr id="0" name="Picture 3"/>
+                    <pic:cNvPr id="0" name="Picture 5"/>
                     <pic:cNvPicPr>
                       <a:picLocks noChangeAspect="1" noChangeArrowheads="1"/>
                     </pic:cNvPicPr>
                   </pic:nvPicPr>
                   <pic:blipFill>
-                    <a:blip r:embed="rId8" cstate="print">
+                    <a:blip r:embed="rId8">
                       <a:extLst>
                         <a:ext uri="{28A0092B-C50C-407E-A947-70E740481C1C}">
                           <a14:useLocalDpi xmlns:a14="http://schemas.microsoft.com/office/drawing/2010/main" val="0"/>
@@ -1278,7 +1302,7 @@
                   <pic:spPr bwMode="auto">
                     <a:xfrm>
                       <a:off x="0" y="0"/>
-                      <a:ext cx="6594405" cy="4002267"/>
+                      <a:ext cx="6479540" cy="4599940"/>
                     </a:xfrm>
                     <a:prstGeom prst="rect">
                       <a:avLst/>
@@ -1509,7 +1533,7 @@
     </w:p>
     <w:p>
       <w:pPr>
-        <w:jc w:val="center"/>
+        <w:ind w:left="360"/>
         <w:rPr>
           <w:rFonts w:ascii="Times New Roman" w:hAnsi="Times New Roman" w:cs="Times New Roman"/>
           <w:sz w:val="24"/>
@@ -1523,10 +1547,10 @@
         </w:rPr>
         <w:lastRenderedPageBreak/>
         <w:drawing>
-          <wp:inline distT="0" distB="0" distL="0" distR="0" wp14:anchorId="0A6A0E90" wp14:editId="63F4ACAA">
-            <wp:extent cx="6155267" cy="3728509"/>
-            <wp:effectExtent l="0" t="0" r="0" b="5715"/>
-            <wp:docPr id="3" name="Picture 3"/>
+          <wp:inline distT="0" distB="0" distL="0" distR="0" wp14:anchorId="08931556" wp14:editId="09E508B2">
+            <wp:extent cx="6479540" cy="4618990"/>
+            <wp:effectExtent l="0" t="0" r="0" b="0"/>
+            <wp:docPr id="14" name="Picture 14"/>
             <wp:cNvGraphicFramePr>
               <a:graphicFrameLocks xmlns:a="http://schemas.openxmlformats.org/drawingml/2006/main" noChangeAspect="1"/>
             </wp:cNvGraphicFramePr>
@@ -1534,13 +1558,13 @@
               <a:graphicData uri="http://schemas.openxmlformats.org/drawingml/2006/picture">
                 <pic:pic xmlns:pic="http://schemas.openxmlformats.org/drawingml/2006/picture">
                   <pic:nvPicPr>
-                    <pic:cNvPr id="0" name="Picture 5"/>
+                    <pic:cNvPr id="0" name="Picture 20"/>
                     <pic:cNvPicPr>
                       <a:picLocks noChangeAspect="1" noChangeArrowheads="1"/>
                     </pic:cNvPicPr>
                   </pic:nvPicPr>
                   <pic:blipFill>
-                    <a:blip r:embed="rId9" cstate="print">
+                    <a:blip r:embed="rId9">
                       <a:extLst>
                         <a:ext uri="{28A0092B-C50C-407E-A947-70E740481C1C}">
                           <a14:useLocalDpi xmlns:a14="http://schemas.microsoft.com/office/drawing/2010/main" val="0"/>
@@ -1555,7 +1579,7 @@
                   <pic:spPr bwMode="auto">
                     <a:xfrm>
                       <a:off x="0" y="0"/>
-                      <a:ext cx="6214038" cy="3764109"/>
+                      <a:ext cx="6479540" cy="4618990"/>
                     </a:xfrm>
                     <a:prstGeom prst="rect">
                       <a:avLst/>
@@ -1783,26 +1807,16 @@
           <w:lang w:val="en-US"/>
         </w:rPr>
       </w:pPr>
-    </w:p>
-    <w:p>
-      <w:pPr>
-        <w:rPr>
-          <w:rFonts w:ascii="Times New Roman" w:hAnsi="Times New Roman" w:cs="Times New Roman"/>
-          <w:sz w:val="24"/>
-          <w:szCs w:val="24"/>
-          <w:lang w:val="en-US"/>
-        </w:rPr>
-      </w:pPr>
       <w:r>
         <w:rPr>
           <w:noProof/>
         </w:rPr>
         <w:lastRenderedPageBreak/>
         <w:drawing>
-          <wp:inline distT="0" distB="0" distL="0" distR="0" wp14:anchorId="1F9FF8B0" wp14:editId="29709541">
-            <wp:extent cx="6479540" cy="3898265"/>
-            <wp:effectExtent l="0" t="0" r="0" b="6985"/>
-            <wp:docPr id="4" name="Picture 4"/>
+          <wp:inline distT="0" distB="0" distL="0" distR="0" wp14:anchorId="7742574F" wp14:editId="7A3A8408">
+            <wp:extent cx="6479540" cy="4568825"/>
+            <wp:effectExtent l="0" t="0" r="0" b="3175"/>
+            <wp:docPr id="16" name="Picture 16"/>
             <wp:cNvGraphicFramePr>
               <a:graphicFrameLocks xmlns:a="http://schemas.openxmlformats.org/drawingml/2006/main" noChangeAspect="1"/>
             </wp:cNvGraphicFramePr>
@@ -1810,7 +1824,7 @@
               <a:graphicData uri="http://schemas.openxmlformats.org/drawingml/2006/picture">
                 <pic:pic xmlns:pic="http://schemas.openxmlformats.org/drawingml/2006/picture">
                   <pic:nvPicPr>
-                    <pic:cNvPr id="0" name="Picture 7"/>
+                    <pic:cNvPr id="0" name="Picture 24"/>
                     <pic:cNvPicPr>
                       <a:picLocks noChangeAspect="1" noChangeArrowheads="1"/>
                     </pic:cNvPicPr>
@@ -1831,7 +1845,7 @@
                   <pic:spPr bwMode="auto">
                     <a:xfrm>
                       <a:off x="0" y="0"/>
-                      <a:ext cx="6479540" cy="3898265"/>
+                      <a:ext cx="6479540" cy="4568825"/>
                     </a:xfrm>
                     <a:prstGeom prst="rect">
                       <a:avLst/>
@@ -2088,11 +2102,11 @@
     </w:p>
     <w:p>
       <w:pPr>
-        <w:jc w:val="center"/>
-        <w:rPr>
-          <w:rFonts w:ascii="Times New Roman" w:hAnsi="Times New Roman" w:cs="Times New Roman"/>
-          <w:sz w:val="28"/>
-          <w:szCs w:val="28"/>
+        <w:jc w:val="both"/>
+        <w:rPr>
+          <w:rFonts w:ascii="Times New Roman" w:hAnsi="Times New Roman" w:cs="Times New Roman"/>
+          <w:sz w:val="24"/>
+          <w:szCs w:val="24"/>
           <w:lang w:val="en-US"/>
         </w:rPr>
       </w:pPr>
@@ -2102,10 +2116,10 @@
         </w:rPr>
         <w:lastRenderedPageBreak/>
         <w:drawing>
-          <wp:inline distT="0" distB="0" distL="0" distR="0" wp14:anchorId="0F445ECD" wp14:editId="1BF27F18">
-            <wp:extent cx="6348095" cy="3573780"/>
-            <wp:effectExtent l="0" t="0" r="0" b="7620"/>
-            <wp:docPr id="5" name="Picture 5"/>
+          <wp:inline distT="0" distB="0" distL="0" distR="0" wp14:anchorId="0BEC7760" wp14:editId="49CA7298">
+            <wp:extent cx="6479540" cy="3128645"/>
+            <wp:effectExtent l="0" t="0" r="0" b="0"/>
+            <wp:docPr id="17" name="Picture 17"/>
             <wp:cNvGraphicFramePr>
               <a:graphicFrameLocks xmlns:a="http://schemas.openxmlformats.org/drawingml/2006/main" noChangeAspect="1"/>
             </wp:cNvGraphicFramePr>
@@ -2113,7 +2127,7 @@
               <a:graphicData uri="http://schemas.openxmlformats.org/drawingml/2006/picture">
                 <pic:pic xmlns:pic="http://schemas.openxmlformats.org/drawingml/2006/picture">
                   <pic:nvPicPr>
-                    <pic:cNvPr id="0" name="Picture 1"/>
+                    <pic:cNvPr id="0" name="Picture 26"/>
                     <pic:cNvPicPr>
                       <a:picLocks noChangeAspect="1" noChangeArrowheads="1"/>
                     </pic:cNvPicPr>
@@ -2134,7 +2148,7 @@
                   <pic:spPr bwMode="auto">
                     <a:xfrm>
                       <a:off x="0" y="0"/>
-                      <a:ext cx="6373649" cy="3588166"/>
+                      <a:ext cx="6479540" cy="3128645"/>
                     </a:xfrm>
                     <a:prstGeom prst="rect">
                       <a:avLst/>
@@ -2316,11 +2330,22 @@
     </w:p>
     <w:p>
       <w:pPr>
-        <w:jc w:val="center"/>
-        <w:rPr>
-          <w:rFonts w:ascii="Times New Roman" w:hAnsi="Times New Roman" w:cs="Times New Roman"/>
-          <w:sz w:val="28"/>
-          <w:szCs w:val="28"/>
+        <w:jc w:val="both"/>
+        <w:rPr>
+          <w:rFonts w:ascii="Times New Roman" w:hAnsi="Times New Roman" w:cs="Times New Roman"/>
+          <w:sz w:val="24"/>
+          <w:szCs w:val="24"/>
+          <w:lang w:val="en-US"/>
+        </w:rPr>
+      </w:pPr>
+    </w:p>
+    <w:p>
+      <w:pPr>
+        <w:jc w:val="both"/>
+        <w:rPr>
+          <w:rFonts w:ascii="Times New Roman" w:hAnsi="Times New Roman" w:cs="Times New Roman"/>
+          <w:sz w:val="24"/>
+          <w:szCs w:val="24"/>
           <w:lang w:val="en-US"/>
         </w:rPr>
       </w:pPr>
@@ -2329,10 +2354,10 @@
           <w:noProof/>
         </w:rPr>
         <w:drawing>
-          <wp:inline distT="0" distB="0" distL="0" distR="0" wp14:anchorId="2951FBAD" wp14:editId="6DC094A9">
-            <wp:extent cx="6227295" cy="3009900"/>
-            <wp:effectExtent l="0" t="0" r="2540" b="0"/>
-            <wp:docPr id="6" name="Picture 6"/>
+          <wp:inline distT="0" distB="0" distL="0" distR="0" wp14:anchorId="1CD387B3" wp14:editId="75918DA1">
+            <wp:extent cx="6479540" cy="3128645"/>
+            <wp:effectExtent l="0" t="0" r="0" b="0"/>
+            <wp:docPr id="18" name="Picture 18"/>
             <wp:cNvGraphicFramePr>
               <a:graphicFrameLocks xmlns:a="http://schemas.openxmlformats.org/drawingml/2006/main" noChangeAspect="1"/>
             </wp:cNvGraphicFramePr>
@@ -2340,7 +2365,7 @@
               <a:graphicData uri="http://schemas.openxmlformats.org/drawingml/2006/picture">
                 <pic:pic xmlns:pic="http://schemas.openxmlformats.org/drawingml/2006/picture">
                   <pic:nvPicPr>
-                    <pic:cNvPr id="0" name="Picture 3"/>
+                    <pic:cNvPr id="0" name="Picture 28"/>
                     <pic:cNvPicPr>
                       <a:picLocks noChangeAspect="1" noChangeArrowheads="1"/>
                     </pic:cNvPicPr>
@@ -2361,7 +2386,7 @@
                   <pic:spPr bwMode="auto">
                     <a:xfrm>
                       <a:off x="0" y="0"/>
-                      <a:ext cx="6231837" cy="3012096"/>
+                      <a:ext cx="6479540" cy="3128645"/>
                     </a:xfrm>
                     <a:prstGeom prst="rect">
                       <a:avLst/>
@@ -2578,16 +2603,7 @@
     </w:p>
     <w:p>
       <w:pPr>
-        <w:rPr>
-          <w:rFonts w:ascii="Times New Roman" w:hAnsi="Times New Roman" w:cs="Times New Roman"/>
-          <w:sz w:val="24"/>
-          <w:szCs w:val="24"/>
-          <w:lang w:val="en-US"/>
-        </w:rPr>
-      </w:pPr>
-    </w:p>
-    <w:p>
-      <w:pPr>
+        <w:jc w:val="both"/>
         <w:rPr>
           <w:rFonts w:ascii="Times New Roman" w:hAnsi="Times New Roman" w:cs="Times New Roman"/>
           <w:sz w:val="24"/>
@@ -2610,10 +2626,10 @@
           <w:noProof/>
         </w:rPr>
         <w:drawing>
-          <wp:inline distT="0" distB="0" distL="0" distR="0" wp14:anchorId="709EFE07" wp14:editId="44C5DCAA">
-            <wp:extent cx="6479540" cy="4032250"/>
-            <wp:effectExtent l="0" t="0" r="0" b="6350"/>
-            <wp:docPr id="7" name="Picture 7"/>
+          <wp:inline distT="0" distB="0" distL="0" distR="0" wp14:anchorId="51039B4B" wp14:editId="517102CF">
+            <wp:extent cx="6479540" cy="3856990"/>
+            <wp:effectExtent l="0" t="0" r="0" b="0"/>
+            <wp:docPr id="19" name="Picture 19"/>
             <wp:cNvGraphicFramePr>
               <a:graphicFrameLocks xmlns:a="http://schemas.openxmlformats.org/drawingml/2006/main" noChangeAspect="1"/>
             </wp:cNvGraphicFramePr>
@@ -2621,7 +2637,7 @@
               <a:graphicData uri="http://schemas.openxmlformats.org/drawingml/2006/picture">
                 <pic:pic xmlns:pic="http://schemas.openxmlformats.org/drawingml/2006/picture">
                   <pic:nvPicPr>
-                    <pic:cNvPr id="0" name="Picture 5"/>
+                    <pic:cNvPr id="0" name="Picture 30"/>
                     <pic:cNvPicPr>
                       <a:picLocks noChangeAspect="1" noChangeArrowheads="1"/>
                     </pic:cNvPicPr>
@@ -2642,7 +2658,7 @@
                   <pic:spPr bwMode="auto">
                     <a:xfrm>
                       <a:off x="0" y="0"/>
-                      <a:ext cx="6479540" cy="4032250"/>
+                      <a:ext cx="6479540" cy="3856990"/>
                     </a:xfrm>
                     <a:prstGeom prst="rect">
                       <a:avLst/>
@@ -2736,7 +2752,7 @@
     </w:p>
     <w:p>
       <w:pPr>
-        <w:jc w:val="center"/>
+        <w:jc w:val="both"/>
         <w:rPr>
           <w:rFonts w:ascii="Times New Roman" w:hAnsi="Times New Roman" w:cs="Times New Roman"/>
           <w:sz w:val="24"/>
@@ -2750,10 +2766,10 @@
         </w:rPr>
         <w:lastRenderedPageBreak/>
         <w:drawing>
-          <wp:inline distT="0" distB="0" distL="0" distR="0" wp14:anchorId="3D75BF61" wp14:editId="4BE7038C">
-            <wp:extent cx="6479540" cy="3282950"/>
+          <wp:inline distT="0" distB="0" distL="0" distR="0" wp14:anchorId="21D7A3FA" wp14:editId="1D8F0B97">
+            <wp:extent cx="6479540" cy="3281680"/>
             <wp:effectExtent l="0" t="0" r="0" b="0"/>
-            <wp:docPr id="8" name="Picture 8"/>
+            <wp:docPr id="20" name="Picture 20"/>
             <wp:cNvGraphicFramePr>
               <a:graphicFrameLocks xmlns:a="http://schemas.openxmlformats.org/drawingml/2006/main" noChangeAspect="1"/>
             </wp:cNvGraphicFramePr>
@@ -2761,7 +2777,7 @@
               <a:graphicData uri="http://schemas.openxmlformats.org/drawingml/2006/picture">
                 <pic:pic xmlns:pic="http://schemas.openxmlformats.org/drawingml/2006/picture">
                   <pic:nvPicPr>
-                    <pic:cNvPr id="0" name="Picture 7"/>
+                    <pic:cNvPr id="0" name="Picture 32"/>
                     <pic:cNvPicPr>
                       <a:picLocks noChangeAspect="1" noChangeArrowheads="1"/>
                     </pic:cNvPicPr>
@@ -2782,7 +2798,7 @@
                   <pic:spPr bwMode="auto">
                     <a:xfrm>
                       <a:off x="0" y="0"/>
-                      <a:ext cx="6479540" cy="3282950"/>
+                      <a:ext cx="6479540" cy="3281680"/>
                     </a:xfrm>
                     <a:prstGeom prst="rect">
                       <a:avLst/>
@@ -2862,6 +2878,7 @@
           <w:ilvl w:val="0"/>
           <w:numId w:val="15"/>
         </w:numPr>
+        <w:ind w:left="426" w:hanging="426"/>
         <w:rPr>
           <w:rFonts w:ascii="Times New Roman" w:hAnsi="Times New Roman" w:cs="Times New Roman"/>
           <w:sz w:val="32"/>
@@ -2905,6 +2922,7 @@
           <w:ilvl w:val="0"/>
           <w:numId w:val="15"/>
         </w:numPr>
+        <w:ind w:left="426" w:hanging="426"/>
         <w:rPr>
           <w:rFonts w:ascii="Times New Roman" w:hAnsi="Times New Roman" w:cs="Times New Roman"/>
           <w:sz w:val="32"/>
@@ -2949,6 +2967,7 @@
           <w:ilvl w:val="0"/>
           <w:numId w:val="15"/>
         </w:numPr>
+        <w:ind w:left="426" w:hanging="426"/>
         <w:rPr>
           <w:rFonts w:ascii="Times New Roman" w:hAnsi="Times New Roman" w:cs="Times New Roman"/>
           <w:sz w:val="32"/>
@@ -2968,21 +2987,367 @@
     </w:p>
     <w:p>
       <w:pPr>
-        <w:rPr>
-          <w:rFonts w:ascii="Times New Roman" w:hAnsi="Times New Roman" w:cs="Times New Roman"/>
-          <w:sz w:val="20"/>
-          <w:szCs w:val="20"/>
-          <w:lang w:val="en-US"/>
-        </w:rPr>
-      </w:pPr>
-      <w:r>
-        <w:rPr>
-          <w:rFonts w:ascii="Times New Roman" w:hAnsi="Times New Roman" w:cs="Times New Roman"/>
-          <w:sz w:val="20"/>
-          <w:szCs w:val="20"/>
+        <w:spacing w:after="120" w:line="240" w:lineRule="auto"/>
+        <w:ind w:left="720" w:hanging="720"/>
+        <w:rPr>
+          <w:rFonts w:ascii="Times New Roman" w:hAnsi="Times New Roman" w:cs="Times New Roman"/>
+          <w:sz w:val="18"/>
+          <w:szCs w:val="18"/>
+          <w:lang w:val="en-US"/>
+        </w:rPr>
+      </w:pPr>
+      <w:r>
+        <w:rPr>
+          <w:rFonts w:ascii="Times New Roman" w:hAnsi="Times New Roman" w:cs="Times New Roman"/>
+          <w:sz w:val="18"/>
+          <w:szCs w:val="18"/>
           <w:lang w:val="en-US"/>
         </w:rPr>
         <w:t>[1]</w:t>
+      </w:r>
+      <w:r>
+        <w:rPr>
+          <w:rFonts w:ascii="Times New Roman" w:hAnsi="Times New Roman" w:cs="Times New Roman"/>
+          <w:sz w:val="18"/>
+          <w:szCs w:val="18"/>
+          <w:lang w:val="en-US"/>
+        </w:rPr>
+        <w:tab/>
+      </w:r>
+      <w:r>
+        <w:rPr>
+          <w:rFonts w:ascii="Arial" w:hAnsi="Arial" w:cs="Arial"/>
+          <w:color w:val="222222"/>
+          <w:sz w:val="18"/>
+          <w:szCs w:val="18"/>
+          <w:shd w:val="clear" w:color="auto" w:fill="FFFFFF"/>
+        </w:rPr>
+        <w:t>Nath, S. V. (2006, December). Crime pattern detection using data mining. In </w:t>
+      </w:r>
+      <w:r>
+        <w:rPr>
+          <w:rFonts w:ascii="Arial" w:hAnsi="Arial" w:cs="Arial"/>
+          <w:i/>
+          <w:iCs/>
+          <w:color w:val="222222"/>
+          <w:sz w:val="18"/>
+          <w:szCs w:val="18"/>
+          <w:shd w:val="clear" w:color="auto" w:fill="FFFFFF"/>
+        </w:rPr>
+        <w:t>2006 IEEE/WIC/ACM International</w:t>
+      </w:r>
+      <w:r>
+        <w:rPr>
+          <w:rFonts w:ascii="Arial" w:hAnsi="Arial" w:cs="Arial"/>
+          <w:i/>
+          <w:iCs/>
+          <w:color w:val="222222"/>
+          <w:sz w:val="18"/>
+          <w:szCs w:val="18"/>
+          <w:shd w:val="clear" w:color="auto" w:fill="FFFFFF"/>
+        </w:rPr>
+        <w:t xml:space="preserve"> </w:t>
+      </w:r>
+      <w:r>
+        <w:rPr>
+          <w:rFonts w:ascii="Arial" w:hAnsi="Arial" w:cs="Arial"/>
+          <w:i/>
+          <w:iCs/>
+          <w:color w:val="222222"/>
+          <w:sz w:val="18"/>
+          <w:szCs w:val="18"/>
+          <w:shd w:val="clear" w:color="auto" w:fill="FFFFFF"/>
+        </w:rPr>
+        <w:t>Conference on Web Intelligence and Intelligent Agent Technology Workshops</w:t>
+      </w:r>
+      <w:r>
+        <w:rPr>
+          <w:rFonts w:ascii="Arial" w:hAnsi="Arial" w:cs="Arial"/>
+          <w:color w:val="222222"/>
+          <w:sz w:val="18"/>
+          <w:szCs w:val="18"/>
+          <w:shd w:val="clear" w:color="auto" w:fill="FFFFFF"/>
+        </w:rPr>
+        <w:t> (pp. 41-44). IEEE.</w:t>
+      </w:r>
+      <w:r>
+        <w:rPr>
+          <w:rFonts w:ascii="Times New Roman" w:hAnsi="Times New Roman" w:cs="Times New Roman"/>
+          <w:sz w:val="18"/>
+          <w:szCs w:val="18"/>
+          <w:lang w:val="en-US"/>
+        </w:rPr>
+        <w:t xml:space="preserve"> </w:t>
+      </w:r>
+    </w:p>
+    <w:p>
+      <w:pPr>
+        <w:spacing w:after="120" w:line="240" w:lineRule="auto"/>
+        <w:ind w:left="720" w:hanging="720"/>
+        <w:rPr>
+          <w:rFonts w:ascii="Times New Roman" w:hAnsi="Times New Roman" w:cs="Times New Roman"/>
+          <w:sz w:val="18"/>
+          <w:szCs w:val="18"/>
+          <w:lang w:val="en-US"/>
+        </w:rPr>
+      </w:pPr>
+      <w:r>
+        <w:rPr>
+          <w:rFonts w:ascii="Times New Roman" w:hAnsi="Times New Roman" w:cs="Times New Roman"/>
+          <w:sz w:val="18"/>
+          <w:szCs w:val="18"/>
+          <w:lang w:val="en-US"/>
+        </w:rPr>
+        <w:t>[2]</w:t>
+      </w:r>
+      <w:r>
+        <w:rPr>
+          <w:rFonts w:ascii="Times New Roman" w:hAnsi="Times New Roman" w:cs="Times New Roman"/>
+          <w:sz w:val="18"/>
+          <w:szCs w:val="18"/>
+          <w:lang w:val="en-US"/>
+        </w:rPr>
+        <w:tab/>
+      </w:r>
+      <w:proofErr w:type="spellStart"/>
+      <w:r>
+        <w:rPr>
+          <w:rFonts w:ascii="Arial" w:hAnsi="Arial" w:cs="Arial"/>
+          <w:color w:val="222222"/>
+          <w:sz w:val="18"/>
+          <w:szCs w:val="18"/>
+          <w:shd w:val="clear" w:color="auto" w:fill="FFFFFF"/>
+        </w:rPr>
+        <w:t>Sathyadevan</w:t>
+      </w:r>
+      <w:proofErr w:type="spellEnd"/>
+      <w:r>
+        <w:rPr>
+          <w:rFonts w:ascii="Arial" w:hAnsi="Arial" w:cs="Arial"/>
+          <w:color w:val="222222"/>
+          <w:sz w:val="18"/>
+          <w:szCs w:val="18"/>
+          <w:shd w:val="clear" w:color="auto" w:fill="FFFFFF"/>
+        </w:rPr>
+        <w:t>, S. (2014, August). Crime analysis and prediction using data mining. In </w:t>
+      </w:r>
+      <w:r>
+        <w:rPr>
+          <w:rFonts w:ascii="Arial" w:hAnsi="Arial" w:cs="Arial"/>
+          <w:i/>
+          <w:iCs/>
+          <w:color w:val="222222"/>
+          <w:sz w:val="18"/>
+          <w:szCs w:val="18"/>
+          <w:shd w:val="clear" w:color="auto" w:fill="FFFFFF"/>
+        </w:rPr>
+        <w:t>2014 First International Conference on Networks &amp; Soft Computing (ICNSC2014)</w:t>
+      </w:r>
+      <w:r>
+        <w:rPr>
+          <w:rFonts w:ascii="Arial" w:hAnsi="Arial" w:cs="Arial"/>
+          <w:color w:val="222222"/>
+          <w:sz w:val="18"/>
+          <w:szCs w:val="18"/>
+          <w:shd w:val="clear" w:color="auto" w:fill="FFFFFF"/>
+        </w:rPr>
+        <w:t> (pp. 406-412). IEEE.</w:t>
+      </w:r>
+      <w:r>
+        <w:rPr>
+          <w:rFonts w:ascii="Times New Roman" w:hAnsi="Times New Roman" w:cs="Times New Roman"/>
+          <w:sz w:val="18"/>
+          <w:szCs w:val="18"/>
+          <w:lang w:val="en-US"/>
+        </w:rPr>
+        <w:t xml:space="preserve"> </w:t>
+      </w:r>
+    </w:p>
+    <w:p>
+      <w:pPr>
+        <w:spacing w:after="120" w:line="240" w:lineRule="auto"/>
+        <w:ind w:left="720" w:hanging="720"/>
+        <w:rPr>
+          <w:rFonts w:ascii="Times New Roman" w:hAnsi="Times New Roman" w:cs="Times New Roman"/>
+          <w:sz w:val="18"/>
+          <w:szCs w:val="18"/>
+          <w:lang w:val="en-US"/>
+        </w:rPr>
+      </w:pPr>
+      <w:r>
+        <w:rPr>
+          <w:rFonts w:ascii="Times New Roman" w:hAnsi="Times New Roman" w:cs="Times New Roman"/>
+          <w:sz w:val="18"/>
+          <w:szCs w:val="18"/>
+          <w:lang w:val="en-US"/>
+        </w:rPr>
+        <w:t>[3]</w:t>
+      </w:r>
+      <w:r>
+        <w:rPr>
+          <w:rFonts w:ascii="Times New Roman" w:hAnsi="Times New Roman" w:cs="Times New Roman"/>
+          <w:sz w:val="18"/>
+          <w:szCs w:val="18"/>
+          <w:lang w:val="en-US"/>
+        </w:rPr>
+        <w:tab/>
+      </w:r>
+      <w:r>
+        <w:rPr>
+          <w:rFonts w:ascii="Arial" w:hAnsi="Arial" w:cs="Arial"/>
+          <w:color w:val="222222"/>
+          <w:sz w:val="18"/>
+          <w:szCs w:val="18"/>
+          <w:shd w:val="clear" w:color="auto" w:fill="FFFFFF"/>
+        </w:rPr>
+        <w:t>Tayal, D. K., Jain, A., Arora, S., Agarwal, S., Gupta, T., &amp; Tyagi, N. (2015). Crime detection and criminal identification in India using data mining techniques. </w:t>
+      </w:r>
+      <w:r>
+        <w:rPr>
+          <w:rFonts w:ascii="Arial" w:hAnsi="Arial" w:cs="Arial"/>
+          <w:i/>
+          <w:iCs/>
+          <w:color w:val="222222"/>
+          <w:sz w:val="18"/>
+          <w:szCs w:val="18"/>
+          <w:shd w:val="clear" w:color="auto" w:fill="FFFFFF"/>
+        </w:rPr>
+        <w:t>AI &amp; society</w:t>
+      </w:r>
+      <w:r>
+        <w:rPr>
+          <w:rFonts w:ascii="Arial" w:hAnsi="Arial" w:cs="Arial"/>
+          <w:color w:val="222222"/>
+          <w:sz w:val="18"/>
+          <w:szCs w:val="18"/>
+          <w:shd w:val="clear" w:color="auto" w:fill="FFFFFF"/>
+        </w:rPr>
+        <w:t>, </w:t>
+      </w:r>
+      <w:r>
+        <w:rPr>
+          <w:rFonts w:ascii="Arial" w:hAnsi="Arial" w:cs="Arial"/>
+          <w:i/>
+          <w:iCs/>
+          <w:color w:val="222222"/>
+          <w:sz w:val="18"/>
+          <w:szCs w:val="18"/>
+          <w:shd w:val="clear" w:color="auto" w:fill="FFFFFF"/>
+        </w:rPr>
+        <w:t>30</w:t>
+      </w:r>
+      <w:r>
+        <w:rPr>
+          <w:rFonts w:ascii="Arial" w:hAnsi="Arial" w:cs="Arial"/>
+          <w:color w:val="222222"/>
+          <w:sz w:val="18"/>
+          <w:szCs w:val="18"/>
+          <w:shd w:val="clear" w:color="auto" w:fill="FFFFFF"/>
+        </w:rPr>
+        <w:t>(1), 117-127.</w:t>
+      </w:r>
+    </w:p>
+    <w:p>
+      <w:pPr>
+        <w:spacing w:after="120" w:line="240" w:lineRule="auto"/>
+        <w:ind w:left="720" w:hanging="720"/>
+        <w:rPr>
+          <w:rFonts w:ascii="Times New Roman" w:hAnsi="Times New Roman" w:cs="Times New Roman"/>
+          <w:sz w:val="18"/>
+          <w:szCs w:val="18"/>
+          <w:lang w:val="en-US"/>
+        </w:rPr>
+      </w:pPr>
+      <w:r>
+        <w:rPr>
+          <w:rFonts w:ascii="Times New Roman" w:hAnsi="Times New Roman" w:cs="Times New Roman"/>
+          <w:sz w:val="18"/>
+          <w:szCs w:val="18"/>
+          <w:lang w:val="en-US"/>
+        </w:rPr>
+        <w:t>[4]</w:t>
+      </w:r>
+      <w:r>
+        <w:rPr>
+          <w:rFonts w:ascii="Times New Roman" w:hAnsi="Times New Roman" w:cs="Times New Roman"/>
+          <w:sz w:val="18"/>
+          <w:szCs w:val="18"/>
+          <w:lang w:val="en-US"/>
+        </w:rPr>
+        <w:tab/>
+      </w:r>
+      <w:proofErr w:type="spellStart"/>
+      <w:r>
+        <w:rPr>
+          <w:rFonts w:ascii="Arial" w:hAnsi="Arial" w:cs="Arial"/>
+          <w:color w:val="222222"/>
+          <w:sz w:val="18"/>
+          <w:szCs w:val="18"/>
+          <w:shd w:val="clear" w:color="auto" w:fill="FFFFFF"/>
+        </w:rPr>
+        <w:t>Prabakaran</w:t>
+      </w:r>
+      <w:proofErr w:type="spellEnd"/>
+      <w:r>
+        <w:rPr>
+          <w:rFonts w:ascii="Arial" w:hAnsi="Arial" w:cs="Arial"/>
+          <w:color w:val="222222"/>
+          <w:sz w:val="18"/>
+          <w:szCs w:val="18"/>
+          <w:shd w:val="clear" w:color="auto" w:fill="FFFFFF"/>
+        </w:rPr>
+        <w:t>, S., &amp; Mitra, S. (2018, April). Survey of analysis of crime detection techniques using data mining and machine learning. In </w:t>
+      </w:r>
+      <w:r>
+        <w:rPr>
+          <w:rFonts w:ascii="Arial" w:hAnsi="Arial" w:cs="Arial"/>
+          <w:i/>
+          <w:iCs/>
+          <w:color w:val="222222"/>
+          <w:sz w:val="18"/>
+          <w:szCs w:val="18"/>
+          <w:shd w:val="clear" w:color="auto" w:fill="FFFFFF"/>
+        </w:rPr>
+        <w:t>Journal of Physics: Conference Series</w:t>
+      </w:r>
+      <w:r>
+        <w:rPr>
+          <w:rFonts w:ascii="Arial" w:hAnsi="Arial" w:cs="Arial"/>
+          <w:color w:val="222222"/>
+          <w:sz w:val="18"/>
+          <w:szCs w:val="18"/>
+          <w:shd w:val="clear" w:color="auto" w:fill="FFFFFF"/>
+        </w:rPr>
+        <w:t> (Vol. 1000, No. 1, p. 012046). IOP Publishing.</w:t>
+      </w:r>
+      <w:r>
+        <w:rPr>
+          <w:rFonts w:ascii="Times New Roman" w:hAnsi="Times New Roman" w:cs="Times New Roman"/>
+          <w:sz w:val="18"/>
+          <w:szCs w:val="18"/>
+          <w:lang w:val="en-US"/>
+        </w:rPr>
+        <w:t xml:space="preserve"> </w:t>
+      </w:r>
+    </w:p>
+    <w:p>
+      <w:pPr>
+        <w:spacing w:after="120" w:line="240" w:lineRule="auto"/>
+        <w:rPr>
+          <w:rFonts w:ascii="Times New Roman" w:hAnsi="Times New Roman" w:cs="Times New Roman"/>
+          <w:sz w:val="18"/>
+          <w:szCs w:val="18"/>
+          <w:lang w:val="en-US"/>
+        </w:rPr>
+      </w:pPr>
+      <w:r>
+        <w:rPr>
+          <w:rFonts w:ascii="Times New Roman" w:hAnsi="Times New Roman" w:cs="Times New Roman"/>
+          <w:sz w:val="18"/>
+          <w:szCs w:val="18"/>
+          <w:lang w:val="en-US"/>
+        </w:rPr>
+        <w:t>[5]</w:t>
       </w:r>
       <w:r>
         <w:rPr>
@@ -2998,37 +3363,29 @@
           <w:rPr>
             <w:rStyle w:val="Hyperlink"/>
             <w:rFonts w:ascii="Times New Roman" w:hAnsi="Times New Roman" w:cs="Times New Roman"/>
-            <w:sz w:val="20"/>
-            <w:szCs w:val="20"/>
+            <w:sz w:val="18"/>
+            <w:szCs w:val="18"/>
             <w:lang w:val="en-US"/>
           </w:rPr>
-          <w:t>https://ieeexplore.ieee.org/abstract/document/4053200/</w:t>
+          <w:t>https://en.wikipedia.org/wiki/Crime_in_India</w:t>
         </w:r>
       </w:hyperlink>
-      <w:r>
-        <w:rPr>
-          <w:rFonts w:ascii="Times New Roman" w:hAnsi="Times New Roman" w:cs="Times New Roman"/>
-          <w:sz w:val="20"/>
-          <w:szCs w:val="20"/>
-          <w:lang w:val="en-US"/>
-        </w:rPr>
-        <w:t xml:space="preserve"> </w:t>
-      </w:r>
-    </w:p>
-    <w:p>
-      <w:pPr>
-        <w:rPr>
-          <w:rFonts w:ascii="Times New Roman" w:hAnsi="Times New Roman" w:cs="Times New Roman"/>
-          <w:sz w:val="20"/>
-          <w:szCs w:val="20"/>
-          <w:lang w:val="en-US"/>
-        </w:rPr>
-      </w:pPr>
-      <w:r>
-        <w:rPr>
-          <w:rFonts w:ascii="Times New Roman" w:hAnsi="Times New Roman" w:cs="Times New Roman"/>
-          <w:sz w:val="20"/>
-          <w:szCs w:val="20"/>
+    </w:p>
+    <w:p>
+      <w:pPr>
+        <w:spacing w:after="120" w:line="240" w:lineRule="auto"/>
+        <w:rPr>
+          <w:rFonts w:ascii="Times New Roman" w:hAnsi="Times New Roman" w:cs="Times New Roman"/>
+          <w:sz w:val="18"/>
+          <w:szCs w:val="18"/>
+          <w:lang w:val="en-US"/>
+        </w:rPr>
+      </w:pPr>
+      <w:r>
+        <w:rPr>
+          <w:rFonts w:ascii="Times New Roman" w:hAnsi="Times New Roman" w:cs="Times New Roman"/>
+          <w:sz w:val="18"/>
+          <w:szCs w:val="18"/>
           <w:lang w:val="en-US"/>
         </w:rPr>
         <w:t>[</w:t>
@@ -3036,17 +3393,17 @@
       <w:r>
         <w:rPr>
           <w:rFonts w:ascii="Times New Roman" w:hAnsi="Times New Roman" w:cs="Times New Roman"/>
-          <w:sz w:val="20"/>
-          <w:szCs w:val="20"/>
-          <w:lang w:val="en-US"/>
-        </w:rPr>
-        <w:t>2</w:t>
-      </w:r>
-      <w:r>
-        <w:rPr>
-          <w:rFonts w:ascii="Times New Roman" w:hAnsi="Times New Roman" w:cs="Times New Roman"/>
-          <w:sz w:val="20"/>
-          <w:szCs w:val="20"/>
+          <w:sz w:val="18"/>
+          <w:szCs w:val="18"/>
+          <w:lang w:val="en-US"/>
+        </w:rPr>
+        <w:t>6</w:t>
+      </w:r>
+      <w:r>
+        <w:rPr>
+          <w:rFonts w:ascii="Times New Roman" w:hAnsi="Times New Roman" w:cs="Times New Roman"/>
+          <w:sz w:val="18"/>
+          <w:szCs w:val="18"/>
           <w:lang w:val="en-US"/>
         </w:rPr>
         <w:t>]</w:t>
@@ -3065,37 +3422,29 @@
           <w:rPr>
             <w:rStyle w:val="Hyperlink"/>
             <w:rFonts w:ascii="Times New Roman" w:hAnsi="Times New Roman" w:cs="Times New Roman"/>
-            <w:sz w:val="20"/>
-            <w:szCs w:val="20"/>
+            <w:sz w:val="18"/>
+            <w:szCs w:val="18"/>
             <w:lang w:val="en-US"/>
           </w:rPr>
-          <w:t>https://ieeexplore.ieee.org/abstract/document/6906719/</w:t>
+          <w:t>https://en.wikipedia.org/wiki/Data_analysis</w:t>
         </w:r>
       </w:hyperlink>
-      <w:r>
-        <w:rPr>
-          <w:rFonts w:ascii="Times New Roman" w:hAnsi="Times New Roman" w:cs="Times New Roman"/>
-          <w:sz w:val="20"/>
-          <w:szCs w:val="20"/>
-          <w:lang w:val="en-US"/>
-        </w:rPr>
-        <w:t xml:space="preserve"> </w:t>
-      </w:r>
-    </w:p>
-    <w:p>
-      <w:pPr>
-        <w:rPr>
-          <w:rFonts w:ascii="Times New Roman" w:hAnsi="Times New Roman" w:cs="Times New Roman"/>
-          <w:sz w:val="20"/>
-          <w:szCs w:val="20"/>
-          <w:lang w:val="en-US"/>
-        </w:rPr>
-      </w:pPr>
-      <w:r>
-        <w:rPr>
-          <w:rFonts w:ascii="Times New Roman" w:hAnsi="Times New Roman" w:cs="Times New Roman"/>
-          <w:sz w:val="20"/>
-          <w:szCs w:val="20"/>
+    </w:p>
+    <w:p>
+      <w:pPr>
+        <w:spacing w:after="120" w:line="240" w:lineRule="auto"/>
+        <w:rPr>
+          <w:rFonts w:ascii="Times New Roman" w:hAnsi="Times New Roman" w:cs="Times New Roman"/>
+          <w:sz w:val="18"/>
+          <w:szCs w:val="18"/>
+          <w:lang w:val="en-US"/>
+        </w:rPr>
+      </w:pPr>
+      <w:r>
+        <w:rPr>
+          <w:rFonts w:ascii="Times New Roman" w:hAnsi="Times New Roman" w:cs="Times New Roman"/>
+          <w:sz w:val="18"/>
+          <w:szCs w:val="18"/>
           <w:lang w:val="en-US"/>
         </w:rPr>
         <w:t>[</w:t>
@@ -3103,17 +3452,17 @@
       <w:r>
         <w:rPr>
           <w:rFonts w:ascii="Times New Roman" w:hAnsi="Times New Roman" w:cs="Times New Roman"/>
-          <w:sz w:val="20"/>
-          <w:szCs w:val="20"/>
-          <w:lang w:val="en-US"/>
-        </w:rPr>
-        <w:t>3</w:t>
-      </w:r>
-      <w:r>
-        <w:rPr>
-          <w:rFonts w:ascii="Times New Roman" w:hAnsi="Times New Roman" w:cs="Times New Roman"/>
-          <w:sz w:val="20"/>
-          <w:szCs w:val="20"/>
+          <w:sz w:val="18"/>
+          <w:szCs w:val="18"/>
+          <w:lang w:val="en-US"/>
+        </w:rPr>
+        <w:t>7</w:t>
+      </w:r>
+      <w:r>
+        <w:rPr>
+          <w:rFonts w:ascii="Times New Roman" w:hAnsi="Times New Roman" w:cs="Times New Roman"/>
+          <w:sz w:val="18"/>
+          <w:szCs w:val="18"/>
           <w:lang w:val="en-US"/>
         </w:rPr>
         <w:t>]</w:t>
@@ -3132,37 +3481,29 @@
           <w:rPr>
             <w:rStyle w:val="Hyperlink"/>
             <w:rFonts w:ascii="Times New Roman" w:hAnsi="Times New Roman" w:cs="Times New Roman"/>
-            <w:sz w:val="20"/>
-            <w:szCs w:val="20"/>
+            <w:sz w:val="18"/>
+            <w:szCs w:val="18"/>
             <w:lang w:val="en-US"/>
           </w:rPr>
-          <w:t>https://link.springer.com/content/pdf/10.1007/s00146-014-0539-6.pdf</w:t>
+          <w:t>https://data.gov.in/catalog/crime-india-2018</w:t>
         </w:r>
       </w:hyperlink>
-      <w:r>
-        <w:rPr>
-          <w:rFonts w:ascii="Times New Roman" w:hAnsi="Times New Roman" w:cs="Times New Roman"/>
-          <w:sz w:val="20"/>
-          <w:szCs w:val="20"/>
-          <w:lang w:val="en-US"/>
-        </w:rPr>
-        <w:t xml:space="preserve"> </w:t>
-      </w:r>
-    </w:p>
-    <w:p>
-      <w:pPr>
-        <w:rPr>
-          <w:rFonts w:ascii="Times New Roman" w:hAnsi="Times New Roman" w:cs="Times New Roman"/>
-          <w:sz w:val="20"/>
-          <w:szCs w:val="20"/>
-          <w:lang w:val="en-US"/>
-        </w:rPr>
-      </w:pPr>
-      <w:r>
-        <w:rPr>
-          <w:rFonts w:ascii="Times New Roman" w:hAnsi="Times New Roman" w:cs="Times New Roman"/>
-          <w:sz w:val="20"/>
-          <w:szCs w:val="20"/>
+    </w:p>
+    <w:p>
+      <w:pPr>
+        <w:spacing w:after="120" w:line="240" w:lineRule="auto"/>
+        <w:rPr>
+          <w:rFonts w:ascii="Times New Roman" w:hAnsi="Times New Roman" w:cs="Times New Roman"/>
+          <w:sz w:val="18"/>
+          <w:szCs w:val="18"/>
+          <w:lang w:val="en-US"/>
+        </w:rPr>
+      </w:pPr>
+      <w:r>
+        <w:rPr>
+          <w:rFonts w:ascii="Times New Roman" w:hAnsi="Times New Roman" w:cs="Times New Roman"/>
+          <w:sz w:val="18"/>
+          <w:szCs w:val="18"/>
           <w:lang w:val="en-US"/>
         </w:rPr>
         <w:t>[</w:t>
@@ -3170,17 +3511,17 @@
       <w:r>
         <w:rPr>
           <w:rFonts w:ascii="Times New Roman" w:hAnsi="Times New Roman" w:cs="Times New Roman"/>
-          <w:sz w:val="20"/>
-          <w:szCs w:val="20"/>
-          <w:lang w:val="en-US"/>
-        </w:rPr>
-        <w:t>4</w:t>
-      </w:r>
-      <w:r>
-        <w:rPr>
-          <w:rFonts w:ascii="Times New Roman" w:hAnsi="Times New Roman" w:cs="Times New Roman"/>
-          <w:sz w:val="20"/>
-          <w:szCs w:val="20"/>
+          <w:sz w:val="18"/>
+          <w:szCs w:val="18"/>
+          <w:lang w:val="en-US"/>
+        </w:rPr>
+        <w:t>8</w:t>
+      </w:r>
+      <w:r>
+        <w:rPr>
+          <w:rFonts w:ascii="Times New Roman" w:hAnsi="Times New Roman" w:cs="Times New Roman"/>
+          <w:sz w:val="18"/>
+          <w:szCs w:val="18"/>
           <w:lang w:val="en-US"/>
         </w:rPr>
         <w:t>]</w:t>
@@ -3199,46 +3540,38 @@
           <w:rPr>
             <w:rStyle w:val="Hyperlink"/>
             <w:rFonts w:ascii="Times New Roman" w:hAnsi="Times New Roman" w:cs="Times New Roman"/>
-            <w:sz w:val="20"/>
-            <w:szCs w:val="20"/>
+            <w:sz w:val="18"/>
+            <w:szCs w:val="18"/>
             <w:lang w:val="en-US"/>
           </w:rPr>
-          <w:t>https://iopscience.iop.org/article/10.1088/1742-6596/1000/1/012046/meta</w:t>
+          <w:t>https://data.gov.in/catalog/crime-india-2015</w:t>
         </w:r>
       </w:hyperlink>
-      <w:r>
-        <w:rPr>
-          <w:rFonts w:ascii="Times New Roman" w:hAnsi="Times New Roman" w:cs="Times New Roman"/>
-          <w:sz w:val="20"/>
-          <w:szCs w:val="20"/>
-          <w:lang w:val="en-US"/>
-        </w:rPr>
-        <w:t xml:space="preserve"> </w:t>
-      </w:r>
-    </w:p>
-    <w:p>
-      <w:pPr>
-        <w:rPr>
-          <w:rFonts w:ascii="Times New Roman" w:hAnsi="Times New Roman" w:cs="Times New Roman"/>
-          <w:sz w:val="20"/>
-          <w:szCs w:val="20"/>
-          <w:lang w:val="en-US"/>
-        </w:rPr>
-      </w:pPr>
-      <w:r>
-        <w:rPr>
-          <w:rFonts w:ascii="Times New Roman" w:hAnsi="Times New Roman" w:cs="Times New Roman"/>
-          <w:sz w:val="20"/>
-          <w:szCs w:val="20"/>
-          <w:lang w:val="en-US"/>
-        </w:rPr>
-        <w:t>[5]</w:t>
-      </w:r>
-      <w:r>
-        <w:rPr>
-          <w:rFonts w:ascii="Times New Roman" w:hAnsi="Times New Roman" w:cs="Times New Roman"/>
-          <w:sz w:val="20"/>
-          <w:szCs w:val="20"/>
+    </w:p>
+    <w:p>
+      <w:pPr>
+        <w:spacing w:after="120" w:line="240" w:lineRule="auto"/>
+        <w:rPr>
+          <w:rFonts w:ascii="Times New Roman" w:hAnsi="Times New Roman" w:cs="Times New Roman"/>
+          <w:sz w:val="18"/>
+          <w:szCs w:val="18"/>
+          <w:lang w:val="en-US"/>
+        </w:rPr>
+      </w:pPr>
+      <w:r>
+        <w:rPr>
+          <w:rFonts w:ascii="Times New Roman" w:hAnsi="Times New Roman" w:cs="Times New Roman"/>
+          <w:sz w:val="18"/>
+          <w:szCs w:val="18"/>
+          <w:lang w:val="en-US"/>
+        </w:rPr>
+        <w:t>[9]</w:t>
+      </w:r>
+      <w:r>
+        <w:rPr>
+          <w:rFonts w:ascii="Times New Roman" w:hAnsi="Times New Roman" w:cs="Times New Roman"/>
+          <w:sz w:val="18"/>
+          <w:szCs w:val="18"/>
           <w:lang w:val="en-US"/>
         </w:rPr>
         <w:tab/>
@@ -3248,240 +3581,8 @@
           <w:rPr>
             <w:rStyle w:val="Hyperlink"/>
             <w:rFonts w:ascii="Times New Roman" w:hAnsi="Times New Roman" w:cs="Times New Roman"/>
-            <w:sz w:val="20"/>
-            <w:szCs w:val="20"/>
-            <w:lang w:val="en-US"/>
-          </w:rPr>
-          <w:t>https://en.wikipedia.org/wiki/Crime_in_India</w:t>
-        </w:r>
-      </w:hyperlink>
-    </w:p>
-    <w:p>
-      <w:pPr>
-        <w:rPr>
-          <w:rFonts w:ascii="Times New Roman" w:hAnsi="Times New Roman" w:cs="Times New Roman"/>
-          <w:sz w:val="20"/>
-          <w:szCs w:val="20"/>
-          <w:lang w:val="en-US"/>
-        </w:rPr>
-      </w:pPr>
-      <w:r>
-        <w:rPr>
-          <w:rFonts w:ascii="Times New Roman" w:hAnsi="Times New Roman" w:cs="Times New Roman"/>
-          <w:sz w:val="20"/>
-          <w:szCs w:val="20"/>
-          <w:lang w:val="en-US"/>
-        </w:rPr>
-        <w:t>[</w:t>
-      </w:r>
-      <w:r>
-        <w:rPr>
-          <w:rFonts w:ascii="Times New Roman" w:hAnsi="Times New Roman" w:cs="Times New Roman"/>
-          <w:sz w:val="20"/>
-          <w:szCs w:val="20"/>
-          <w:lang w:val="en-US"/>
-        </w:rPr>
-        <w:t>6</w:t>
-      </w:r>
-      <w:r>
-        <w:rPr>
-          <w:rFonts w:ascii="Times New Roman" w:hAnsi="Times New Roman" w:cs="Times New Roman"/>
-          <w:sz w:val="20"/>
-          <w:szCs w:val="20"/>
-          <w:lang w:val="en-US"/>
-        </w:rPr>
-        <w:t>]</w:t>
-      </w:r>
-      <w:r>
-        <w:rPr>
-          <w:rFonts w:ascii="Times New Roman" w:hAnsi="Times New Roman" w:cs="Times New Roman"/>
-          <w:sz w:val="20"/>
-          <w:szCs w:val="20"/>
-          <w:lang w:val="en-US"/>
-        </w:rPr>
-        <w:tab/>
-      </w:r>
-      <w:hyperlink r:id="rId20" w:history="1">
-        <w:r>
-          <w:rPr>
-            <w:rStyle w:val="Hyperlink"/>
-            <w:rFonts w:ascii="Times New Roman" w:hAnsi="Times New Roman" w:cs="Times New Roman"/>
-            <w:sz w:val="20"/>
-            <w:szCs w:val="20"/>
-            <w:lang w:val="en-US"/>
-          </w:rPr>
-          <w:t>https://en.wikipedia.org/wiki/Data_analysis</w:t>
-        </w:r>
-      </w:hyperlink>
-    </w:p>
-    <w:p>
-      <w:pPr>
-        <w:rPr>
-          <w:rFonts w:ascii="Times New Roman" w:hAnsi="Times New Roman" w:cs="Times New Roman"/>
-          <w:sz w:val="14"/>
-          <w:szCs w:val="14"/>
-          <w:lang w:val="en-US"/>
-        </w:rPr>
-      </w:pPr>
-      <w:r>
-        <w:rPr>
-          <w:rFonts w:ascii="Times New Roman" w:hAnsi="Times New Roman" w:cs="Times New Roman"/>
-          <w:sz w:val="20"/>
-          <w:szCs w:val="20"/>
-          <w:lang w:val="en-US"/>
-        </w:rPr>
-        <w:t>[</w:t>
-      </w:r>
-      <w:r>
-        <w:rPr>
-          <w:rFonts w:ascii="Times New Roman" w:hAnsi="Times New Roman" w:cs="Times New Roman"/>
-          <w:sz w:val="20"/>
-          <w:szCs w:val="20"/>
-          <w:lang w:val="en-US"/>
-        </w:rPr>
-        <w:t>7</w:t>
-      </w:r>
-      <w:r>
-        <w:rPr>
-          <w:rFonts w:ascii="Times New Roman" w:hAnsi="Times New Roman" w:cs="Times New Roman"/>
-          <w:sz w:val="20"/>
-          <w:szCs w:val="20"/>
-          <w:lang w:val="en-US"/>
-        </w:rPr>
-        <w:t>]</w:t>
-      </w:r>
-      <w:r>
-        <w:rPr>
-          <w:rFonts w:ascii="Times New Roman" w:hAnsi="Times New Roman" w:cs="Times New Roman"/>
-          <w:sz w:val="18"/>
-          <w:szCs w:val="18"/>
-          <w:lang w:val="en-US"/>
-        </w:rPr>
-        <w:tab/>
-      </w:r>
-      <w:hyperlink r:id="rId21" w:history="1">
-        <w:r>
-          <w:rPr>
-            <w:rStyle w:val="Hyperlink"/>
-            <w:rFonts w:ascii="Times New Roman" w:hAnsi="Times New Roman" w:cs="Times New Roman"/>
-            <w:sz w:val="20"/>
-            <w:szCs w:val="20"/>
-            <w:lang w:val="en-US"/>
-          </w:rPr>
-          <w:t>https://data.gov.in/catalog/crime-india-2018</w:t>
-        </w:r>
-      </w:hyperlink>
-    </w:p>
-    <w:p>
-      <w:pPr>
-        <w:rPr>
-          <w:rFonts w:ascii="Times New Roman" w:hAnsi="Times New Roman" w:cs="Times New Roman"/>
-          <w:sz w:val="14"/>
-          <w:szCs w:val="14"/>
-          <w:lang w:val="en-US"/>
-        </w:rPr>
-      </w:pPr>
-      <w:r>
-        <w:rPr>
-          <w:rFonts w:ascii="Times New Roman" w:hAnsi="Times New Roman" w:cs="Times New Roman"/>
-          <w:sz w:val="20"/>
-          <w:szCs w:val="20"/>
-          <w:lang w:val="en-US"/>
-        </w:rPr>
-        <w:t>[</w:t>
-      </w:r>
-      <w:r>
-        <w:rPr>
-          <w:rFonts w:ascii="Times New Roman" w:hAnsi="Times New Roman" w:cs="Times New Roman"/>
-          <w:sz w:val="20"/>
-          <w:szCs w:val="20"/>
-          <w:lang w:val="en-US"/>
-        </w:rPr>
-        <w:t>8</w:t>
-      </w:r>
-      <w:r>
-        <w:rPr>
-          <w:rFonts w:ascii="Times New Roman" w:hAnsi="Times New Roman" w:cs="Times New Roman"/>
-          <w:sz w:val="20"/>
-          <w:szCs w:val="20"/>
-          <w:lang w:val="en-US"/>
-        </w:rPr>
-        <w:t>]</w:t>
-      </w:r>
-      <w:r>
-        <w:rPr>
-          <w:rFonts w:ascii="Times New Roman" w:hAnsi="Times New Roman" w:cs="Times New Roman"/>
-          <w:sz w:val="18"/>
-          <w:szCs w:val="18"/>
-          <w:lang w:val="en-US"/>
-        </w:rPr>
-        <w:tab/>
-      </w:r>
-      <w:hyperlink r:id="rId22" w:history="1">
-        <w:r>
-          <w:rPr>
-            <w:rStyle w:val="Hyperlink"/>
-            <w:rFonts w:ascii="Times New Roman" w:hAnsi="Times New Roman" w:cs="Times New Roman"/>
-            <w:sz w:val="20"/>
-            <w:szCs w:val="20"/>
-            <w:lang w:val="en-US"/>
-          </w:rPr>
-          <w:t>https://data.gov.in/catalog/crime-india-2015</w:t>
-        </w:r>
-      </w:hyperlink>
-    </w:p>
-    <w:p>
-      <w:pPr>
-        <w:rPr>
-          <w:rFonts w:ascii="Times New Roman" w:hAnsi="Times New Roman" w:cs="Times New Roman"/>
-          <w:sz w:val="16"/>
-          <w:szCs w:val="16"/>
-          <w:lang w:val="en-US"/>
-        </w:rPr>
-      </w:pPr>
-      <w:r>
-        <w:rPr>
-          <w:rFonts w:ascii="Times New Roman" w:hAnsi="Times New Roman" w:cs="Times New Roman"/>
-          <w:sz w:val="20"/>
-          <w:szCs w:val="20"/>
-          <w:lang w:val="en-US"/>
-        </w:rPr>
-        <w:t>[</w:t>
-      </w:r>
-      <w:r>
-        <w:rPr>
-          <w:rFonts w:ascii="Times New Roman" w:hAnsi="Times New Roman" w:cs="Times New Roman"/>
-          <w:sz w:val="20"/>
-          <w:szCs w:val="20"/>
-          <w:lang w:val="en-US"/>
-        </w:rPr>
-        <w:t>9</w:t>
-      </w:r>
-      <w:r>
-        <w:rPr>
-          <w:rFonts w:ascii="Times New Roman" w:hAnsi="Times New Roman" w:cs="Times New Roman"/>
-          <w:sz w:val="20"/>
-          <w:szCs w:val="20"/>
-          <w:lang w:val="en-US"/>
-        </w:rPr>
-        <w:t>]</w:t>
-      </w:r>
-      <w:r>
-        <w:rPr>
-          <w:rFonts w:ascii="Times New Roman" w:hAnsi="Times New Roman" w:cs="Times New Roman"/>
-          <w:sz w:val="18"/>
-          <w:szCs w:val="18"/>
-          <w:lang w:val="en-US"/>
-        </w:rPr>
-        <w:tab/>
-      </w:r>
-      <w:hyperlink r:id="rId23" w:history="1">
-        <w:r>
-          <w:rPr>
-            <w:rStyle w:val="Hyperlink"/>
-            <w:rFonts w:ascii="Times New Roman" w:hAnsi="Times New Roman" w:cs="Times New Roman"/>
-            <w:sz w:val="20"/>
-            <w:szCs w:val="20"/>
+            <w:sz w:val="18"/>
+            <w:szCs w:val="18"/>
             <w:lang w:val="en-US"/>
           </w:rPr>
           <w:t>https://data.world/rajanand/crime-in-india</w:t>
@@ -3490,39 +3591,22 @@
     </w:p>
     <w:p>
       <w:pPr>
-        <w:rPr>
-          <w:rFonts w:ascii="Times New Roman" w:hAnsi="Times New Roman" w:cs="Times New Roman"/>
-          <w:sz w:val="16"/>
-          <w:szCs w:val="16"/>
-          <w:lang w:val="en-US"/>
-        </w:rPr>
-      </w:pPr>
-      <w:r>
-        <w:rPr>
-          <w:rFonts w:ascii="Times New Roman" w:hAnsi="Times New Roman" w:cs="Times New Roman"/>
-          <w:sz w:val="20"/>
-          <w:szCs w:val="20"/>
-          <w:lang w:val="en-US"/>
-        </w:rPr>
-        <w:t>[</w:t>
-      </w:r>
-      <w:r>
-        <w:rPr>
-          <w:rFonts w:ascii="Times New Roman" w:hAnsi="Times New Roman" w:cs="Times New Roman"/>
-          <w:sz w:val="20"/>
-          <w:szCs w:val="20"/>
-          <w:lang w:val="en-US"/>
-        </w:rPr>
-        <w:t>10</w:t>
-      </w:r>
-      <w:r>
-        <w:rPr>
-          <w:rFonts w:ascii="Times New Roman" w:hAnsi="Times New Roman" w:cs="Times New Roman"/>
-          <w:sz w:val="20"/>
-          <w:szCs w:val="20"/>
-          <w:lang w:val="en-US"/>
-        </w:rPr>
-        <w:t>]</w:t>
+        <w:spacing w:after="120" w:line="240" w:lineRule="auto"/>
+        <w:rPr>
+          <w:rFonts w:ascii="Times New Roman" w:hAnsi="Times New Roman" w:cs="Times New Roman"/>
+          <w:sz w:val="18"/>
+          <w:szCs w:val="18"/>
+          <w:lang w:val="en-US"/>
+        </w:rPr>
+      </w:pPr>
+      <w:r>
+        <w:rPr>
+          <w:rFonts w:ascii="Times New Roman" w:hAnsi="Times New Roman" w:cs="Times New Roman"/>
+          <w:sz w:val="18"/>
+          <w:szCs w:val="18"/>
+          <w:lang w:val="en-US"/>
+        </w:rPr>
+        <w:t>[10]</w:t>
       </w:r>
       <w:r>
         <w:rPr>
@@ -3533,7 +3617,7 @@
         </w:rPr>
         <w:tab/>
       </w:r>
-      <w:hyperlink r:id="rId24" w:history="1">
+      <w:hyperlink r:id="rId20" w:history="1">
         <w:r>
           <w:rPr>
             <w:rStyle w:val="Hyperlink"/>
@@ -3548,18 +3632,19 @@
     </w:p>
     <w:p>
       <w:pPr>
-        <w:rPr>
-          <w:rFonts w:ascii="Times New Roman" w:hAnsi="Times New Roman" w:cs="Times New Roman"/>
-          <w:sz w:val="20"/>
-          <w:szCs w:val="20"/>
-          <w:lang w:val="en-US"/>
-        </w:rPr>
-      </w:pPr>
-      <w:r>
-        <w:rPr>
-          <w:rFonts w:ascii="Times New Roman" w:hAnsi="Times New Roman" w:cs="Times New Roman"/>
-          <w:sz w:val="20"/>
-          <w:szCs w:val="20"/>
+        <w:spacing w:after="120" w:line="240" w:lineRule="auto"/>
+        <w:rPr>
+          <w:rFonts w:ascii="Times New Roman" w:hAnsi="Times New Roman" w:cs="Times New Roman"/>
+          <w:sz w:val="18"/>
+          <w:szCs w:val="18"/>
+          <w:lang w:val="en-US"/>
+        </w:rPr>
+      </w:pPr>
+      <w:r>
+        <w:rPr>
+          <w:rFonts w:ascii="Times New Roman" w:hAnsi="Times New Roman" w:cs="Times New Roman"/>
+          <w:sz w:val="18"/>
+          <w:szCs w:val="18"/>
           <w:lang w:val="en-US"/>
         </w:rPr>
         <w:t>[11]</w:t>
@@ -3567,19 +3652,19 @@
       <w:r>
         <w:rPr>
           <w:rFonts w:ascii="Times New Roman" w:hAnsi="Times New Roman" w:cs="Times New Roman"/>
-          <w:sz w:val="20"/>
-          <w:szCs w:val="20"/>
+          <w:sz w:val="18"/>
+          <w:szCs w:val="18"/>
           <w:lang w:val="en-US"/>
         </w:rPr>
         <w:tab/>
       </w:r>
-      <w:hyperlink r:id="rId25" w:history="1">
+      <w:hyperlink r:id="rId21" w:history="1">
         <w:r>
           <w:rPr>
             <w:rStyle w:val="Hyperlink"/>
             <w:rFonts w:ascii="Times New Roman" w:hAnsi="Times New Roman" w:cs="Times New Roman"/>
-            <w:sz w:val="20"/>
-            <w:szCs w:val="20"/>
+            <w:sz w:val="18"/>
+            <w:szCs w:val="18"/>
             <w:lang w:val="en-US"/>
           </w:rPr>
           <w:t>https://scikit-learn.org/stable/</w:t>
@@ -3588,18 +3673,19 @@
     </w:p>
     <w:p>
       <w:pPr>
-        <w:rPr>
-          <w:rFonts w:ascii="Times New Roman" w:hAnsi="Times New Roman" w:cs="Times New Roman"/>
-          <w:sz w:val="20"/>
-          <w:szCs w:val="20"/>
-          <w:lang w:val="en-US"/>
-        </w:rPr>
-      </w:pPr>
-      <w:r>
-        <w:rPr>
-          <w:rFonts w:ascii="Times New Roman" w:hAnsi="Times New Roman" w:cs="Times New Roman"/>
-          <w:sz w:val="20"/>
-          <w:szCs w:val="20"/>
+        <w:spacing w:after="120" w:line="240" w:lineRule="auto"/>
+        <w:rPr>
+          <w:rFonts w:ascii="Times New Roman" w:hAnsi="Times New Roman" w:cs="Times New Roman"/>
+          <w:sz w:val="18"/>
+          <w:szCs w:val="18"/>
+          <w:lang w:val="en-US"/>
+        </w:rPr>
+      </w:pPr>
+      <w:r>
+        <w:rPr>
+          <w:rFonts w:ascii="Times New Roman" w:hAnsi="Times New Roman" w:cs="Times New Roman"/>
+          <w:sz w:val="18"/>
+          <w:szCs w:val="18"/>
           <w:lang w:val="en-US"/>
         </w:rPr>
         <w:t>[12]</w:t>
@@ -3607,19 +3693,19 @@
       <w:r>
         <w:rPr>
           <w:rFonts w:ascii="Times New Roman" w:hAnsi="Times New Roman" w:cs="Times New Roman"/>
-          <w:sz w:val="20"/>
-          <w:szCs w:val="20"/>
+          <w:sz w:val="18"/>
+          <w:szCs w:val="18"/>
           <w:lang w:val="en-US"/>
         </w:rPr>
         <w:tab/>
       </w:r>
-      <w:hyperlink r:id="rId26" w:history="1">
+      <w:hyperlink r:id="rId22" w:history="1">
         <w:r>
           <w:rPr>
             <w:rStyle w:val="Hyperlink"/>
             <w:rFonts w:ascii="Times New Roman" w:hAnsi="Times New Roman" w:cs="Times New Roman"/>
-            <w:sz w:val="20"/>
-            <w:szCs w:val="20"/>
+            <w:sz w:val="18"/>
+            <w:szCs w:val="18"/>
             <w:lang w:val="en-US"/>
           </w:rPr>
           <w:t>https://en.wikipedia.org/wiki/National_Crime_Records_Bureau</w:t>
@@ -3628,18 +3714,19 @@
     </w:p>
     <w:p>
       <w:pPr>
-        <w:rPr>
-          <w:rFonts w:ascii="Times New Roman" w:hAnsi="Times New Roman" w:cs="Times New Roman"/>
-          <w:sz w:val="20"/>
-          <w:szCs w:val="20"/>
-          <w:lang w:val="en-US"/>
-        </w:rPr>
-      </w:pPr>
-      <w:r>
-        <w:rPr>
-          <w:rFonts w:ascii="Times New Roman" w:hAnsi="Times New Roman" w:cs="Times New Roman"/>
-          <w:sz w:val="20"/>
-          <w:szCs w:val="20"/>
+        <w:spacing w:after="120" w:line="240" w:lineRule="auto"/>
+        <w:rPr>
+          <w:rFonts w:ascii="Times New Roman" w:hAnsi="Times New Roman" w:cs="Times New Roman"/>
+          <w:sz w:val="18"/>
+          <w:szCs w:val="18"/>
+          <w:lang w:val="en-US"/>
+        </w:rPr>
+      </w:pPr>
+      <w:r>
+        <w:rPr>
+          <w:rFonts w:ascii="Times New Roman" w:hAnsi="Times New Roman" w:cs="Times New Roman"/>
+          <w:sz w:val="18"/>
+          <w:szCs w:val="18"/>
           <w:lang w:val="en-US"/>
         </w:rPr>
         <w:t>[13]</w:t>
@@ -3647,19 +3734,19 @@
       <w:r>
         <w:rPr>
           <w:rFonts w:ascii="Times New Roman" w:hAnsi="Times New Roman" w:cs="Times New Roman"/>
-          <w:sz w:val="20"/>
-          <w:szCs w:val="20"/>
+          <w:sz w:val="18"/>
+          <w:szCs w:val="18"/>
           <w:lang w:val="en-US"/>
         </w:rPr>
         <w:tab/>
       </w:r>
-      <w:hyperlink r:id="rId27" w:history="1">
+      <w:hyperlink r:id="rId23" w:history="1">
         <w:r>
           <w:rPr>
             <w:rStyle w:val="Hyperlink"/>
             <w:rFonts w:ascii="Times New Roman" w:hAnsi="Times New Roman" w:cs="Times New Roman"/>
-            <w:sz w:val="20"/>
-            <w:szCs w:val="20"/>
+            <w:sz w:val="18"/>
+            <w:szCs w:val="18"/>
             <w:lang w:val="en-US"/>
           </w:rPr>
           <w:t>https://ncrb.gov.in/</w:t>
@@ -3668,18 +3755,19 @@
     </w:p>
     <w:p>
       <w:pPr>
-        <w:rPr>
-          <w:rFonts w:ascii="Times New Roman" w:hAnsi="Times New Roman" w:cs="Times New Roman"/>
-          <w:sz w:val="20"/>
-          <w:szCs w:val="20"/>
-          <w:lang w:val="en-US"/>
-        </w:rPr>
-      </w:pPr>
-      <w:r>
-        <w:rPr>
-          <w:rFonts w:ascii="Times New Roman" w:hAnsi="Times New Roman" w:cs="Times New Roman"/>
-          <w:sz w:val="20"/>
-          <w:szCs w:val="20"/>
+        <w:spacing w:after="120" w:line="240" w:lineRule="auto"/>
+        <w:rPr>
+          <w:rFonts w:ascii="Times New Roman" w:hAnsi="Times New Roman" w:cs="Times New Roman"/>
+          <w:sz w:val="18"/>
+          <w:szCs w:val="18"/>
+          <w:lang w:val="en-US"/>
+        </w:rPr>
+      </w:pPr>
+      <w:r>
+        <w:rPr>
+          <w:rFonts w:ascii="Times New Roman" w:hAnsi="Times New Roman" w:cs="Times New Roman"/>
+          <w:sz w:val="18"/>
+          <w:szCs w:val="18"/>
           <w:lang w:val="en-US"/>
         </w:rPr>
         <w:t>[14]</w:t>
@@ -3687,19 +3775,19 @@
       <w:r>
         <w:rPr>
           <w:rFonts w:ascii="Times New Roman" w:hAnsi="Times New Roman" w:cs="Times New Roman"/>
-          <w:sz w:val="20"/>
-          <w:szCs w:val="20"/>
+          <w:sz w:val="18"/>
+          <w:szCs w:val="18"/>
           <w:lang w:val="en-US"/>
         </w:rPr>
         <w:tab/>
       </w:r>
-      <w:hyperlink r:id="rId28" w:history="1">
+      <w:hyperlink r:id="rId24" w:history="1">
         <w:r>
           <w:rPr>
             <w:rStyle w:val="Hyperlink"/>
             <w:rFonts w:ascii="Times New Roman" w:hAnsi="Times New Roman" w:cs="Times New Roman"/>
-            <w:sz w:val="20"/>
-            <w:szCs w:val="20"/>
+            <w:sz w:val="18"/>
+            <w:szCs w:val="18"/>
             <w:lang w:val="en-US"/>
           </w:rPr>
           <w:t>https://desktop.arcgis.com/en/arcmap/10.3/manage-data/shapefiles/what-is-a-shapefile.htm</w:t>
@@ -3708,6 +3796,7 @@
     </w:p>
     <w:p>
       <w:pPr>
+        <w:spacing w:line="240" w:lineRule="auto"/>
         <w:rPr>
           <w:rFonts w:ascii="Times New Roman" w:hAnsi="Times New Roman" w:cs="Times New Roman"/>
           <w:sz w:val="20"/>
@@ -3733,7 +3822,7 @@
         </w:rPr>
         <w:tab/>
       </w:r>
-      <w:hyperlink r:id="rId29" w:history="1">
+      <w:hyperlink r:id="rId25" w:history="1">
         <w:r>
           <w:rPr>
             <w:rStyle w:val="Hyperlink"/>

</xml_diff>

<commit_message>
feat: add some visuals and modify research paper
</commit_message>
<xml_diff>
--- a/Research Paper.docx
+++ b/Research Paper.docx
@@ -102,7 +102,7 @@
           <w:szCs w:val="24"/>
           <w:lang w:val="en-US"/>
         </w:rPr>
-        <w:t>Crime is a violation of laws set forth by the state to maintain social order and stability in society. Data mining of crime data trends helps in advanced enforcement measures. Due to the substantial increase in the crime rate, the application of data mining techniques can be beneficial for achieving insights on crime patterns, which will help law enforcement prevent crime with proper crime prevention strategies. This paper concentrates on data visualization and prediction, using machine learning algorithms to discover the patterns. This present work collects crime records of India for the type of people who are victimized the most (like women, children, senior citizens, etc.) and analyses the crime trend district-wise throughout the country by applying various classification techniques. Analyzing the crime would be much easier by the prediction rates shown in this work, and the effectiveness of algorithms like Naïve Bayes, Fuzzy C-means Clustering, and K-Nearest Neighbors is calculated by accuracy, precision, and F-measure.</w:t>
+        <w:t>Crime is a violation of laws set forth by the state to maintain social order and stability in society. Data mining of crime data trends helps in advanced enforcement measures. Due to the substantial increase in the crime rate, the application of data mining techniques can be beneficial for achieving insights on crime patterns, which will help law enforcement prevent crime with proper crime prevention strategies. This paper concentrates on data visualization and prediction, using machine learning algorithms to discover the patterns. This present work collects crime records of India for the type of people who are victimized the most (like women, children, senior citizens, etc.) and analyses the crime trend district-wise throughout the country by applying various classification techniques. Analyzing the crime would be much easier by using the predictive models developed in this work using complex Machine Learning Algorithms. Algorithms implemented are Fuzzy C-means Clustering, Random Forest, Naïve Bayes, and Decision Tree, used to calculate accuracy rate, recall rate, F-measure &amp; precision score.</w:t>
       </w:r>
     </w:p>
     <w:p>
@@ -170,14 +170,22 @@
           <w:szCs w:val="28"/>
           <w:lang w:val="en-US"/>
         </w:rPr>
-        <w:t xml:space="preserve">Crime Prediction </w:t>
-      </w:r>
-      <w:r>
-        <w:rPr>
-          <w:rFonts w:ascii="Arial" w:hAnsi="Arial" w:cs="Arial"/>
+        <w:t>Data Mining</w:t>
+      </w:r>
+      <w:r>
+        <w:rPr>
+          <w:rFonts w:ascii="Times New Roman" w:hAnsi="Times New Roman" w:cs="Times New Roman"/>
           <w:sz w:val="26"/>
           <w:szCs w:val="26"/>
         </w:rPr>
+        <w:t xml:space="preserve"> </w:t>
+      </w:r>
+      <w:r>
+        <w:rPr>
+          <w:rFonts w:ascii="Times New Roman" w:hAnsi="Times New Roman" w:cs="Times New Roman"/>
+          <w:sz w:val="26"/>
+          <w:szCs w:val="26"/>
+        </w:rPr>
         <w:t>•</w:t>
       </w:r>
       <w:r>
@@ -191,7 +199,7 @@
       </w:r>
       <w:r>
         <w:rPr>
-          <w:rFonts w:ascii="Arial" w:hAnsi="Arial" w:cs="Arial"/>
+          <w:rFonts w:ascii="Times New Roman" w:hAnsi="Times New Roman" w:cs="Times New Roman"/>
           <w:sz w:val="26"/>
           <w:szCs w:val="26"/>
         </w:rPr>
@@ -208,7 +216,7 @@
       </w:r>
       <w:r>
         <w:rPr>
-          <w:rFonts w:ascii="Arial" w:hAnsi="Arial" w:cs="Arial"/>
+          <w:rFonts w:ascii="Times New Roman" w:hAnsi="Times New Roman" w:cs="Times New Roman"/>
           <w:sz w:val="26"/>
           <w:szCs w:val="26"/>
         </w:rPr>
@@ -217,15 +225,23 @@
       <w:r>
         <w:rPr>
           <w:rFonts w:ascii="Times New Roman" w:hAnsi="Times New Roman" w:cs="Times New Roman"/>
+          <w:sz w:val="26"/>
+          <w:szCs w:val="26"/>
+        </w:rPr>
+        <w:t xml:space="preserve"> Crime Prediction</w:t>
+      </w:r>
+      <w:r>
+        <w:rPr>
+          <w:rFonts w:ascii="Times New Roman" w:hAnsi="Times New Roman" w:cs="Times New Roman"/>
           <w:sz w:val="28"/>
           <w:szCs w:val="28"/>
           <w:lang w:val="en-US"/>
         </w:rPr>
-        <w:t xml:space="preserve"> Data Mining </w:t>
-      </w:r>
-      <w:r>
-        <w:rPr>
-          <w:rFonts w:ascii="Arial" w:hAnsi="Arial" w:cs="Arial"/>
+        <w:t xml:space="preserve"> </w:t>
+      </w:r>
+      <w:r>
+        <w:rPr>
+          <w:rFonts w:ascii="Times New Roman" w:hAnsi="Times New Roman" w:cs="Times New Roman"/>
           <w:sz w:val="26"/>
           <w:szCs w:val="26"/>
         </w:rPr>
@@ -233,7 +249,7 @@
       </w:r>
       <w:r>
         <w:rPr>
-          <w:rFonts w:ascii="Arial" w:hAnsi="Arial" w:cs="Arial"/>
+          <w:rFonts w:ascii="Times New Roman" w:hAnsi="Times New Roman" w:cs="Times New Roman"/>
           <w:sz w:val="26"/>
           <w:szCs w:val="26"/>
         </w:rPr>
@@ -250,7 +266,7 @@
       </w:r>
       <w:r>
         <w:rPr>
-          <w:rFonts w:ascii="Arial" w:hAnsi="Arial" w:cs="Arial"/>
+          <w:rFonts w:ascii="Times New Roman" w:hAnsi="Times New Roman" w:cs="Times New Roman"/>
           <w:sz w:val="26"/>
           <w:szCs w:val="26"/>
         </w:rPr>
@@ -263,7 +279,7 @@
           <w:szCs w:val="28"/>
           <w:lang w:val="en-US"/>
         </w:rPr>
-        <w:t xml:space="preserve"> K-Nearest Neighbors</w:t>
+        <w:t xml:space="preserve"> </w:t>
       </w:r>
       <w:r>
         <w:rPr>
@@ -272,32 +288,49 @@
           <w:szCs w:val="28"/>
           <w:lang w:val="en-US"/>
         </w:rPr>
+        <w:t>Random Forest</w:t>
+      </w:r>
+      <w:r>
+        <w:rPr>
+          <w:rFonts w:ascii="Times New Roman" w:hAnsi="Times New Roman" w:cs="Times New Roman"/>
+          <w:sz w:val="28"/>
+          <w:szCs w:val="28"/>
+          <w:lang w:val="en-US"/>
+        </w:rPr>
         <w:t xml:space="preserve"> </w:t>
       </w:r>
       <w:r>
         <w:rPr>
-          <w:rFonts w:ascii="Arial" w:hAnsi="Arial" w:cs="Arial"/>
+          <w:rFonts w:ascii="Times New Roman" w:hAnsi="Times New Roman" w:cs="Times New Roman"/>
           <w:sz w:val="26"/>
           <w:szCs w:val="26"/>
         </w:rPr>
-        <w:t>•</w:t>
-      </w:r>
-      <w:r>
-        <w:rPr>
-          <w:rFonts w:ascii="Arial" w:hAnsi="Arial" w:cs="Arial"/>
+        <w:t xml:space="preserve">• </w:t>
+      </w:r>
+      <w:r>
+        <w:rPr>
+          <w:rFonts w:ascii="Times New Roman" w:hAnsi="Times New Roman" w:cs="Times New Roman"/>
+          <w:sz w:val="28"/>
+          <w:szCs w:val="28"/>
+          <w:lang w:val="en-US"/>
+        </w:rPr>
+        <w:t xml:space="preserve">Naïve Bayes </w:t>
+      </w:r>
+      <w:r>
+        <w:rPr>
+          <w:rFonts w:ascii="Times New Roman" w:hAnsi="Times New Roman" w:cs="Times New Roman"/>
           <w:sz w:val="26"/>
           <w:szCs w:val="26"/>
         </w:rPr>
-        <w:t xml:space="preserve"> </w:t>
-      </w:r>
-      <w:r>
-        <w:rPr>
-          <w:rFonts w:ascii="Times New Roman" w:hAnsi="Times New Roman" w:cs="Times New Roman"/>
-          <w:sz w:val="28"/>
-          <w:szCs w:val="28"/>
-          <w:lang w:val="en-US"/>
-        </w:rPr>
-        <w:t>Random Forest</w:t>
+        <w:t>•</w:t>
+      </w:r>
+      <w:r>
+        <w:rPr>
+          <w:rFonts w:ascii="Times New Roman" w:hAnsi="Times New Roman" w:cs="Times New Roman"/>
+          <w:sz w:val="26"/>
+          <w:szCs w:val="26"/>
+        </w:rPr>
+        <w:t xml:space="preserve"> Decision Tree</w:t>
       </w:r>
     </w:p>
     <w:p>
@@ -435,7 +468,6 @@
           <w:szCs w:val="32"/>
           <w:lang w:val="en-US"/>
         </w:rPr>
-        <w:lastRenderedPageBreak/>
         <w:t>Related Work</w:t>
       </w:r>
       <w:r>
@@ -691,7 +723,16 @@
           <w:szCs w:val="24"/>
           <w:lang w:val="en-US"/>
         </w:rPr>
-        <w:t xml:space="preserve"> Data Visualization plays an essential role in this as </w:t>
+        <w:t xml:space="preserve"> Data Visualization plays an essential role in this </w:t>
+      </w:r>
+      <w:r>
+        <w:rPr>
+          <w:rFonts w:ascii="Times New Roman" w:hAnsi="Times New Roman" w:cs="Times New Roman"/>
+          <w:sz w:val="24"/>
+          <w:szCs w:val="24"/>
+          <w:lang w:val="en-US"/>
+        </w:rPr>
+        <w:t>for better demonstration &amp; understanding.</w:t>
       </w:r>
     </w:p>
     <w:p>
@@ -786,6 +827,7 @@
           <w:ilvl w:val="0"/>
           <w:numId w:val="14"/>
         </w:numPr>
+        <w:ind w:left="709"/>
         <w:rPr>
           <w:rFonts w:ascii="Times New Roman" w:hAnsi="Times New Roman" w:cs="Times New Roman"/>
           <w:sz w:val="24"/>
@@ -805,7 +847,7 @@
     </w:p>
     <w:p>
       <w:pPr>
-        <w:ind w:left="360"/>
+        <w:jc w:val="both"/>
         <w:rPr>
           <w:rFonts w:ascii="Times New Roman" w:hAnsi="Times New Roman" w:cs="Times New Roman"/>
           <w:sz w:val="24"/>
@@ -838,7 +880,17 @@
           <w:szCs w:val="24"/>
           <w:lang w:val="en-US"/>
         </w:rPr>
-        <w:t>). Conversely, violent crimes, which are also very severe, include assault and battery, child or domestic abuse, kidnapping, rape, and statutory rape [15]. Heat-map visualization of personal crimes throughout India is shown in Fig.1. From this, we can analyze that crim</w:t>
+        <w:t xml:space="preserve">). Conversely, violent crimes, which are also very severe, include assault and battery, child or domestic abuse, kidnapping, rape, and statutory rape [15]. Heat-map </w:t>
+      </w:r>
+      <w:r>
+        <w:rPr>
+          <w:rFonts w:ascii="Times New Roman" w:hAnsi="Times New Roman" w:cs="Times New Roman"/>
+          <w:sz w:val="24"/>
+          <w:szCs w:val="24"/>
+          <w:lang w:val="en-US"/>
+        </w:rPr>
+        <w:lastRenderedPageBreak/>
+        <w:t>visualization of personal crimes throughout India is shown in Fig.1. From this, we can analyze that crim</w:t>
       </w:r>
       <w:r>
         <w:rPr>
@@ -928,17 +980,7 @@
           <w:szCs w:val="24"/>
           <w:lang w:val="en-US"/>
         </w:rPr>
-        <w:t xml:space="preserve">, which is approximately </w:t>
-      </w:r>
-      <w:r>
-        <w:rPr>
-          <w:rFonts w:ascii="Times New Roman" w:hAnsi="Times New Roman" w:cs="Times New Roman"/>
-          <w:sz w:val="24"/>
-          <w:szCs w:val="24"/>
-          <w:lang w:val="en-US"/>
-        </w:rPr>
-        <w:lastRenderedPageBreak/>
-        <w:t>more than 4</w:t>
+        <w:t>, which is approximately more than 4</w:t>
       </w:r>
       <w:r>
         <w:rPr>
@@ -1140,7 +1182,25 @@
           <w:szCs w:val="20"/>
           <w:lang w:val="en-US"/>
         </w:rPr>
-        <w:t xml:space="preserve"> Using </w:t>
+        <w:t xml:space="preserve"> </w:t>
+      </w:r>
+      <w:r>
+        <w:rPr>
+          <w:rFonts w:ascii="Times New Roman" w:hAnsi="Times New Roman" w:cs="Times New Roman"/>
+          <w:sz w:val="20"/>
+          <w:szCs w:val="20"/>
+          <w:lang w:val="en-US"/>
+        </w:rPr>
+        <w:t>u</w:t>
+      </w:r>
+      <w:r>
+        <w:rPr>
+          <w:rFonts w:ascii="Times New Roman" w:hAnsi="Times New Roman" w:cs="Times New Roman"/>
+          <w:sz w:val="20"/>
+          <w:szCs w:val="20"/>
+          <w:lang w:val="en-US"/>
+        </w:rPr>
+        <w:t xml:space="preserve">sing </w:t>
       </w:r>
       <w:r>
         <w:rPr>
@@ -1190,6 +1250,7 @@
           <w:ilvl w:val="0"/>
           <w:numId w:val="14"/>
         </w:numPr>
+        <w:ind w:left="709"/>
         <w:rPr>
           <w:rFonts w:ascii="Times New Roman" w:hAnsi="Times New Roman" w:cs="Times New Roman"/>
           <w:sz w:val="24"/>
@@ -1209,7 +1270,7 @@
     </w:p>
     <w:p>
       <w:pPr>
-        <w:ind w:left="360"/>
+        <w:jc w:val="both"/>
         <w:rPr>
           <w:rFonts w:ascii="Times New Roman" w:hAnsi="Times New Roman" w:cs="Times New Roman"/>
           <w:sz w:val="24"/>
@@ -1435,7 +1496,25 @@
           <w:szCs w:val="20"/>
           <w:lang w:val="en-US"/>
         </w:rPr>
-        <w:t xml:space="preserve"> Using </w:t>
+        <w:t xml:space="preserve"> </w:t>
+      </w:r>
+      <w:r>
+        <w:rPr>
+          <w:rFonts w:ascii="Times New Roman" w:hAnsi="Times New Roman" w:cs="Times New Roman"/>
+          <w:sz w:val="20"/>
+          <w:szCs w:val="20"/>
+          <w:lang w:val="en-US"/>
+        </w:rPr>
+        <w:t>u</w:t>
+      </w:r>
+      <w:r>
+        <w:rPr>
+          <w:rFonts w:ascii="Times New Roman" w:hAnsi="Times New Roman" w:cs="Times New Roman"/>
+          <w:sz w:val="20"/>
+          <w:szCs w:val="20"/>
+          <w:lang w:val="en-US"/>
+        </w:rPr>
+        <w:t xml:space="preserve">sing </w:t>
       </w:r>
       <w:r>
         <w:rPr>
@@ -1485,6 +1564,7 @@
           <w:ilvl w:val="0"/>
           <w:numId w:val="14"/>
         </w:numPr>
+        <w:ind w:left="709"/>
         <w:rPr>
           <w:rFonts w:ascii="Times New Roman" w:hAnsi="Times New Roman" w:cs="Times New Roman"/>
           <w:sz w:val="24"/>
@@ -1504,7 +1584,7 @@
     </w:p>
     <w:p>
       <w:pPr>
-        <w:ind w:left="360"/>
+        <w:jc w:val="both"/>
         <w:rPr>
           <w:rFonts w:ascii="Times New Roman" w:hAnsi="Times New Roman" w:cs="Times New Roman"/>
           <w:sz w:val="24"/>
@@ -1712,7 +1792,25 @@
           <w:szCs w:val="20"/>
           <w:lang w:val="en-US"/>
         </w:rPr>
-        <w:t xml:space="preserve"> Using </w:t>
+        <w:t xml:space="preserve"> </w:t>
+      </w:r>
+      <w:r>
+        <w:rPr>
+          <w:rFonts w:ascii="Times New Roman" w:hAnsi="Times New Roman" w:cs="Times New Roman"/>
+          <w:sz w:val="20"/>
+          <w:szCs w:val="20"/>
+          <w:lang w:val="en-US"/>
+        </w:rPr>
+        <w:t>u</w:t>
+      </w:r>
+      <w:r>
+        <w:rPr>
+          <w:rFonts w:ascii="Times New Roman" w:hAnsi="Times New Roman" w:cs="Times New Roman"/>
+          <w:sz w:val="20"/>
+          <w:szCs w:val="20"/>
+          <w:lang w:val="en-US"/>
+        </w:rPr>
+        <w:t xml:space="preserve">sing </w:t>
       </w:r>
       <w:r>
         <w:rPr>
@@ -1761,6 +1859,7 @@
           <w:ilvl w:val="0"/>
           <w:numId w:val="14"/>
         </w:numPr>
+        <w:ind w:left="709"/>
         <w:rPr>
           <w:rFonts w:ascii="Times New Roman" w:hAnsi="Times New Roman" w:cs="Times New Roman"/>
           <w:sz w:val="24"/>
@@ -1780,7 +1879,7 @@
     </w:p>
     <w:p>
       <w:pPr>
-        <w:ind w:left="360"/>
+        <w:jc w:val="both"/>
         <w:rPr>
           <w:rFonts w:ascii="Times New Roman" w:hAnsi="Times New Roman" w:cs="Times New Roman"/>
           <w:sz w:val="24"/>
@@ -1978,7 +2077,25 @@
           <w:szCs w:val="20"/>
           <w:lang w:val="en-US"/>
         </w:rPr>
-        <w:t xml:space="preserve"> Using </w:t>
+        <w:t xml:space="preserve"> </w:t>
+      </w:r>
+      <w:r>
+        <w:rPr>
+          <w:rFonts w:ascii="Times New Roman" w:hAnsi="Times New Roman" w:cs="Times New Roman"/>
+          <w:sz w:val="20"/>
+          <w:szCs w:val="20"/>
+          <w:lang w:val="en-US"/>
+        </w:rPr>
+        <w:t>u</w:t>
+      </w:r>
+      <w:r>
+        <w:rPr>
+          <w:rFonts w:ascii="Times New Roman" w:hAnsi="Times New Roman" w:cs="Times New Roman"/>
+          <w:sz w:val="20"/>
+          <w:szCs w:val="20"/>
+          <w:lang w:val="en-US"/>
+        </w:rPr>
+        <w:t xml:space="preserve">sing </w:t>
       </w:r>
       <w:r>
         <w:rPr>
@@ -2989,6 +3106,7 @@
       <w:pPr>
         <w:spacing w:after="120" w:line="240" w:lineRule="auto"/>
         <w:ind w:left="720" w:hanging="720"/>
+        <w:jc w:val="both"/>
         <w:rPr>
           <w:rFonts w:ascii="Times New Roman" w:hAnsi="Times New Roman" w:cs="Times New Roman"/>
           <w:sz w:val="18"/>
@@ -3084,6 +3202,7 @@
       <w:pPr>
         <w:spacing w:after="120" w:line="240" w:lineRule="auto"/>
         <w:ind w:left="720" w:hanging="720"/>
+        <w:jc w:val="both"/>
         <w:rPr>
           <w:rFonts w:ascii="Times New Roman" w:hAnsi="Times New Roman" w:cs="Times New Roman"/>
           <w:sz w:val="18"/>
@@ -3167,6 +3286,7 @@
       <w:pPr>
         <w:spacing w:after="120" w:line="240" w:lineRule="auto"/>
         <w:ind w:left="720" w:hanging="720"/>
+        <w:jc w:val="both"/>
         <w:rPr>
           <w:rFonts w:ascii="Times New Roman" w:hAnsi="Times New Roman" w:cs="Times New Roman"/>
           <w:sz w:val="18"/>
@@ -3251,6 +3371,7 @@
       <w:pPr>
         <w:spacing w:after="120" w:line="240" w:lineRule="auto"/>
         <w:ind w:left="720" w:hanging="720"/>
+        <w:jc w:val="both"/>
         <w:rPr>
           <w:rFonts w:ascii="Times New Roman" w:hAnsi="Times New Roman" w:cs="Times New Roman"/>
           <w:sz w:val="18"/>
@@ -3276,7 +3397,6 @@
         </w:rPr>
         <w:tab/>
       </w:r>
-      <w:proofErr w:type="spellStart"/>
       <w:r>
         <w:rPr>
           <w:rFonts w:ascii="Arial" w:hAnsi="Arial" w:cs="Arial"/>
@@ -3285,18 +3405,7 @@
           <w:szCs w:val="18"/>
           <w:shd w:val="clear" w:color="auto" w:fill="FFFFFF"/>
         </w:rPr>
-        <w:t>Prabakaran</w:t>
-      </w:r>
-      <w:proofErr w:type="spellEnd"/>
-      <w:r>
-        <w:rPr>
-          <w:rFonts w:ascii="Arial" w:hAnsi="Arial" w:cs="Arial"/>
-          <w:color w:val="222222"/>
-          <w:sz w:val="18"/>
-          <w:szCs w:val="18"/>
-          <w:shd w:val="clear" w:color="auto" w:fill="FFFFFF"/>
-        </w:rPr>
-        <w:t>, S., &amp; Mitra, S. (2018, April). Survey of analysis of crime detection techniques using data mining and machine learning. In </w:t>
+        <w:t>Yamini, M. P. C. (2019). A violent crime analysis using fuzzy c-means clustering approach. </w:t>
       </w:r>
       <w:r>
         <w:rPr>
@@ -3308,7 +3417,7 @@
           <w:szCs w:val="18"/>
           <w:shd w:val="clear" w:color="auto" w:fill="FFFFFF"/>
         </w:rPr>
-        <w:t>Journal of Physics: Conference Series</w:t>
+        <w:t>ICTACT Journal on Soft Computing</w:t>
       </w:r>
       <w:r>
         <w:rPr>
@@ -3318,7 +3427,29 @@
           <w:szCs w:val="18"/>
           <w:shd w:val="clear" w:color="auto" w:fill="FFFFFF"/>
         </w:rPr>
-        <w:t> (Vol. 1000, No. 1, p. 012046). IOP Publishing.</w:t>
+        <w:t>, </w:t>
+      </w:r>
+      <w:r>
+        <w:rPr>
+          <w:rFonts w:ascii="Arial" w:hAnsi="Arial" w:cs="Arial"/>
+          <w:i/>
+          <w:iCs/>
+          <w:color w:val="222222"/>
+          <w:sz w:val="18"/>
+          <w:szCs w:val="18"/>
+          <w:shd w:val="clear" w:color="auto" w:fill="FFFFFF"/>
+        </w:rPr>
+        <w:t>9</w:t>
+      </w:r>
+      <w:r>
+        <w:rPr>
+          <w:rFonts w:ascii="Arial" w:hAnsi="Arial" w:cs="Arial"/>
+          <w:color w:val="222222"/>
+          <w:sz w:val="18"/>
+          <w:szCs w:val="18"/>
+          <w:shd w:val="clear" w:color="auto" w:fill="FFFFFF"/>
+        </w:rPr>
+        <w:t>(3), 1939-1944.</w:t>
       </w:r>
       <w:r>
         <w:rPr>
@@ -3333,6 +3464,8 @@
     <w:p>
       <w:pPr>
         <w:spacing w:after="120" w:line="240" w:lineRule="auto"/>
+        <w:ind w:left="720" w:hanging="720"/>
+        <w:jc w:val="both"/>
         <w:rPr>
           <w:rFonts w:ascii="Times New Roman" w:hAnsi="Times New Roman" w:cs="Times New Roman"/>
           <w:sz w:val="18"/>
@@ -3374,6 +3507,7 @@
     <w:p>
       <w:pPr>
         <w:spacing w:after="120" w:line="240" w:lineRule="auto"/>
+        <w:jc w:val="both"/>
         <w:rPr>
           <w:rFonts w:ascii="Times New Roman" w:hAnsi="Times New Roman" w:cs="Times New Roman"/>
           <w:sz w:val="18"/>
@@ -3433,6 +3567,7 @@
     <w:p>
       <w:pPr>
         <w:spacing w:after="120" w:line="240" w:lineRule="auto"/>
+        <w:jc w:val="both"/>
         <w:rPr>
           <w:rFonts w:ascii="Times New Roman" w:hAnsi="Times New Roman" w:cs="Times New Roman"/>
           <w:sz w:val="18"/>
@@ -3492,6 +3627,7 @@
     <w:p>
       <w:pPr>
         <w:spacing w:after="120" w:line="240" w:lineRule="auto"/>
+        <w:jc w:val="both"/>
         <w:rPr>
           <w:rFonts w:ascii="Times New Roman" w:hAnsi="Times New Roman" w:cs="Times New Roman"/>
           <w:sz w:val="18"/>
@@ -3551,6 +3687,7 @@
     <w:p>
       <w:pPr>
         <w:spacing w:after="120" w:line="240" w:lineRule="auto"/>
+        <w:jc w:val="both"/>
         <w:rPr>
           <w:rFonts w:ascii="Times New Roman" w:hAnsi="Times New Roman" w:cs="Times New Roman"/>
           <w:sz w:val="18"/>
@@ -3592,6 +3729,7 @@
     <w:p>
       <w:pPr>
         <w:spacing w:after="120" w:line="240" w:lineRule="auto"/>
+        <w:jc w:val="both"/>
         <w:rPr>
           <w:rFonts w:ascii="Times New Roman" w:hAnsi="Times New Roman" w:cs="Times New Roman"/>
           <w:sz w:val="18"/>
@@ -3633,6 +3771,7 @@
     <w:p>
       <w:pPr>
         <w:spacing w:after="120" w:line="240" w:lineRule="auto"/>
+        <w:jc w:val="both"/>
         <w:rPr>
           <w:rFonts w:ascii="Times New Roman" w:hAnsi="Times New Roman" w:cs="Times New Roman"/>
           <w:sz w:val="18"/>
@@ -3674,6 +3813,7 @@
     <w:p>
       <w:pPr>
         <w:spacing w:after="120" w:line="240" w:lineRule="auto"/>
+        <w:jc w:val="both"/>
         <w:rPr>
           <w:rFonts w:ascii="Times New Roman" w:hAnsi="Times New Roman" w:cs="Times New Roman"/>
           <w:sz w:val="18"/>
@@ -3715,6 +3855,7 @@
     <w:p>
       <w:pPr>
         <w:spacing w:after="120" w:line="240" w:lineRule="auto"/>
+        <w:jc w:val="both"/>
         <w:rPr>
           <w:rFonts w:ascii="Times New Roman" w:hAnsi="Times New Roman" w:cs="Times New Roman"/>
           <w:sz w:val="18"/>
@@ -3756,6 +3897,7 @@
     <w:p>
       <w:pPr>
         <w:spacing w:after="120" w:line="240" w:lineRule="auto"/>
+        <w:jc w:val="both"/>
         <w:rPr>
           <w:rFonts w:ascii="Times New Roman" w:hAnsi="Times New Roman" w:cs="Times New Roman"/>
           <w:sz w:val="18"/>
@@ -3797,18 +3939,20 @@
     <w:p>
       <w:pPr>
         <w:spacing w:line="240" w:lineRule="auto"/>
-        <w:rPr>
-          <w:rFonts w:ascii="Times New Roman" w:hAnsi="Times New Roman" w:cs="Times New Roman"/>
-          <w:sz w:val="20"/>
-          <w:szCs w:val="20"/>
-          <w:lang w:val="en-US"/>
-        </w:rPr>
-      </w:pPr>
-      <w:r>
-        <w:rPr>
-          <w:rFonts w:ascii="Times New Roman" w:hAnsi="Times New Roman" w:cs="Times New Roman"/>
-          <w:sz w:val="20"/>
-          <w:szCs w:val="20"/>
+        <w:jc w:val="both"/>
+        <w:rPr>
+          <w:rStyle w:val="Hyperlink"/>
+          <w:rFonts w:ascii="Times New Roman" w:hAnsi="Times New Roman" w:cs="Times New Roman"/>
+          <w:sz w:val="18"/>
+          <w:szCs w:val="18"/>
+          <w:lang w:val="en-US"/>
+        </w:rPr>
+      </w:pPr>
+      <w:r>
+        <w:rPr>
+          <w:rFonts w:ascii="Times New Roman" w:hAnsi="Times New Roman" w:cs="Times New Roman"/>
+          <w:sz w:val="18"/>
+          <w:szCs w:val="18"/>
           <w:lang w:val="en-US"/>
         </w:rPr>
         <w:t>[15]</w:t>
@@ -3816,8 +3960,8 @@
       <w:r>
         <w:rPr>
           <w:rFonts w:ascii="Times New Roman" w:hAnsi="Times New Roman" w:cs="Times New Roman"/>
-          <w:sz w:val="20"/>
-          <w:szCs w:val="20"/>
+          <w:sz w:val="18"/>
+          <w:szCs w:val="18"/>
           <w:lang w:val="en-US"/>
         </w:rPr>
         <w:tab/>
@@ -3827,13 +3971,301 @@
           <w:rPr>
             <w:rStyle w:val="Hyperlink"/>
             <w:rFonts w:ascii="Times New Roman" w:hAnsi="Times New Roman" w:cs="Times New Roman"/>
-            <w:sz w:val="20"/>
-            <w:szCs w:val="20"/>
+            <w:sz w:val="18"/>
+            <w:szCs w:val="18"/>
             <w:lang w:val="en-US"/>
           </w:rPr>
           <w:t>https://www.justia.com/criminal/offenses/</w:t>
         </w:r>
       </w:hyperlink>
+      <w:r>
+        <w:rPr>
+          <w:rStyle w:val="Hyperlink"/>
+          <w:rFonts w:ascii="Times New Roman" w:hAnsi="Times New Roman" w:cs="Times New Roman"/>
+          <w:sz w:val="18"/>
+          <w:szCs w:val="18"/>
+          <w:lang w:val="en-US"/>
+        </w:rPr>
+        <w:t xml:space="preserve"> </w:t>
+      </w:r>
+    </w:p>
+    <w:p>
+      <w:pPr>
+        <w:spacing w:line="240" w:lineRule="auto"/>
+        <w:ind w:left="720" w:hanging="720"/>
+        <w:jc w:val="both"/>
+        <w:rPr>
+          <w:rFonts w:ascii="Arial" w:hAnsi="Arial" w:cs="Arial"/>
+          <w:color w:val="222222"/>
+          <w:sz w:val="18"/>
+          <w:szCs w:val="18"/>
+          <w:shd w:val="clear" w:color="auto" w:fill="FFFFFF"/>
+        </w:rPr>
+      </w:pPr>
+      <w:r>
+        <w:rPr>
+          <w:rStyle w:val="Hyperlink"/>
+          <w:rFonts w:ascii="Times New Roman" w:hAnsi="Times New Roman" w:cs="Times New Roman"/>
+          <w:color w:val="auto"/>
+          <w:sz w:val="18"/>
+          <w:szCs w:val="18"/>
+          <w:u w:val="none"/>
+          <w:lang w:val="en-US"/>
+        </w:rPr>
+        <w:t>[16]</w:t>
+      </w:r>
+      <w:r>
+        <w:rPr>
+          <w:rStyle w:val="Hyperlink"/>
+          <w:rFonts w:ascii="Times New Roman" w:hAnsi="Times New Roman" w:cs="Times New Roman"/>
+          <w:color w:val="auto"/>
+          <w:sz w:val="18"/>
+          <w:szCs w:val="18"/>
+          <w:u w:val="none"/>
+          <w:lang w:val="en-US"/>
+        </w:rPr>
+        <w:tab/>
+      </w:r>
+      <w:proofErr w:type="spellStart"/>
+      <w:r>
+        <w:rPr>
+          <w:rFonts w:ascii="Arial" w:hAnsi="Arial" w:cs="Arial"/>
+          <w:color w:val="222222"/>
+          <w:sz w:val="18"/>
+          <w:szCs w:val="18"/>
+          <w:shd w:val="clear" w:color="auto" w:fill="FFFFFF"/>
+        </w:rPr>
+        <w:t>Yerpude</w:t>
+      </w:r>
+      <w:proofErr w:type="spellEnd"/>
+      <w:r>
+        <w:rPr>
+          <w:rFonts w:ascii="Arial" w:hAnsi="Arial" w:cs="Arial"/>
+          <w:color w:val="222222"/>
+          <w:sz w:val="18"/>
+          <w:szCs w:val="18"/>
+          <w:shd w:val="clear" w:color="auto" w:fill="FFFFFF"/>
+        </w:rPr>
+        <w:t>, P. (2020). Predictive Modelling of Crime Data Set Using Data Mining. </w:t>
+      </w:r>
+      <w:r>
+        <w:rPr>
+          <w:rFonts w:ascii="Arial" w:hAnsi="Arial" w:cs="Arial"/>
+          <w:i/>
+          <w:iCs/>
+          <w:color w:val="222222"/>
+          <w:sz w:val="18"/>
+          <w:szCs w:val="18"/>
+          <w:shd w:val="clear" w:color="auto" w:fill="FFFFFF"/>
+        </w:rPr>
+        <w:t>International Journal of Data Mining &amp; Knowledge Management Process (IJDKP) Vol</w:t>
+      </w:r>
+      <w:r>
+        <w:rPr>
+          <w:rFonts w:ascii="Arial" w:hAnsi="Arial" w:cs="Arial"/>
+          <w:color w:val="222222"/>
+          <w:sz w:val="18"/>
+          <w:szCs w:val="18"/>
+          <w:shd w:val="clear" w:color="auto" w:fill="FFFFFF"/>
+        </w:rPr>
+        <w:t>, </w:t>
+      </w:r>
+      <w:r>
+        <w:rPr>
+          <w:rFonts w:ascii="Arial" w:hAnsi="Arial" w:cs="Arial"/>
+          <w:i/>
+          <w:iCs/>
+          <w:color w:val="222222"/>
+          <w:sz w:val="18"/>
+          <w:szCs w:val="18"/>
+          <w:shd w:val="clear" w:color="auto" w:fill="FFFFFF"/>
+        </w:rPr>
+        <w:t>7</w:t>
+      </w:r>
+      <w:r>
+        <w:rPr>
+          <w:rFonts w:ascii="Arial" w:hAnsi="Arial" w:cs="Arial"/>
+          <w:color w:val="222222"/>
+          <w:sz w:val="18"/>
+          <w:szCs w:val="18"/>
+          <w:shd w:val="clear" w:color="auto" w:fill="FFFFFF"/>
+        </w:rPr>
+        <w:t>.</w:t>
+      </w:r>
+    </w:p>
+    <w:p>
+      <w:pPr>
+        <w:spacing w:line="240" w:lineRule="auto"/>
+        <w:ind w:left="720" w:hanging="720"/>
+        <w:jc w:val="both"/>
+        <w:rPr>
+          <w:rFonts w:ascii="Arial" w:hAnsi="Arial" w:cs="Arial"/>
+          <w:color w:val="222222"/>
+          <w:sz w:val="18"/>
+          <w:szCs w:val="18"/>
+          <w:shd w:val="clear" w:color="auto" w:fill="FFFFFF"/>
+        </w:rPr>
+      </w:pPr>
+      <w:r>
+        <w:rPr>
+          <w:rStyle w:val="Hyperlink"/>
+          <w:rFonts w:ascii="Times New Roman" w:hAnsi="Times New Roman" w:cs="Times New Roman"/>
+          <w:color w:val="auto"/>
+          <w:sz w:val="18"/>
+          <w:szCs w:val="18"/>
+          <w:u w:val="none"/>
+          <w:lang w:val="en-US"/>
+        </w:rPr>
+        <w:lastRenderedPageBreak/>
+        <w:t>[17]</w:t>
+      </w:r>
+      <w:r>
+        <w:rPr>
+          <w:rStyle w:val="Hyperlink"/>
+          <w:rFonts w:ascii="Times New Roman" w:hAnsi="Times New Roman" w:cs="Times New Roman"/>
+          <w:color w:val="auto"/>
+          <w:sz w:val="18"/>
+          <w:szCs w:val="18"/>
+          <w:u w:val="none"/>
+          <w:lang w:val="en-US"/>
+        </w:rPr>
+        <w:tab/>
+      </w:r>
+      <w:proofErr w:type="spellStart"/>
+      <w:r>
+        <w:rPr>
+          <w:rFonts w:ascii="Arial" w:hAnsi="Arial" w:cs="Arial"/>
+          <w:color w:val="222222"/>
+          <w:sz w:val="18"/>
+          <w:szCs w:val="18"/>
+          <w:shd w:val="clear" w:color="auto" w:fill="FFFFFF"/>
+        </w:rPr>
+        <w:t>ToppiReddy</w:t>
+      </w:r>
+      <w:proofErr w:type="spellEnd"/>
+      <w:r>
+        <w:rPr>
+          <w:rFonts w:ascii="Arial" w:hAnsi="Arial" w:cs="Arial"/>
+          <w:color w:val="222222"/>
+          <w:sz w:val="18"/>
+          <w:szCs w:val="18"/>
+          <w:shd w:val="clear" w:color="auto" w:fill="FFFFFF"/>
+        </w:rPr>
+        <w:t>, H. K. R., Saini, B., &amp; Mahajan, G. (2018). Crime prediction &amp; monitoring framework based on spatial analysis. </w:t>
+      </w:r>
+      <w:r>
+        <w:rPr>
+          <w:rFonts w:ascii="Arial" w:hAnsi="Arial" w:cs="Arial"/>
+          <w:i/>
+          <w:iCs/>
+          <w:color w:val="222222"/>
+          <w:sz w:val="18"/>
+          <w:szCs w:val="18"/>
+          <w:shd w:val="clear" w:color="auto" w:fill="FFFFFF"/>
+        </w:rPr>
+        <w:t>Procedia computer science</w:t>
+      </w:r>
+      <w:r>
+        <w:rPr>
+          <w:rFonts w:ascii="Arial" w:hAnsi="Arial" w:cs="Arial"/>
+          <w:color w:val="222222"/>
+          <w:sz w:val="18"/>
+          <w:szCs w:val="18"/>
+          <w:shd w:val="clear" w:color="auto" w:fill="FFFFFF"/>
+        </w:rPr>
+        <w:t>, </w:t>
+      </w:r>
+      <w:r>
+        <w:rPr>
+          <w:rFonts w:ascii="Arial" w:hAnsi="Arial" w:cs="Arial"/>
+          <w:i/>
+          <w:iCs/>
+          <w:color w:val="222222"/>
+          <w:sz w:val="18"/>
+          <w:szCs w:val="18"/>
+          <w:shd w:val="clear" w:color="auto" w:fill="FFFFFF"/>
+        </w:rPr>
+        <w:t>132</w:t>
+      </w:r>
+      <w:r>
+        <w:rPr>
+          <w:rFonts w:ascii="Arial" w:hAnsi="Arial" w:cs="Arial"/>
+          <w:color w:val="222222"/>
+          <w:sz w:val="18"/>
+          <w:szCs w:val="18"/>
+          <w:shd w:val="clear" w:color="auto" w:fill="FFFFFF"/>
+        </w:rPr>
+        <w:t>, 696-705.</w:t>
+      </w:r>
+    </w:p>
+    <w:p>
+      <w:pPr>
+        <w:spacing w:line="240" w:lineRule="auto"/>
+        <w:ind w:left="720" w:hanging="720"/>
+        <w:jc w:val="both"/>
+        <w:rPr>
+          <w:rFonts w:ascii="Times New Roman" w:hAnsi="Times New Roman" w:cs="Times New Roman"/>
+          <w:sz w:val="18"/>
+          <w:szCs w:val="18"/>
+          <w:lang w:val="en-US"/>
+        </w:rPr>
+      </w:pPr>
+      <w:r>
+        <w:rPr>
+          <w:rStyle w:val="Hyperlink"/>
+          <w:rFonts w:ascii="Times New Roman" w:hAnsi="Times New Roman" w:cs="Times New Roman"/>
+          <w:color w:val="auto"/>
+          <w:sz w:val="18"/>
+          <w:szCs w:val="18"/>
+          <w:u w:val="none"/>
+          <w:lang w:val="en-US"/>
+        </w:rPr>
+        <w:t>[18]</w:t>
+      </w:r>
+      <w:r>
+        <w:rPr>
+          <w:rStyle w:val="Hyperlink"/>
+          <w:rFonts w:ascii="Times New Roman" w:hAnsi="Times New Roman" w:cs="Times New Roman"/>
+          <w:color w:val="auto"/>
+          <w:sz w:val="18"/>
+          <w:szCs w:val="18"/>
+          <w:u w:val="none"/>
+          <w:lang w:val="en-US"/>
+        </w:rPr>
+        <w:tab/>
+      </w:r>
+      <w:r>
+        <w:rPr>
+          <w:rFonts w:ascii="Arial" w:hAnsi="Arial" w:cs="Arial"/>
+          <w:color w:val="222222"/>
+          <w:sz w:val="18"/>
+          <w:szCs w:val="18"/>
+          <w:shd w:val="clear" w:color="auto" w:fill="FFFFFF"/>
+        </w:rPr>
+        <w:t>Das, P., &amp; Das, A. K. (2019). Application of classification techniques for prediction and analysis of crime in India. In </w:t>
+      </w:r>
+      <w:r>
+        <w:rPr>
+          <w:rFonts w:ascii="Arial" w:hAnsi="Arial" w:cs="Arial"/>
+          <w:i/>
+          <w:iCs/>
+          <w:color w:val="222222"/>
+          <w:sz w:val="18"/>
+          <w:szCs w:val="18"/>
+          <w:shd w:val="clear" w:color="auto" w:fill="FFFFFF"/>
+        </w:rPr>
+        <w:t>Computational Intelligence in Data Mining</w:t>
+      </w:r>
+      <w:r>
+        <w:rPr>
+          <w:rFonts w:ascii="Arial" w:hAnsi="Arial" w:cs="Arial"/>
+          <w:color w:val="222222"/>
+          <w:sz w:val="18"/>
+          <w:szCs w:val="18"/>
+          <w:shd w:val="clear" w:color="auto" w:fill="FFFFFF"/>
+        </w:rPr>
+        <w:t> (pp. 191-201). Springer, Singapore.</w:t>
+      </w:r>
     </w:p>
     <w:sectPr>
       <w:pgSz w:w="11906" w:h="16838"/>

</xml_diff>

<commit_message>
refactor: improve related work section
</commit_message>
<xml_diff>
--- a/Research Paper.docx
+++ b/Research Paper.docx
@@ -552,8 +552,8 @@
           <w:noProof/>
         </w:rPr>
         <w:drawing>
-          <wp:inline distT="0" distB="0" distL="0" distR="0" wp14:anchorId="41D815CB" wp14:editId="6A62C7CE">
-            <wp:extent cx="5072766" cy="2766060"/>
+          <wp:inline distT="0" distB="0" distL="0" distR="0" wp14:anchorId="41D815CB" wp14:editId="693A201B">
+            <wp:extent cx="4592191" cy="2504015"/>
             <wp:effectExtent l="0" t="0" r="0" b="0"/>
             <wp:docPr id="1" name="Picture 1"/>
             <wp:cNvGraphicFramePr>
@@ -584,7 +584,7 @@
                   <pic:spPr bwMode="auto">
                     <a:xfrm>
                       <a:off x="0" y="0"/>
-                      <a:ext cx="5314111" cy="2897660"/>
+                      <a:ext cx="4845414" cy="2642092"/>
                     </a:xfrm>
                     <a:prstGeom prst="rect">
                       <a:avLst/>
@@ -763,214 +763,116 @@
     </w:p>
     <w:p>
       <w:pPr>
-        <w:jc w:val="both"/>
-        <w:rPr>
-          <w:rFonts w:ascii="Times New Roman" w:hAnsi="Times New Roman" w:cs="Times New Roman"/>
-          <w:lang w:val="en-US"/>
-        </w:rPr>
-      </w:pPr>
-      <w:r>
-        <w:rPr>
-          <w:rFonts w:ascii="Times New Roman" w:hAnsi="Times New Roman" w:cs="Times New Roman"/>
-          <w:lang w:val="en-US"/>
-        </w:rPr>
-        <w:t xml:space="preserve">Research work in this Crime Analysis and Prediction has been done before and considered to be an important and practical one as well. </w:t>
-      </w:r>
-      <w:proofErr w:type="spellStart"/>
-      <w:r>
-        <w:rPr>
-          <w:rFonts w:ascii="Times New Roman" w:hAnsi="Times New Roman" w:cs="Times New Roman"/>
-          <w:lang w:val="en-US"/>
-        </w:rPr>
-        <w:t>ToppiReddy</w:t>
-      </w:r>
-      <w:proofErr w:type="spellEnd"/>
-      <w:r>
-        <w:rPr>
-          <w:rFonts w:ascii="Times New Roman" w:hAnsi="Times New Roman" w:cs="Times New Roman"/>
-          <w:lang w:val="en-US"/>
-        </w:rPr>
-        <w:t xml:space="preserve">, H. K. R. (2018) has done spatial analysis on a data set of the United Kingdom of the year 2015-2017 [8], </w:t>
-      </w:r>
-      <w:proofErr w:type="spellStart"/>
-      <w:r>
-        <w:rPr>
-          <w:rFonts w:ascii="Times New Roman" w:hAnsi="Times New Roman" w:cs="Times New Roman"/>
-          <w:lang w:val="en-US"/>
-        </w:rPr>
-        <w:t>Dutt</w:t>
-      </w:r>
-      <w:proofErr w:type="spellEnd"/>
-      <w:r>
-        <w:rPr>
-          <w:rFonts w:ascii="Times New Roman" w:hAnsi="Times New Roman" w:cs="Times New Roman"/>
-          <w:lang w:val="en-US"/>
-        </w:rPr>
-        <w:t xml:space="preserve">, A. K., &amp; Venugopal, G. (1983) has done spatial analysis on 99 Indian Cities and the data used is of 14 types of crimes and is of the year 1971 [9], and Vicente, G., </w:t>
-      </w:r>
-      <w:proofErr w:type="spellStart"/>
-      <w:r>
-        <w:rPr>
-          <w:rFonts w:ascii="Times New Roman" w:hAnsi="Times New Roman" w:cs="Times New Roman"/>
-          <w:lang w:val="en-US"/>
-        </w:rPr>
-        <w:t>Goicoa</w:t>
-      </w:r>
-      <w:proofErr w:type="spellEnd"/>
-      <w:r>
-        <w:rPr>
-          <w:rFonts w:ascii="Times New Roman" w:hAnsi="Times New Roman" w:cs="Times New Roman"/>
-          <w:lang w:val="en-US"/>
-        </w:rPr>
-        <w:t>, T., Fernandez‐</w:t>
-      </w:r>
-      <w:proofErr w:type="spellStart"/>
-      <w:r>
-        <w:rPr>
-          <w:rFonts w:ascii="Times New Roman" w:hAnsi="Times New Roman" w:cs="Times New Roman"/>
-          <w:lang w:val="en-US"/>
-        </w:rPr>
-        <w:t>Rasines</w:t>
-      </w:r>
-      <w:proofErr w:type="spellEnd"/>
-      <w:r>
-        <w:rPr>
-          <w:rFonts w:ascii="Times New Roman" w:hAnsi="Times New Roman" w:cs="Times New Roman"/>
-          <w:lang w:val="en-US"/>
-        </w:rPr>
-        <w:t xml:space="preserve">, P., &amp; Ugarte, M. D. (2020) have done spatial analysis on criminal activities done on Women in Uttar Pradesh, based on dowry deaths [10]. In this work, the spatial analysis data set of 2014 is used, otherwise, the data set of 2019 is used overall and it’s not being used recently in any research work. Other than that, spatial representation is done district-wise using the shapefile of each district and then represented through a heat map of India, (shown in fig. 2, fig. 3, fig. 4 &amp; fig. 5) and all IPC crimes are taken into account for that. </w:t>
-      </w:r>
-    </w:p>
-    <w:p>
-      <w:pPr>
-        <w:jc w:val="both"/>
-        <w:rPr>
-          <w:rFonts w:ascii="Times New Roman" w:hAnsi="Times New Roman" w:cs="Times New Roman"/>
-          <w:lang w:val="en-US"/>
-        </w:rPr>
-      </w:pPr>
-      <w:r>
-        <w:rPr>
-          <w:rFonts w:ascii="Times New Roman" w:hAnsi="Times New Roman" w:cs="Times New Roman"/>
-          <w:lang w:val="en-US"/>
-        </w:rPr>
-        <w:t xml:space="preserve">Other papers are using Naïve Bayes and Decision Tree to calculate accuracy metrics for crime prediction, in which the first one is by </w:t>
-      </w:r>
-      <w:proofErr w:type="spellStart"/>
-      <w:r>
-        <w:rPr>
-          <w:rFonts w:ascii="Times New Roman" w:hAnsi="Times New Roman" w:cs="Times New Roman"/>
-          <w:lang w:val="en-US"/>
-        </w:rPr>
-        <w:t>Sathyadevan</w:t>
-      </w:r>
-      <w:proofErr w:type="spellEnd"/>
-      <w:r>
-        <w:rPr>
-          <w:rFonts w:ascii="Times New Roman" w:hAnsi="Times New Roman" w:cs="Times New Roman"/>
-          <w:lang w:val="en-US"/>
-        </w:rPr>
-        <w:t xml:space="preserve">, S. (2014, August) [11], the second one is by Yadav, S., </w:t>
-      </w:r>
-      <w:proofErr w:type="spellStart"/>
-      <w:r>
-        <w:rPr>
-          <w:rFonts w:ascii="Times New Roman" w:hAnsi="Times New Roman" w:cs="Times New Roman"/>
-          <w:lang w:val="en-US"/>
-        </w:rPr>
-        <w:t>Timbadia</w:t>
-      </w:r>
-      <w:proofErr w:type="spellEnd"/>
-      <w:r>
-        <w:rPr>
-          <w:rFonts w:ascii="Times New Roman" w:hAnsi="Times New Roman" w:cs="Times New Roman"/>
-          <w:lang w:val="en-US"/>
-        </w:rPr>
-        <w:t xml:space="preserve">, M., Yadav, A., Vishwakarma, R., &amp; Yadav, N. (2017, April) [12], and the last one is by Iqbal, R., Murad, M. A. A., Mustapha, A., </w:t>
-      </w:r>
-      <w:proofErr w:type="spellStart"/>
-      <w:r>
-        <w:rPr>
-          <w:rFonts w:ascii="Times New Roman" w:hAnsi="Times New Roman" w:cs="Times New Roman"/>
-          <w:lang w:val="en-US"/>
-        </w:rPr>
-        <w:t>Panahy</w:t>
-      </w:r>
-      <w:proofErr w:type="spellEnd"/>
-      <w:r>
-        <w:rPr>
-          <w:rFonts w:ascii="Times New Roman" w:hAnsi="Times New Roman" w:cs="Times New Roman"/>
-          <w:lang w:val="en-US"/>
-        </w:rPr>
-        <w:t xml:space="preserve">, P. H. S., &amp; </w:t>
-      </w:r>
-      <w:proofErr w:type="spellStart"/>
-      <w:r>
-        <w:rPr>
-          <w:rFonts w:ascii="Times New Roman" w:hAnsi="Times New Roman" w:cs="Times New Roman"/>
-          <w:lang w:val="en-US"/>
-        </w:rPr>
-        <w:t>Khanahmadliravi</w:t>
-      </w:r>
-      <w:proofErr w:type="spellEnd"/>
-      <w:r>
-        <w:rPr>
-          <w:rFonts w:ascii="Times New Roman" w:hAnsi="Times New Roman" w:cs="Times New Roman"/>
-          <w:lang w:val="en-US"/>
-        </w:rPr>
-        <w:t xml:space="preserve">, N. (2013) [13]. In this paper, these algorithms are used as well but to compare and show that the accuracy and precision of the Random Forest Classification algorithm are higher. Another related work, which was referred to is of David, H., &amp; </w:t>
-      </w:r>
-      <w:proofErr w:type="spellStart"/>
-      <w:r>
-        <w:rPr>
-          <w:rFonts w:ascii="Times New Roman" w:hAnsi="Times New Roman" w:cs="Times New Roman"/>
-          <w:lang w:val="en-US"/>
-        </w:rPr>
-        <w:t>Suruliandi</w:t>
-      </w:r>
-      <w:proofErr w:type="spellEnd"/>
-      <w:r>
-        <w:rPr>
-          <w:rFonts w:ascii="Times New Roman" w:hAnsi="Times New Roman" w:cs="Times New Roman"/>
-          <w:lang w:val="en-US"/>
-        </w:rPr>
-        <w:t>, A. (2017), in which K-Means clustering is done on the crime data set of 2015 [14]. This work uses and implements Fuzzy C-Means Clustering, which is also considered as an advanced version of K-Means, and the main difference is that each point can belong to more than one</w:t>
-      </w:r>
-      <w:r>
-        <w:rPr>
-          <w:rFonts w:ascii="Times New Roman" w:hAnsi="Times New Roman" w:cs="Times New Roman"/>
-          <w:lang w:val="en-US"/>
-        </w:rPr>
-        <w:t xml:space="preserve"> </w:t>
-      </w:r>
-      <w:r>
-        <w:rPr>
-          <w:rFonts w:ascii="Times New Roman" w:hAnsi="Times New Roman" w:cs="Times New Roman"/>
-          <w:lang w:val="en-US"/>
-        </w:rPr>
-        <w:t>centroid</w:t>
-      </w:r>
-      <w:r>
-        <w:rPr>
-          <w:rFonts w:ascii="Times New Roman" w:hAnsi="Times New Roman" w:cs="Times New Roman"/>
-          <w:lang w:val="en-US"/>
-        </w:rPr>
-        <w:t xml:space="preserve"> or</w:t>
-      </w:r>
-      <w:r>
-        <w:rPr>
-          <w:rFonts w:ascii="Times New Roman" w:hAnsi="Times New Roman" w:cs="Times New Roman"/>
-          <w:lang w:val="en-US"/>
-        </w:rPr>
-        <w:t xml:space="preserve"> clusters.</w:t>
-      </w:r>
-    </w:p>
-    <w:p>
-      <w:pPr>
+        <w:pStyle w:val="ListParagraph"/>
+        <w:numPr>
+          <w:ilvl w:val="1"/>
+          <w:numId w:val="23"/>
+        </w:numPr>
+        <w:ind w:left="709"/>
         <w:rPr>
           <w:rFonts w:ascii="Times New Roman" w:hAnsi="Times New Roman" w:cs="Times New Roman"/>
           <w:sz w:val="24"/>
           <w:szCs w:val="24"/>
+          <w:lang w:val="en-US"/>
+        </w:rPr>
+      </w:pPr>
+      <w:r>
+        <w:rPr>
+          <w:rFonts w:ascii="Times New Roman" w:hAnsi="Times New Roman" w:cs="Times New Roman"/>
+          <w:sz w:val="24"/>
+          <w:szCs w:val="24"/>
+          <w:lang w:val="en-US"/>
+        </w:rPr>
+        <w:t>Spatial and geo-graphical analysis</w:t>
+      </w:r>
+    </w:p>
+    <w:p>
+      <w:pPr>
+        <w:jc w:val="both"/>
+        <w:rPr>
+          <w:rFonts w:ascii="Times New Roman" w:hAnsi="Times New Roman" w:cs="Times New Roman"/>
+          <w:lang w:val="en-US"/>
+        </w:rPr>
+      </w:pPr>
+      <w:r>
+        <w:rPr>
+          <w:rFonts w:ascii="Times New Roman" w:hAnsi="Times New Roman" w:cs="Times New Roman"/>
+          <w:lang w:val="en-US"/>
+        </w:rPr>
+        <w:t>Spatiotemporal crime forecasting tools have received much attention in recent years from academics, private companies, law enforcement, and police departments, as it is an effective visualizing technique. Traditionally, spatial analysis is done for some countries but not in India, and if done then, it’s not projected well enough based on district or city-wise. For example, one of the researchers has worked on low and high-risk crime prediction using the geotagged crime events and point of interest (POI) data. This was done for the four urban areas in the UK based on the POI layers from OpenStreetMap [8]. Another work analyses the spatial relationships between crime occurrences, demographic, socio-economic, and environmental variables, together with geo-located Twitter messages and their ‘violent’ subsets the data used is of Chicago [9]. The author has done spatial analysis on India, but of 99 Cities, and the data used contains 14 different types of crime, and the data is of 1971 [10]. This work is different as Tableau’s shapefiles were integrated with the district-wise data of 2014, for a better demonstration of data (shown in fig. 2, fig. 3, fig. 4 &amp; fig. 5).</w:t>
+      </w:r>
+    </w:p>
+    <w:p>
+      <w:pPr>
+        <w:jc w:val="both"/>
+        <w:rPr>
+          <w:rFonts w:ascii="Times New Roman" w:hAnsi="Times New Roman" w:cs="Times New Roman"/>
+          <w:sz w:val="24"/>
+          <w:szCs w:val="24"/>
+          <w:lang w:val="en-US"/>
+        </w:rPr>
+      </w:pPr>
+    </w:p>
+    <w:p>
+      <w:pPr>
+        <w:pStyle w:val="ListParagraph"/>
+        <w:numPr>
+          <w:ilvl w:val="1"/>
+          <w:numId w:val="23"/>
+        </w:numPr>
+        <w:ind w:left="709"/>
+        <w:rPr>
+          <w:rFonts w:ascii="Times New Roman" w:hAnsi="Times New Roman" w:cs="Times New Roman"/>
+          <w:sz w:val="24"/>
+          <w:szCs w:val="24"/>
+          <w:lang w:val="en-US"/>
+        </w:rPr>
+      </w:pPr>
+      <w:r>
+        <w:rPr>
+          <w:rFonts w:ascii="Times New Roman" w:hAnsi="Times New Roman" w:cs="Times New Roman"/>
+          <w:sz w:val="24"/>
+          <w:szCs w:val="24"/>
+          <w:lang w:val="en-US"/>
+        </w:rPr>
+        <w:t>Data Mining Algorithms</w:t>
+      </w:r>
+    </w:p>
+    <w:p>
+      <w:pPr>
+        <w:rPr>
+          <w:rFonts w:ascii="Times New Roman" w:hAnsi="Times New Roman" w:cs="Times New Roman"/>
+          <w:lang w:val="en-US"/>
+        </w:rPr>
+      </w:pPr>
+      <w:r>
+        <w:rPr>
+          <w:rFonts w:ascii="Times New Roman" w:hAnsi="Times New Roman" w:cs="Times New Roman"/>
+          <w:lang w:val="en-US"/>
+        </w:rPr>
+        <w:t xml:space="preserve">Researchers have pursued algorithms for Crime Prediction, such as Naïve Bayes and Decision Tree in two papers, one by Sathyadevan, S. (2014, August) [11], which is to predict crime-prone areas based on a data set of India and another one which is to predict Crime Category using a data set of USAs [12]. Another example research is for Naïve Bayes, Linear Regression and Decision Tree algorithms in which a regression model is built using a data of India from 2001-2014, written by Yadav, S., Timbadia, M., Yadav, A., Vishwakarma, R., &amp; Yadav, N. (2017, April) [13]. Also, the clustering algorithm K-means is used to identify the crime patterns [14], whereas Fuzzy C-Means Clustering is used in this work. </w:t>
+      </w:r>
+    </w:p>
+    <w:p>
+      <w:pPr>
+        <w:rPr>
+          <w:rFonts w:ascii="Times New Roman" w:hAnsi="Times New Roman" w:cs="Times New Roman"/>
+          <w:lang w:val="en-US"/>
+        </w:rPr>
+      </w:pPr>
+      <w:r>
+        <w:rPr>
+          <w:rFonts w:ascii="Times New Roman" w:hAnsi="Times New Roman" w:cs="Times New Roman"/>
+          <w:lang w:val="en-US"/>
+        </w:rPr>
+        <w:lastRenderedPageBreak/>
+        <w:t>Using a constructive approach in classification, Decision Tree, Naïve Bayes, and Random Forest are implemented for the same data set for better comparison. This comparison is done based on some accuracy metrics like F-measure, precision score, recall score, and confusion matrix. Among these three algorithms, regression models for all three are built and then the best one is concluded which is Random Forest Algorithm.</w:t>
+      </w:r>
+    </w:p>
+    <w:p>
+      <w:pPr>
+        <w:rPr>
+          <w:rFonts w:ascii="Times New Roman" w:hAnsi="Times New Roman" w:cs="Times New Roman"/>
           <w:lang w:val="en-US"/>
         </w:rPr>
       </w:pPr>
@@ -997,7 +899,6 @@
           <w:szCs w:val="30"/>
           <w:lang w:val="en-US"/>
         </w:rPr>
-        <w:lastRenderedPageBreak/>
         <w:t>Methodology</w:t>
       </w:r>
       <w:r>
@@ -1512,7 +1413,15 @@
           <w:rFonts w:ascii="Times New Roman" w:hAnsi="Times New Roman" w:cs="Times New Roman"/>
           <w:lang w:val="en-US"/>
         </w:rPr>
-        <w:t>]. Heat-map visualization of personal crimes throughout India is shown in Fig.</w:t>
+        <w:t xml:space="preserve">]. Heat-map visualization of personal crimes throughout India is shown in </w:t>
+      </w:r>
+      <w:r>
+        <w:rPr>
+          <w:rFonts w:ascii="Times New Roman" w:hAnsi="Times New Roman" w:cs="Times New Roman"/>
+          <w:lang w:val="en-US"/>
+        </w:rPr>
+        <w:lastRenderedPageBreak/>
+        <w:t>Fig.</w:t>
       </w:r>
       <w:r>
         <w:rPr>
@@ -1634,7 +1543,6 @@
         <w:rPr>
           <w:noProof/>
         </w:rPr>
-        <w:lastRenderedPageBreak/>
         <w:drawing>
           <wp:inline distT="0" distB="0" distL="0" distR="0" wp14:anchorId="33AEEE4B" wp14:editId="09D9BBA8">
             <wp:extent cx="4977661" cy="3535680"/>
@@ -1949,6 +1857,7 @@
         <w:rPr>
           <w:noProof/>
         </w:rPr>
+        <w:lastRenderedPageBreak/>
         <w:drawing>
           <wp:inline distT="0" distB="0" distL="0" distR="0" wp14:anchorId="5A79EB8D" wp14:editId="12B52924">
             <wp:extent cx="4884420" cy="3467536"/>
@@ -2180,7 +2089,6 @@
           <w:szCs w:val="24"/>
           <w:lang w:val="en-US"/>
         </w:rPr>
-        <w:lastRenderedPageBreak/>
         <w:t>Statutory Crimes</w:t>
       </w:r>
     </w:p>
@@ -2245,6 +2153,7 @@
         <w:rPr>
           <w:noProof/>
         </w:rPr>
+        <w:lastRenderedPageBreak/>
         <w:drawing>
           <wp:inline distT="0" distB="0" distL="0" distR="0" wp14:anchorId="08931556" wp14:editId="71CCD541">
             <wp:extent cx="4865370" cy="3468316"/>
@@ -2548,7 +2457,6 @@
         <w:rPr>
           <w:noProof/>
         </w:rPr>
-        <w:lastRenderedPageBreak/>
         <w:drawing>
           <wp:inline distT="0" distB="0" distL="0" distR="0" wp14:anchorId="7742574F" wp14:editId="714C8A72">
             <wp:extent cx="4671430" cy="3194050"/>
@@ -2616,6 +2524,7 @@
           <w:szCs w:val="20"/>
           <w:lang w:val="en-US"/>
         </w:rPr>
+        <w:lastRenderedPageBreak/>
         <w:t>Fig.</w:t>
       </w:r>
       <w:r>
@@ -3251,6 +3160,7 @@
         <w:rPr>
           <w:noProof/>
         </w:rPr>
+        <w:lastRenderedPageBreak/>
         <w:drawing>
           <wp:inline distT="0" distB="0" distL="0" distR="0" wp14:anchorId="1CD387B3" wp14:editId="6465EB25">
             <wp:extent cx="6422390" cy="3665220"/>
@@ -4118,23 +4028,7 @@
           <w:rFonts w:ascii="Times New Roman" w:hAnsi="Times New Roman" w:cs="Times New Roman"/>
           <w:lang w:val="en-US"/>
         </w:rPr>
-        <w:t xml:space="preserve"> and improved by </w:t>
-      </w:r>
-      <w:proofErr w:type="spellStart"/>
-      <w:r>
-        <w:rPr>
-          <w:rFonts w:ascii="Times New Roman" w:hAnsi="Times New Roman" w:cs="Times New Roman"/>
-          <w:lang w:val="en-US"/>
-        </w:rPr>
-        <w:t>Bezdek</w:t>
-      </w:r>
-      <w:proofErr w:type="spellEnd"/>
-      <w:r>
-        <w:rPr>
-          <w:rFonts w:ascii="Times New Roman" w:hAnsi="Times New Roman" w:cs="Times New Roman"/>
-          <w:lang w:val="en-US"/>
-        </w:rPr>
-        <w:t xml:space="preserve"> [</w:t>
+        <w:t xml:space="preserve"> and improved by Bezdek [</w:t>
       </w:r>
       <w:r>
         <w:rPr>
@@ -4595,7 +4489,6 @@
         </w:rPr>
         <w:t>m</w:t>
       </w:r>
-      <w:proofErr w:type="spellStart"/>
       <w:r>
         <w:rPr>
           <w:rFonts w:ascii="Times New Roman" w:hAnsi="Times New Roman" w:cs="Times New Roman"/>
@@ -4606,7 +4499,6 @@
         </w:rPr>
         <w:t>ij</w:t>
       </w:r>
-      <w:proofErr w:type="spellEnd"/>
       <w:r>
         <w:rPr>
           <w:rFonts w:ascii="Times New Roman" w:hAnsi="Times New Roman" w:cs="Times New Roman"/>
@@ -4620,7 +4512,6 @@
         </w:rPr>
         <w:t xml:space="preserve">represents the membership of </w:t>
       </w:r>
-      <w:proofErr w:type="spellStart"/>
       <w:r>
         <w:rPr>
           <w:rFonts w:ascii="Times New Roman" w:hAnsi="Times New Roman" w:cs="Times New Roman"/>
@@ -4638,14 +4529,12 @@
         </w:rPr>
         <w:t>th</w:t>
       </w:r>
-      <w:proofErr w:type="spellEnd"/>
       <w:r>
         <w:rPr>
           <w:rFonts w:ascii="Times New Roman" w:hAnsi="Times New Roman" w:cs="Times New Roman"/>
         </w:rPr>
         <w:t xml:space="preserve"> data to </w:t>
       </w:r>
-      <w:proofErr w:type="spellStart"/>
       <w:r>
         <w:rPr>
           <w:rFonts w:ascii="Times New Roman" w:hAnsi="Times New Roman" w:cs="Times New Roman"/>
@@ -4663,7 +4552,6 @@
         </w:rPr>
         <w:t>th</w:t>
       </w:r>
-      <w:proofErr w:type="spellEnd"/>
       <w:r>
         <w:rPr>
           <w:rFonts w:ascii="Times New Roman" w:hAnsi="Times New Roman" w:cs="Times New Roman"/>
@@ -4701,7 +4589,6 @@
         </w:rPr>
         <w:t xml:space="preserve">is the </w:t>
       </w:r>
-      <w:proofErr w:type="spellStart"/>
       <w:r>
         <w:rPr>
           <w:rFonts w:ascii="Times New Roman" w:hAnsi="Times New Roman" w:cs="Times New Roman"/>
@@ -4717,7 +4604,6 @@
         </w:rPr>
         <w:t>th</w:t>
       </w:r>
-      <w:proofErr w:type="spellEnd"/>
       <w:r>
         <w:rPr>
           <w:rFonts w:ascii="Times New Roman" w:hAnsi="Times New Roman" w:cs="Times New Roman"/>
@@ -4738,7 +4624,6 @@
         </w:rPr>
         <w:t>-dimensional measured data, ‘</w:t>
       </w:r>
-      <w:proofErr w:type="spellStart"/>
       <w:r>
         <w:rPr>
           <w:rFonts w:ascii="Times New Roman" w:hAnsi="Times New Roman" w:cs="Times New Roman"/>
@@ -4756,7 +4641,6 @@
         </w:rPr>
         <w:t>j</w:t>
       </w:r>
-      <w:proofErr w:type="spellEnd"/>
       <w:r>
         <w:rPr>
           <w:rFonts w:ascii="Times New Roman" w:hAnsi="Times New Roman" w:cs="Times New Roman"/>
@@ -4881,7 +4765,6 @@
         </w:rPr>
         <w:t>’ is the Euclidean Distance between i</w:t>
       </w:r>
-      <w:proofErr w:type="spellStart"/>
       <w:r>
         <w:rPr>
           <w:rFonts w:ascii="Times New Roman" w:hAnsi="Times New Roman" w:cs="Times New Roman"/>
@@ -4889,19 +4772,11 @@
         </w:rPr>
         <w:t>th</w:t>
       </w:r>
-      <w:proofErr w:type="spellEnd"/>
-      <w:r>
-        <w:rPr>
-          <w:rFonts w:ascii="Times New Roman" w:hAnsi="Times New Roman" w:cs="Times New Roman"/>
-        </w:rPr>
-        <w:t xml:space="preserve"> data point and </w:t>
-      </w:r>
-      <w:proofErr w:type="spellStart"/>
-      <w:r>
-        <w:rPr>
-          <w:rFonts w:ascii="Times New Roman" w:hAnsi="Times New Roman" w:cs="Times New Roman"/>
-        </w:rPr>
-        <w:t>j</w:t>
+      <w:r>
+        <w:rPr>
+          <w:rFonts w:ascii="Times New Roman" w:hAnsi="Times New Roman" w:cs="Times New Roman"/>
+        </w:rPr>
+        <w:t xml:space="preserve"> data point and j</w:t>
       </w:r>
       <w:r>
         <w:rPr>
@@ -4910,7 +4785,6 @@
         </w:rPr>
         <w:t>th</w:t>
       </w:r>
-      <w:proofErr w:type="spellEnd"/>
       <w:r>
         <w:rPr>
           <w:rFonts w:ascii="Times New Roman" w:hAnsi="Times New Roman" w:cs="Times New Roman"/>
@@ -5046,7 +4920,6 @@
         </w:rPr>
         <w:t>m</w:t>
       </w:r>
-      <w:proofErr w:type="spellStart"/>
       <w:r>
         <w:rPr>
           <w:rFonts w:ascii="Times New Roman" w:hAnsi="Times New Roman" w:cs="Times New Roman"/>
@@ -5056,7 +4929,6 @@
         </w:rPr>
         <w:t>ij</w:t>
       </w:r>
-      <w:proofErr w:type="spellEnd"/>
       <w:r>
         <w:rPr>
           <w:rFonts w:ascii="Times New Roman" w:hAnsi="Times New Roman" w:cs="Times New Roman"/>
@@ -5158,7 +5030,6 @@
         </w:rPr>
         <w:t xml:space="preserve"> = [</w:t>
       </w:r>
-      <w:proofErr w:type="spellStart"/>
       <w:r>
         <w:rPr>
           <w:rFonts w:ascii="Times New Roman" w:hAnsi="Times New Roman" w:cs="Times New Roman"/>
@@ -5176,7 +5047,6 @@
         </w:rPr>
         <w:t>ij</w:t>
       </w:r>
-      <w:proofErr w:type="spellEnd"/>
       <w:r>
         <w:rPr>
           <w:rFonts w:ascii="Times New Roman" w:hAnsi="Times New Roman" w:cs="Times New Roman"/>
@@ -6126,7 +5996,6 @@
         </w:rPr>
         <w:t xml:space="preserve">1), with the update of membership </w:t>
       </w:r>
-      <w:proofErr w:type="spellStart"/>
       <w:r>
         <w:rPr>
           <w:rFonts w:ascii="Times New Roman" w:hAnsi="Times New Roman" w:cs="Times New Roman"/>
@@ -6146,7 +6015,6 @@
         </w:rPr>
         <w:t>ij</w:t>
       </w:r>
-      <w:proofErr w:type="spellEnd"/>
       <w:r>
         <w:rPr>
           <w:rFonts w:ascii="Times New Roman" w:hAnsi="Times New Roman" w:cs="Times New Roman"/>
@@ -6154,7 +6022,6 @@
         </w:rPr>
         <w:t xml:space="preserve"> and the cluster centers </w:t>
       </w:r>
-      <w:proofErr w:type="spellStart"/>
       <w:r>
         <w:rPr>
           <w:rFonts w:ascii="Times New Roman" w:hAnsi="Times New Roman" w:cs="Times New Roman"/>
@@ -6174,7 +6041,6 @@
         </w:rPr>
         <w:t>j</w:t>
       </w:r>
-      <w:proofErr w:type="spellEnd"/>
       <w:r>
         <w:rPr>
           <w:rFonts w:ascii="Times New Roman" w:hAnsi="Times New Roman" w:cs="Times New Roman"/>
@@ -9991,7 +9857,6 @@
           <w:lang w:val="en-US"/>
         </w:rPr>
       </w:pPr>
-      <w:proofErr w:type="spellStart"/>
       <w:proofErr w:type="gramStart"/>
       <w:r>
         <w:rPr>
@@ -10000,9 +9865,9 @@
           <w:iCs/>
           <w:lang w:val="en-US"/>
         </w:rPr>
-        <w:t>DecisionTreeClassifier</w:t>
-      </w:r>
-      <w:proofErr w:type="spellEnd"/>
+        <w:t>DecisionTreeClassifier(</w:t>
+      </w:r>
+      <w:proofErr w:type="gramEnd"/>
       <w:r>
         <w:rPr>
           <w:rFonts w:ascii="Times New Roman" w:hAnsi="Times New Roman" w:cs="Times New Roman"/>
@@ -10010,77 +9875,7 @@
           <w:iCs/>
           <w:lang w:val="en-US"/>
         </w:rPr>
-        <w:t>(</w:t>
-      </w:r>
-      <w:proofErr w:type="gramEnd"/>
-      <w:r>
-        <w:rPr>
-          <w:rFonts w:ascii="Times New Roman" w:hAnsi="Times New Roman" w:cs="Times New Roman"/>
-          <w:i/>
-          <w:iCs/>
-          <w:lang w:val="en-US"/>
-        </w:rPr>
-        <w:t xml:space="preserve">criterion="entropy", </w:t>
-      </w:r>
-      <w:proofErr w:type="spellStart"/>
-      <w:r>
-        <w:rPr>
-          <w:rFonts w:ascii="Times New Roman" w:hAnsi="Times New Roman" w:cs="Times New Roman"/>
-          <w:i/>
-          <w:iCs/>
-          <w:lang w:val="en-US"/>
-        </w:rPr>
-        <w:t>random_state</w:t>
-      </w:r>
-      <w:proofErr w:type="spellEnd"/>
-      <w:r>
-        <w:rPr>
-          <w:rFonts w:ascii="Times New Roman" w:hAnsi="Times New Roman" w:cs="Times New Roman"/>
-          <w:i/>
-          <w:iCs/>
-          <w:lang w:val="en-US"/>
-        </w:rPr>
-        <w:t xml:space="preserve">=0, </w:t>
-      </w:r>
-      <w:proofErr w:type="spellStart"/>
-      <w:r>
-        <w:rPr>
-          <w:rFonts w:ascii="Times New Roman" w:hAnsi="Times New Roman" w:cs="Times New Roman"/>
-          <w:i/>
-          <w:iCs/>
-          <w:lang w:val="en-US"/>
-        </w:rPr>
-        <w:t>max_depth</w:t>
-      </w:r>
-      <w:proofErr w:type="spellEnd"/>
-      <w:r>
-        <w:rPr>
-          <w:rFonts w:ascii="Times New Roman" w:hAnsi="Times New Roman" w:cs="Times New Roman"/>
-          <w:i/>
-          <w:iCs/>
-          <w:lang w:val="en-US"/>
-        </w:rPr>
-        <w:t xml:space="preserve">=3, </w:t>
-      </w:r>
-      <w:proofErr w:type="spellStart"/>
-      <w:r>
-        <w:rPr>
-          <w:rFonts w:ascii="Times New Roman" w:hAnsi="Times New Roman" w:cs="Times New Roman"/>
-          <w:i/>
-          <w:iCs/>
-          <w:lang w:val="en-US"/>
-        </w:rPr>
-        <w:t>min_samples_leaf</w:t>
-      </w:r>
-      <w:proofErr w:type="spellEnd"/>
-      <w:r>
-        <w:rPr>
-          <w:rFonts w:ascii="Times New Roman" w:hAnsi="Times New Roman" w:cs="Times New Roman"/>
-          <w:i/>
-          <w:iCs/>
-          <w:lang w:val="en-US"/>
-        </w:rPr>
-        <w:t>=5)</w:t>
+        <w:t>criterion="entropy", random_state=0, max_depth=3, min_samples_leaf=5)</w:t>
       </w:r>
     </w:p>
     <w:p>
@@ -10125,7 +9920,6 @@
         </w:rPr>
         <w:t xml:space="preserve"> </w:t>
       </w:r>
-      <w:proofErr w:type="spellStart"/>
       <w:r>
         <w:rPr>
           <w:rFonts w:ascii="Times New Roman" w:hAnsi="Times New Roman" w:cs="Times New Roman"/>
@@ -10135,7 +9929,6 @@
         </w:rPr>
         <w:t>GaussianNB</w:t>
       </w:r>
-      <w:proofErr w:type="spellEnd"/>
       <w:r>
         <w:rPr>
           <w:rFonts w:ascii="Times New Roman" w:hAnsi="Times New Roman" w:cs="Times New Roman"/>
@@ -10216,7 +10009,6 @@
           <w:lang w:val="en-US"/>
         </w:rPr>
       </w:pPr>
-      <w:proofErr w:type="spellStart"/>
       <w:proofErr w:type="gramStart"/>
       <w:r>
         <w:rPr>
@@ -10226,9 +10018,9 @@
           <w:lang w:val="en-US"/>
         </w:rPr>
         <w:lastRenderedPageBreak/>
-        <w:t>RandomForestClassifier</w:t>
-      </w:r>
-      <w:proofErr w:type="spellEnd"/>
+        <w:t>RandomForestClassifier(</w:t>
+      </w:r>
+      <w:proofErr w:type="gramEnd"/>
       <w:r>
         <w:rPr>
           <w:rFonts w:ascii="Times New Roman" w:hAnsi="Times New Roman" w:cs="Times New Roman"/>
@@ -10236,48 +10028,7 @@
           <w:iCs/>
           <w:lang w:val="en-US"/>
         </w:rPr>
-        <w:t>(</w:t>
-      </w:r>
-      <w:proofErr w:type="spellStart"/>
-      <w:proofErr w:type="gramEnd"/>
-      <w:r>
-        <w:rPr>
-          <w:rFonts w:ascii="Times New Roman" w:hAnsi="Times New Roman" w:cs="Times New Roman"/>
-          <w:i/>
-          <w:iCs/>
-          <w:lang w:val="en-US"/>
-        </w:rPr>
-        <w:t>n_jobs</w:t>
-      </w:r>
-      <w:proofErr w:type="spellEnd"/>
-      <w:r>
-        <w:rPr>
-          <w:rFonts w:ascii="Times New Roman" w:hAnsi="Times New Roman" w:cs="Times New Roman"/>
-          <w:i/>
-          <w:iCs/>
-          <w:lang w:val="en-US"/>
-        </w:rPr>
-        <w:t xml:space="preserve">=5, </w:t>
-      </w:r>
-      <w:proofErr w:type="spellStart"/>
-      <w:r>
-        <w:rPr>
-          <w:rFonts w:ascii="Times New Roman" w:hAnsi="Times New Roman" w:cs="Times New Roman"/>
-          <w:i/>
-          <w:iCs/>
-          <w:lang w:val="en-US"/>
-        </w:rPr>
-        <w:t>random_state</w:t>
-      </w:r>
-      <w:proofErr w:type="spellEnd"/>
-      <w:r>
-        <w:rPr>
-          <w:rFonts w:ascii="Times New Roman" w:hAnsi="Times New Roman" w:cs="Times New Roman"/>
-          <w:i/>
-          <w:iCs/>
-          <w:lang w:val="en-US"/>
-        </w:rPr>
-        <w:t>=1000)</w:t>
+        <w:t>n_jobs=5, random_state=1000)</w:t>
       </w:r>
     </w:p>
     <w:p>
@@ -12728,65 +12479,14 @@
         </w:rPr>
         <w:tab/>
       </w:r>
-      <w:proofErr w:type="spellStart"/>
-      <w:r>
-        <w:rPr>
-          <w:rFonts w:ascii="Times New Roman" w:hAnsi="Times New Roman" w:cs="Times New Roman"/>
-          <w:sz w:val="18"/>
-          <w:szCs w:val="18"/>
-          <w:lang w:val="en-US"/>
-        </w:rPr>
-        <w:t>Kotsiantis</w:t>
-      </w:r>
-      <w:proofErr w:type="spellEnd"/>
-      <w:r>
-        <w:rPr>
-          <w:rFonts w:ascii="Times New Roman" w:hAnsi="Times New Roman" w:cs="Times New Roman"/>
-          <w:sz w:val="18"/>
-          <w:szCs w:val="18"/>
-          <w:lang w:val="en-US"/>
-        </w:rPr>
-        <w:t xml:space="preserve">, S. B., </w:t>
-      </w:r>
-      <w:proofErr w:type="spellStart"/>
-      <w:r>
-        <w:rPr>
-          <w:rFonts w:ascii="Times New Roman" w:hAnsi="Times New Roman" w:cs="Times New Roman"/>
-          <w:sz w:val="18"/>
-          <w:szCs w:val="18"/>
-          <w:lang w:val="en-US"/>
-        </w:rPr>
-        <w:t>Zaharakis</w:t>
-      </w:r>
-      <w:proofErr w:type="spellEnd"/>
-      <w:r>
-        <w:rPr>
-          <w:rFonts w:ascii="Times New Roman" w:hAnsi="Times New Roman" w:cs="Times New Roman"/>
-          <w:sz w:val="18"/>
-          <w:szCs w:val="18"/>
-          <w:lang w:val="en-US"/>
-        </w:rPr>
-        <w:t xml:space="preserve">, I., &amp; </w:t>
-      </w:r>
-      <w:proofErr w:type="spellStart"/>
-      <w:r>
-        <w:rPr>
-          <w:rFonts w:ascii="Times New Roman" w:hAnsi="Times New Roman" w:cs="Times New Roman"/>
-          <w:sz w:val="18"/>
-          <w:szCs w:val="18"/>
-          <w:lang w:val="en-US"/>
-        </w:rPr>
-        <w:t>Pintelas</w:t>
-      </w:r>
-      <w:proofErr w:type="spellEnd"/>
-      <w:r>
-        <w:rPr>
-          <w:rFonts w:ascii="Times New Roman" w:hAnsi="Times New Roman" w:cs="Times New Roman"/>
-          <w:sz w:val="18"/>
-          <w:szCs w:val="18"/>
-          <w:lang w:val="en-US"/>
-        </w:rPr>
-        <w:t>, P. (2007). Supervised machine learning: A review of classification techniques. Emerging artificial intelligence applications in computer engineering, 160(1), 3-24.</w:t>
+      <w:r>
+        <w:rPr>
+          <w:rFonts w:ascii="Times New Roman" w:hAnsi="Times New Roman" w:cs="Times New Roman"/>
+          <w:sz w:val="18"/>
+          <w:szCs w:val="18"/>
+          <w:lang w:val="en-US"/>
+        </w:rPr>
+        <w:t>Kotsiantis, S. B., Zaharakis, I., &amp; Pintelas, P. (2007). Supervised machine learning: A review of classification techniques. Emerging artificial intelligence applications in computer engineering, 160(1), 3-24.</w:t>
       </w:r>
     </w:p>
     <w:p>
@@ -13084,6 +12784,22 @@
         <w:ind w:left="720" w:hanging="720"/>
         <w:jc w:val="both"/>
         <w:rPr>
+          <w:rStyle w:val="Hyperlink"/>
+          <w:rFonts w:ascii="Times New Roman" w:hAnsi="Times New Roman" w:cs="Times New Roman"/>
+          <w:color w:val="auto"/>
+          <w:sz w:val="18"/>
+          <w:szCs w:val="18"/>
+          <w:u w:val="none"/>
+          <w:lang w:val="en-US"/>
+        </w:rPr>
+      </w:pPr>
+    </w:p>
+    <w:p>
+      <w:pPr>
+        <w:spacing w:line="240" w:lineRule="auto"/>
+        <w:ind w:left="720" w:hanging="720"/>
+        <w:jc w:val="both"/>
+        <w:rPr>
           <w:rFonts w:ascii="Times New Roman" w:hAnsi="Times New Roman" w:cs="Times New Roman"/>
           <w:color w:val="222222"/>
           <w:sz w:val="18"/>
@@ -13140,8 +12856,56 @@
         </w:rPr>
         <w:tab/>
       </w:r>
-      <w:proofErr w:type="spellStart"/>
-      <w:r>
+      <w:r>
+        <w:rPr>
+          <w:rFonts w:ascii="Times New Roman" w:hAnsi="Times New Roman" w:cs="Times New Roman"/>
+          <w:sz w:val="18"/>
+          <w:szCs w:val="18"/>
+        </w:rPr>
+        <w:t>Cichosz, P. (2020). Urban Crime Risk Prediction Using Point of Interest Data. </w:t>
+      </w:r>
+      <w:r>
+        <w:rPr>
+          <w:rFonts w:ascii="Times New Roman" w:hAnsi="Times New Roman" w:cs="Times New Roman"/>
+          <w:i/>
+          <w:iCs/>
+          <w:sz w:val="18"/>
+          <w:szCs w:val="18"/>
+        </w:rPr>
+        <w:t>ISPRS International Journal of Geo-Information</w:t>
+      </w:r>
+      <w:r>
+        <w:rPr>
+          <w:rFonts w:ascii="Times New Roman" w:hAnsi="Times New Roman" w:cs="Times New Roman"/>
+          <w:sz w:val="18"/>
+          <w:szCs w:val="18"/>
+        </w:rPr>
+        <w:t>, </w:t>
+      </w:r>
+      <w:r>
+        <w:rPr>
+          <w:rFonts w:ascii="Times New Roman" w:hAnsi="Times New Roman" w:cs="Times New Roman"/>
+          <w:i/>
+          <w:iCs/>
+          <w:sz w:val="18"/>
+          <w:szCs w:val="18"/>
+        </w:rPr>
+        <w:t>9</w:t>
+      </w:r>
+      <w:r>
+        <w:rPr>
+          <w:rFonts w:ascii="Times New Roman" w:hAnsi="Times New Roman" w:cs="Times New Roman"/>
+          <w:sz w:val="18"/>
+          <w:szCs w:val="18"/>
+        </w:rPr>
+        <w:t>(7), 459.</w:t>
+      </w:r>
+    </w:p>
+    <w:p>
+      <w:pPr>
+        <w:spacing w:line="240" w:lineRule="auto"/>
+        <w:ind w:left="720" w:hanging="720"/>
+        <w:jc w:val="both"/>
         <w:rPr>
           <w:rFonts w:ascii="Times New Roman" w:hAnsi="Times New Roman" w:cs="Times New Roman"/>
           <w:color w:val="222222"/>
@@ -13149,9 +12913,55 @@
           <w:szCs w:val="18"/>
           <w:shd w:val="clear" w:color="auto" w:fill="FFFFFF"/>
         </w:rPr>
-        <w:t>ToppiReddy</w:t>
-      </w:r>
-      <w:proofErr w:type="spellEnd"/>
+      </w:pPr>
+      <w:r>
+        <w:rPr>
+          <w:rStyle w:val="Hyperlink"/>
+          <w:rFonts w:ascii="Times New Roman" w:hAnsi="Times New Roman" w:cs="Times New Roman"/>
+          <w:color w:val="auto"/>
+          <w:sz w:val="18"/>
+          <w:szCs w:val="18"/>
+          <w:u w:val="none"/>
+          <w:lang w:val="en-US"/>
+        </w:rPr>
+        <w:t>[</w:t>
+      </w:r>
+      <w:r>
+        <w:rPr>
+          <w:rStyle w:val="Hyperlink"/>
+          <w:rFonts w:ascii="Times New Roman" w:hAnsi="Times New Roman" w:cs="Times New Roman"/>
+          <w:color w:val="auto"/>
+          <w:sz w:val="18"/>
+          <w:szCs w:val="18"/>
+          <w:u w:val="none"/>
+          <w:lang w:val="en-US"/>
+        </w:rPr>
+        <w:t>9</w:t>
+      </w:r>
+      <w:r>
+        <w:rPr>
+          <w:rStyle w:val="Hyperlink"/>
+          <w:rFonts w:ascii="Times New Roman" w:hAnsi="Times New Roman" w:cs="Times New Roman"/>
+          <w:color w:val="auto"/>
+          <w:sz w:val="18"/>
+          <w:szCs w:val="18"/>
+          <w:u w:val="none"/>
+          <w:lang w:val="en-US"/>
+        </w:rPr>
+        <w:t>]</w:t>
+      </w:r>
+      <w:r>
+        <w:rPr>
+          <w:rStyle w:val="Hyperlink"/>
+          <w:rFonts w:ascii="Times New Roman" w:hAnsi="Times New Roman" w:cs="Times New Roman"/>
+          <w:color w:val="auto"/>
+          <w:sz w:val="18"/>
+          <w:szCs w:val="18"/>
+          <w:u w:val="none"/>
+          <w:lang w:val="en-US"/>
+        </w:rPr>
+        <w:tab/>
+      </w:r>
       <w:r>
         <w:rPr>
           <w:rFonts w:ascii="Times New Roman" w:hAnsi="Times New Roman" w:cs="Times New Roman"/>
@@ -13160,7 +12970,7 @@
           <w:szCs w:val="18"/>
           <w:shd w:val="clear" w:color="auto" w:fill="FFFFFF"/>
         </w:rPr>
-        <w:t>, H. K. R., Saini, B., &amp; Mahajan, G. (2018). Crime prediction &amp; monitoring framework based on spatial analysis. </w:t>
+        <w:t>Ristea, A., Al Boni, M., Resch, B., Gerber, M. S., &amp; Leitner, M. (2020). Spatial crime distribution and prediction for sporting events using social media. </w:t>
       </w:r>
       <w:r>
         <w:rPr>
@@ -13172,7 +12982,7 @@
           <w:szCs w:val="18"/>
           <w:shd w:val="clear" w:color="auto" w:fill="FFFFFF"/>
         </w:rPr>
-        <w:t>Procedia computer science</w:t>
+        <w:t>International Journal of Geographical Information Science</w:t>
       </w:r>
       <w:r>
         <w:rPr>
@@ -13182,7 +12992,81 @@
           <w:szCs w:val="18"/>
           <w:shd w:val="clear" w:color="auto" w:fill="FFFFFF"/>
         </w:rPr>
-        <w:t>, </w:t>
+        <w:t>, 1-32.</w:t>
+      </w:r>
+      <w:r>
+        <w:rPr>
+          <w:rFonts w:ascii="Times New Roman" w:hAnsi="Times New Roman" w:cs="Times New Roman"/>
+          <w:color w:val="222222"/>
+          <w:sz w:val="18"/>
+          <w:szCs w:val="18"/>
+          <w:shd w:val="clear" w:color="auto" w:fill="FFFFFF"/>
+        </w:rPr>
+        <w:t xml:space="preserve"> </w:t>
+      </w:r>
+    </w:p>
+    <w:p>
+      <w:pPr>
+        <w:spacing w:line="240" w:lineRule="auto"/>
+        <w:ind w:left="720" w:hanging="720"/>
+        <w:jc w:val="both"/>
+        <w:rPr>
+          <w:rFonts w:ascii="Times New Roman" w:hAnsi="Times New Roman" w:cs="Times New Roman"/>
+          <w:color w:val="222222"/>
+          <w:sz w:val="18"/>
+          <w:szCs w:val="18"/>
+          <w:shd w:val="clear" w:color="auto" w:fill="FFFFFF"/>
+        </w:rPr>
+      </w:pPr>
+      <w:r>
+        <w:rPr>
+          <w:rFonts w:ascii="Times New Roman" w:hAnsi="Times New Roman" w:cs="Times New Roman"/>
+          <w:color w:val="222222"/>
+          <w:sz w:val="18"/>
+          <w:szCs w:val="18"/>
+          <w:shd w:val="clear" w:color="auto" w:fill="FFFFFF"/>
+        </w:rPr>
+        <w:t>[</w:t>
+      </w:r>
+      <w:r>
+        <w:rPr>
+          <w:rFonts w:ascii="Times New Roman" w:hAnsi="Times New Roman" w:cs="Times New Roman"/>
+          <w:color w:val="222222"/>
+          <w:sz w:val="18"/>
+          <w:szCs w:val="18"/>
+          <w:shd w:val="clear" w:color="auto" w:fill="FFFFFF"/>
+        </w:rPr>
+        <w:t>10</w:t>
+      </w:r>
+      <w:r>
+        <w:rPr>
+          <w:rFonts w:ascii="Times New Roman" w:hAnsi="Times New Roman" w:cs="Times New Roman"/>
+          <w:color w:val="222222"/>
+          <w:sz w:val="18"/>
+          <w:szCs w:val="18"/>
+          <w:shd w:val="clear" w:color="auto" w:fill="FFFFFF"/>
+        </w:rPr>
+        <w:t>]</w:t>
+      </w:r>
+      <w:r>
+        <w:rPr>
+          <w:rFonts w:ascii="Times New Roman" w:hAnsi="Times New Roman" w:cs="Times New Roman"/>
+          <w:color w:val="222222"/>
+          <w:sz w:val="18"/>
+          <w:szCs w:val="18"/>
+          <w:shd w:val="clear" w:color="auto" w:fill="FFFFFF"/>
+        </w:rPr>
+        <w:tab/>
+      </w:r>
+      <w:r>
+        <w:rPr>
+          <w:rFonts w:ascii="Times New Roman" w:hAnsi="Times New Roman" w:cs="Times New Roman"/>
+          <w:color w:val="222222"/>
+          <w:sz w:val="18"/>
+          <w:szCs w:val="18"/>
+          <w:shd w:val="clear" w:color="auto" w:fill="FFFFFF"/>
+        </w:rPr>
+        <w:t>Dutt, A. K., &amp; Venugopal, G. (1983). Spatial patterns of crime among Indian cities. </w:t>
       </w:r>
       <w:r>
         <w:rPr>
@@ -13194,7 +13078,7 @@
           <w:szCs w:val="18"/>
           <w:shd w:val="clear" w:color="auto" w:fill="FFFFFF"/>
         </w:rPr>
-        <w:t>132</w:t>
+        <w:t>Geoforum</w:t>
       </w:r>
       <w:r>
         <w:rPr>
@@ -13204,7 +13088,29 @@
           <w:szCs w:val="18"/>
           <w:shd w:val="clear" w:color="auto" w:fill="FFFFFF"/>
         </w:rPr>
-        <w:t>, 696-705.</w:t>
+        <w:t>, </w:t>
+      </w:r>
+      <w:r>
+        <w:rPr>
+          <w:rFonts w:ascii="Times New Roman" w:hAnsi="Times New Roman" w:cs="Times New Roman"/>
+          <w:i/>
+          <w:iCs/>
+          <w:color w:val="222222"/>
+          <w:sz w:val="18"/>
+          <w:szCs w:val="18"/>
+          <w:shd w:val="clear" w:color="auto" w:fill="FFFFFF"/>
+        </w:rPr>
+        <w:t>14</w:t>
+      </w:r>
+      <w:r>
+        <w:rPr>
+          <w:rFonts w:ascii="Times New Roman" w:hAnsi="Times New Roman" w:cs="Times New Roman"/>
+          <w:color w:val="222222"/>
+          <w:sz w:val="18"/>
+          <w:szCs w:val="18"/>
+          <w:shd w:val="clear" w:color="auto" w:fill="FFFFFF"/>
+        </w:rPr>
+        <w:t>(2), 223-233.</w:t>
       </w:r>
     </w:p>
     <w:p>
@@ -13213,56 +13119,61 @@
         <w:ind w:left="720" w:hanging="720"/>
         <w:jc w:val="both"/>
         <w:rPr>
+          <w:rStyle w:val="Hyperlink"/>
+          <w:rFonts w:ascii="Times New Roman" w:hAnsi="Times New Roman" w:cs="Times New Roman"/>
+          <w:color w:val="auto"/>
+          <w:sz w:val="18"/>
+          <w:szCs w:val="18"/>
+          <w:u w:val="none"/>
+          <w:lang w:val="en-US"/>
+        </w:rPr>
+      </w:pPr>
+      <w:r>
+        <w:rPr>
+          <w:rFonts w:ascii="Times New Roman" w:hAnsi="Times New Roman" w:cs="Times New Roman"/>
+          <w:sz w:val="18"/>
+          <w:szCs w:val="18"/>
+          <w:lang w:val="en-US"/>
+        </w:rPr>
+        <w:t>[1</w:t>
+      </w:r>
+      <w:r>
+        <w:rPr>
+          <w:rFonts w:ascii="Times New Roman" w:hAnsi="Times New Roman" w:cs="Times New Roman"/>
+          <w:sz w:val="18"/>
+          <w:szCs w:val="18"/>
+          <w:lang w:val="en-US"/>
+        </w:rPr>
+        <w:t>1</w:t>
+      </w:r>
+      <w:r>
+        <w:rPr>
+          <w:rFonts w:ascii="Times New Roman" w:hAnsi="Times New Roman" w:cs="Times New Roman"/>
+          <w:sz w:val="18"/>
+          <w:szCs w:val="18"/>
+          <w:lang w:val="en-US"/>
+        </w:rPr>
+        <w:t>]</w:t>
+      </w:r>
+      <w:r>
+        <w:rPr>
+          <w:rFonts w:ascii="Times New Roman" w:hAnsi="Times New Roman" w:cs="Times New Roman"/>
+          <w:sz w:val="18"/>
+          <w:szCs w:val="18"/>
+          <w:lang w:val="en-US"/>
+        </w:rPr>
+        <w:tab/>
+      </w:r>
+      <w:r>
+        <w:rPr>
           <w:rFonts w:ascii="Times New Roman" w:hAnsi="Times New Roman" w:cs="Times New Roman"/>
           <w:color w:val="222222"/>
           <w:sz w:val="18"/>
           <w:szCs w:val="18"/>
           <w:shd w:val="clear" w:color="auto" w:fill="FFFFFF"/>
         </w:rPr>
-      </w:pPr>
-      <w:r>
-        <w:rPr>
-          <w:rFonts w:ascii="Times New Roman" w:hAnsi="Times New Roman" w:cs="Times New Roman"/>
-          <w:color w:val="222222"/>
-          <w:sz w:val="18"/>
-          <w:szCs w:val="18"/>
-          <w:shd w:val="clear" w:color="auto" w:fill="FFFFFF"/>
-        </w:rPr>
-        <w:t>[9]</w:t>
-      </w:r>
-      <w:r>
-        <w:rPr>
-          <w:rFonts w:ascii="Times New Roman" w:hAnsi="Times New Roman" w:cs="Times New Roman"/>
-          <w:color w:val="222222"/>
-          <w:sz w:val="18"/>
-          <w:szCs w:val="18"/>
-          <w:shd w:val="clear" w:color="auto" w:fill="FFFFFF"/>
-        </w:rPr>
-        <w:tab/>
-      </w:r>
-      <w:proofErr w:type="spellStart"/>
-      <w:r>
-        <w:rPr>
-          <w:rFonts w:ascii="Times New Roman" w:hAnsi="Times New Roman" w:cs="Times New Roman"/>
-          <w:color w:val="222222"/>
-          <w:sz w:val="18"/>
-          <w:szCs w:val="18"/>
-          <w:shd w:val="clear" w:color="auto" w:fill="FFFFFF"/>
-        </w:rPr>
-        <w:t>Dutt</w:t>
-      </w:r>
-      <w:proofErr w:type="spellEnd"/>
-      <w:r>
-        <w:rPr>
-          <w:rFonts w:ascii="Times New Roman" w:hAnsi="Times New Roman" w:cs="Times New Roman"/>
-          <w:color w:val="222222"/>
-          <w:sz w:val="18"/>
-          <w:szCs w:val="18"/>
-          <w:shd w:val="clear" w:color="auto" w:fill="FFFFFF"/>
-        </w:rPr>
-        <w:t>, A. K., &amp; Venugopal, G. (1983). Spatial patterns of crime among Indian cities. </w:t>
-      </w:r>
-      <w:proofErr w:type="spellStart"/>
+        <w:t>Sathyadevan, S. (2014, August). Crime analysis and prediction using data mining. In </w:t>
+      </w:r>
       <w:r>
         <w:rPr>
           <w:rFonts w:ascii="Times New Roman" w:hAnsi="Times New Roman" w:cs="Times New Roman"/>
@@ -13273,9 +13184,8 @@
           <w:szCs w:val="18"/>
           <w:shd w:val="clear" w:color="auto" w:fill="FFFFFF"/>
         </w:rPr>
-        <w:t>Geoforum</w:t>
-      </w:r>
-      <w:proofErr w:type="spellEnd"/>
+        <w:t>2014 First International Conference on Networks &amp; Soft Computing (ICNSC2014)</w:t>
+      </w:r>
       <w:r>
         <w:rPr>
           <w:rFonts w:ascii="Times New Roman" w:hAnsi="Times New Roman" w:cs="Times New Roman"/>
@@ -13284,7 +13194,229 @@
           <w:szCs w:val="18"/>
           <w:shd w:val="clear" w:color="auto" w:fill="FFFFFF"/>
         </w:rPr>
+        <w:t> (pp. 406-412). IEEE.</w:t>
+      </w:r>
+    </w:p>
+    <w:p>
+      <w:pPr>
+        <w:spacing w:after="120" w:line="240" w:lineRule="auto"/>
+        <w:ind w:left="720" w:hanging="720"/>
+        <w:jc w:val="both"/>
+        <w:rPr>
+          <w:rFonts w:ascii="Times New Roman" w:hAnsi="Times New Roman" w:cs="Times New Roman"/>
+          <w:sz w:val="18"/>
+          <w:szCs w:val="18"/>
+          <w:lang w:val="en-US"/>
+        </w:rPr>
+      </w:pPr>
+      <w:r>
+        <w:rPr>
+          <w:rFonts w:ascii="Times New Roman" w:hAnsi="Times New Roman" w:cs="Times New Roman"/>
+          <w:sz w:val="18"/>
+          <w:szCs w:val="18"/>
+        </w:rPr>
+        <w:t>[1</w:t>
+      </w:r>
+      <w:r>
+        <w:rPr>
+          <w:rFonts w:ascii="Times New Roman" w:hAnsi="Times New Roman" w:cs="Times New Roman"/>
+          <w:sz w:val="18"/>
+          <w:szCs w:val="18"/>
+        </w:rPr>
+        <w:t>2</w:t>
+      </w:r>
+      <w:r>
+        <w:rPr>
+          <w:rFonts w:ascii="Times New Roman" w:hAnsi="Times New Roman" w:cs="Times New Roman"/>
+          <w:sz w:val="18"/>
+          <w:szCs w:val="18"/>
+        </w:rPr>
+        <w:t>]</w:t>
+      </w:r>
+      <w:r>
+        <w:rPr>
+          <w:rFonts w:ascii="Times New Roman" w:hAnsi="Times New Roman" w:cs="Times New Roman"/>
+          <w:sz w:val="18"/>
+          <w:szCs w:val="18"/>
+        </w:rPr>
+        <w:tab/>
+      </w:r>
+      <w:r>
+        <w:rPr>
+          <w:rFonts w:ascii="Times New Roman" w:hAnsi="Times New Roman" w:cs="Times New Roman"/>
+          <w:sz w:val="18"/>
+          <w:szCs w:val="18"/>
+        </w:rPr>
+        <w:t>Iqbal, R., Murad, M. A. A., Mustapha, A., Panahy, P. H. S., &amp; Khanahmadliravi, N. (2013). An experimental study of classification algorithms for crime prediction. </w:t>
+      </w:r>
+      <w:r>
+        <w:rPr>
+          <w:rFonts w:ascii="Times New Roman" w:hAnsi="Times New Roman" w:cs="Times New Roman"/>
+          <w:i/>
+          <w:iCs/>
+          <w:sz w:val="18"/>
+          <w:szCs w:val="18"/>
+        </w:rPr>
+        <w:t>Indian Journal of Science and Technology</w:t>
+      </w:r>
+      <w:r>
+        <w:rPr>
+          <w:rFonts w:ascii="Times New Roman" w:hAnsi="Times New Roman" w:cs="Times New Roman"/>
+          <w:sz w:val="18"/>
+          <w:szCs w:val="18"/>
+        </w:rPr>
         <w:t>, </w:t>
+      </w:r>
+      <w:r>
+        <w:rPr>
+          <w:rFonts w:ascii="Times New Roman" w:hAnsi="Times New Roman" w:cs="Times New Roman"/>
+          <w:i/>
+          <w:iCs/>
+          <w:sz w:val="18"/>
+          <w:szCs w:val="18"/>
+        </w:rPr>
+        <w:t>6</w:t>
+      </w:r>
+      <w:r>
+        <w:rPr>
+          <w:rFonts w:ascii="Times New Roman" w:hAnsi="Times New Roman" w:cs="Times New Roman"/>
+          <w:sz w:val="18"/>
+          <w:szCs w:val="18"/>
+        </w:rPr>
+        <w:t>(3), 4219-4225.</w:t>
+      </w:r>
+    </w:p>
+    <w:p>
+      <w:pPr>
+        <w:spacing w:after="120" w:line="240" w:lineRule="auto"/>
+        <w:ind w:left="720" w:hanging="720"/>
+        <w:jc w:val="both"/>
+        <w:rPr>
+          <w:rFonts w:ascii="Times New Roman" w:hAnsi="Times New Roman" w:cs="Times New Roman"/>
+          <w:sz w:val="18"/>
+          <w:szCs w:val="18"/>
+        </w:rPr>
+      </w:pPr>
+      <w:r>
+        <w:rPr>
+          <w:rFonts w:ascii="Times New Roman" w:hAnsi="Times New Roman" w:cs="Times New Roman"/>
+          <w:sz w:val="18"/>
+          <w:szCs w:val="18"/>
+          <w:lang w:val="en-US"/>
+        </w:rPr>
+        <w:t>[1</w:t>
+      </w:r>
+      <w:r>
+        <w:rPr>
+          <w:rFonts w:ascii="Times New Roman" w:hAnsi="Times New Roman" w:cs="Times New Roman"/>
+          <w:sz w:val="18"/>
+          <w:szCs w:val="18"/>
+          <w:lang w:val="en-US"/>
+        </w:rPr>
+        <w:t>3</w:t>
+      </w:r>
+      <w:r>
+        <w:rPr>
+          <w:rFonts w:ascii="Times New Roman" w:hAnsi="Times New Roman" w:cs="Times New Roman"/>
+          <w:sz w:val="18"/>
+          <w:szCs w:val="18"/>
+          <w:lang w:val="en-US"/>
+        </w:rPr>
+        <w:t>]</w:t>
+      </w:r>
+      <w:r>
+        <w:rPr>
+          <w:rFonts w:ascii="Times New Roman" w:hAnsi="Times New Roman" w:cs="Times New Roman"/>
+          <w:sz w:val="18"/>
+          <w:szCs w:val="18"/>
+          <w:lang w:val="en-US"/>
+        </w:rPr>
+        <w:tab/>
+      </w:r>
+      <w:r>
+        <w:rPr>
+          <w:rFonts w:ascii="Times New Roman" w:hAnsi="Times New Roman" w:cs="Times New Roman"/>
+          <w:sz w:val="18"/>
+          <w:szCs w:val="18"/>
+        </w:rPr>
+        <w:t>Yadav, S., Timbadia, M., Yadav, A., Vishwakarma, R., &amp; Yadav, N. (2017, April). Crime pattern detection, analysis &amp; prediction. In </w:t>
+      </w:r>
+      <w:r>
+        <w:rPr>
+          <w:rFonts w:ascii="Times New Roman" w:hAnsi="Times New Roman" w:cs="Times New Roman"/>
+          <w:i/>
+          <w:iCs/>
+          <w:sz w:val="18"/>
+          <w:szCs w:val="18"/>
+        </w:rPr>
+        <w:t>2017 International conference of Electronics, Communication and Aerospace Technology (ICECA)</w:t>
+      </w:r>
+      <w:r>
+        <w:rPr>
+          <w:rFonts w:ascii="Times New Roman" w:hAnsi="Times New Roman" w:cs="Times New Roman"/>
+          <w:sz w:val="18"/>
+          <w:szCs w:val="18"/>
+        </w:rPr>
+        <w:t> (Vol. 1, pp. 225-230). IEEE.</w:t>
+      </w:r>
+    </w:p>
+    <w:p>
+      <w:pPr>
+        <w:spacing w:line="240" w:lineRule="auto"/>
+        <w:ind w:left="720" w:hanging="720"/>
+        <w:jc w:val="both"/>
+        <w:rPr>
+          <w:rFonts w:ascii="Times New Roman" w:hAnsi="Times New Roman" w:cs="Times New Roman"/>
+          <w:sz w:val="18"/>
+          <w:szCs w:val="18"/>
+          <w:lang w:val="en-US"/>
+        </w:rPr>
+      </w:pPr>
+      <w:r>
+        <w:rPr>
+          <w:rFonts w:ascii="Times New Roman" w:hAnsi="Times New Roman" w:cs="Times New Roman"/>
+          <w:sz w:val="18"/>
+          <w:szCs w:val="18"/>
+          <w:lang w:val="en-US"/>
+        </w:rPr>
+        <w:t>[1</w:t>
+      </w:r>
+      <w:r>
+        <w:rPr>
+          <w:rFonts w:ascii="Times New Roman" w:hAnsi="Times New Roman" w:cs="Times New Roman"/>
+          <w:sz w:val="18"/>
+          <w:szCs w:val="18"/>
+          <w:lang w:val="en-US"/>
+        </w:rPr>
+        <w:t>4</w:t>
+      </w:r>
+      <w:r>
+        <w:rPr>
+          <w:rFonts w:ascii="Times New Roman" w:hAnsi="Times New Roman" w:cs="Times New Roman"/>
+          <w:sz w:val="18"/>
+          <w:szCs w:val="18"/>
+          <w:lang w:val="en-US"/>
+        </w:rPr>
+        <w:t>]</w:t>
+      </w:r>
+      <w:r>
+        <w:rPr>
+          <w:rFonts w:ascii="Times New Roman" w:hAnsi="Times New Roman" w:cs="Times New Roman"/>
+          <w:sz w:val="18"/>
+          <w:szCs w:val="18"/>
+          <w:lang w:val="en-US"/>
+        </w:rPr>
+        <w:tab/>
+      </w:r>
+      <w:r>
+        <w:rPr>
+          <w:rFonts w:ascii="Times New Roman" w:hAnsi="Times New Roman" w:cs="Times New Roman"/>
+          <w:color w:val="222222"/>
+          <w:sz w:val="18"/>
+          <w:szCs w:val="18"/>
+          <w:shd w:val="clear" w:color="auto" w:fill="FFFFFF"/>
+        </w:rPr>
+        <w:t>David, H., &amp; Suruliandi, A. (2017). SURVEY ON CRIME ANALYSIS AND PREDICTION USING DATA MINING TECHNIQUES. </w:t>
       </w:r>
       <w:r>
         <w:rPr>
@@ -13296,541 +13428,7 @@
           <w:szCs w:val="18"/>
           <w:shd w:val="clear" w:color="auto" w:fill="FFFFFF"/>
         </w:rPr>
-        <w:t>14</w:t>
-      </w:r>
-      <w:r>
-        <w:rPr>
-          <w:rFonts w:ascii="Times New Roman" w:hAnsi="Times New Roman" w:cs="Times New Roman"/>
-          <w:color w:val="222222"/>
-          <w:sz w:val="18"/>
-          <w:szCs w:val="18"/>
-          <w:shd w:val="clear" w:color="auto" w:fill="FFFFFF"/>
-        </w:rPr>
-        <w:t>(2), 223-233.</w:t>
-      </w:r>
-    </w:p>
-    <w:p>
-      <w:pPr>
-        <w:spacing w:line="240" w:lineRule="auto"/>
-        <w:ind w:left="720" w:hanging="720"/>
-        <w:jc w:val="both"/>
-        <w:rPr>
-          <w:rFonts w:ascii="Times New Roman" w:hAnsi="Times New Roman" w:cs="Times New Roman"/>
-          <w:color w:val="222222"/>
-          <w:sz w:val="18"/>
-          <w:szCs w:val="18"/>
-          <w:shd w:val="clear" w:color="auto" w:fill="FFFFFF"/>
-        </w:rPr>
-      </w:pPr>
-      <w:r>
-        <w:rPr>
-          <w:rFonts w:ascii="Times New Roman" w:hAnsi="Times New Roman" w:cs="Times New Roman"/>
-          <w:color w:val="222222"/>
-          <w:sz w:val="18"/>
-          <w:szCs w:val="18"/>
-          <w:shd w:val="clear" w:color="auto" w:fill="FFFFFF"/>
-        </w:rPr>
-        <w:t>[10]</w:t>
-      </w:r>
-      <w:r>
-        <w:rPr>
-          <w:rFonts w:ascii="Times New Roman" w:hAnsi="Times New Roman" w:cs="Times New Roman"/>
-          <w:color w:val="222222"/>
-          <w:sz w:val="18"/>
-          <w:szCs w:val="18"/>
-          <w:shd w:val="clear" w:color="auto" w:fill="FFFFFF"/>
-        </w:rPr>
-        <w:tab/>
-      </w:r>
-      <w:r>
-        <w:rPr>
-          <w:rFonts w:ascii="Times New Roman" w:hAnsi="Times New Roman" w:cs="Times New Roman"/>
-          <w:color w:val="222222"/>
-          <w:sz w:val="18"/>
-          <w:szCs w:val="18"/>
-          <w:shd w:val="clear" w:color="auto" w:fill="FFFFFF"/>
-        </w:rPr>
-        <w:t xml:space="preserve">Vicente, G., </w:t>
-      </w:r>
-      <w:proofErr w:type="spellStart"/>
-      <w:r>
-        <w:rPr>
-          <w:rFonts w:ascii="Times New Roman" w:hAnsi="Times New Roman" w:cs="Times New Roman"/>
-          <w:color w:val="222222"/>
-          <w:sz w:val="18"/>
-          <w:szCs w:val="18"/>
-          <w:shd w:val="clear" w:color="auto" w:fill="FFFFFF"/>
-        </w:rPr>
-        <w:t>Goicoa</w:t>
-      </w:r>
-      <w:proofErr w:type="spellEnd"/>
-      <w:r>
-        <w:rPr>
-          <w:rFonts w:ascii="Times New Roman" w:hAnsi="Times New Roman" w:cs="Times New Roman"/>
-          <w:color w:val="222222"/>
-          <w:sz w:val="18"/>
-          <w:szCs w:val="18"/>
-          <w:shd w:val="clear" w:color="auto" w:fill="FFFFFF"/>
-        </w:rPr>
-        <w:t>, T., Fernandez‐</w:t>
-      </w:r>
-      <w:proofErr w:type="spellStart"/>
-      <w:r>
-        <w:rPr>
-          <w:rFonts w:ascii="Times New Roman" w:hAnsi="Times New Roman" w:cs="Times New Roman"/>
-          <w:color w:val="222222"/>
-          <w:sz w:val="18"/>
-          <w:szCs w:val="18"/>
-          <w:shd w:val="clear" w:color="auto" w:fill="FFFFFF"/>
-        </w:rPr>
-        <w:t>Rasines</w:t>
-      </w:r>
-      <w:proofErr w:type="spellEnd"/>
-      <w:r>
-        <w:rPr>
-          <w:rFonts w:ascii="Times New Roman" w:hAnsi="Times New Roman" w:cs="Times New Roman"/>
-          <w:color w:val="222222"/>
-          <w:sz w:val="18"/>
-          <w:szCs w:val="18"/>
-          <w:shd w:val="clear" w:color="auto" w:fill="FFFFFF"/>
-        </w:rPr>
-        <w:t>, P., &amp; Ugarte, M. D. (2020). Crime against women in India: unveiling spatial patterns and temporal trends of dowry deaths in the districts of Uttar Pradesh. </w:t>
-      </w:r>
-      <w:r>
-        <w:rPr>
-          <w:rFonts w:ascii="Times New Roman" w:hAnsi="Times New Roman" w:cs="Times New Roman"/>
-          <w:i/>
-          <w:iCs/>
-          <w:color w:val="222222"/>
-          <w:sz w:val="18"/>
-          <w:szCs w:val="18"/>
-          <w:shd w:val="clear" w:color="auto" w:fill="FFFFFF"/>
-        </w:rPr>
-        <w:t>Journal of the Royal Statistical Society: Series A (Statistics in Society)</w:t>
-      </w:r>
-      <w:r>
-        <w:rPr>
-          <w:rFonts w:ascii="Times New Roman" w:hAnsi="Times New Roman" w:cs="Times New Roman"/>
-          <w:color w:val="222222"/>
-          <w:sz w:val="18"/>
-          <w:szCs w:val="18"/>
-          <w:shd w:val="clear" w:color="auto" w:fill="FFFFFF"/>
-        </w:rPr>
-        <w:t>, </w:t>
-      </w:r>
-      <w:r>
-        <w:rPr>
-          <w:rFonts w:ascii="Times New Roman" w:hAnsi="Times New Roman" w:cs="Times New Roman"/>
-          <w:i/>
-          <w:iCs/>
-          <w:color w:val="222222"/>
-          <w:sz w:val="18"/>
-          <w:szCs w:val="18"/>
-          <w:shd w:val="clear" w:color="auto" w:fill="FFFFFF"/>
-        </w:rPr>
-        <w:t>183</w:t>
-      </w:r>
-      <w:r>
-        <w:rPr>
-          <w:rFonts w:ascii="Times New Roman" w:hAnsi="Times New Roman" w:cs="Times New Roman"/>
-          <w:color w:val="222222"/>
-          <w:sz w:val="18"/>
-          <w:szCs w:val="18"/>
-          <w:shd w:val="clear" w:color="auto" w:fill="FFFFFF"/>
-        </w:rPr>
-        <w:t>(2), 655-679.</w:t>
-      </w:r>
-    </w:p>
-    <w:p>
-      <w:pPr>
-        <w:spacing w:after="120" w:line="240" w:lineRule="auto"/>
-        <w:ind w:left="720" w:hanging="720"/>
-        <w:jc w:val="both"/>
-        <w:rPr>
-          <w:rFonts w:ascii="Times New Roman" w:hAnsi="Times New Roman" w:cs="Times New Roman"/>
-          <w:sz w:val="18"/>
-          <w:szCs w:val="18"/>
-          <w:lang w:val="en-US"/>
-        </w:rPr>
-      </w:pPr>
-      <w:r>
-        <w:rPr>
-          <w:rFonts w:ascii="Times New Roman" w:hAnsi="Times New Roman" w:cs="Times New Roman"/>
-          <w:sz w:val="18"/>
-          <w:szCs w:val="18"/>
-          <w:lang w:val="en-US"/>
-        </w:rPr>
-        <w:t>[1</w:t>
-      </w:r>
-      <w:r>
-        <w:rPr>
-          <w:rFonts w:ascii="Times New Roman" w:hAnsi="Times New Roman" w:cs="Times New Roman"/>
-          <w:sz w:val="18"/>
-          <w:szCs w:val="18"/>
-          <w:lang w:val="en-US"/>
-        </w:rPr>
-        <w:t>1</w:t>
-      </w:r>
-      <w:r>
-        <w:rPr>
-          <w:rFonts w:ascii="Times New Roman" w:hAnsi="Times New Roman" w:cs="Times New Roman"/>
-          <w:sz w:val="18"/>
-          <w:szCs w:val="18"/>
-          <w:lang w:val="en-US"/>
-        </w:rPr>
-        <w:t>]</w:t>
-      </w:r>
-      <w:r>
-        <w:rPr>
-          <w:rFonts w:ascii="Times New Roman" w:hAnsi="Times New Roman" w:cs="Times New Roman"/>
-          <w:sz w:val="18"/>
-          <w:szCs w:val="18"/>
-          <w:lang w:val="en-US"/>
-        </w:rPr>
-        <w:tab/>
-      </w:r>
-      <w:proofErr w:type="spellStart"/>
-      <w:r>
-        <w:rPr>
-          <w:rFonts w:ascii="Times New Roman" w:hAnsi="Times New Roman" w:cs="Times New Roman"/>
-          <w:color w:val="222222"/>
-          <w:sz w:val="18"/>
-          <w:szCs w:val="18"/>
-          <w:shd w:val="clear" w:color="auto" w:fill="FFFFFF"/>
-        </w:rPr>
-        <w:t>Sathyadevan</w:t>
-      </w:r>
-      <w:proofErr w:type="spellEnd"/>
-      <w:r>
-        <w:rPr>
-          <w:rFonts w:ascii="Times New Roman" w:hAnsi="Times New Roman" w:cs="Times New Roman"/>
-          <w:color w:val="222222"/>
-          <w:sz w:val="18"/>
-          <w:szCs w:val="18"/>
-          <w:shd w:val="clear" w:color="auto" w:fill="FFFFFF"/>
-        </w:rPr>
-        <w:t>, S. (2014, August). Crime analysis and prediction using data mining. In </w:t>
-      </w:r>
-      <w:r>
-        <w:rPr>
-          <w:rFonts w:ascii="Times New Roman" w:hAnsi="Times New Roman" w:cs="Times New Roman"/>
-          <w:i/>
-          <w:iCs/>
-          <w:color w:val="222222"/>
-          <w:sz w:val="18"/>
-          <w:szCs w:val="18"/>
-          <w:shd w:val="clear" w:color="auto" w:fill="FFFFFF"/>
-        </w:rPr>
-        <w:t>2014 First International Conference on Networks &amp; Soft Computing (ICNSC2014)</w:t>
-      </w:r>
-      <w:r>
-        <w:rPr>
-          <w:rFonts w:ascii="Times New Roman" w:hAnsi="Times New Roman" w:cs="Times New Roman"/>
-          <w:color w:val="222222"/>
-          <w:sz w:val="18"/>
-          <w:szCs w:val="18"/>
-          <w:shd w:val="clear" w:color="auto" w:fill="FFFFFF"/>
-        </w:rPr>
-        <w:t> (pp. 406-412). IEEE.</w:t>
-      </w:r>
-      <w:r>
-        <w:rPr>
-          <w:rFonts w:ascii="Times New Roman" w:hAnsi="Times New Roman" w:cs="Times New Roman"/>
-          <w:sz w:val="18"/>
-          <w:szCs w:val="18"/>
-          <w:lang w:val="en-US"/>
-        </w:rPr>
-        <w:t xml:space="preserve"> </w:t>
-      </w:r>
-    </w:p>
-    <w:p>
-      <w:pPr>
-        <w:spacing w:after="120" w:line="240" w:lineRule="auto"/>
-        <w:ind w:left="720" w:hanging="720"/>
-        <w:jc w:val="both"/>
-        <w:rPr>
-          <w:rFonts w:ascii="Times New Roman" w:hAnsi="Times New Roman" w:cs="Times New Roman"/>
-          <w:sz w:val="18"/>
-          <w:szCs w:val="18"/>
-        </w:rPr>
-      </w:pPr>
-      <w:r>
-        <w:rPr>
-          <w:rFonts w:ascii="Times New Roman" w:hAnsi="Times New Roman" w:cs="Times New Roman"/>
-          <w:sz w:val="18"/>
-          <w:szCs w:val="18"/>
-          <w:lang w:val="en-US"/>
-        </w:rPr>
-        <w:t>[12]</w:t>
-      </w:r>
-      <w:r>
-        <w:rPr>
-          <w:rFonts w:ascii="Times New Roman" w:hAnsi="Times New Roman" w:cs="Times New Roman"/>
-          <w:sz w:val="18"/>
-          <w:szCs w:val="18"/>
-          <w:lang w:val="en-US"/>
-        </w:rPr>
-        <w:tab/>
-      </w:r>
-      <w:r>
-        <w:rPr>
-          <w:rFonts w:ascii="Times New Roman" w:hAnsi="Times New Roman" w:cs="Times New Roman"/>
-          <w:sz w:val="18"/>
-          <w:szCs w:val="18"/>
-        </w:rPr>
-        <w:t xml:space="preserve">Yadav, S., </w:t>
-      </w:r>
-      <w:proofErr w:type="spellStart"/>
-      <w:r>
-        <w:rPr>
-          <w:rFonts w:ascii="Times New Roman" w:hAnsi="Times New Roman" w:cs="Times New Roman"/>
-          <w:sz w:val="18"/>
-          <w:szCs w:val="18"/>
-        </w:rPr>
-        <w:t>Timbadia</w:t>
-      </w:r>
-      <w:proofErr w:type="spellEnd"/>
-      <w:r>
-        <w:rPr>
-          <w:rFonts w:ascii="Times New Roman" w:hAnsi="Times New Roman" w:cs="Times New Roman"/>
-          <w:sz w:val="18"/>
-          <w:szCs w:val="18"/>
-        </w:rPr>
-        <w:t>, M., Yadav, A., Vishwakarma, R., &amp; Yadav, N. (2017, April). Crime pattern detection, analysis &amp; prediction. In </w:t>
-      </w:r>
-      <w:r>
-        <w:rPr>
-          <w:rFonts w:ascii="Times New Roman" w:hAnsi="Times New Roman" w:cs="Times New Roman"/>
-          <w:i/>
-          <w:iCs/>
-          <w:sz w:val="18"/>
-          <w:szCs w:val="18"/>
-        </w:rPr>
-        <w:t>2017 International conference of Electronics, Communication and Aerospace Technology (ICECA)</w:t>
-      </w:r>
-      <w:r>
-        <w:rPr>
-          <w:rFonts w:ascii="Times New Roman" w:hAnsi="Times New Roman" w:cs="Times New Roman"/>
-          <w:sz w:val="18"/>
-          <w:szCs w:val="18"/>
-        </w:rPr>
-        <w:t> (Vol. 1, pp. 225-230). IEEE.</w:t>
-      </w:r>
-    </w:p>
-    <w:p>
-      <w:pPr>
-        <w:spacing w:after="120" w:line="240" w:lineRule="auto"/>
-        <w:ind w:left="720" w:hanging="720"/>
-        <w:jc w:val="both"/>
-        <w:rPr>
-          <w:rFonts w:ascii="Times New Roman" w:hAnsi="Times New Roman" w:cs="Times New Roman"/>
-          <w:sz w:val="18"/>
-          <w:szCs w:val="18"/>
-          <w:lang w:val="en-US"/>
-        </w:rPr>
-      </w:pPr>
-      <w:r>
-        <w:rPr>
-          <w:rFonts w:ascii="Times New Roman" w:hAnsi="Times New Roman" w:cs="Times New Roman"/>
-          <w:sz w:val="18"/>
-          <w:szCs w:val="18"/>
-        </w:rPr>
-        <w:t>[13]</w:t>
-      </w:r>
-      <w:r>
-        <w:rPr>
-          <w:rFonts w:ascii="Times New Roman" w:hAnsi="Times New Roman" w:cs="Times New Roman"/>
-          <w:sz w:val="18"/>
-          <w:szCs w:val="18"/>
-        </w:rPr>
-        <w:tab/>
-      </w:r>
-      <w:r>
-        <w:rPr>
-          <w:rFonts w:ascii="Times New Roman" w:hAnsi="Times New Roman" w:cs="Times New Roman"/>
-          <w:sz w:val="18"/>
-          <w:szCs w:val="18"/>
-        </w:rPr>
-        <w:t xml:space="preserve">Iqbal, R., Murad, M. A. A., Mustapha, A., </w:t>
-      </w:r>
-      <w:proofErr w:type="spellStart"/>
-      <w:r>
-        <w:rPr>
-          <w:rFonts w:ascii="Times New Roman" w:hAnsi="Times New Roman" w:cs="Times New Roman"/>
-          <w:sz w:val="18"/>
-          <w:szCs w:val="18"/>
-        </w:rPr>
-        <w:t>Panahy</w:t>
-      </w:r>
-      <w:proofErr w:type="spellEnd"/>
-      <w:r>
-        <w:rPr>
-          <w:rFonts w:ascii="Times New Roman" w:hAnsi="Times New Roman" w:cs="Times New Roman"/>
-          <w:sz w:val="18"/>
-          <w:szCs w:val="18"/>
-        </w:rPr>
-        <w:t xml:space="preserve">, P. H. S., &amp; </w:t>
-      </w:r>
-      <w:proofErr w:type="spellStart"/>
-      <w:r>
-        <w:rPr>
-          <w:rFonts w:ascii="Times New Roman" w:hAnsi="Times New Roman" w:cs="Times New Roman"/>
-          <w:sz w:val="18"/>
-          <w:szCs w:val="18"/>
-        </w:rPr>
-        <w:t>Khanahmadliravi</w:t>
-      </w:r>
-      <w:proofErr w:type="spellEnd"/>
-      <w:r>
-        <w:rPr>
-          <w:rFonts w:ascii="Times New Roman" w:hAnsi="Times New Roman" w:cs="Times New Roman"/>
-          <w:sz w:val="18"/>
-          <w:szCs w:val="18"/>
-        </w:rPr>
-        <w:t>, N. (2013). An experimental study of classification algorithms for crime prediction. </w:t>
-      </w:r>
-      <w:r>
-        <w:rPr>
-          <w:rFonts w:ascii="Times New Roman" w:hAnsi="Times New Roman" w:cs="Times New Roman"/>
-          <w:i/>
-          <w:iCs/>
-          <w:sz w:val="18"/>
-          <w:szCs w:val="18"/>
-        </w:rPr>
-        <w:t>Indian Journal of Science and Technology</w:t>
-      </w:r>
-      <w:r>
-        <w:rPr>
-          <w:rFonts w:ascii="Times New Roman" w:hAnsi="Times New Roman" w:cs="Times New Roman"/>
-          <w:sz w:val="18"/>
-          <w:szCs w:val="18"/>
-        </w:rPr>
-        <w:t>, </w:t>
-      </w:r>
-      <w:r>
-        <w:rPr>
-          <w:rFonts w:ascii="Times New Roman" w:hAnsi="Times New Roman" w:cs="Times New Roman"/>
-          <w:i/>
-          <w:iCs/>
-          <w:sz w:val="18"/>
-          <w:szCs w:val="18"/>
-        </w:rPr>
-        <w:t>6</w:t>
-      </w:r>
-      <w:r>
-        <w:rPr>
-          <w:rFonts w:ascii="Times New Roman" w:hAnsi="Times New Roman" w:cs="Times New Roman"/>
-          <w:sz w:val="18"/>
-          <w:szCs w:val="18"/>
-        </w:rPr>
-        <w:t>(3), 4219-4225.</w:t>
-      </w:r>
-    </w:p>
-    <w:p>
-      <w:pPr>
-        <w:spacing w:line="240" w:lineRule="auto"/>
-        <w:ind w:left="720" w:hanging="720"/>
-        <w:jc w:val="both"/>
-        <w:rPr>
-          <w:rFonts w:ascii="Times New Roman" w:hAnsi="Times New Roman" w:cs="Times New Roman"/>
-          <w:sz w:val="18"/>
-          <w:szCs w:val="18"/>
-          <w:lang w:val="en-US"/>
-        </w:rPr>
-      </w:pPr>
-      <w:r>
-        <w:rPr>
-          <w:rFonts w:ascii="Times New Roman" w:hAnsi="Times New Roman" w:cs="Times New Roman"/>
-          <w:sz w:val="18"/>
-          <w:szCs w:val="18"/>
-          <w:lang w:val="en-US"/>
-        </w:rPr>
-        <w:t>[1</w:t>
-      </w:r>
-      <w:r>
-        <w:rPr>
-          <w:rFonts w:ascii="Times New Roman" w:hAnsi="Times New Roman" w:cs="Times New Roman"/>
-          <w:sz w:val="18"/>
-          <w:szCs w:val="18"/>
-          <w:lang w:val="en-US"/>
-        </w:rPr>
-        <w:t>4</w:t>
-      </w:r>
-      <w:r>
-        <w:rPr>
-          <w:rFonts w:ascii="Times New Roman" w:hAnsi="Times New Roman" w:cs="Times New Roman"/>
-          <w:sz w:val="18"/>
-          <w:szCs w:val="18"/>
-          <w:lang w:val="en-US"/>
-        </w:rPr>
-        <w:t>]</w:t>
-      </w:r>
-      <w:r>
-        <w:rPr>
-          <w:rFonts w:ascii="Times New Roman" w:hAnsi="Times New Roman" w:cs="Times New Roman"/>
-          <w:sz w:val="18"/>
-          <w:szCs w:val="18"/>
-          <w:lang w:val="en-US"/>
-        </w:rPr>
-        <w:tab/>
-      </w:r>
-      <w:r>
-        <w:rPr>
-          <w:rFonts w:ascii="Times New Roman" w:hAnsi="Times New Roman" w:cs="Times New Roman"/>
-          <w:color w:val="222222"/>
-          <w:sz w:val="18"/>
-          <w:szCs w:val="18"/>
-          <w:shd w:val="clear" w:color="auto" w:fill="FFFFFF"/>
-        </w:rPr>
-        <w:t xml:space="preserve">David, H., &amp; </w:t>
-      </w:r>
-      <w:proofErr w:type="spellStart"/>
-      <w:r>
-        <w:rPr>
-          <w:rFonts w:ascii="Times New Roman" w:hAnsi="Times New Roman" w:cs="Times New Roman"/>
-          <w:color w:val="222222"/>
-          <w:sz w:val="18"/>
-          <w:szCs w:val="18"/>
-          <w:shd w:val="clear" w:color="auto" w:fill="FFFFFF"/>
-        </w:rPr>
-        <w:t>Suruliandi</w:t>
-      </w:r>
-      <w:proofErr w:type="spellEnd"/>
-      <w:r>
-        <w:rPr>
-          <w:rFonts w:ascii="Times New Roman" w:hAnsi="Times New Roman" w:cs="Times New Roman"/>
-          <w:color w:val="222222"/>
-          <w:sz w:val="18"/>
-          <w:szCs w:val="18"/>
-          <w:shd w:val="clear" w:color="auto" w:fill="FFFFFF"/>
-        </w:rPr>
-        <w:t>, A. (2017). SURVEY ON CRIME ANALYSIS AND PREDICTION USING DATA MINING TECHNIQUES. </w:t>
-      </w:r>
-      <w:proofErr w:type="spellStart"/>
-      <w:r>
-        <w:rPr>
-          <w:rFonts w:ascii="Times New Roman" w:hAnsi="Times New Roman" w:cs="Times New Roman"/>
-          <w:i/>
-          <w:iCs/>
-          <w:color w:val="222222"/>
-          <w:sz w:val="18"/>
-          <w:szCs w:val="18"/>
-          <w:shd w:val="clear" w:color="auto" w:fill="FFFFFF"/>
-        </w:rPr>
-        <w:t>Ictact</w:t>
-      </w:r>
-      <w:proofErr w:type="spellEnd"/>
-      <w:r>
-        <w:rPr>
-          <w:rFonts w:ascii="Times New Roman" w:hAnsi="Times New Roman" w:cs="Times New Roman"/>
-          <w:i/>
-          <w:iCs/>
-          <w:color w:val="222222"/>
-          <w:sz w:val="18"/>
-          <w:szCs w:val="18"/>
-          <w:shd w:val="clear" w:color="auto" w:fill="FFFFFF"/>
-        </w:rPr>
-        <w:t xml:space="preserve"> journal on soft computing</w:t>
+        <w:t>Ictact journal on soft computing</w:t>
       </w:r>
       <w:r>
         <w:rPr>
@@ -14468,7 +14066,6 @@
         </w:rPr>
         <w:tab/>
       </w:r>
-      <w:proofErr w:type="spellStart"/>
       <w:r>
         <w:rPr>
           <w:rFonts w:ascii="Times New Roman" w:hAnsi="Times New Roman" w:cs="Times New Roman"/>
@@ -14477,18 +14074,7 @@
           <w:szCs w:val="18"/>
           <w:shd w:val="clear" w:color="auto" w:fill="FFFFFF"/>
         </w:rPr>
-        <w:t>Bezdek</w:t>
-      </w:r>
-      <w:proofErr w:type="spellEnd"/>
-      <w:r>
-        <w:rPr>
-          <w:rFonts w:ascii="Times New Roman" w:hAnsi="Times New Roman" w:cs="Times New Roman"/>
-          <w:color w:val="222222"/>
-          <w:sz w:val="18"/>
-          <w:szCs w:val="18"/>
-          <w:shd w:val="clear" w:color="auto" w:fill="FFFFFF"/>
-        </w:rPr>
-        <w:t>, J. C., Ehrlich, R., &amp; Full, W. (1984). FCM: The fuzzy c-means clustering algorithm. </w:t>
+        <w:t>Bezdek, J. C., Ehrlich, R., &amp; Full, W. (1984). FCM: The fuzzy c-means clustering algorithm. </w:t>
       </w:r>
       <w:r>
         <w:rPr>
@@ -14736,43 +14322,7 @@
           <w:sz w:val="18"/>
           <w:szCs w:val="18"/>
         </w:rPr>
-        <w:t xml:space="preserve">Visa, S., Ramsay, B., </w:t>
-      </w:r>
-      <w:proofErr w:type="spellStart"/>
-      <w:r>
-        <w:rPr>
-          <w:rFonts w:ascii="Times New Roman" w:hAnsi="Times New Roman" w:cs="Times New Roman"/>
-          <w:sz w:val="18"/>
-          <w:szCs w:val="18"/>
-        </w:rPr>
-        <w:t>Ralescu</w:t>
-      </w:r>
-      <w:proofErr w:type="spellEnd"/>
-      <w:r>
-        <w:rPr>
-          <w:rFonts w:ascii="Times New Roman" w:hAnsi="Times New Roman" w:cs="Times New Roman"/>
-          <w:sz w:val="18"/>
-          <w:szCs w:val="18"/>
-        </w:rPr>
-        <w:t xml:space="preserve">, A. L., &amp; Van Der </w:t>
-      </w:r>
-      <w:proofErr w:type="spellStart"/>
-      <w:r>
-        <w:rPr>
-          <w:rFonts w:ascii="Times New Roman" w:hAnsi="Times New Roman" w:cs="Times New Roman"/>
-          <w:sz w:val="18"/>
-          <w:szCs w:val="18"/>
-        </w:rPr>
-        <w:t>Knaap</w:t>
-      </w:r>
-      <w:proofErr w:type="spellEnd"/>
-      <w:r>
-        <w:rPr>
-          <w:rFonts w:ascii="Times New Roman" w:hAnsi="Times New Roman" w:cs="Times New Roman"/>
-          <w:sz w:val="18"/>
-          <w:szCs w:val="18"/>
-        </w:rPr>
-        <w:t>, E. (2011). Confusion Matrix-based Feature Selection. </w:t>
+        <w:t>Visa, S., Ramsay, B., Ralescu, A. L., &amp; Van Der Knaap, E. (2011). Confusion Matrix-based Feature Selection. </w:t>
       </w:r>
       <w:r>
         <w:rPr>
@@ -14938,28 +14488,7 @@
           <w:shd w:val="clear" w:color="auto" w:fill="FFFFFF"/>
         </w:rPr>
         <w:tab/>
-      </w:r>
-      <w:proofErr w:type="spellStart"/>
-      <w:r>
-        <w:rPr>
-          <w:rFonts w:ascii="Times New Roman" w:hAnsi="Times New Roman" w:cs="Times New Roman"/>
-          <w:color w:val="222222"/>
-          <w:sz w:val="18"/>
-          <w:szCs w:val="18"/>
-          <w:shd w:val="clear" w:color="auto" w:fill="FFFFFF"/>
-        </w:rPr>
-        <w:t>Yerpude</w:t>
-      </w:r>
-      <w:proofErr w:type="spellEnd"/>
-      <w:r>
-        <w:rPr>
-          <w:rFonts w:ascii="Times New Roman" w:hAnsi="Times New Roman" w:cs="Times New Roman"/>
-          <w:color w:val="222222"/>
-          <w:sz w:val="18"/>
-          <w:szCs w:val="18"/>
-          <w:shd w:val="clear" w:color="auto" w:fill="FFFFFF"/>
-        </w:rPr>
-        <w:t>, P. (2020). Predictive Modelling of Crime Data Set Using Data Mining. </w:t>
+        <w:t>Yerpude, P. (2020). Predictive Modelling of Crime Data Set Using Data Mining. </w:t>
       </w:r>
       <w:r>
         <w:rPr>
@@ -15079,25 +14608,7 @@
           <w:sz w:val="18"/>
           <w:szCs w:val="18"/>
         </w:rPr>
-        <w:t xml:space="preserve">, in </w:t>
-      </w:r>
-      <w:proofErr w:type="spellStart"/>
-      <w:r>
-        <w:rPr>
-          <w:rFonts w:ascii="Times New Roman" w:hAnsi="Times New Roman" w:cs="Times New Roman"/>
-          <w:sz w:val="18"/>
-          <w:szCs w:val="18"/>
-        </w:rPr>
-        <w:t>Zalta</w:t>
-      </w:r>
-      <w:proofErr w:type="spellEnd"/>
-      <w:r>
-        <w:rPr>
-          <w:rFonts w:ascii="Times New Roman" w:hAnsi="Times New Roman" w:cs="Times New Roman"/>
-          <w:sz w:val="18"/>
-          <w:szCs w:val="18"/>
-        </w:rPr>
-        <w:t>, Edward N. (ed.), </w:t>
+        <w:t>, in Zalta, Edward N. (ed.), </w:t>
       </w:r>
       <w:r>
         <w:rPr>
@@ -15107,29 +14618,7 @@
           <w:sz w:val="18"/>
           <w:szCs w:val="18"/>
         </w:rPr>
-        <w:t xml:space="preserve">The Stanford </w:t>
-      </w:r>
-      <w:proofErr w:type="spellStart"/>
-      <w:r>
-        <w:rPr>
-          <w:rFonts w:ascii="Times New Roman" w:hAnsi="Times New Roman" w:cs="Times New Roman"/>
-          <w:i/>
-          <w:iCs/>
-          <w:sz w:val="18"/>
-          <w:szCs w:val="18"/>
-        </w:rPr>
-        <w:t>Encyclopedia</w:t>
-      </w:r>
-      <w:proofErr w:type="spellEnd"/>
-      <w:r>
-        <w:rPr>
-          <w:rFonts w:ascii="Times New Roman" w:hAnsi="Times New Roman" w:cs="Times New Roman"/>
-          <w:i/>
-          <w:iCs/>
-          <w:sz w:val="18"/>
-          <w:szCs w:val="18"/>
-        </w:rPr>
-        <w:t xml:space="preserve"> of Philosophy</w:t>
+        <w:t>The Stanford Encyclopedia of Philosophy</w:t>
       </w:r>
       <w:r>
         <w:rPr>
@@ -15194,25 +14683,7 @@
           <w:sz w:val="18"/>
           <w:szCs w:val="18"/>
         </w:rPr>
-        <w:t xml:space="preserve">Wu, X., Kumar, V., Quinlan, J. R., Ghosh, J., Yang, Q., </w:t>
-      </w:r>
-      <w:proofErr w:type="spellStart"/>
-      <w:r>
-        <w:rPr>
-          <w:rFonts w:ascii="Times New Roman" w:hAnsi="Times New Roman" w:cs="Times New Roman"/>
-          <w:sz w:val="18"/>
-          <w:szCs w:val="18"/>
-        </w:rPr>
-        <w:t>Motoda</w:t>
-      </w:r>
-      <w:proofErr w:type="spellEnd"/>
-      <w:r>
-        <w:rPr>
-          <w:rFonts w:ascii="Times New Roman" w:hAnsi="Times New Roman" w:cs="Times New Roman"/>
-          <w:sz w:val="18"/>
-          <w:szCs w:val="18"/>
-        </w:rPr>
-        <w:t>, H., ... &amp; Zhou, Z. H. (2008). Top 10 algorithms in data mining. </w:t>
+        <w:t>Wu, X., Kumar, V., Quinlan, J. R., Ghosh, J., Yang, Q., Motoda, H., ... &amp; Zhou, Z. H. (2008). Top 10 algorithms in data mining. </w:t>
       </w:r>
       <w:r>
         <w:rPr>
@@ -15377,7 +14848,6 @@
         </w:rPr>
         <w:t>Lou, W., Wang, X., Chen, F., Chen, Y., Jiang, B., &amp; Zhang, H. (2014). Sequence based prediction of DNA-binding proteins based on hybrid feature selection using random forest and Gaussian naive Bayes. </w:t>
       </w:r>
-      <w:proofErr w:type="spellStart"/>
       <w:r>
         <w:rPr>
           <w:rFonts w:ascii="Times New Roman" w:hAnsi="Times New Roman" w:cs="Times New Roman"/>
@@ -15386,18 +14856,7 @@
           <w:sz w:val="18"/>
           <w:szCs w:val="18"/>
         </w:rPr>
-        <w:t>PloS</w:t>
-      </w:r>
-      <w:proofErr w:type="spellEnd"/>
-      <w:r>
-        <w:rPr>
-          <w:rFonts w:ascii="Times New Roman" w:hAnsi="Times New Roman" w:cs="Times New Roman"/>
-          <w:i/>
-          <w:iCs/>
-          <w:sz w:val="18"/>
-          <w:szCs w:val="18"/>
-        </w:rPr>
-        <w:t xml:space="preserve"> one</w:t>
+        <w:t>PloS one</w:t>
       </w:r>
       <w:r>
         <w:rPr>
@@ -17481,6 +16940,119 @@
     </w:lvl>
   </w:abstractNum>
   <w:abstractNum w:abstractNumId="21" w15:restartNumberingAfterBreak="0">
+    <w:nsid w:val="7BAC5AE0"/>
+    <w:multiLevelType w:val="multilevel"/>
+    <w:tmpl w:val="3596200C"/>
+    <w:lvl w:ilvl="0">
+      <w:start w:val="2"/>
+      <w:numFmt w:val="decimal"/>
+      <w:lvlText w:val="%1."/>
+      <w:lvlJc w:val="left"/>
+      <w:pPr>
+        <w:ind w:left="456" w:hanging="456"/>
+      </w:pPr>
+      <w:rPr>
+        <w:rFonts w:hint="default"/>
+      </w:rPr>
+    </w:lvl>
+    <w:lvl w:ilvl="1">
+      <w:start w:val="1"/>
+      <w:numFmt w:val="decimal"/>
+      <w:lvlText w:val="%1.%2."/>
+      <w:lvlJc w:val="left"/>
+      <w:pPr>
+        <w:ind w:left="1080" w:hanging="720"/>
+      </w:pPr>
+      <w:rPr>
+        <w:rFonts w:hint="default"/>
+      </w:rPr>
+    </w:lvl>
+    <w:lvl w:ilvl="2">
+      <w:start w:val="1"/>
+      <w:numFmt w:val="decimal"/>
+      <w:lvlText w:val="%1.%2.%3."/>
+      <w:lvlJc w:val="left"/>
+      <w:pPr>
+        <w:ind w:left="1440" w:hanging="720"/>
+      </w:pPr>
+      <w:rPr>
+        <w:rFonts w:hint="default"/>
+      </w:rPr>
+    </w:lvl>
+    <w:lvl w:ilvl="3">
+      <w:start w:val="1"/>
+      <w:numFmt w:val="decimal"/>
+      <w:lvlText w:val="%1.%2.%3.%4."/>
+      <w:lvlJc w:val="left"/>
+      <w:pPr>
+        <w:ind w:left="2160" w:hanging="1080"/>
+      </w:pPr>
+      <w:rPr>
+        <w:rFonts w:hint="default"/>
+      </w:rPr>
+    </w:lvl>
+    <w:lvl w:ilvl="4">
+      <w:start w:val="1"/>
+      <w:numFmt w:val="decimal"/>
+      <w:lvlText w:val="%1.%2.%3.%4.%5."/>
+      <w:lvlJc w:val="left"/>
+      <w:pPr>
+        <w:ind w:left="2880" w:hanging="1440"/>
+      </w:pPr>
+      <w:rPr>
+        <w:rFonts w:hint="default"/>
+      </w:rPr>
+    </w:lvl>
+    <w:lvl w:ilvl="5">
+      <w:start w:val="1"/>
+      <w:numFmt w:val="decimal"/>
+      <w:lvlText w:val="%1.%2.%3.%4.%5.%6."/>
+      <w:lvlJc w:val="left"/>
+      <w:pPr>
+        <w:ind w:left="3240" w:hanging="1440"/>
+      </w:pPr>
+      <w:rPr>
+        <w:rFonts w:hint="default"/>
+      </w:rPr>
+    </w:lvl>
+    <w:lvl w:ilvl="6">
+      <w:start w:val="1"/>
+      <w:numFmt w:val="decimal"/>
+      <w:lvlText w:val="%1.%2.%3.%4.%5.%6.%7."/>
+      <w:lvlJc w:val="left"/>
+      <w:pPr>
+        <w:ind w:left="3960" w:hanging="1800"/>
+      </w:pPr>
+      <w:rPr>
+        <w:rFonts w:hint="default"/>
+      </w:rPr>
+    </w:lvl>
+    <w:lvl w:ilvl="7">
+      <w:start w:val="1"/>
+      <w:numFmt w:val="decimal"/>
+      <w:lvlText w:val="%1.%2.%3.%4.%5.%6.%7.%8."/>
+      <w:lvlJc w:val="left"/>
+      <w:pPr>
+        <w:ind w:left="4320" w:hanging="1800"/>
+      </w:pPr>
+      <w:rPr>
+        <w:rFonts w:hint="default"/>
+      </w:rPr>
+    </w:lvl>
+    <w:lvl w:ilvl="8">
+      <w:start w:val="1"/>
+      <w:numFmt w:val="decimal"/>
+      <w:lvlText w:val="%1.%2.%3.%4.%5.%6.%7.%8.%9."/>
+      <w:lvlJc w:val="left"/>
+      <w:pPr>
+        <w:ind w:left="5040" w:hanging="2160"/>
+      </w:pPr>
+      <w:rPr>
+        <w:rFonts w:hint="default"/>
+      </w:rPr>
+    </w:lvl>
+  </w:abstractNum>
+  <w:abstractNum w:abstractNumId="22" w15:restartNumberingAfterBreak="0">
     <w:nsid w:val="7DEF1BA0"/>
     <w:multiLevelType w:val="hybridMultilevel"/>
     <w:tmpl w:val="08EC8B98"/>
@@ -17576,7 +17148,7 @@
     <w:abstractNumId w:val="14"/>
   </w:num>
   <w:num w:numId="3">
-    <w:abstractNumId w:val="21"/>
+    <w:abstractNumId w:val="22"/>
   </w:num>
   <w:num w:numId="4">
     <w:abstractNumId w:val="18"/>
@@ -17634,6 +17206,9 @@
   </w:num>
   <w:num w:numId="22">
     <w:abstractNumId w:val="0"/>
+  </w:num>
+  <w:num w:numId="23">
+    <w:abstractNumId w:val="21"/>
   </w:num>
 </w:numbering>
 </file>

</xml_diff>